<commit_message>
Added section 'The Behavioral Biases of Individuals'
</commit_message>
<xml_diff>
--- a/LOS3.docx
+++ b/LOS3.docx
@@ -723,10 +723,7 @@
         <w:ind w:firstLineChars="0"/>
       </w:pPr>
       <w:r>
-        <w:t xml:space="preserve">Size effect: small cap stocks outperform large cap </w:t>
-      </w:r>
-      <w:r>
-        <w:t>stocks.</w:t>
+        <w:t>Size effect: small cap stocks outperform large cap stocks.</w:t>
       </w:r>
     </w:p>
     <w:p>
@@ -1272,9 +1269,1699 @@
       </w:tr>
     </w:tbl>
     <w:p>
-      <w:bookmarkStart w:id="0" w:name="_GoBack"/>
-      <w:bookmarkEnd w:id="0"/>
-    </w:p>
+      <w:pPr>
+        <w:pStyle w:val="Level2"/>
+      </w:pPr>
+      <w:r>
+        <w:lastRenderedPageBreak/>
+        <w:t>The Behavioral Biases of Individuals</w:t>
+      </w:r>
+    </w:p>
+    <w:p>
+      <w:pPr>
+        <w:pStyle w:val="Level3"/>
+        <w:numPr>
+          <w:ilvl w:val="2"/>
+          <w:numId w:val="17"/>
+        </w:numPr>
+        <w:spacing w:before="156" w:after="156"/>
+      </w:pPr>
+      <w:r>
+        <w:t>Representativeness bias</w:t>
+      </w:r>
+    </w:p>
+    <w:p>
+      <w:pPr>
+        <w:pStyle w:val="ListParagraph"/>
+        <w:numPr>
+          <w:ilvl w:val="0"/>
+          <w:numId w:val="19"/>
+        </w:numPr>
+        <w:ind w:firstLineChars="0"/>
+      </w:pPr>
+      <w:r>
+        <w:t>Definition: People tend to classify new information based on past experiences and classification.</w:t>
+      </w:r>
+    </w:p>
+    <w:p>
+      <w:pPr>
+        <w:pStyle w:val="ListParagraph"/>
+        <w:numPr>
+          <w:ilvl w:val="0"/>
+          <w:numId w:val="19"/>
+        </w:numPr>
+        <w:ind w:firstLineChars="0"/>
+      </w:pPr>
+      <w:r>
+        <w:t>Consequences</w:t>
+      </w:r>
+    </w:p>
+    <w:p>
+      <w:pPr>
+        <w:pStyle w:val="ListParagraph"/>
+        <w:numPr>
+          <w:ilvl w:val="1"/>
+          <w:numId w:val="19"/>
+        </w:numPr>
+        <w:ind w:firstLineChars="0"/>
+      </w:pPr>
+      <w:r>
+        <w:t>Attach too much or too little importance to new pieces of information and have excessive turnover.</w:t>
+      </w:r>
+    </w:p>
+    <w:p>
+      <w:pPr>
+        <w:pStyle w:val="ListParagraph"/>
+        <w:numPr>
+          <w:ilvl w:val="1"/>
+          <w:numId w:val="19"/>
+        </w:numPr>
+        <w:ind w:firstLineChars="0"/>
+      </w:pPr>
+      <w:r>
+        <w:t>Make decisions based on simple rules of thumb and classification without thorough and more difficult analysis</w:t>
+      </w:r>
+    </w:p>
+    <w:p>
+      <w:pPr>
+        <w:pStyle w:val="ListParagraph"/>
+        <w:numPr>
+          <w:ilvl w:val="0"/>
+          <w:numId w:val="20"/>
+        </w:numPr>
+        <w:ind w:firstLineChars="0"/>
+      </w:pPr>
+      <w:r>
+        <w:t>Solutions</w:t>
+      </w:r>
+    </w:p>
+    <w:p>
+      <w:pPr>
+        <w:pStyle w:val="ListParagraph"/>
+        <w:numPr>
+          <w:ilvl w:val="1"/>
+          <w:numId w:val="20"/>
+        </w:numPr>
+        <w:ind w:firstLineChars="0"/>
+      </w:pPr>
+      <w:r>
+        <w:t>Starts with a better understanding of the laws of probability and statistical analysis.</w:t>
+      </w:r>
+    </w:p>
+    <w:p>
+      <w:pPr>
+        <w:pStyle w:val="ListParagraph"/>
+        <w:numPr>
+          <w:ilvl w:val="1"/>
+          <w:numId w:val="20"/>
+        </w:numPr>
+        <w:ind w:firstLineChars="0"/>
+      </w:pPr>
+      <w:r>
+        <w:t>Ask questions to assess the probability</w:t>
+      </w:r>
+      <w:r>
+        <w:t>, so that risk will be considered and diversification will occur.</w:t>
+      </w:r>
+    </w:p>
+    <w:p>
+      <w:pPr>
+        <w:pStyle w:val="Level3"/>
+        <w:spacing w:before="156" w:after="156"/>
+      </w:pPr>
+      <w:r>
+        <w:t>Illusion of control</w:t>
+      </w:r>
+    </w:p>
+    <w:p>
+      <w:pPr>
+        <w:pStyle w:val="ListParagraph"/>
+        <w:numPr>
+          <w:ilvl w:val="0"/>
+          <w:numId w:val="20"/>
+        </w:numPr>
+        <w:ind w:firstLineChars="0"/>
+      </w:pPr>
+      <w:r>
+        <w:t>Definition: People tend to believe that they can control or influence outcomes.</w:t>
+      </w:r>
+    </w:p>
+    <w:p>
+      <w:pPr>
+        <w:pStyle w:val="ListParagraph"/>
+        <w:numPr>
+          <w:ilvl w:val="0"/>
+          <w:numId w:val="20"/>
+        </w:numPr>
+        <w:ind w:firstLineChars="0"/>
+      </w:pPr>
+      <w:r>
+        <w:t>Consequences</w:t>
+      </w:r>
+    </w:p>
+    <w:p>
+      <w:pPr>
+        <w:pStyle w:val="ListParagraph"/>
+        <w:numPr>
+          <w:ilvl w:val="1"/>
+          <w:numId w:val="20"/>
+        </w:numPr>
+        <w:ind w:firstLineChars="0"/>
+      </w:pPr>
+      <w:r>
+        <w:t>Trade more than is appropriate as they believe they can control the outcome of a trade or are overconfident in their analysis.</w:t>
+      </w:r>
+    </w:p>
+    <w:p>
+      <w:pPr>
+        <w:pStyle w:val="ListParagraph"/>
+        <w:numPr>
+          <w:ilvl w:val="1"/>
+          <w:numId w:val="20"/>
+        </w:numPr>
+        <w:ind w:firstLineChars="0"/>
+      </w:pPr>
+      <w:r>
+        <w:t>Fail to diversify.</w:t>
+      </w:r>
+    </w:p>
+    <w:p>
+      <w:pPr>
+        <w:pStyle w:val="ListParagraph"/>
+        <w:numPr>
+          <w:ilvl w:val="0"/>
+          <w:numId w:val="21"/>
+        </w:numPr>
+        <w:ind w:firstLineChars="0"/>
+      </w:pPr>
+      <w:r>
+        <w:t>Solutions</w:t>
+      </w:r>
+    </w:p>
+    <w:p>
+      <w:pPr>
+        <w:pStyle w:val="ListParagraph"/>
+        <w:numPr>
+          <w:ilvl w:val="1"/>
+          <w:numId w:val="21"/>
+        </w:numPr>
+        <w:ind w:firstLineChars="0"/>
+      </w:pPr>
+      <w:r>
+        <w:t>Participants should seek out opposing viewpoints to consider alternative outcome.</w:t>
+      </w:r>
+    </w:p>
+    <w:p>
+      <w:pPr>
+        <w:pStyle w:val="ListParagraph"/>
+        <w:numPr>
+          <w:ilvl w:val="1"/>
+          <w:numId w:val="21"/>
+        </w:numPr>
+        <w:ind w:firstLineChars="0"/>
+      </w:pPr>
+      <w:r>
+        <w:t>Keep records to document the thinking behind ideas and review results to see if they are correct or not.</w:t>
+      </w:r>
+    </w:p>
+    <w:p>
+      <w:pPr>
+        <w:pStyle w:val="Level3"/>
+        <w:spacing w:before="156" w:after="156"/>
+      </w:pPr>
+      <w:r>
+        <w:t>Conservatism bias</w:t>
+      </w:r>
+    </w:p>
+    <w:p>
+      <w:pPr>
+        <w:pStyle w:val="ListParagraph"/>
+        <w:numPr>
+          <w:ilvl w:val="0"/>
+          <w:numId w:val="21"/>
+        </w:numPr>
+        <w:ind w:firstLineChars="0"/>
+      </w:pPr>
+      <w:r>
+        <w:t>Definition: People maintain their prior views or forecasts by inadequately incorporating new information.</w:t>
+      </w:r>
+    </w:p>
+    <w:p>
+      <w:pPr>
+        <w:pStyle w:val="ListParagraph"/>
+        <w:numPr>
+          <w:ilvl w:val="0"/>
+          <w:numId w:val="21"/>
+        </w:numPr>
+        <w:ind w:firstLineChars="0"/>
+      </w:pPr>
+      <w:r>
+        <w:t>Consequences</w:t>
+      </w:r>
+    </w:p>
+    <w:p>
+      <w:pPr>
+        <w:pStyle w:val="ListParagraph"/>
+        <w:numPr>
+          <w:ilvl w:val="1"/>
+          <w:numId w:val="21"/>
+        </w:numPr>
+        <w:ind w:firstLineChars="0"/>
+      </w:pPr>
+      <w:r>
+        <w:t>Fail to update a view and therefore hold an investment too long.</w:t>
+      </w:r>
+    </w:p>
+    <w:p>
+      <w:pPr>
+        <w:pStyle w:val="ListParagraph"/>
+        <w:numPr>
+          <w:ilvl w:val="1"/>
+          <w:numId w:val="21"/>
+        </w:numPr>
+        <w:ind w:firstLineChars="0"/>
+      </w:pPr>
+      <w:r>
+        <w:t>Hold an investment too long to avoid the mental effort of updating a view.</w:t>
+      </w:r>
+    </w:p>
+    <w:p>
+      <w:pPr>
+        <w:pStyle w:val="ListParagraph"/>
+        <w:numPr>
+          <w:ilvl w:val="0"/>
+          <w:numId w:val="22"/>
+        </w:numPr>
+        <w:ind w:firstLineChars="0"/>
+      </w:pPr>
+      <w:r>
+        <w:t>Solutions</w:t>
+      </w:r>
+    </w:p>
+    <w:p>
+      <w:pPr>
+        <w:pStyle w:val="ListParagraph"/>
+        <w:numPr>
+          <w:ilvl w:val="1"/>
+          <w:numId w:val="22"/>
+        </w:numPr>
+        <w:ind w:firstLineChars="0"/>
+      </w:pPr>
+      <w:r>
+        <w:t xml:space="preserve">The </w:t>
+      </w:r>
+      <w:r>
+        <w:t>conserv</w:t>
+      </w:r>
+      <w:r>
+        <w:t>atism bias may be corrected</w:t>
+      </w:r>
+      <w:r>
+        <w:t xml:space="preserve"> by properly analyzing and weighting new information.</w:t>
+      </w:r>
+      <w:r>
+        <w:t xml:space="preserve"> People start with becoming aware of this bias. The more difficult the thought process, the more likely this bias will occur.</w:t>
+      </w:r>
+    </w:p>
+    <w:p>
+      <w:pPr>
+        <w:pStyle w:val="Level3"/>
+        <w:spacing w:before="156" w:after="156"/>
+      </w:pPr>
+      <w:r>
+        <w:t>Confirmation bias</w:t>
+      </w:r>
+    </w:p>
+    <w:p>
+      <w:pPr>
+        <w:pStyle w:val="ListParagraph"/>
+        <w:numPr>
+          <w:ilvl w:val="0"/>
+          <w:numId w:val="22"/>
+        </w:numPr>
+        <w:ind w:firstLineChars="0"/>
+      </w:pPr>
+      <w:r>
+        <w:t>Definition: People look for confirming evidence while ignoring contrary evidence.</w:t>
+      </w:r>
+    </w:p>
+    <w:p>
+      <w:pPr>
+        <w:pStyle w:val="ListParagraph"/>
+        <w:numPr>
+          <w:ilvl w:val="0"/>
+          <w:numId w:val="22"/>
+        </w:numPr>
+        <w:ind w:firstLineChars="0"/>
+      </w:pPr>
+      <w:r>
+        <w:t>Consequences</w:t>
+      </w:r>
+    </w:p>
+    <w:p>
+      <w:pPr>
+        <w:pStyle w:val="ListParagraph"/>
+        <w:numPr>
+          <w:ilvl w:val="1"/>
+          <w:numId w:val="22"/>
+        </w:numPr>
+        <w:ind w:firstLineChars="0"/>
+      </w:pPr>
+      <w:r>
+        <w:t xml:space="preserve">Consider positive but ignore negative information and therefore hold investments </w:t>
+      </w:r>
+      <w:r>
+        <w:lastRenderedPageBreak/>
+        <w:t>too long.</w:t>
+      </w:r>
+    </w:p>
+    <w:p>
+      <w:pPr>
+        <w:pStyle w:val="ListParagraph"/>
+        <w:numPr>
+          <w:ilvl w:val="1"/>
+          <w:numId w:val="22"/>
+        </w:numPr>
+        <w:ind w:firstLineChars="0"/>
+      </w:pPr>
+      <w:r>
+        <w:t>Under diversify as they become overly convinced their ideas are correct</w:t>
+      </w:r>
+      <w:r>
+        <w:t>.</w:t>
+      </w:r>
+    </w:p>
+    <w:p>
+      <w:pPr>
+        <w:pStyle w:val="ListParagraph"/>
+        <w:numPr>
+          <w:ilvl w:val="1"/>
+          <w:numId w:val="22"/>
+        </w:numPr>
+        <w:ind w:firstLineChars="0"/>
+      </w:pPr>
+      <w:r>
+        <w:t>Set up decision process or data screens incorrectly to find what they want to see.</w:t>
+      </w:r>
+    </w:p>
+    <w:p>
+      <w:pPr>
+        <w:pStyle w:val="ListParagraph"/>
+        <w:numPr>
+          <w:ilvl w:val="0"/>
+          <w:numId w:val="23"/>
+        </w:numPr>
+        <w:ind w:firstLineChars="0"/>
+      </w:pPr>
+      <w:r>
+        <w:t>Solutions</w:t>
+      </w:r>
+    </w:p>
+    <w:p>
+      <w:pPr>
+        <w:pStyle w:val="ListParagraph"/>
+        <w:numPr>
+          <w:ilvl w:val="1"/>
+          <w:numId w:val="23"/>
+        </w:numPr>
+        <w:ind w:firstLineChars="0"/>
+      </w:pPr>
+      <w:r>
+        <w:t>Starts with seeking out contrary views and information</w:t>
+      </w:r>
+    </w:p>
+    <w:p>
+      <w:pPr>
+        <w:pStyle w:val="Level3"/>
+        <w:spacing w:before="156" w:after="156"/>
+      </w:pPr>
+      <w:r>
+        <w:t>Hindsight bias</w:t>
+      </w:r>
+    </w:p>
+    <w:p>
+      <w:pPr>
+        <w:pStyle w:val="ListParagraph"/>
+        <w:numPr>
+          <w:ilvl w:val="0"/>
+          <w:numId w:val="23"/>
+        </w:numPr>
+        <w:ind w:firstLineChars="0"/>
+      </w:pPr>
+      <w:r>
+        <w:t>Definition: People may see past events as having been predictable and reasonable to expect.</w:t>
+      </w:r>
+    </w:p>
+    <w:p>
+      <w:pPr>
+        <w:pStyle w:val="ListParagraph"/>
+        <w:numPr>
+          <w:ilvl w:val="0"/>
+          <w:numId w:val="23"/>
+        </w:numPr>
+        <w:ind w:firstLineChars="0"/>
+      </w:pPr>
+      <w:r>
+        <w:t>Consequences</w:t>
+      </w:r>
+    </w:p>
+    <w:p>
+      <w:pPr>
+        <w:pStyle w:val="ListParagraph"/>
+        <w:numPr>
+          <w:ilvl w:val="1"/>
+          <w:numId w:val="23"/>
+        </w:numPr>
+        <w:ind w:firstLineChars="0"/>
+      </w:pPr>
+      <w:r>
+        <w:t>Overestimate the rate at which they correctly predicted events.</w:t>
+      </w:r>
+    </w:p>
+    <w:p>
+      <w:pPr>
+        <w:pStyle w:val="ListParagraph"/>
+        <w:numPr>
+          <w:ilvl w:val="1"/>
+          <w:numId w:val="23"/>
+        </w:numPr>
+        <w:ind w:firstLineChars="0"/>
+      </w:pPr>
+      <w:r>
+        <w:t>Be overly critical of the performance of others.</w:t>
+      </w:r>
+    </w:p>
+    <w:p>
+      <w:pPr>
+        <w:pStyle w:val="ListParagraph"/>
+        <w:numPr>
+          <w:ilvl w:val="0"/>
+          <w:numId w:val="24"/>
+        </w:numPr>
+        <w:ind w:firstLineChars="0"/>
+      </w:pPr>
+      <w:r>
+        <w:t>Solutions</w:t>
+      </w:r>
+    </w:p>
+    <w:p>
+      <w:pPr>
+        <w:pStyle w:val="ListParagraph"/>
+        <w:numPr>
+          <w:ilvl w:val="1"/>
+          <w:numId w:val="24"/>
+        </w:numPr>
+        <w:ind w:firstLineChars="0"/>
+      </w:pPr>
+      <w:r>
+        <w:t>People should maintain and review complete records to determine past errors/successes.</w:t>
+      </w:r>
+    </w:p>
+    <w:p>
+      <w:pPr>
+        <w:pStyle w:val="Level3"/>
+        <w:spacing w:before="156" w:after="156"/>
+      </w:pPr>
+      <w:r>
+        <w:t>Frame bias</w:t>
+      </w:r>
+    </w:p>
+    <w:p>
+      <w:pPr>
+        <w:pStyle w:val="ListParagraph"/>
+        <w:numPr>
+          <w:ilvl w:val="0"/>
+          <w:numId w:val="24"/>
+        </w:numPr>
+        <w:ind w:firstLineChars="0"/>
+      </w:pPr>
+      <w:r>
+        <w:t>Definition: A person answers a question differently based on the way in which it’s asked.</w:t>
+      </w:r>
+    </w:p>
+    <w:p>
+      <w:pPr>
+        <w:pStyle w:val="ListParagraph"/>
+        <w:numPr>
+          <w:ilvl w:val="0"/>
+          <w:numId w:val="24"/>
+        </w:numPr>
+        <w:ind w:firstLineChars="0"/>
+      </w:pPr>
+      <w:r>
+        <w:t>Consequences</w:t>
+      </w:r>
+    </w:p>
+    <w:p>
+      <w:pPr>
+        <w:pStyle w:val="ListParagraph"/>
+        <w:numPr>
+          <w:ilvl w:val="1"/>
+          <w:numId w:val="24"/>
+        </w:numPr>
+        <w:ind w:firstLineChars="0"/>
+      </w:pPr>
+      <w:r>
+        <w:t>Choose suboptimal risk for their portfolio or assets based on the way a presentation is made.</w:t>
+      </w:r>
+    </w:p>
+    <w:p>
+      <w:pPr>
+        <w:pStyle w:val="ListParagraph"/>
+        <w:numPr>
+          <w:ilvl w:val="1"/>
+          <w:numId w:val="24"/>
+        </w:numPr>
+        <w:ind w:firstLineChars="0"/>
+      </w:pPr>
+      <w:r>
+        <w:t>Fail to properly assess risk and end up overly risk-averse of risk seeking.</w:t>
+      </w:r>
+    </w:p>
+    <w:p>
+      <w:pPr>
+        <w:pStyle w:val="ListParagraph"/>
+        <w:numPr>
+          <w:ilvl w:val="1"/>
+          <w:numId w:val="24"/>
+        </w:numPr>
+        <w:ind w:firstLineChars="0"/>
+      </w:pPr>
+      <w:r>
+        <w:t>Become overly concerned with short term price movement and trade too often.</w:t>
+      </w:r>
+    </w:p>
+    <w:p>
+      <w:pPr>
+        <w:pStyle w:val="ListParagraph"/>
+        <w:numPr>
+          <w:ilvl w:val="0"/>
+          <w:numId w:val="25"/>
+        </w:numPr>
+        <w:ind w:firstLineChars="0"/>
+      </w:pPr>
+      <w:r>
+        <w:t>Solutions</w:t>
+      </w:r>
+    </w:p>
+    <w:p>
+      <w:pPr>
+        <w:pStyle w:val="ListParagraph"/>
+        <w:numPr>
+          <w:ilvl w:val="1"/>
+          <w:numId w:val="25"/>
+        </w:numPr>
+        <w:ind w:firstLineChars="0"/>
+      </w:pPr>
+      <w:r>
+        <w:t>People should not base their decision on realizing gain/loss. Instead a more appropriate analysis might compare current price to intrinsic value analysis.</w:t>
+      </w:r>
+    </w:p>
+    <w:p>
+      <w:pPr>
+        <w:pStyle w:val="Level3"/>
+        <w:spacing w:before="156" w:after="156"/>
+      </w:pPr>
+      <w:r>
+        <w:t>Anchoring and adjustment</w:t>
+      </w:r>
+    </w:p>
+    <w:p>
+      <w:pPr>
+        <w:pStyle w:val="ListParagraph"/>
+        <w:numPr>
+          <w:ilvl w:val="0"/>
+          <w:numId w:val="25"/>
+        </w:numPr>
+        <w:ind w:firstLineChars="0"/>
+      </w:pPr>
+      <w:r>
+        <w:t>Definitions: When required to estimate a value with unknown magnitude, people generally begin by envisioning some initial default number (anchor) which they then adjust up or down to reflect subsequent information and analysis.</w:t>
+      </w:r>
+    </w:p>
+    <w:p>
+      <w:pPr>
+        <w:pStyle w:val="ListParagraph"/>
+        <w:numPr>
+          <w:ilvl w:val="0"/>
+          <w:numId w:val="25"/>
+        </w:numPr>
+        <w:ind w:firstLineChars="0"/>
+      </w:pPr>
+      <w:r>
+        <w:t>Consequences</w:t>
+      </w:r>
+    </w:p>
+    <w:p>
+      <w:pPr>
+        <w:pStyle w:val="ListParagraph"/>
+        <w:numPr>
+          <w:ilvl w:val="1"/>
+          <w:numId w:val="25"/>
+        </w:numPr>
+        <w:ind w:firstLineChars="0"/>
+      </w:pPr>
+      <w:r>
+        <w:t>People will stay anchored to an initial number and do not adjust for new information.</w:t>
+      </w:r>
+    </w:p>
+    <w:p>
+      <w:pPr>
+        <w:pStyle w:val="ListParagraph"/>
+        <w:numPr>
+          <w:ilvl w:val="0"/>
+          <w:numId w:val="26"/>
+        </w:numPr>
+        <w:ind w:firstLineChars="0"/>
+      </w:pPr>
+      <w:r>
+        <w:t>Solutions</w:t>
+      </w:r>
+    </w:p>
+    <w:p>
+      <w:pPr>
+        <w:pStyle w:val="ListParagraph"/>
+        <w:numPr>
+          <w:ilvl w:val="1"/>
+          <w:numId w:val="26"/>
+        </w:numPr>
+        <w:ind w:firstLineChars="0"/>
+      </w:pPr>
+      <w:r>
+        <w:t>Starts with asking questions such as “Am I becoming dependent on previous price?”, etc.</w:t>
+      </w:r>
+    </w:p>
+    <w:p>
+      <w:pPr>
+        <w:pStyle w:val="Level3"/>
+        <w:spacing w:before="156" w:after="156"/>
+      </w:pPr>
+      <w:r>
+        <w:t>Availability bias:</w:t>
+      </w:r>
+    </w:p>
+    <w:p>
+      <w:pPr>
+        <w:pStyle w:val="ListParagraph"/>
+        <w:numPr>
+          <w:ilvl w:val="0"/>
+          <w:numId w:val="26"/>
+        </w:numPr>
+        <w:ind w:firstLineChars="0"/>
+      </w:pPr>
+      <w:r>
+        <w:t>Definitions: People estimate probability based on how easily the outcome comes to mind.</w:t>
+      </w:r>
+    </w:p>
+    <w:p>
+      <w:pPr>
+        <w:pStyle w:val="ListParagraph"/>
+        <w:numPr>
+          <w:ilvl w:val="0"/>
+          <w:numId w:val="26"/>
+        </w:numPr>
+        <w:ind w:firstLineChars="0"/>
+      </w:pPr>
+      <w:r>
+        <w:t>Consequences</w:t>
+      </w:r>
+    </w:p>
+    <w:p>
+      <w:pPr>
+        <w:pStyle w:val="ListParagraph"/>
+        <w:numPr>
+          <w:ilvl w:val="1"/>
+          <w:numId w:val="26"/>
+        </w:numPr>
+        <w:ind w:firstLineChars="0"/>
+      </w:pPr>
+      <w:r>
+        <w:t>Choose a manager/product based on advertising or recalling they have heard the name</w:t>
+      </w:r>
+    </w:p>
+    <w:p>
+      <w:pPr>
+        <w:pStyle w:val="ListParagraph"/>
+        <w:numPr>
+          <w:ilvl w:val="1"/>
+          <w:numId w:val="26"/>
+        </w:numPr>
+        <w:ind w:firstLineChars="0"/>
+      </w:pPr>
+      <w:r>
+        <w:t xml:space="preserve">Limit investment choices to what they are familiar with, resulting in 1. Under </w:t>
+      </w:r>
+      <w:r>
+        <w:lastRenderedPageBreak/>
+        <w:t>diversify; 2. Inappropriate asset allocation</w:t>
+      </w:r>
+    </w:p>
+    <w:p>
+      <w:pPr>
+        <w:pStyle w:val="ListParagraph"/>
+        <w:numPr>
+          <w:ilvl w:val="0"/>
+          <w:numId w:val="27"/>
+        </w:numPr>
+        <w:ind w:firstLineChars="0"/>
+      </w:pPr>
+      <w:r>
+        <w:t>Solutions</w:t>
+      </w:r>
+    </w:p>
+    <w:p>
+      <w:pPr>
+        <w:pStyle w:val="ListParagraph"/>
+        <w:numPr>
+          <w:ilvl w:val="1"/>
+          <w:numId w:val="27"/>
+        </w:numPr>
+        <w:ind w:firstLineChars="0"/>
+      </w:pPr>
+      <w:r>
+        <w:t>Maintain a carefully researched and constructed IPS; all decisions should be based on appropriate research and analysis.</w:t>
+      </w:r>
+    </w:p>
+    <w:p>
+      <w:pPr>
+        <w:pStyle w:val="Level3"/>
+        <w:spacing w:before="156" w:after="156"/>
+      </w:pPr>
+      <w:r>
+        <w:t>Mental accounting bias</w:t>
+      </w:r>
+    </w:p>
+    <w:p>
+      <w:pPr>
+        <w:pStyle w:val="ListParagraph"/>
+        <w:numPr>
+          <w:ilvl w:val="0"/>
+          <w:numId w:val="27"/>
+        </w:numPr>
+        <w:ind w:firstLineChars="0"/>
+      </w:pPr>
+      <w:r>
+        <w:t>Definitions: People treat one sum of money differently from another equal-sized sum based on which mental account the money is assigned to.</w:t>
+      </w:r>
+    </w:p>
+    <w:p>
+      <w:pPr>
+        <w:pStyle w:val="ListParagraph"/>
+        <w:numPr>
+          <w:ilvl w:val="0"/>
+          <w:numId w:val="27"/>
+        </w:numPr>
+        <w:ind w:firstLineChars="0"/>
+      </w:pPr>
+      <w:r>
+        <w:t>Consequences</w:t>
+      </w:r>
+    </w:p>
+    <w:p>
+      <w:pPr>
+        <w:pStyle w:val="ListParagraph"/>
+        <w:numPr>
+          <w:ilvl w:val="1"/>
+          <w:numId w:val="27"/>
+        </w:numPr>
+        <w:ind w:firstLineChars="0"/>
+      </w:pPr>
+      <w:r>
+        <w:t>Ignores the correlation between layers of the portfolio and results can be suboptimal from a traditional perspective.</w:t>
+      </w:r>
+    </w:p>
+    <w:p>
+      <w:pPr>
+        <w:pStyle w:val="ListParagraph"/>
+        <w:numPr>
+          <w:ilvl w:val="1"/>
+          <w:numId w:val="27"/>
+        </w:numPr>
+        <w:ind w:firstLineChars="0"/>
+      </w:pPr>
+      <w:r>
+        <w:t>Fail to lower portfolio risk by adding assets with very low correlation.</w:t>
+      </w:r>
+    </w:p>
+    <w:p>
+      <w:pPr>
+        <w:pStyle w:val="ListParagraph"/>
+        <w:numPr>
+          <w:ilvl w:val="1"/>
+          <w:numId w:val="27"/>
+        </w:numPr>
+        <w:ind w:firstLineChars="0"/>
+      </w:pPr>
+      <w:r>
+        <w:t>Overemphasis on income generating assets, resulting in lower total return.</w:t>
+      </w:r>
+    </w:p>
+    <w:p>
+      <w:pPr>
+        <w:pStyle w:val="ListParagraph"/>
+        <w:numPr>
+          <w:ilvl w:val="0"/>
+          <w:numId w:val="28"/>
+        </w:numPr>
+        <w:ind w:firstLineChars="0"/>
+      </w:pPr>
+      <w:r>
+        <w:t>Solutions</w:t>
+      </w:r>
+    </w:p>
+    <w:p>
+      <w:pPr>
+        <w:pStyle w:val="ListParagraph"/>
+        <w:numPr>
+          <w:ilvl w:val="1"/>
+          <w:numId w:val="28"/>
+        </w:numPr>
+        <w:ind w:firstLineChars="0"/>
+      </w:pPr>
+      <w:r>
+        <w:t>Examine the entire client assets as a whole and consider correlation among all parts of the portfolio.</w:t>
+      </w:r>
+    </w:p>
+    <w:p>
+      <w:pPr>
+        <w:pStyle w:val="Level3"/>
+        <w:spacing w:before="156" w:after="156"/>
+      </w:pPr>
+      <w:r>
+        <w:t>Loss aversion bias</w:t>
+      </w:r>
+    </w:p>
+    <w:p>
+      <w:pPr>
+        <w:pStyle w:val="ListParagraph"/>
+        <w:numPr>
+          <w:ilvl w:val="0"/>
+          <w:numId w:val="28"/>
+        </w:numPr>
+        <w:ind w:firstLineChars="0"/>
+      </w:pPr>
+      <w:r>
+        <w:t>Definitions: People tend to avoid losses as opposed to achieving gains.</w:t>
+      </w:r>
+    </w:p>
+    <w:p>
+      <w:pPr>
+        <w:pStyle w:val="ListParagraph"/>
+        <w:numPr>
+          <w:ilvl w:val="0"/>
+          <w:numId w:val="28"/>
+        </w:numPr>
+        <w:ind w:firstLineChars="0"/>
+      </w:pPr>
+      <w:r>
+        <w:t>Consequences:</w:t>
+      </w:r>
+    </w:p>
+    <w:p>
+      <w:pPr>
+        <w:pStyle w:val="ListParagraph"/>
+        <w:numPr>
+          <w:ilvl w:val="1"/>
+          <w:numId w:val="28"/>
+        </w:numPr>
+        <w:ind w:firstLineChars="0"/>
+      </w:pPr>
+      <w:r>
+        <w:t>To avoid the pain of loss, an investor will tend to hold on losers too long but sell winners too quickly.</w:t>
+      </w:r>
+    </w:p>
+    <w:p>
+      <w:pPr>
+        <w:pStyle w:val="ListParagraph"/>
+        <w:numPr>
+          <w:ilvl w:val="1"/>
+          <w:numId w:val="28"/>
+        </w:numPr>
+        <w:ind w:firstLineChars="0"/>
+      </w:pPr>
+      <w:r>
+        <w:t>Trade too much by selling for small gains which increases transaction costs and lower returns.</w:t>
+      </w:r>
+    </w:p>
+    <w:p>
+      <w:pPr>
+        <w:pStyle w:val="ListParagraph"/>
+        <w:numPr>
+          <w:ilvl w:val="1"/>
+          <w:numId w:val="28"/>
+        </w:numPr>
+        <w:ind w:firstLineChars="0"/>
+      </w:pPr>
+      <w:r>
+        <w:t>Bearing too much risk by continuing to hold assets that have lost value.</w:t>
+      </w:r>
+    </w:p>
+    <w:p>
+      <w:pPr>
+        <w:pStyle w:val="ListParagraph"/>
+        <w:numPr>
+          <w:ilvl w:val="1"/>
+          <w:numId w:val="28"/>
+        </w:numPr>
+        <w:ind w:firstLineChars="0"/>
+      </w:pPr>
+      <w:r>
+        <w:t>If an initial decline in value occurs, then taking excessive risk in the hope of recovering.</w:t>
+      </w:r>
+    </w:p>
+    <w:p>
+      <w:pPr>
+        <w:pStyle w:val="ListParagraph"/>
+        <w:numPr>
+          <w:ilvl w:val="0"/>
+          <w:numId w:val="30"/>
+        </w:numPr>
+        <w:ind w:firstLineChars="0"/>
+      </w:pPr>
+      <w:r>
+        <w:t>Solutions:</w:t>
+      </w:r>
+    </w:p>
+    <w:p>
+      <w:pPr>
+        <w:pStyle w:val="ListParagraph"/>
+        <w:numPr>
+          <w:ilvl w:val="1"/>
+          <w:numId w:val="30"/>
+        </w:numPr>
+        <w:ind w:firstLineChars="0"/>
+      </w:pPr>
+      <w:r>
+        <w:t>Maintaining a disciplined research process based on future prospects, not gain/losses.</w:t>
+      </w:r>
+    </w:p>
+    <w:p>
+      <w:pPr>
+        <w:pStyle w:val="Level3"/>
+        <w:spacing w:before="156" w:after="156"/>
+      </w:pPr>
+      <w:r>
+        <w:t>Overconfidence bias</w:t>
+      </w:r>
+    </w:p>
+    <w:p>
+      <w:pPr>
+        <w:pStyle w:val="ListParagraph"/>
+        <w:numPr>
+          <w:ilvl w:val="0"/>
+          <w:numId w:val="30"/>
+        </w:numPr>
+        <w:ind w:firstLineChars="0"/>
+      </w:pPr>
+      <w:r>
+        <w:t>Definitions: People demonstrate unwarranted faith in their own intuitive judgments.</w:t>
+      </w:r>
+    </w:p>
+    <w:p>
+      <w:pPr>
+        <w:pStyle w:val="ListParagraph"/>
+        <w:numPr>
+          <w:ilvl w:val="0"/>
+          <w:numId w:val="31"/>
+        </w:numPr>
+        <w:ind w:firstLineChars="0"/>
+      </w:pPr>
+      <w:r>
+        <w:rPr>
+          <w:b/>
+        </w:rPr>
+        <w:t>Prediction overconfidence</w:t>
+      </w:r>
+      <w:r>
+        <w:t xml:space="preserve"> leads to underestimating risk and setting confidence intervals too narrow.</w:t>
+      </w:r>
+    </w:p>
+    <w:p>
+      <w:pPr>
+        <w:pStyle w:val="ListParagraph"/>
+        <w:numPr>
+          <w:ilvl w:val="0"/>
+          <w:numId w:val="31"/>
+        </w:numPr>
+        <w:ind w:firstLineChars="0"/>
+      </w:pPr>
+      <w:r>
+        <w:rPr>
+          <w:b/>
+        </w:rPr>
+        <w:t>Self-attribution bias</w:t>
+      </w:r>
+      <w:r>
+        <w:t xml:space="preserve">, the combination of </w:t>
+      </w:r>
+      <w:r>
+        <w:rPr>
+          <w:b/>
+        </w:rPr>
+        <w:t>self-enhancing bias</w:t>
+      </w:r>
+      <w:r>
+        <w:t xml:space="preserve"> and </w:t>
+      </w:r>
+      <w:r>
+        <w:rPr>
+          <w:b/>
+        </w:rPr>
+        <w:t>self-protecting bias</w:t>
+      </w:r>
+      <w:r>
+        <w:t>. By self-enhancing bias, people take all the credit for their successes. By self-protecting bias, they place the blame for failure on someone or something else.</w:t>
+      </w:r>
+    </w:p>
+    <w:p>
+      <w:pPr>
+        <w:pStyle w:val="ListParagraph"/>
+        <w:numPr>
+          <w:ilvl w:val="0"/>
+          <w:numId w:val="30"/>
+        </w:numPr>
+        <w:ind w:firstLineChars="0"/>
+      </w:pPr>
+      <w:r>
+        <w:t>Consequences:</w:t>
+      </w:r>
+    </w:p>
+    <w:p>
+      <w:pPr>
+        <w:pStyle w:val="ListParagraph"/>
+        <w:numPr>
+          <w:ilvl w:val="1"/>
+          <w:numId w:val="30"/>
+        </w:numPr>
+        <w:ind w:firstLineChars="0"/>
+      </w:pPr>
+      <w:r>
+        <w:t>Underestimate risk and overestimate return</w:t>
+      </w:r>
+    </w:p>
+    <w:p>
+      <w:pPr>
+        <w:pStyle w:val="ListParagraph"/>
+        <w:numPr>
+          <w:ilvl w:val="1"/>
+          <w:numId w:val="30"/>
+        </w:numPr>
+        <w:ind w:firstLineChars="0"/>
+      </w:pPr>
+      <w:r>
+        <w:t>Under diversification</w:t>
+      </w:r>
+    </w:p>
+    <w:p>
+      <w:pPr>
+        <w:pStyle w:val="ListParagraph"/>
+        <w:numPr>
+          <w:ilvl w:val="1"/>
+          <w:numId w:val="30"/>
+        </w:numPr>
+        <w:ind w:firstLineChars="0"/>
+      </w:pPr>
+      <w:r>
+        <w:t>Excessive transaction turnover</w:t>
+      </w:r>
+    </w:p>
+    <w:p>
+      <w:pPr>
+        <w:pStyle w:val="ListParagraph"/>
+        <w:numPr>
+          <w:ilvl w:val="0"/>
+          <w:numId w:val="30"/>
+        </w:numPr>
+        <w:ind w:firstLineChars="0"/>
+      </w:pPr>
+      <w:r>
+        <w:t>Solutions:</w:t>
+      </w:r>
+    </w:p>
+    <w:p>
+      <w:pPr>
+        <w:pStyle w:val="ListParagraph"/>
+        <w:numPr>
+          <w:ilvl w:val="1"/>
+          <w:numId w:val="30"/>
+        </w:numPr>
+        <w:ind w:firstLineChars="0"/>
+      </w:pPr>
+      <w:r>
+        <w:t>Establish long-term financial goals with a budget to assure adequate savings</w:t>
+      </w:r>
+      <w:r>
+        <w:t>.</w:t>
+      </w:r>
+    </w:p>
+    <w:p>
+      <w:pPr>
+        <w:pStyle w:val="ListParagraph"/>
+        <w:numPr>
+          <w:ilvl w:val="1"/>
+          <w:numId w:val="30"/>
+        </w:numPr>
+        <w:ind w:firstLineChars="0"/>
+      </w:pPr>
+      <w:r>
+        <w:lastRenderedPageBreak/>
+        <w:t>Maintain an IPS and Strategic asset allocation</w:t>
+      </w:r>
+      <w:r>
+        <w:t>.</w:t>
+      </w:r>
+    </w:p>
+    <w:p>
+      <w:pPr>
+        <w:pStyle w:val="Level3"/>
+        <w:spacing w:before="156" w:after="156"/>
+      </w:pPr>
+      <w:r>
+        <w:t>Self-control bias</w:t>
+      </w:r>
+    </w:p>
+    <w:p>
+      <w:pPr>
+        <w:pStyle w:val="ListParagraph"/>
+        <w:numPr>
+          <w:ilvl w:val="0"/>
+          <w:numId w:val="32"/>
+        </w:numPr>
+        <w:ind w:firstLineChars="0"/>
+      </w:pPr>
+      <w:r>
+        <w:t>Definition: People fail to act in pursuit of their long-term goals because of a lack of self-discipline.</w:t>
+      </w:r>
+    </w:p>
+    <w:p>
+      <w:pPr>
+        <w:pStyle w:val="ListParagraph"/>
+        <w:numPr>
+          <w:ilvl w:val="0"/>
+          <w:numId w:val="32"/>
+        </w:numPr>
+        <w:ind w:firstLineChars="0"/>
+      </w:pPr>
+      <w:r>
+        <w:t>Consequences</w:t>
+      </w:r>
+    </w:p>
+    <w:p>
+      <w:pPr>
+        <w:pStyle w:val="ListParagraph"/>
+        <w:numPr>
+          <w:ilvl w:val="1"/>
+          <w:numId w:val="32"/>
+        </w:numPr>
+        <w:ind w:firstLineChars="0"/>
+      </w:pPr>
+      <w:r>
+        <w:t>Insufficient savings to fund retirement records.</w:t>
+      </w:r>
+    </w:p>
+    <w:p>
+      <w:pPr>
+        <w:pStyle w:val="ListParagraph"/>
+        <w:numPr>
+          <w:ilvl w:val="1"/>
+          <w:numId w:val="32"/>
+        </w:numPr>
+        <w:ind w:firstLineChars="0"/>
+      </w:pPr>
+      <w:r>
+        <w:t>Taking excessive risk to compensate for insufficient savings accumulation.</w:t>
+      </w:r>
+    </w:p>
+    <w:p>
+      <w:pPr>
+        <w:pStyle w:val="ListParagraph"/>
+        <w:numPr>
+          <w:ilvl w:val="1"/>
+          <w:numId w:val="32"/>
+        </w:numPr>
+        <w:ind w:firstLineChars="0"/>
+      </w:pPr>
+      <w:r>
+        <w:t>Overemphasis on income producing assets to meet shorter term distribution needs.</w:t>
+      </w:r>
+    </w:p>
+    <w:p>
+      <w:pPr>
+        <w:pStyle w:val="ListParagraph"/>
+        <w:numPr>
+          <w:ilvl w:val="0"/>
+          <w:numId w:val="33"/>
+        </w:numPr>
+        <w:ind w:firstLineChars="0"/>
+      </w:pPr>
+      <w:r>
+        <w:t>Solutions</w:t>
+      </w:r>
+    </w:p>
+    <w:p>
+      <w:pPr>
+        <w:pStyle w:val="ListParagraph"/>
+        <w:numPr>
+          <w:ilvl w:val="1"/>
+          <w:numId w:val="33"/>
+        </w:numPr>
+        <w:ind w:firstLineChars="0"/>
+      </w:pPr>
+      <w:r>
+        <w:t>Establish an appropriate investment plan hand a budget to achieve sufficient savings.</w:t>
+      </w:r>
+    </w:p>
+    <w:p>
+      <w:pPr>
+        <w:pStyle w:val="Level3"/>
+        <w:spacing w:before="156" w:after="156"/>
+      </w:pPr>
+      <w:r>
+        <w:t>Status quo bias</w:t>
+      </w:r>
+    </w:p>
+    <w:p>
+      <w:pPr>
+        <w:pStyle w:val="ListParagraph"/>
+        <w:numPr>
+          <w:ilvl w:val="0"/>
+          <w:numId w:val="33"/>
+        </w:numPr>
+        <w:ind w:firstLineChars="0"/>
+      </w:pPr>
+      <w:r>
+        <w:t>Definition: People do nothing instead of making a change.</w:t>
+      </w:r>
+    </w:p>
+    <w:p>
+      <w:pPr>
+        <w:pStyle w:val="ListParagraph"/>
+        <w:numPr>
+          <w:ilvl w:val="0"/>
+          <w:numId w:val="33"/>
+        </w:numPr>
+        <w:ind w:firstLineChars="0"/>
+      </w:pPr>
+      <w:r>
+        <w:t>Consequences</w:t>
+      </w:r>
+    </w:p>
+    <w:p>
+      <w:pPr>
+        <w:pStyle w:val="ListParagraph"/>
+        <w:numPr>
+          <w:ilvl w:val="1"/>
+          <w:numId w:val="33"/>
+        </w:numPr>
+        <w:ind w:firstLineChars="0"/>
+      </w:pPr>
+      <w:r>
+        <w:t>Holding portfolios with inappropriate risk.</w:t>
+      </w:r>
+    </w:p>
+    <w:p>
+      <w:pPr>
+        <w:pStyle w:val="ListParagraph"/>
+        <w:numPr>
+          <w:ilvl w:val="1"/>
+          <w:numId w:val="33"/>
+        </w:numPr>
+        <w:ind w:firstLineChars="0"/>
+      </w:pPr>
+      <w:r>
+        <w:t>Not considering other, better investment options.</w:t>
+      </w:r>
+    </w:p>
+    <w:p>
+      <w:pPr>
+        <w:pStyle w:val="ListParagraph"/>
+        <w:numPr>
+          <w:ilvl w:val="0"/>
+          <w:numId w:val="34"/>
+        </w:numPr>
+        <w:ind w:firstLineChars="0"/>
+      </w:pPr>
+      <w:r>
+        <w:t>Solutions</w:t>
+      </w:r>
+    </w:p>
+    <w:p>
+      <w:pPr>
+        <w:pStyle w:val="ListParagraph"/>
+        <w:numPr>
+          <w:ilvl w:val="1"/>
+          <w:numId w:val="34"/>
+        </w:numPr>
+        <w:ind w:firstLineChars="0"/>
+      </w:pPr>
+      <w:r>
+        <w:t>Need to educate people regarding reasonable risk/return combinations and the danger of overconcentration</w:t>
+      </w:r>
+      <w:r>
+        <w:t>.</w:t>
+      </w:r>
+    </w:p>
+    <w:p>
+      <w:pPr>
+        <w:pStyle w:val="Level3"/>
+        <w:spacing w:before="156" w:after="156"/>
+      </w:pPr>
+      <w:r>
+        <w:t>Endowment bias</w:t>
+      </w:r>
+    </w:p>
+    <w:p>
+      <w:pPr>
+        <w:pStyle w:val="ListParagraph"/>
+        <w:numPr>
+          <w:ilvl w:val="0"/>
+          <w:numId w:val="34"/>
+        </w:numPr>
+        <w:ind w:firstLineChars="0"/>
+      </w:pPr>
+      <w:r>
+        <w:t>Definition: People value an asset more when they hold rights to it than when they don’t.</w:t>
+      </w:r>
+    </w:p>
+    <w:p>
+      <w:pPr>
+        <w:pStyle w:val="ListParagraph"/>
+        <w:numPr>
+          <w:ilvl w:val="0"/>
+          <w:numId w:val="34"/>
+        </w:numPr>
+        <w:ind w:firstLineChars="0"/>
+      </w:pPr>
+      <w:r>
+        <w:t>Consequences</w:t>
+      </w:r>
+    </w:p>
+    <w:p>
+      <w:pPr>
+        <w:pStyle w:val="ListParagraph"/>
+        <w:numPr>
+          <w:ilvl w:val="1"/>
+          <w:numId w:val="34"/>
+        </w:numPr>
+        <w:ind w:firstLineChars="0"/>
+      </w:pPr>
+      <w:r>
+        <w:t>Holding things too long because you are familiar with and provide some sense of comfort.</w:t>
+      </w:r>
+    </w:p>
+    <w:p>
+      <w:pPr>
+        <w:pStyle w:val="ListParagraph"/>
+        <w:numPr>
+          <w:ilvl w:val="1"/>
+          <w:numId w:val="34"/>
+        </w:numPr>
+        <w:ind w:firstLineChars="0"/>
+      </w:pPr>
+      <w:r>
+        <w:t>Fail to sell an inappropriate asset resulting in inappropriate asset allocation.</w:t>
+      </w:r>
+    </w:p>
+    <w:p>
+      <w:pPr>
+        <w:pStyle w:val="ListParagraph"/>
+        <w:numPr>
+          <w:ilvl w:val="0"/>
+          <w:numId w:val="35"/>
+        </w:numPr>
+        <w:ind w:firstLineChars="0"/>
+      </w:pPr>
+      <w:r>
+        <w:t>Solutions</w:t>
+      </w:r>
+    </w:p>
+    <w:p>
+      <w:pPr>
+        <w:pStyle w:val="ListParagraph"/>
+        <w:numPr>
+          <w:ilvl w:val="1"/>
+          <w:numId w:val="35"/>
+        </w:numPr>
+        <w:ind w:firstLineChars="0"/>
+      </w:pPr>
+      <w:r>
+        <w:t>Ask question such as ‘Will I make the same investment with new money today?”</w:t>
+      </w:r>
+    </w:p>
+    <w:p>
+      <w:pPr>
+        <w:pStyle w:val="ListParagraph"/>
+        <w:numPr>
+          <w:ilvl w:val="1"/>
+          <w:numId w:val="35"/>
+        </w:numPr>
+        <w:ind w:firstLineChars="0"/>
+      </w:pPr>
+      <w:r>
+        <w:t>Establish a disciplined diversification program</w:t>
+      </w:r>
+      <w:r>
+        <w:t xml:space="preserve"> or IPS</w:t>
+      </w:r>
+      <w:r>
+        <w:t>.</w:t>
+      </w:r>
+    </w:p>
+    <w:p>
+      <w:pPr>
+        <w:pStyle w:val="Level3"/>
+        <w:spacing w:before="156" w:after="156"/>
+      </w:pPr>
+      <w:r>
+        <w:t>Regret aversion bias</w:t>
+      </w:r>
+    </w:p>
+    <w:p>
+      <w:pPr>
+        <w:pStyle w:val="ListParagraph"/>
+        <w:numPr>
+          <w:ilvl w:val="0"/>
+          <w:numId w:val="35"/>
+        </w:numPr>
+        <w:ind w:firstLineChars="0"/>
+      </w:pPr>
+      <w:r>
+        <w:t>Definition: People fear that some decision will turn out poorly.</w:t>
+      </w:r>
+    </w:p>
+    <w:p>
+      <w:pPr>
+        <w:pStyle w:val="ListParagraph"/>
+        <w:numPr>
+          <w:ilvl w:val="0"/>
+          <w:numId w:val="35"/>
+        </w:numPr>
+        <w:ind w:firstLineChars="0"/>
+      </w:pPr>
+      <w:r>
+        <w:t>Consequences</w:t>
+      </w:r>
+    </w:p>
+    <w:p>
+      <w:pPr>
+        <w:pStyle w:val="ListParagraph"/>
+        <w:numPr>
+          <w:ilvl w:val="1"/>
+          <w:numId w:val="35"/>
+        </w:numPr>
+        <w:ind w:firstLineChars="0"/>
+      </w:pPr>
+      <w:r>
+        <w:t>Excess conservatism in the portfolio because riskier assets do at times underperform.</w:t>
+      </w:r>
+    </w:p>
+    <w:p>
+      <w:pPr>
+        <w:pStyle w:val="ListParagraph"/>
+        <w:numPr>
+          <w:ilvl w:val="1"/>
+          <w:numId w:val="35"/>
+        </w:numPr>
+        <w:ind w:firstLineChars="0"/>
+      </w:pPr>
+      <w:r>
+        <w:t>This leads to long-term underperformance and a failure to meet goals.</w:t>
+      </w:r>
+    </w:p>
+    <w:p>
+      <w:pPr>
+        <w:pStyle w:val="ListParagraph"/>
+        <w:numPr>
+          <w:ilvl w:val="1"/>
+          <w:numId w:val="35"/>
+        </w:numPr>
+        <w:ind w:firstLineChars="0"/>
+      </w:pPr>
+      <w:r>
+        <w:t>Herding behavior is a form of regret-aversion where participants go with the consensus or popular opinion. People tell themselves they are not to blame if others are wrong too.</w:t>
+      </w:r>
+    </w:p>
+    <w:p>
+      <w:pPr>
+        <w:pStyle w:val="ListParagraph"/>
+        <w:numPr>
+          <w:ilvl w:val="0"/>
+          <w:numId w:val="36"/>
+        </w:numPr>
+        <w:ind w:firstLineChars="0"/>
+      </w:pPr>
+      <w:r>
+        <w:t>Solution</w:t>
+      </w:r>
+    </w:p>
+    <w:p>
+      <w:pPr>
+        <w:pStyle w:val="ListParagraph"/>
+        <w:numPr>
+          <w:ilvl w:val="1"/>
+          <w:numId w:val="36"/>
+        </w:numPr>
+        <w:ind w:firstLineChars="0"/>
+      </w:pPr>
+      <w:r>
+        <w:t xml:space="preserve">Communicate on the benefits of diversification, the outcomes consistent with the </w:t>
+      </w:r>
+      <w:r>
+        <w:lastRenderedPageBreak/>
+        <w:t xml:space="preserve">efficient frontier tradeoff of risk/return, and the </w:t>
+      </w:r>
+      <w:r>
+        <w:t>consequences of not meeting long-term investment.</w:t>
+      </w:r>
+    </w:p>
+    <w:p>
+      <w:pPr>
+        <w:pStyle w:val="Level3"/>
+        <w:spacing w:before="156" w:after="156"/>
+      </w:pPr>
+      <w:r>
+        <w:t>Behaviorally modified asset allocation</w:t>
+      </w:r>
+    </w:p>
+    <w:tbl>
+      <w:tblPr>
+        <w:tblStyle w:val="TableGrid"/>
+        <w:tblW w:w="0" w:type="auto"/>
+        <w:tblLook w:val="04A0" w:firstRow="1" w:lastRow="0" w:firstColumn="1" w:lastColumn="0" w:noHBand="0" w:noVBand="1"/>
+      </w:tblPr>
+      <w:tblGrid>
+        <w:gridCol w:w="2765"/>
+        <w:gridCol w:w="2765"/>
+        <w:gridCol w:w="2766"/>
+      </w:tblGrid>
+      <w:tr>
+        <w:tc>
+          <w:tcPr>
+            <w:tcW w:w="2765" w:type="dxa"/>
+          </w:tcPr>
+          <w:p/>
+        </w:tc>
+        <w:tc>
+          <w:tcPr>
+            <w:tcW w:w="2765" w:type="dxa"/>
+          </w:tcPr>
+          <w:p>
+            <w:r>
+              <w:t>Cognitive bias</w:t>
+            </w:r>
+          </w:p>
+        </w:tc>
+        <w:tc>
+          <w:tcPr>
+            <w:tcW w:w="2766" w:type="dxa"/>
+          </w:tcPr>
+          <w:p>
+            <w:r>
+              <w:t>Emotional bias</w:t>
+            </w:r>
+          </w:p>
+        </w:tc>
+      </w:tr>
+      <w:tr>
+        <w:tc>
+          <w:tcPr>
+            <w:tcW w:w="2765" w:type="dxa"/>
+          </w:tcPr>
+          <w:p>
+            <w:r>
+              <w:t>High wealth/low living risk</w:t>
+            </w:r>
+          </w:p>
+        </w:tc>
+        <w:tc>
+          <w:tcPr>
+            <w:tcW w:w="2765" w:type="dxa"/>
+          </w:tcPr>
+          <w:p>
+            <w:r>
+              <w:t>+/- 5~10% per asset class</w:t>
+            </w:r>
+          </w:p>
+        </w:tc>
+        <w:tc>
+          <w:tcPr>
+            <w:tcW w:w="2766" w:type="dxa"/>
+          </w:tcPr>
+          <w:p>
+            <w:r>
+              <w:t>+/- 10~15% per asset class</w:t>
+            </w:r>
+          </w:p>
+        </w:tc>
+      </w:tr>
+      <w:tr>
+        <w:tc>
+          <w:tcPr>
+            <w:tcW w:w="2765" w:type="dxa"/>
+          </w:tcPr>
+          <w:p>
+            <w:r>
+              <w:t>Low wealth/high living risk</w:t>
+            </w:r>
+          </w:p>
+        </w:tc>
+        <w:tc>
+          <w:tcPr>
+            <w:tcW w:w="2765" w:type="dxa"/>
+          </w:tcPr>
+          <w:p>
+            <w:r>
+              <w:t xml:space="preserve">+/- </w:t>
+            </w:r>
+            <w:r>
+              <w:t>0</w:t>
+            </w:r>
+            <w:r>
+              <w:t>~</w:t>
+            </w:r>
+            <w:r>
+              <w:t>3</w:t>
+            </w:r>
+            <w:bookmarkStart w:id="0" w:name="_GoBack"/>
+            <w:bookmarkEnd w:id="0"/>
+            <w:r>
+              <w:t>% per asset class</w:t>
+            </w:r>
+          </w:p>
+        </w:tc>
+        <w:tc>
+          <w:tcPr>
+            <w:tcW w:w="2766" w:type="dxa"/>
+          </w:tcPr>
+          <w:p>
+            <w:r>
+              <w:t>+/- 5~10% per asset class</w:t>
+            </w:r>
+          </w:p>
+        </w:tc>
+      </w:tr>
+    </w:tbl>
+    <w:p/>
     <w:sectPr>
       <w:pgSz w:w="11906" w:h="16838"/>
       <w:pgMar w:top="1440" w:right="1800" w:bottom="1440" w:left="1800" w:header="851" w:footer="992" w:gutter="0"/>
@@ -1326,6 +3013,119 @@
 <file path=word/numbering.xml><?xml version="1.0" encoding="utf-8"?>
 <w:numbering xmlns:wpc="http://schemas.microsoft.com/office/word/2010/wordprocessingCanvas" xmlns:cx="http://schemas.microsoft.com/office/drawing/2014/chartex" xmlns:cx1="http://schemas.microsoft.com/office/drawing/2015/9/8/chartex" xmlns:mc="http://schemas.openxmlformats.org/markup-compatibility/2006" xmlns:o="urn:schemas-microsoft-com:office:office" xmlns:r="http://schemas.openxmlformats.org/officeDocument/2006/relationships" xmlns:m="http://schemas.openxmlformats.org/officeDocument/2006/math" xmlns:v="urn:schemas-microsoft-com:vml" xmlns:wp14="http://schemas.microsoft.com/office/word/2010/wordprocessingDrawing" xmlns:wp="http://schemas.openxmlformats.org/drawingml/2006/wordprocessingDrawing" xmlns:w10="urn:schemas-microsoft-com:office:word" xmlns:w="http://schemas.openxmlformats.org/wordprocessingml/2006/main" xmlns:w14="http://schemas.microsoft.com/office/word/2010/wordml" xmlns:w15="http://schemas.microsoft.com/office/word/2012/wordml" xmlns:w16se="http://schemas.microsoft.com/office/word/2015/wordml/symex" xmlns:wpg="http://schemas.microsoft.com/office/word/2010/wordprocessingGroup" xmlns:wpi="http://schemas.microsoft.com/office/word/2010/wordprocessingInk" xmlns:wne="http://schemas.microsoft.com/office/word/2006/wordml" xmlns:wps="http://schemas.microsoft.com/office/word/2010/wordprocessingShape" mc:Ignorable="w14 w15 w16se wp14">
   <w:abstractNum w:abstractNumId="0" w15:restartNumberingAfterBreak="0">
+    <w:nsid w:val="01902403"/>
+    <w:multiLevelType w:val="hybridMultilevel"/>
+    <w:tmpl w:val="89FC0154"/>
+    <w:lvl w:ilvl="0" w:tplc="14090001">
+      <w:start w:val="1"/>
+      <w:numFmt w:val="bullet"/>
+      <w:lvlText w:val=""/>
+      <w:lvlJc w:val="left"/>
+      <w:pPr>
+        <w:ind w:left="720" w:hanging="360"/>
+      </w:pPr>
+      <w:rPr>
+        <w:rFonts w:ascii="Symbol" w:hAnsi="Symbol" w:hint="default"/>
+      </w:rPr>
+    </w:lvl>
+    <w:lvl w:ilvl="1" w:tplc="14090003" w:tentative="1">
+      <w:start w:val="1"/>
+      <w:numFmt w:val="bullet"/>
+      <w:lvlText w:val="o"/>
+      <w:lvlJc w:val="left"/>
+      <w:pPr>
+        <w:ind w:left="1440" w:hanging="360"/>
+      </w:pPr>
+      <w:rPr>
+        <w:rFonts w:ascii="Courier New" w:hAnsi="Courier New" w:cs="Courier New" w:hint="default"/>
+      </w:rPr>
+    </w:lvl>
+    <w:lvl w:ilvl="2" w:tplc="14090005" w:tentative="1">
+      <w:start w:val="1"/>
+      <w:numFmt w:val="bullet"/>
+      <w:lvlText w:val=""/>
+      <w:lvlJc w:val="left"/>
+      <w:pPr>
+        <w:ind w:left="2160" w:hanging="360"/>
+      </w:pPr>
+      <w:rPr>
+        <w:rFonts w:ascii="Wingdings" w:hAnsi="Wingdings" w:hint="default"/>
+      </w:rPr>
+    </w:lvl>
+    <w:lvl w:ilvl="3" w:tplc="14090001" w:tentative="1">
+      <w:start w:val="1"/>
+      <w:numFmt w:val="bullet"/>
+      <w:lvlText w:val=""/>
+      <w:lvlJc w:val="left"/>
+      <w:pPr>
+        <w:ind w:left="2880" w:hanging="360"/>
+      </w:pPr>
+      <w:rPr>
+        <w:rFonts w:ascii="Symbol" w:hAnsi="Symbol" w:hint="default"/>
+      </w:rPr>
+    </w:lvl>
+    <w:lvl w:ilvl="4" w:tplc="14090003" w:tentative="1">
+      <w:start w:val="1"/>
+      <w:numFmt w:val="bullet"/>
+      <w:lvlText w:val="o"/>
+      <w:lvlJc w:val="left"/>
+      <w:pPr>
+        <w:ind w:left="3600" w:hanging="360"/>
+      </w:pPr>
+      <w:rPr>
+        <w:rFonts w:ascii="Courier New" w:hAnsi="Courier New" w:cs="Courier New" w:hint="default"/>
+      </w:rPr>
+    </w:lvl>
+    <w:lvl w:ilvl="5" w:tplc="14090005" w:tentative="1">
+      <w:start w:val="1"/>
+      <w:numFmt w:val="bullet"/>
+      <w:lvlText w:val=""/>
+      <w:lvlJc w:val="left"/>
+      <w:pPr>
+        <w:ind w:left="4320" w:hanging="360"/>
+      </w:pPr>
+      <w:rPr>
+        <w:rFonts w:ascii="Wingdings" w:hAnsi="Wingdings" w:hint="default"/>
+      </w:rPr>
+    </w:lvl>
+    <w:lvl w:ilvl="6" w:tplc="14090001" w:tentative="1">
+      <w:start w:val="1"/>
+      <w:numFmt w:val="bullet"/>
+      <w:lvlText w:val=""/>
+      <w:lvlJc w:val="left"/>
+      <w:pPr>
+        <w:ind w:left="5040" w:hanging="360"/>
+      </w:pPr>
+      <w:rPr>
+        <w:rFonts w:ascii="Symbol" w:hAnsi="Symbol" w:hint="default"/>
+      </w:rPr>
+    </w:lvl>
+    <w:lvl w:ilvl="7" w:tplc="14090003" w:tentative="1">
+      <w:start w:val="1"/>
+      <w:numFmt w:val="bullet"/>
+      <w:lvlText w:val="o"/>
+      <w:lvlJc w:val="left"/>
+      <w:pPr>
+        <w:ind w:left="5760" w:hanging="360"/>
+      </w:pPr>
+      <w:rPr>
+        <w:rFonts w:ascii="Courier New" w:hAnsi="Courier New" w:cs="Courier New" w:hint="default"/>
+      </w:rPr>
+    </w:lvl>
+    <w:lvl w:ilvl="8" w:tplc="14090005" w:tentative="1">
+      <w:start w:val="1"/>
+      <w:numFmt w:val="bullet"/>
+      <w:lvlText w:val=""/>
+      <w:lvlJc w:val="left"/>
+      <w:pPr>
+        <w:ind w:left="6480" w:hanging="360"/>
+      </w:pPr>
+      <w:rPr>
+        <w:rFonts w:ascii="Wingdings" w:hAnsi="Wingdings" w:hint="default"/>
+      </w:rPr>
+    </w:lvl>
+  </w:abstractNum>
+  <w:abstractNum w:abstractNumId="1" w15:restartNumberingAfterBreak="0">
     <w:nsid w:val="0DFB79C1"/>
     <w:multiLevelType w:val="hybridMultilevel"/>
     <w:tmpl w:val="504002E2"/>
@@ -1438,10 +3238,10 @@
       </w:rPr>
     </w:lvl>
   </w:abstractNum>
-  <w:abstractNum w:abstractNumId="1" w15:restartNumberingAfterBreak="0">
+  <w:abstractNum w:abstractNumId="2" w15:restartNumberingAfterBreak="0">
     <w:nsid w:val="0E784807"/>
     <w:multiLevelType w:val="multilevel"/>
-    <w:tmpl w:val="D6B21BA0"/>
+    <w:tmpl w:val="80804E66"/>
     <w:lvl w:ilvl="0">
       <w:start w:val="1"/>
       <w:numFmt w:val="upperRoman"/>
@@ -1554,7 +3354,233 @@
       </w:rPr>
     </w:lvl>
   </w:abstractNum>
-  <w:abstractNum w:abstractNumId="2" w15:restartNumberingAfterBreak="0">
+  <w:abstractNum w:abstractNumId="3" w15:restartNumberingAfterBreak="0">
+    <w:nsid w:val="1C120E88"/>
+    <w:multiLevelType w:val="hybridMultilevel"/>
+    <w:tmpl w:val="B24EDC9C"/>
+    <w:lvl w:ilvl="0" w:tplc="14090001">
+      <w:start w:val="1"/>
+      <w:numFmt w:val="bullet"/>
+      <w:lvlText w:val=""/>
+      <w:lvlJc w:val="left"/>
+      <w:pPr>
+        <w:ind w:left="720" w:hanging="360"/>
+      </w:pPr>
+      <w:rPr>
+        <w:rFonts w:ascii="Symbol" w:hAnsi="Symbol" w:hint="default"/>
+      </w:rPr>
+    </w:lvl>
+    <w:lvl w:ilvl="1" w:tplc="14090003">
+      <w:start w:val="1"/>
+      <w:numFmt w:val="bullet"/>
+      <w:lvlText w:val="o"/>
+      <w:lvlJc w:val="left"/>
+      <w:pPr>
+        <w:ind w:left="1440" w:hanging="360"/>
+      </w:pPr>
+      <w:rPr>
+        <w:rFonts w:ascii="Courier New" w:hAnsi="Courier New" w:cs="Courier New" w:hint="default"/>
+      </w:rPr>
+    </w:lvl>
+    <w:lvl w:ilvl="2" w:tplc="14090005" w:tentative="1">
+      <w:start w:val="1"/>
+      <w:numFmt w:val="bullet"/>
+      <w:lvlText w:val=""/>
+      <w:lvlJc w:val="left"/>
+      <w:pPr>
+        <w:ind w:left="2160" w:hanging="360"/>
+      </w:pPr>
+      <w:rPr>
+        <w:rFonts w:ascii="Wingdings" w:hAnsi="Wingdings" w:hint="default"/>
+      </w:rPr>
+    </w:lvl>
+    <w:lvl w:ilvl="3" w:tplc="14090001" w:tentative="1">
+      <w:start w:val="1"/>
+      <w:numFmt w:val="bullet"/>
+      <w:lvlText w:val=""/>
+      <w:lvlJc w:val="left"/>
+      <w:pPr>
+        <w:ind w:left="2880" w:hanging="360"/>
+      </w:pPr>
+      <w:rPr>
+        <w:rFonts w:ascii="Symbol" w:hAnsi="Symbol" w:hint="default"/>
+      </w:rPr>
+    </w:lvl>
+    <w:lvl w:ilvl="4" w:tplc="14090003" w:tentative="1">
+      <w:start w:val="1"/>
+      <w:numFmt w:val="bullet"/>
+      <w:lvlText w:val="o"/>
+      <w:lvlJc w:val="left"/>
+      <w:pPr>
+        <w:ind w:left="3600" w:hanging="360"/>
+      </w:pPr>
+      <w:rPr>
+        <w:rFonts w:ascii="Courier New" w:hAnsi="Courier New" w:cs="Courier New" w:hint="default"/>
+      </w:rPr>
+    </w:lvl>
+    <w:lvl w:ilvl="5" w:tplc="14090005" w:tentative="1">
+      <w:start w:val="1"/>
+      <w:numFmt w:val="bullet"/>
+      <w:lvlText w:val=""/>
+      <w:lvlJc w:val="left"/>
+      <w:pPr>
+        <w:ind w:left="4320" w:hanging="360"/>
+      </w:pPr>
+      <w:rPr>
+        <w:rFonts w:ascii="Wingdings" w:hAnsi="Wingdings" w:hint="default"/>
+      </w:rPr>
+    </w:lvl>
+    <w:lvl w:ilvl="6" w:tplc="14090001" w:tentative="1">
+      <w:start w:val="1"/>
+      <w:numFmt w:val="bullet"/>
+      <w:lvlText w:val=""/>
+      <w:lvlJc w:val="left"/>
+      <w:pPr>
+        <w:ind w:left="5040" w:hanging="360"/>
+      </w:pPr>
+      <w:rPr>
+        <w:rFonts w:ascii="Symbol" w:hAnsi="Symbol" w:hint="default"/>
+      </w:rPr>
+    </w:lvl>
+    <w:lvl w:ilvl="7" w:tplc="14090003" w:tentative="1">
+      <w:start w:val="1"/>
+      <w:numFmt w:val="bullet"/>
+      <w:lvlText w:val="o"/>
+      <w:lvlJc w:val="left"/>
+      <w:pPr>
+        <w:ind w:left="5760" w:hanging="360"/>
+      </w:pPr>
+      <w:rPr>
+        <w:rFonts w:ascii="Courier New" w:hAnsi="Courier New" w:cs="Courier New" w:hint="default"/>
+      </w:rPr>
+    </w:lvl>
+    <w:lvl w:ilvl="8" w:tplc="14090005" w:tentative="1">
+      <w:start w:val="1"/>
+      <w:numFmt w:val="bullet"/>
+      <w:lvlText w:val=""/>
+      <w:lvlJc w:val="left"/>
+      <w:pPr>
+        <w:ind w:left="6480" w:hanging="360"/>
+      </w:pPr>
+      <w:rPr>
+        <w:rFonts w:ascii="Wingdings" w:hAnsi="Wingdings" w:hint="default"/>
+      </w:rPr>
+    </w:lvl>
+  </w:abstractNum>
+  <w:abstractNum w:abstractNumId="4" w15:restartNumberingAfterBreak="0">
+    <w:nsid w:val="1FCF765F"/>
+    <w:multiLevelType w:val="hybridMultilevel"/>
+    <w:tmpl w:val="CA22F1EC"/>
+    <w:lvl w:ilvl="0" w:tplc="14090003">
+      <w:start w:val="1"/>
+      <w:numFmt w:val="bullet"/>
+      <w:lvlText w:val="o"/>
+      <w:lvlJc w:val="left"/>
+      <w:pPr>
+        <w:ind w:left="1440" w:hanging="360"/>
+      </w:pPr>
+      <w:rPr>
+        <w:rFonts w:ascii="Courier New" w:hAnsi="Courier New" w:cs="Courier New" w:hint="default"/>
+      </w:rPr>
+    </w:lvl>
+    <w:lvl w:ilvl="1" w:tplc="14090003" w:tentative="1">
+      <w:start w:val="1"/>
+      <w:numFmt w:val="bullet"/>
+      <w:lvlText w:val="o"/>
+      <w:lvlJc w:val="left"/>
+      <w:pPr>
+        <w:ind w:left="2160" w:hanging="360"/>
+      </w:pPr>
+      <w:rPr>
+        <w:rFonts w:ascii="Courier New" w:hAnsi="Courier New" w:cs="Courier New" w:hint="default"/>
+      </w:rPr>
+    </w:lvl>
+    <w:lvl w:ilvl="2" w:tplc="14090005" w:tentative="1">
+      <w:start w:val="1"/>
+      <w:numFmt w:val="bullet"/>
+      <w:lvlText w:val=""/>
+      <w:lvlJc w:val="left"/>
+      <w:pPr>
+        <w:ind w:left="2880" w:hanging="360"/>
+      </w:pPr>
+      <w:rPr>
+        <w:rFonts w:ascii="Wingdings" w:hAnsi="Wingdings" w:hint="default"/>
+      </w:rPr>
+    </w:lvl>
+    <w:lvl w:ilvl="3" w:tplc="14090001" w:tentative="1">
+      <w:start w:val="1"/>
+      <w:numFmt w:val="bullet"/>
+      <w:lvlText w:val=""/>
+      <w:lvlJc w:val="left"/>
+      <w:pPr>
+        <w:ind w:left="3600" w:hanging="360"/>
+      </w:pPr>
+      <w:rPr>
+        <w:rFonts w:ascii="Symbol" w:hAnsi="Symbol" w:hint="default"/>
+      </w:rPr>
+    </w:lvl>
+    <w:lvl w:ilvl="4" w:tplc="14090003" w:tentative="1">
+      <w:start w:val="1"/>
+      <w:numFmt w:val="bullet"/>
+      <w:lvlText w:val="o"/>
+      <w:lvlJc w:val="left"/>
+      <w:pPr>
+        <w:ind w:left="4320" w:hanging="360"/>
+      </w:pPr>
+      <w:rPr>
+        <w:rFonts w:ascii="Courier New" w:hAnsi="Courier New" w:cs="Courier New" w:hint="default"/>
+      </w:rPr>
+    </w:lvl>
+    <w:lvl w:ilvl="5" w:tplc="14090005" w:tentative="1">
+      <w:start w:val="1"/>
+      <w:numFmt w:val="bullet"/>
+      <w:lvlText w:val=""/>
+      <w:lvlJc w:val="left"/>
+      <w:pPr>
+        <w:ind w:left="5040" w:hanging="360"/>
+      </w:pPr>
+      <w:rPr>
+        <w:rFonts w:ascii="Wingdings" w:hAnsi="Wingdings" w:hint="default"/>
+      </w:rPr>
+    </w:lvl>
+    <w:lvl w:ilvl="6" w:tplc="14090001" w:tentative="1">
+      <w:start w:val="1"/>
+      <w:numFmt w:val="bullet"/>
+      <w:lvlText w:val=""/>
+      <w:lvlJc w:val="left"/>
+      <w:pPr>
+        <w:ind w:left="5760" w:hanging="360"/>
+      </w:pPr>
+      <w:rPr>
+        <w:rFonts w:ascii="Symbol" w:hAnsi="Symbol" w:hint="default"/>
+      </w:rPr>
+    </w:lvl>
+    <w:lvl w:ilvl="7" w:tplc="14090003" w:tentative="1">
+      <w:start w:val="1"/>
+      <w:numFmt w:val="bullet"/>
+      <w:lvlText w:val="o"/>
+      <w:lvlJc w:val="left"/>
+      <w:pPr>
+        <w:ind w:left="6480" w:hanging="360"/>
+      </w:pPr>
+      <w:rPr>
+        <w:rFonts w:ascii="Courier New" w:hAnsi="Courier New" w:cs="Courier New" w:hint="default"/>
+      </w:rPr>
+    </w:lvl>
+    <w:lvl w:ilvl="8" w:tplc="14090005" w:tentative="1">
+      <w:start w:val="1"/>
+      <w:numFmt w:val="bullet"/>
+      <w:lvlText w:val=""/>
+      <w:lvlJc w:val="left"/>
+      <w:pPr>
+        <w:ind w:left="7200" w:hanging="360"/>
+      </w:pPr>
+      <w:rPr>
+        <w:rFonts w:ascii="Wingdings" w:hAnsi="Wingdings" w:hint="default"/>
+      </w:rPr>
+    </w:lvl>
+  </w:abstractNum>
+  <w:abstractNum w:abstractNumId="5" w15:restartNumberingAfterBreak="0">
     <w:nsid w:val="20FD4C35"/>
     <w:multiLevelType w:val="hybridMultilevel"/>
     <w:tmpl w:val="87D21CCE"/>
@@ -1667,7 +3693,233 @@
       </w:rPr>
     </w:lvl>
   </w:abstractNum>
-  <w:abstractNum w:abstractNumId="3" w15:restartNumberingAfterBreak="0">
+  <w:abstractNum w:abstractNumId="6" w15:restartNumberingAfterBreak="0">
+    <w:nsid w:val="221B199E"/>
+    <w:multiLevelType w:val="hybridMultilevel"/>
+    <w:tmpl w:val="52F4F324"/>
+    <w:lvl w:ilvl="0" w:tplc="14090001">
+      <w:start w:val="1"/>
+      <w:numFmt w:val="bullet"/>
+      <w:lvlText w:val=""/>
+      <w:lvlJc w:val="left"/>
+      <w:pPr>
+        <w:ind w:left="720" w:hanging="360"/>
+      </w:pPr>
+      <w:rPr>
+        <w:rFonts w:ascii="Symbol" w:hAnsi="Symbol" w:hint="default"/>
+      </w:rPr>
+    </w:lvl>
+    <w:lvl w:ilvl="1" w:tplc="14090003">
+      <w:start w:val="1"/>
+      <w:numFmt w:val="bullet"/>
+      <w:lvlText w:val="o"/>
+      <w:lvlJc w:val="left"/>
+      <w:pPr>
+        <w:ind w:left="1440" w:hanging="360"/>
+      </w:pPr>
+      <w:rPr>
+        <w:rFonts w:ascii="Courier New" w:hAnsi="Courier New" w:cs="Courier New" w:hint="default"/>
+      </w:rPr>
+    </w:lvl>
+    <w:lvl w:ilvl="2" w:tplc="14090005" w:tentative="1">
+      <w:start w:val="1"/>
+      <w:numFmt w:val="bullet"/>
+      <w:lvlText w:val=""/>
+      <w:lvlJc w:val="left"/>
+      <w:pPr>
+        <w:ind w:left="2160" w:hanging="360"/>
+      </w:pPr>
+      <w:rPr>
+        <w:rFonts w:ascii="Wingdings" w:hAnsi="Wingdings" w:hint="default"/>
+      </w:rPr>
+    </w:lvl>
+    <w:lvl w:ilvl="3" w:tplc="14090001" w:tentative="1">
+      <w:start w:val="1"/>
+      <w:numFmt w:val="bullet"/>
+      <w:lvlText w:val=""/>
+      <w:lvlJc w:val="left"/>
+      <w:pPr>
+        <w:ind w:left="2880" w:hanging="360"/>
+      </w:pPr>
+      <w:rPr>
+        <w:rFonts w:ascii="Symbol" w:hAnsi="Symbol" w:hint="default"/>
+      </w:rPr>
+    </w:lvl>
+    <w:lvl w:ilvl="4" w:tplc="14090003" w:tentative="1">
+      <w:start w:val="1"/>
+      <w:numFmt w:val="bullet"/>
+      <w:lvlText w:val="o"/>
+      <w:lvlJc w:val="left"/>
+      <w:pPr>
+        <w:ind w:left="3600" w:hanging="360"/>
+      </w:pPr>
+      <w:rPr>
+        <w:rFonts w:ascii="Courier New" w:hAnsi="Courier New" w:cs="Courier New" w:hint="default"/>
+      </w:rPr>
+    </w:lvl>
+    <w:lvl w:ilvl="5" w:tplc="14090005" w:tentative="1">
+      <w:start w:val="1"/>
+      <w:numFmt w:val="bullet"/>
+      <w:lvlText w:val=""/>
+      <w:lvlJc w:val="left"/>
+      <w:pPr>
+        <w:ind w:left="4320" w:hanging="360"/>
+      </w:pPr>
+      <w:rPr>
+        <w:rFonts w:ascii="Wingdings" w:hAnsi="Wingdings" w:hint="default"/>
+      </w:rPr>
+    </w:lvl>
+    <w:lvl w:ilvl="6" w:tplc="14090001" w:tentative="1">
+      <w:start w:val="1"/>
+      <w:numFmt w:val="bullet"/>
+      <w:lvlText w:val=""/>
+      <w:lvlJc w:val="left"/>
+      <w:pPr>
+        <w:ind w:left="5040" w:hanging="360"/>
+      </w:pPr>
+      <w:rPr>
+        <w:rFonts w:ascii="Symbol" w:hAnsi="Symbol" w:hint="default"/>
+      </w:rPr>
+    </w:lvl>
+    <w:lvl w:ilvl="7" w:tplc="14090003" w:tentative="1">
+      <w:start w:val="1"/>
+      <w:numFmt w:val="bullet"/>
+      <w:lvlText w:val="o"/>
+      <w:lvlJc w:val="left"/>
+      <w:pPr>
+        <w:ind w:left="5760" w:hanging="360"/>
+      </w:pPr>
+      <w:rPr>
+        <w:rFonts w:ascii="Courier New" w:hAnsi="Courier New" w:cs="Courier New" w:hint="default"/>
+      </w:rPr>
+    </w:lvl>
+    <w:lvl w:ilvl="8" w:tplc="14090005" w:tentative="1">
+      <w:start w:val="1"/>
+      <w:numFmt w:val="bullet"/>
+      <w:lvlText w:val=""/>
+      <w:lvlJc w:val="left"/>
+      <w:pPr>
+        <w:ind w:left="6480" w:hanging="360"/>
+      </w:pPr>
+      <w:rPr>
+        <w:rFonts w:ascii="Wingdings" w:hAnsi="Wingdings" w:hint="default"/>
+      </w:rPr>
+    </w:lvl>
+  </w:abstractNum>
+  <w:abstractNum w:abstractNumId="7" w15:restartNumberingAfterBreak="0">
+    <w:nsid w:val="230D5C39"/>
+    <w:multiLevelType w:val="hybridMultilevel"/>
+    <w:tmpl w:val="B914BD16"/>
+    <w:lvl w:ilvl="0" w:tplc="14090001">
+      <w:start w:val="1"/>
+      <w:numFmt w:val="bullet"/>
+      <w:lvlText w:val=""/>
+      <w:lvlJc w:val="left"/>
+      <w:pPr>
+        <w:ind w:left="720" w:hanging="360"/>
+      </w:pPr>
+      <w:rPr>
+        <w:rFonts w:ascii="Symbol" w:hAnsi="Symbol" w:hint="default"/>
+      </w:rPr>
+    </w:lvl>
+    <w:lvl w:ilvl="1" w:tplc="14090003">
+      <w:start w:val="1"/>
+      <w:numFmt w:val="bullet"/>
+      <w:lvlText w:val="o"/>
+      <w:lvlJc w:val="left"/>
+      <w:pPr>
+        <w:ind w:left="1440" w:hanging="360"/>
+      </w:pPr>
+      <w:rPr>
+        <w:rFonts w:ascii="Courier New" w:hAnsi="Courier New" w:cs="Courier New" w:hint="default"/>
+      </w:rPr>
+    </w:lvl>
+    <w:lvl w:ilvl="2" w:tplc="14090005" w:tentative="1">
+      <w:start w:val="1"/>
+      <w:numFmt w:val="bullet"/>
+      <w:lvlText w:val=""/>
+      <w:lvlJc w:val="left"/>
+      <w:pPr>
+        <w:ind w:left="2160" w:hanging="360"/>
+      </w:pPr>
+      <w:rPr>
+        <w:rFonts w:ascii="Wingdings" w:hAnsi="Wingdings" w:hint="default"/>
+      </w:rPr>
+    </w:lvl>
+    <w:lvl w:ilvl="3" w:tplc="14090001" w:tentative="1">
+      <w:start w:val="1"/>
+      <w:numFmt w:val="bullet"/>
+      <w:lvlText w:val=""/>
+      <w:lvlJc w:val="left"/>
+      <w:pPr>
+        <w:ind w:left="2880" w:hanging="360"/>
+      </w:pPr>
+      <w:rPr>
+        <w:rFonts w:ascii="Symbol" w:hAnsi="Symbol" w:hint="default"/>
+      </w:rPr>
+    </w:lvl>
+    <w:lvl w:ilvl="4" w:tplc="14090003" w:tentative="1">
+      <w:start w:val="1"/>
+      <w:numFmt w:val="bullet"/>
+      <w:lvlText w:val="o"/>
+      <w:lvlJc w:val="left"/>
+      <w:pPr>
+        <w:ind w:left="3600" w:hanging="360"/>
+      </w:pPr>
+      <w:rPr>
+        <w:rFonts w:ascii="Courier New" w:hAnsi="Courier New" w:cs="Courier New" w:hint="default"/>
+      </w:rPr>
+    </w:lvl>
+    <w:lvl w:ilvl="5" w:tplc="14090005" w:tentative="1">
+      <w:start w:val="1"/>
+      <w:numFmt w:val="bullet"/>
+      <w:lvlText w:val=""/>
+      <w:lvlJc w:val="left"/>
+      <w:pPr>
+        <w:ind w:left="4320" w:hanging="360"/>
+      </w:pPr>
+      <w:rPr>
+        <w:rFonts w:ascii="Wingdings" w:hAnsi="Wingdings" w:hint="default"/>
+      </w:rPr>
+    </w:lvl>
+    <w:lvl w:ilvl="6" w:tplc="14090001" w:tentative="1">
+      <w:start w:val="1"/>
+      <w:numFmt w:val="bullet"/>
+      <w:lvlText w:val=""/>
+      <w:lvlJc w:val="left"/>
+      <w:pPr>
+        <w:ind w:left="5040" w:hanging="360"/>
+      </w:pPr>
+      <w:rPr>
+        <w:rFonts w:ascii="Symbol" w:hAnsi="Symbol" w:hint="default"/>
+      </w:rPr>
+    </w:lvl>
+    <w:lvl w:ilvl="7" w:tplc="14090003" w:tentative="1">
+      <w:start w:val="1"/>
+      <w:numFmt w:val="bullet"/>
+      <w:lvlText w:val="o"/>
+      <w:lvlJc w:val="left"/>
+      <w:pPr>
+        <w:ind w:left="5760" w:hanging="360"/>
+      </w:pPr>
+      <w:rPr>
+        <w:rFonts w:ascii="Courier New" w:hAnsi="Courier New" w:cs="Courier New" w:hint="default"/>
+      </w:rPr>
+    </w:lvl>
+    <w:lvl w:ilvl="8" w:tplc="14090005" w:tentative="1">
+      <w:start w:val="1"/>
+      <w:numFmt w:val="bullet"/>
+      <w:lvlText w:val=""/>
+      <w:lvlJc w:val="left"/>
+      <w:pPr>
+        <w:ind w:left="6480" w:hanging="360"/>
+      </w:pPr>
+      <w:rPr>
+        <w:rFonts w:ascii="Wingdings" w:hAnsi="Wingdings" w:hint="default"/>
+      </w:rPr>
+    </w:lvl>
+  </w:abstractNum>
+  <w:abstractNum w:abstractNumId="8" w15:restartNumberingAfterBreak="0">
     <w:nsid w:val="282A03C7"/>
     <w:multiLevelType w:val="hybridMultilevel"/>
     <w:tmpl w:val="47E0F210"/>
@@ -1780,7 +4032,346 @@
       </w:rPr>
     </w:lvl>
   </w:abstractNum>
-  <w:abstractNum w:abstractNumId="4" w15:restartNumberingAfterBreak="0">
+  <w:abstractNum w:abstractNumId="9" w15:restartNumberingAfterBreak="0">
+    <w:nsid w:val="2E856611"/>
+    <w:multiLevelType w:val="hybridMultilevel"/>
+    <w:tmpl w:val="E62E1D56"/>
+    <w:lvl w:ilvl="0" w:tplc="14090001">
+      <w:start w:val="1"/>
+      <w:numFmt w:val="bullet"/>
+      <w:lvlText w:val=""/>
+      <w:lvlJc w:val="left"/>
+      <w:pPr>
+        <w:ind w:left="720" w:hanging="360"/>
+      </w:pPr>
+      <w:rPr>
+        <w:rFonts w:ascii="Symbol" w:hAnsi="Symbol" w:hint="default"/>
+      </w:rPr>
+    </w:lvl>
+    <w:lvl w:ilvl="1" w:tplc="14090003">
+      <w:start w:val="1"/>
+      <w:numFmt w:val="bullet"/>
+      <w:lvlText w:val="o"/>
+      <w:lvlJc w:val="left"/>
+      <w:pPr>
+        <w:ind w:left="1440" w:hanging="360"/>
+      </w:pPr>
+      <w:rPr>
+        <w:rFonts w:ascii="Courier New" w:hAnsi="Courier New" w:cs="Courier New" w:hint="default"/>
+      </w:rPr>
+    </w:lvl>
+    <w:lvl w:ilvl="2" w:tplc="14090005" w:tentative="1">
+      <w:start w:val="1"/>
+      <w:numFmt w:val="bullet"/>
+      <w:lvlText w:val=""/>
+      <w:lvlJc w:val="left"/>
+      <w:pPr>
+        <w:ind w:left="2160" w:hanging="360"/>
+      </w:pPr>
+      <w:rPr>
+        <w:rFonts w:ascii="Wingdings" w:hAnsi="Wingdings" w:hint="default"/>
+      </w:rPr>
+    </w:lvl>
+    <w:lvl w:ilvl="3" w:tplc="14090001" w:tentative="1">
+      <w:start w:val="1"/>
+      <w:numFmt w:val="bullet"/>
+      <w:lvlText w:val=""/>
+      <w:lvlJc w:val="left"/>
+      <w:pPr>
+        <w:ind w:left="2880" w:hanging="360"/>
+      </w:pPr>
+      <w:rPr>
+        <w:rFonts w:ascii="Symbol" w:hAnsi="Symbol" w:hint="default"/>
+      </w:rPr>
+    </w:lvl>
+    <w:lvl w:ilvl="4" w:tplc="14090003" w:tentative="1">
+      <w:start w:val="1"/>
+      <w:numFmt w:val="bullet"/>
+      <w:lvlText w:val="o"/>
+      <w:lvlJc w:val="left"/>
+      <w:pPr>
+        <w:ind w:left="3600" w:hanging="360"/>
+      </w:pPr>
+      <w:rPr>
+        <w:rFonts w:ascii="Courier New" w:hAnsi="Courier New" w:cs="Courier New" w:hint="default"/>
+      </w:rPr>
+    </w:lvl>
+    <w:lvl w:ilvl="5" w:tplc="14090005" w:tentative="1">
+      <w:start w:val="1"/>
+      <w:numFmt w:val="bullet"/>
+      <w:lvlText w:val=""/>
+      <w:lvlJc w:val="left"/>
+      <w:pPr>
+        <w:ind w:left="4320" w:hanging="360"/>
+      </w:pPr>
+      <w:rPr>
+        <w:rFonts w:ascii="Wingdings" w:hAnsi="Wingdings" w:hint="default"/>
+      </w:rPr>
+    </w:lvl>
+    <w:lvl w:ilvl="6" w:tplc="14090001" w:tentative="1">
+      <w:start w:val="1"/>
+      <w:numFmt w:val="bullet"/>
+      <w:lvlText w:val=""/>
+      <w:lvlJc w:val="left"/>
+      <w:pPr>
+        <w:ind w:left="5040" w:hanging="360"/>
+      </w:pPr>
+      <w:rPr>
+        <w:rFonts w:ascii="Symbol" w:hAnsi="Symbol" w:hint="default"/>
+      </w:rPr>
+    </w:lvl>
+    <w:lvl w:ilvl="7" w:tplc="14090003" w:tentative="1">
+      <w:start w:val="1"/>
+      <w:numFmt w:val="bullet"/>
+      <w:lvlText w:val="o"/>
+      <w:lvlJc w:val="left"/>
+      <w:pPr>
+        <w:ind w:left="5760" w:hanging="360"/>
+      </w:pPr>
+      <w:rPr>
+        <w:rFonts w:ascii="Courier New" w:hAnsi="Courier New" w:cs="Courier New" w:hint="default"/>
+      </w:rPr>
+    </w:lvl>
+    <w:lvl w:ilvl="8" w:tplc="14090005" w:tentative="1">
+      <w:start w:val="1"/>
+      <w:numFmt w:val="bullet"/>
+      <w:lvlText w:val=""/>
+      <w:lvlJc w:val="left"/>
+      <w:pPr>
+        <w:ind w:left="6480" w:hanging="360"/>
+      </w:pPr>
+      <w:rPr>
+        <w:rFonts w:ascii="Wingdings" w:hAnsi="Wingdings" w:hint="default"/>
+      </w:rPr>
+    </w:lvl>
+  </w:abstractNum>
+  <w:abstractNum w:abstractNumId="10" w15:restartNumberingAfterBreak="0">
+    <w:nsid w:val="340F55D3"/>
+    <w:multiLevelType w:val="hybridMultilevel"/>
+    <w:tmpl w:val="3D44BF22"/>
+    <w:lvl w:ilvl="0" w:tplc="14090001">
+      <w:start w:val="1"/>
+      <w:numFmt w:val="bullet"/>
+      <w:lvlText w:val=""/>
+      <w:lvlJc w:val="left"/>
+      <w:pPr>
+        <w:ind w:left="720" w:hanging="360"/>
+      </w:pPr>
+      <w:rPr>
+        <w:rFonts w:ascii="Symbol" w:hAnsi="Symbol" w:hint="default"/>
+      </w:rPr>
+    </w:lvl>
+    <w:lvl w:ilvl="1" w:tplc="14090003">
+      <w:start w:val="1"/>
+      <w:numFmt w:val="bullet"/>
+      <w:lvlText w:val="o"/>
+      <w:lvlJc w:val="left"/>
+      <w:pPr>
+        <w:ind w:left="1440" w:hanging="360"/>
+      </w:pPr>
+      <w:rPr>
+        <w:rFonts w:ascii="Courier New" w:hAnsi="Courier New" w:cs="Courier New" w:hint="default"/>
+      </w:rPr>
+    </w:lvl>
+    <w:lvl w:ilvl="2" w:tplc="14090005" w:tentative="1">
+      <w:start w:val="1"/>
+      <w:numFmt w:val="bullet"/>
+      <w:lvlText w:val=""/>
+      <w:lvlJc w:val="left"/>
+      <w:pPr>
+        <w:ind w:left="2160" w:hanging="360"/>
+      </w:pPr>
+      <w:rPr>
+        <w:rFonts w:ascii="Wingdings" w:hAnsi="Wingdings" w:hint="default"/>
+      </w:rPr>
+    </w:lvl>
+    <w:lvl w:ilvl="3" w:tplc="14090001" w:tentative="1">
+      <w:start w:val="1"/>
+      <w:numFmt w:val="bullet"/>
+      <w:lvlText w:val=""/>
+      <w:lvlJc w:val="left"/>
+      <w:pPr>
+        <w:ind w:left="2880" w:hanging="360"/>
+      </w:pPr>
+      <w:rPr>
+        <w:rFonts w:ascii="Symbol" w:hAnsi="Symbol" w:hint="default"/>
+      </w:rPr>
+    </w:lvl>
+    <w:lvl w:ilvl="4" w:tplc="14090003" w:tentative="1">
+      <w:start w:val="1"/>
+      <w:numFmt w:val="bullet"/>
+      <w:lvlText w:val="o"/>
+      <w:lvlJc w:val="left"/>
+      <w:pPr>
+        <w:ind w:left="3600" w:hanging="360"/>
+      </w:pPr>
+      <w:rPr>
+        <w:rFonts w:ascii="Courier New" w:hAnsi="Courier New" w:cs="Courier New" w:hint="default"/>
+      </w:rPr>
+    </w:lvl>
+    <w:lvl w:ilvl="5" w:tplc="14090005" w:tentative="1">
+      <w:start w:val="1"/>
+      <w:numFmt w:val="bullet"/>
+      <w:lvlText w:val=""/>
+      <w:lvlJc w:val="left"/>
+      <w:pPr>
+        <w:ind w:left="4320" w:hanging="360"/>
+      </w:pPr>
+      <w:rPr>
+        <w:rFonts w:ascii="Wingdings" w:hAnsi="Wingdings" w:hint="default"/>
+      </w:rPr>
+    </w:lvl>
+    <w:lvl w:ilvl="6" w:tplc="14090001" w:tentative="1">
+      <w:start w:val="1"/>
+      <w:numFmt w:val="bullet"/>
+      <w:lvlText w:val=""/>
+      <w:lvlJc w:val="left"/>
+      <w:pPr>
+        <w:ind w:left="5040" w:hanging="360"/>
+      </w:pPr>
+      <w:rPr>
+        <w:rFonts w:ascii="Symbol" w:hAnsi="Symbol" w:hint="default"/>
+      </w:rPr>
+    </w:lvl>
+    <w:lvl w:ilvl="7" w:tplc="14090003" w:tentative="1">
+      <w:start w:val="1"/>
+      <w:numFmt w:val="bullet"/>
+      <w:lvlText w:val="o"/>
+      <w:lvlJc w:val="left"/>
+      <w:pPr>
+        <w:ind w:left="5760" w:hanging="360"/>
+      </w:pPr>
+      <w:rPr>
+        <w:rFonts w:ascii="Courier New" w:hAnsi="Courier New" w:cs="Courier New" w:hint="default"/>
+      </w:rPr>
+    </w:lvl>
+    <w:lvl w:ilvl="8" w:tplc="14090005" w:tentative="1">
+      <w:start w:val="1"/>
+      <w:numFmt w:val="bullet"/>
+      <w:lvlText w:val=""/>
+      <w:lvlJc w:val="left"/>
+      <w:pPr>
+        <w:ind w:left="6480" w:hanging="360"/>
+      </w:pPr>
+      <w:rPr>
+        <w:rFonts w:ascii="Wingdings" w:hAnsi="Wingdings" w:hint="default"/>
+      </w:rPr>
+    </w:lvl>
+  </w:abstractNum>
+  <w:abstractNum w:abstractNumId="11" w15:restartNumberingAfterBreak="0">
+    <w:nsid w:val="34FD1B52"/>
+    <w:multiLevelType w:val="hybridMultilevel"/>
+    <w:tmpl w:val="8BB66FE0"/>
+    <w:lvl w:ilvl="0" w:tplc="14090001">
+      <w:start w:val="1"/>
+      <w:numFmt w:val="bullet"/>
+      <w:lvlText w:val=""/>
+      <w:lvlJc w:val="left"/>
+      <w:pPr>
+        <w:ind w:left="720" w:hanging="360"/>
+      </w:pPr>
+      <w:rPr>
+        <w:rFonts w:ascii="Symbol" w:hAnsi="Symbol" w:hint="default"/>
+      </w:rPr>
+    </w:lvl>
+    <w:lvl w:ilvl="1" w:tplc="14090003">
+      <w:start w:val="1"/>
+      <w:numFmt w:val="bullet"/>
+      <w:lvlText w:val="o"/>
+      <w:lvlJc w:val="left"/>
+      <w:pPr>
+        <w:ind w:left="1440" w:hanging="360"/>
+      </w:pPr>
+      <w:rPr>
+        <w:rFonts w:ascii="Courier New" w:hAnsi="Courier New" w:cs="Courier New" w:hint="default"/>
+      </w:rPr>
+    </w:lvl>
+    <w:lvl w:ilvl="2" w:tplc="14090005" w:tentative="1">
+      <w:start w:val="1"/>
+      <w:numFmt w:val="bullet"/>
+      <w:lvlText w:val=""/>
+      <w:lvlJc w:val="left"/>
+      <w:pPr>
+        <w:ind w:left="2160" w:hanging="360"/>
+      </w:pPr>
+      <w:rPr>
+        <w:rFonts w:ascii="Wingdings" w:hAnsi="Wingdings" w:hint="default"/>
+      </w:rPr>
+    </w:lvl>
+    <w:lvl w:ilvl="3" w:tplc="14090001" w:tentative="1">
+      <w:start w:val="1"/>
+      <w:numFmt w:val="bullet"/>
+      <w:lvlText w:val=""/>
+      <w:lvlJc w:val="left"/>
+      <w:pPr>
+        <w:ind w:left="2880" w:hanging="360"/>
+      </w:pPr>
+      <w:rPr>
+        <w:rFonts w:ascii="Symbol" w:hAnsi="Symbol" w:hint="default"/>
+      </w:rPr>
+    </w:lvl>
+    <w:lvl w:ilvl="4" w:tplc="14090003" w:tentative="1">
+      <w:start w:val="1"/>
+      <w:numFmt w:val="bullet"/>
+      <w:lvlText w:val="o"/>
+      <w:lvlJc w:val="left"/>
+      <w:pPr>
+        <w:ind w:left="3600" w:hanging="360"/>
+      </w:pPr>
+      <w:rPr>
+        <w:rFonts w:ascii="Courier New" w:hAnsi="Courier New" w:cs="Courier New" w:hint="default"/>
+      </w:rPr>
+    </w:lvl>
+    <w:lvl w:ilvl="5" w:tplc="14090005" w:tentative="1">
+      <w:start w:val="1"/>
+      <w:numFmt w:val="bullet"/>
+      <w:lvlText w:val=""/>
+      <w:lvlJc w:val="left"/>
+      <w:pPr>
+        <w:ind w:left="4320" w:hanging="360"/>
+      </w:pPr>
+      <w:rPr>
+        <w:rFonts w:ascii="Wingdings" w:hAnsi="Wingdings" w:hint="default"/>
+      </w:rPr>
+    </w:lvl>
+    <w:lvl w:ilvl="6" w:tplc="14090001" w:tentative="1">
+      <w:start w:val="1"/>
+      <w:numFmt w:val="bullet"/>
+      <w:lvlText w:val=""/>
+      <w:lvlJc w:val="left"/>
+      <w:pPr>
+        <w:ind w:left="5040" w:hanging="360"/>
+      </w:pPr>
+      <w:rPr>
+        <w:rFonts w:ascii="Symbol" w:hAnsi="Symbol" w:hint="default"/>
+      </w:rPr>
+    </w:lvl>
+    <w:lvl w:ilvl="7" w:tplc="14090003" w:tentative="1">
+      <w:start w:val="1"/>
+      <w:numFmt w:val="bullet"/>
+      <w:lvlText w:val="o"/>
+      <w:lvlJc w:val="left"/>
+      <w:pPr>
+        <w:ind w:left="5760" w:hanging="360"/>
+      </w:pPr>
+      <w:rPr>
+        <w:rFonts w:ascii="Courier New" w:hAnsi="Courier New" w:cs="Courier New" w:hint="default"/>
+      </w:rPr>
+    </w:lvl>
+    <w:lvl w:ilvl="8" w:tplc="14090005" w:tentative="1">
+      <w:start w:val="1"/>
+      <w:numFmt w:val="bullet"/>
+      <w:lvlText w:val=""/>
+      <w:lvlJc w:val="left"/>
+      <w:pPr>
+        <w:ind w:left="6480" w:hanging="360"/>
+      </w:pPr>
+      <w:rPr>
+        <w:rFonts w:ascii="Wingdings" w:hAnsi="Wingdings" w:hint="default"/>
+      </w:rPr>
+    </w:lvl>
+  </w:abstractNum>
+  <w:abstractNum w:abstractNumId="12" w15:restartNumberingAfterBreak="0">
     <w:nsid w:val="37CC4D51"/>
     <w:multiLevelType w:val="hybridMultilevel"/>
     <w:tmpl w:val="B290EB46"/>
@@ -1893,7 +4484,346 @@
       </w:rPr>
     </w:lvl>
   </w:abstractNum>
-  <w:abstractNum w:abstractNumId="5" w15:restartNumberingAfterBreak="0">
+  <w:abstractNum w:abstractNumId="13" w15:restartNumberingAfterBreak="0">
+    <w:nsid w:val="3C543024"/>
+    <w:multiLevelType w:val="hybridMultilevel"/>
+    <w:tmpl w:val="D96CB88E"/>
+    <w:lvl w:ilvl="0" w:tplc="14090001">
+      <w:start w:val="1"/>
+      <w:numFmt w:val="bullet"/>
+      <w:lvlText w:val=""/>
+      <w:lvlJc w:val="left"/>
+      <w:pPr>
+        <w:ind w:left="720" w:hanging="360"/>
+      </w:pPr>
+      <w:rPr>
+        <w:rFonts w:ascii="Symbol" w:hAnsi="Symbol" w:hint="default"/>
+      </w:rPr>
+    </w:lvl>
+    <w:lvl w:ilvl="1" w:tplc="14090003">
+      <w:start w:val="1"/>
+      <w:numFmt w:val="bullet"/>
+      <w:lvlText w:val="o"/>
+      <w:lvlJc w:val="left"/>
+      <w:pPr>
+        <w:ind w:left="1440" w:hanging="360"/>
+      </w:pPr>
+      <w:rPr>
+        <w:rFonts w:ascii="Courier New" w:hAnsi="Courier New" w:cs="Courier New" w:hint="default"/>
+      </w:rPr>
+    </w:lvl>
+    <w:lvl w:ilvl="2" w:tplc="14090005" w:tentative="1">
+      <w:start w:val="1"/>
+      <w:numFmt w:val="bullet"/>
+      <w:lvlText w:val=""/>
+      <w:lvlJc w:val="left"/>
+      <w:pPr>
+        <w:ind w:left="2160" w:hanging="360"/>
+      </w:pPr>
+      <w:rPr>
+        <w:rFonts w:ascii="Wingdings" w:hAnsi="Wingdings" w:hint="default"/>
+      </w:rPr>
+    </w:lvl>
+    <w:lvl w:ilvl="3" w:tplc="14090001" w:tentative="1">
+      <w:start w:val="1"/>
+      <w:numFmt w:val="bullet"/>
+      <w:lvlText w:val=""/>
+      <w:lvlJc w:val="left"/>
+      <w:pPr>
+        <w:ind w:left="2880" w:hanging="360"/>
+      </w:pPr>
+      <w:rPr>
+        <w:rFonts w:ascii="Symbol" w:hAnsi="Symbol" w:hint="default"/>
+      </w:rPr>
+    </w:lvl>
+    <w:lvl w:ilvl="4" w:tplc="14090003" w:tentative="1">
+      <w:start w:val="1"/>
+      <w:numFmt w:val="bullet"/>
+      <w:lvlText w:val="o"/>
+      <w:lvlJc w:val="left"/>
+      <w:pPr>
+        <w:ind w:left="3600" w:hanging="360"/>
+      </w:pPr>
+      <w:rPr>
+        <w:rFonts w:ascii="Courier New" w:hAnsi="Courier New" w:cs="Courier New" w:hint="default"/>
+      </w:rPr>
+    </w:lvl>
+    <w:lvl w:ilvl="5" w:tplc="14090005" w:tentative="1">
+      <w:start w:val="1"/>
+      <w:numFmt w:val="bullet"/>
+      <w:lvlText w:val=""/>
+      <w:lvlJc w:val="left"/>
+      <w:pPr>
+        <w:ind w:left="4320" w:hanging="360"/>
+      </w:pPr>
+      <w:rPr>
+        <w:rFonts w:ascii="Wingdings" w:hAnsi="Wingdings" w:hint="default"/>
+      </w:rPr>
+    </w:lvl>
+    <w:lvl w:ilvl="6" w:tplc="14090001" w:tentative="1">
+      <w:start w:val="1"/>
+      <w:numFmt w:val="bullet"/>
+      <w:lvlText w:val=""/>
+      <w:lvlJc w:val="left"/>
+      <w:pPr>
+        <w:ind w:left="5040" w:hanging="360"/>
+      </w:pPr>
+      <w:rPr>
+        <w:rFonts w:ascii="Symbol" w:hAnsi="Symbol" w:hint="default"/>
+      </w:rPr>
+    </w:lvl>
+    <w:lvl w:ilvl="7" w:tplc="14090003" w:tentative="1">
+      <w:start w:val="1"/>
+      <w:numFmt w:val="bullet"/>
+      <w:lvlText w:val="o"/>
+      <w:lvlJc w:val="left"/>
+      <w:pPr>
+        <w:ind w:left="5760" w:hanging="360"/>
+      </w:pPr>
+      <w:rPr>
+        <w:rFonts w:ascii="Courier New" w:hAnsi="Courier New" w:cs="Courier New" w:hint="default"/>
+      </w:rPr>
+    </w:lvl>
+    <w:lvl w:ilvl="8" w:tplc="14090005" w:tentative="1">
+      <w:start w:val="1"/>
+      <w:numFmt w:val="bullet"/>
+      <w:lvlText w:val=""/>
+      <w:lvlJc w:val="left"/>
+      <w:pPr>
+        <w:ind w:left="6480" w:hanging="360"/>
+      </w:pPr>
+      <w:rPr>
+        <w:rFonts w:ascii="Wingdings" w:hAnsi="Wingdings" w:hint="default"/>
+      </w:rPr>
+    </w:lvl>
+  </w:abstractNum>
+  <w:abstractNum w:abstractNumId="14" w15:restartNumberingAfterBreak="0">
+    <w:nsid w:val="410814C0"/>
+    <w:multiLevelType w:val="hybridMultilevel"/>
+    <w:tmpl w:val="DC229BCC"/>
+    <w:lvl w:ilvl="0" w:tplc="14090001">
+      <w:start w:val="1"/>
+      <w:numFmt w:val="bullet"/>
+      <w:lvlText w:val=""/>
+      <w:lvlJc w:val="left"/>
+      <w:pPr>
+        <w:ind w:left="720" w:hanging="360"/>
+      </w:pPr>
+      <w:rPr>
+        <w:rFonts w:ascii="Symbol" w:hAnsi="Symbol" w:hint="default"/>
+      </w:rPr>
+    </w:lvl>
+    <w:lvl w:ilvl="1" w:tplc="14090003">
+      <w:start w:val="1"/>
+      <w:numFmt w:val="bullet"/>
+      <w:lvlText w:val="o"/>
+      <w:lvlJc w:val="left"/>
+      <w:pPr>
+        <w:ind w:left="1440" w:hanging="360"/>
+      </w:pPr>
+      <w:rPr>
+        <w:rFonts w:ascii="Courier New" w:hAnsi="Courier New" w:cs="Courier New" w:hint="default"/>
+      </w:rPr>
+    </w:lvl>
+    <w:lvl w:ilvl="2" w:tplc="14090005" w:tentative="1">
+      <w:start w:val="1"/>
+      <w:numFmt w:val="bullet"/>
+      <w:lvlText w:val=""/>
+      <w:lvlJc w:val="left"/>
+      <w:pPr>
+        <w:ind w:left="2160" w:hanging="360"/>
+      </w:pPr>
+      <w:rPr>
+        <w:rFonts w:ascii="Wingdings" w:hAnsi="Wingdings" w:hint="default"/>
+      </w:rPr>
+    </w:lvl>
+    <w:lvl w:ilvl="3" w:tplc="14090001" w:tentative="1">
+      <w:start w:val="1"/>
+      <w:numFmt w:val="bullet"/>
+      <w:lvlText w:val=""/>
+      <w:lvlJc w:val="left"/>
+      <w:pPr>
+        <w:ind w:left="2880" w:hanging="360"/>
+      </w:pPr>
+      <w:rPr>
+        <w:rFonts w:ascii="Symbol" w:hAnsi="Symbol" w:hint="default"/>
+      </w:rPr>
+    </w:lvl>
+    <w:lvl w:ilvl="4" w:tplc="14090003" w:tentative="1">
+      <w:start w:val="1"/>
+      <w:numFmt w:val="bullet"/>
+      <w:lvlText w:val="o"/>
+      <w:lvlJc w:val="left"/>
+      <w:pPr>
+        <w:ind w:left="3600" w:hanging="360"/>
+      </w:pPr>
+      <w:rPr>
+        <w:rFonts w:ascii="Courier New" w:hAnsi="Courier New" w:cs="Courier New" w:hint="default"/>
+      </w:rPr>
+    </w:lvl>
+    <w:lvl w:ilvl="5" w:tplc="14090005" w:tentative="1">
+      <w:start w:val="1"/>
+      <w:numFmt w:val="bullet"/>
+      <w:lvlText w:val=""/>
+      <w:lvlJc w:val="left"/>
+      <w:pPr>
+        <w:ind w:left="4320" w:hanging="360"/>
+      </w:pPr>
+      <w:rPr>
+        <w:rFonts w:ascii="Wingdings" w:hAnsi="Wingdings" w:hint="default"/>
+      </w:rPr>
+    </w:lvl>
+    <w:lvl w:ilvl="6" w:tplc="14090001" w:tentative="1">
+      <w:start w:val="1"/>
+      <w:numFmt w:val="bullet"/>
+      <w:lvlText w:val=""/>
+      <w:lvlJc w:val="left"/>
+      <w:pPr>
+        <w:ind w:left="5040" w:hanging="360"/>
+      </w:pPr>
+      <w:rPr>
+        <w:rFonts w:ascii="Symbol" w:hAnsi="Symbol" w:hint="default"/>
+      </w:rPr>
+    </w:lvl>
+    <w:lvl w:ilvl="7" w:tplc="14090003" w:tentative="1">
+      <w:start w:val="1"/>
+      <w:numFmt w:val="bullet"/>
+      <w:lvlText w:val="o"/>
+      <w:lvlJc w:val="left"/>
+      <w:pPr>
+        <w:ind w:left="5760" w:hanging="360"/>
+      </w:pPr>
+      <w:rPr>
+        <w:rFonts w:ascii="Courier New" w:hAnsi="Courier New" w:cs="Courier New" w:hint="default"/>
+      </w:rPr>
+    </w:lvl>
+    <w:lvl w:ilvl="8" w:tplc="14090005" w:tentative="1">
+      <w:start w:val="1"/>
+      <w:numFmt w:val="bullet"/>
+      <w:lvlText w:val=""/>
+      <w:lvlJc w:val="left"/>
+      <w:pPr>
+        <w:ind w:left="6480" w:hanging="360"/>
+      </w:pPr>
+      <w:rPr>
+        <w:rFonts w:ascii="Wingdings" w:hAnsi="Wingdings" w:hint="default"/>
+      </w:rPr>
+    </w:lvl>
+  </w:abstractNum>
+  <w:abstractNum w:abstractNumId="15" w15:restartNumberingAfterBreak="0">
+    <w:nsid w:val="4142381C"/>
+    <w:multiLevelType w:val="hybridMultilevel"/>
+    <w:tmpl w:val="08A4C55C"/>
+    <w:lvl w:ilvl="0" w:tplc="14090001">
+      <w:start w:val="1"/>
+      <w:numFmt w:val="bullet"/>
+      <w:lvlText w:val=""/>
+      <w:lvlJc w:val="left"/>
+      <w:pPr>
+        <w:ind w:left="720" w:hanging="360"/>
+      </w:pPr>
+      <w:rPr>
+        <w:rFonts w:ascii="Symbol" w:hAnsi="Symbol" w:hint="default"/>
+      </w:rPr>
+    </w:lvl>
+    <w:lvl w:ilvl="1" w:tplc="14090003">
+      <w:start w:val="1"/>
+      <w:numFmt w:val="bullet"/>
+      <w:lvlText w:val="o"/>
+      <w:lvlJc w:val="left"/>
+      <w:pPr>
+        <w:ind w:left="1440" w:hanging="360"/>
+      </w:pPr>
+      <w:rPr>
+        <w:rFonts w:ascii="Courier New" w:hAnsi="Courier New" w:cs="Courier New" w:hint="default"/>
+      </w:rPr>
+    </w:lvl>
+    <w:lvl w:ilvl="2" w:tplc="14090005" w:tentative="1">
+      <w:start w:val="1"/>
+      <w:numFmt w:val="bullet"/>
+      <w:lvlText w:val=""/>
+      <w:lvlJc w:val="left"/>
+      <w:pPr>
+        <w:ind w:left="2160" w:hanging="360"/>
+      </w:pPr>
+      <w:rPr>
+        <w:rFonts w:ascii="Wingdings" w:hAnsi="Wingdings" w:hint="default"/>
+      </w:rPr>
+    </w:lvl>
+    <w:lvl w:ilvl="3" w:tplc="14090001" w:tentative="1">
+      <w:start w:val="1"/>
+      <w:numFmt w:val="bullet"/>
+      <w:lvlText w:val=""/>
+      <w:lvlJc w:val="left"/>
+      <w:pPr>
+        <w:ind w:left="2880" w:hanging="360"/>
+      </w:pPr>
+      <w:rPr>
+        <w:rFonts w:ascii="Symbol" w:hAnsi="Symbol" w:hint="default"/>
+      </w:rPr>
+    </w:lvl>
+    <w:lvl w:ilvl="4" w:tplc="14090003" w:tentative="1">
+      <w:start w:val="1"/>
+      <w:numFmt w:val="bullet"/>
+      <w:lvlText w:val="o"/>
+      <w:lvlJc w:val="left"/>
+      <w:pPr>
+        <w:ind w:left="3600" w:hanging="360"/>
+      </w:pPr>
+      <w:rPr>
+        <w:rFonts w:ascii="Courier New" w:hAnsi="Courier New" w:cs="Courier New" w:hint="default"/>
+      </w:rPr>
+    </w:lvl>
+    <w:lvl w:ilvl="5" w:tplc="14090005" w:tentative="1">
+      <w:start w:val="1"/>
+      <w:numFmt w:val="bullet"/>
+      <w:lvlText w:val=""/>
+      <w:lvlJc w:val="left"/>
+      <w:pPr>
+        <w:ind w:left="4320" w:hanging="360"/>
+      </w:pPr>
+      <w:rPr>
+        <w:rFonts w:ascii="Wingdings" w:hAnsi="Wingdings" w:hint="default"/>
+      </w:rPr>
+    </w:lvl>
+    <w:lvl w:ilvl="6" w:tplc="14090001" w:tentative="1">
+      <w:start w:val="1"/>
+      <w:numFmt w:val="bullet"/>
+      <w:lvlText w:val=""/>
+      <w:lvlJc w:val="left"/>
+      <w:pPr>
+        <w:ind w:left="5040" w:hanging="360"/>
+      </w:pPr>
+      <w:rPr>
+        <w:rFonts w:ascii="Symbol" w:hAnsi="Symbol" w:hint="default"/>
+      </w:rPr>
+    </w:lvl>
+    <w:lvl w:ilvl="7" w:tplc="14090003" w:tentative="1">
+      <w:start w:val="1"/>
+      <w:numFmt w:val="bullet"/>
+      <w:lvlText w:val="o"/>
+      <w:lvlJc w:val="left"/>
+      <w:pPr>
+        <w:ind w:left="5760" w:hanging="360"/>
+      </w:pPr>
+      <w:rPr>
+        <w:rFonts w:ascii="Courier New" w:hAnsi="Courier New" w:cs="Courier New" w:hint="default"/>
+      </w:rPr>
+    </w:lvl>
+    <w:lvl w:ilvl="8" w:tplc="14090005" w:tentative="1">
+      <w:start w:val="1"/>
+      <w:numFmt w:val="bullet"/>
+      <w:lvlText w:val=""/>
+      <w:lvlJc w:val="left"/>
+      <w:pPr>
+        <w:ind w:left="6480" w:hanging="360"/>
+      </w:pPr>
+      <w:rPr>
+        <w:rFonts w:ascii="Wingdings" w:hAnsi="Wingdings" w:hint="default"/>
+      </w:rPr>
+    </w:lvl>
+  </w:abstractNum>
+  <w:abstractNum w:abstractNumId="16" w15:restartNumberingAfterBreak="0">
     <w:nsid w:val="42DC40B4"/>
     <w:multiLevelType w:val="hybridMultilevel"/>
     <w:tmpl w:val="D1F66710"/>
@@ -2006,7 +4936,120 @@
       </w:rPr>
     </w:lvl>
   </w:abstractNum>
-  <w:abstractNum w:abstractNumId="6" w15:restartNumberingAfterBreak="0">
+  <w:abstractNum w:abstractNumId="17" w15:restartNumberingAfterBreak="0">
+    <w:nsid w:val="43C4097D"/>
+    <w:multiLevelType w:val="hybridMultilevel"/>
+    <w:tmpl w:val="D9A05F12"/>
+    <w:lvl w:ilvl="0" w:tplc="14090001">
+      <w:start w:val="1"/>
+      <w:numFmt w:val="bullet"/>
+      <w:lvlText w:val=""/>
+      <w:lvlJc w:val="left"/>
+      <w:pPr>
+        <w:ind w:left="720" w:hanging="360"/>
+      </w:pPr>
+      <w:rPr>
+        <w:rFonts w:ascii="Symbol" w:hAnsi="Symbol" w:hint="default"/>
+      </w:rPr>
+    </w:lvl>
+    <w:lvl w:ilvl="1" w:tplc="14090003">
+      <w:start w:val="1"/>
+      <w:numFmt w:val="bullet"/>
+      <w:lvlText w:val="o"/>
+      <w:lvlJc w:val="left"/>
+      <w:pPr>
+        <w:ind w:left="1440" w:hanging="360"/>
+      </w:pPr>
+      <w:rPr>
+        <w:rFonts w:ascii="Courier New" w:hAnsi="Courier New" w:cs="Courier New" w:hint="default"/>
+      </w:rPr>
+    </w:lvl>
+    <w:lvl w:ilvl="2" w:tplc="14090005" w:tentative="1">
+      <w:start w:val="1"/>
+      <w:numFmt w:val="bullet"/>
+      <w:lvlText w:val=""/>
+      <w:lvlJc w:val="left"/>
+      <w:pPr>
+        <w:ind w:left="2160" w:hanging="360"/>
+      </w:pPr>
+      <w:rPr>
+        <w:rFonts w:ascii="Wingdings" w:hAnsi="Wingdings" w:hint="default"/>
+      </w:rPr>
+    </w:lvl>
+    <w:lvl w:ilvl="3" w:tplc="14090001" w:tentative="1">
+      <w:start w:val="1"/>
+      <w:numFmt w:val="bullet"/>
+      <w:lvlText w:val=""/>
+      <w:lvlJc w:val="left"/>
+      <w:pPr>
+        <w:ind w:left="2880" w:hanging="360"/>
+      </w:pPr>
+      <w:rPr>
+        <w:rFonts w:ascii="Symbol" w:hAnsi="Symbol" w:hint="default"/>
+      </w:rPr>
+    </w:lvl>
+    <w:lvl w:ilvl="4" w:tplc="14090003" w:tentative="1">
+      <w:start w:val="1"/>
+      <w:numFmt w:val="bullet"/>
+      <w:lvlText w:val="o"/>
+      <w:lvlJc w:val="left"/>
+      <w:pPr>
+        <w:ind w:left="3600" w:hanging="360"/>
+      </w:pPr>
+      <w:rPr>
+        <w:rFonts w:ascii="Courier New" w:hAnsi="Courier New" w:cs="Courier New" w:hint="default"/>
+      </w:rPr>
+    </w:lvl>
+    <w:lvl w:ilvl="5" w:tplc="14090005" w:tentative="1">
+      <w:start w:val="1"/>
+      <w:numFmt w:val="bullet"/>
+      <w:lvlText w:val=""/>
+      <w:lvlJc w:val="left"/>
+      <w:pPr>
+        <w:ind w:left="4320" w:hanging="360"/>
+      </w:pPr>
+      <w:rPr>
+        <w:rFonts w:ascii="Wingdings" w:hAnsi="Wingdings" w:hint="default"/>
+      </w:rPr>
+    </w:lvl>
+    <w:lvl w:ilvl="6" w:tplc="14090001" w:tentative="1">
+      <w:start w:val="1"/>
+      <w:numFmt w:val="bullet"/>
+      <w:lvlText w:val=""/>
+      <w:lvlJc w:val="left"/>
+      <w:pPr>
+        <w:ind w:left="5040" w:hanging="360"/>
+      </w:pPr>
+      <w:rPr>
+        <w:rFonts w:ascii="Symbol" w:hAnsi="Symbol" w:hint="default"/>
+      </w:rPr>
+    </w:lvl>
+    <w:lvl w:ilvl="7" w:tplc="14090003" w:tentative="1">
+      <w:start w:val="1"/>
+      <w:numFmt w:val="bullet"/>
+      <w:lvlText w:val="o"/>
+      <w:lvlJc w:val="left"/>
+      <w:pPr>
+        <w:ind w:left="5760" w:hanging="360"/>
+      </w:pPr>
+      <w:rPr>
+        <w:rFonts w:ascii="Courier New" w:hAnsi="Courier New" w:cs="Courier New" w:hint="default"/>
+      </w:rPr>
+    </w:lvl>
+    <w:lvl w:ilvl="8" w:tplc="14090005" w:tentative="1">
+      <w:start w:val="1"/>
+      <w:numFmt w:val="bullet"/>
+      <w:lvlText w:val=""/>
+      <w:lvlJc w:val="left"/>
+      <w:pPr>
+        <w:ind w:left="6480" w:hanging="360"/>
+      </w:pPr>
+      <w:rPr>
+        <w:rFonts w:ascii="Wingdings" w:hAnsi="Wingdings" w:hint="default"/>
+      </w:rPr>
+    </w:lvl>
+  </w:abstractNum>
+  <w:abstractNum w:abstractNumId="18" w15:restartNumberingAfterBreak="0">
     <w:nsid w:val="45C02360"/>
     <w:multiLevelType w:val="hybridMultilevel"/>
     <w:tmpl w:val="B978B0BE"/>
@@ -2119,7 +5162,7 @@
       </w:rPr>
     </w:lvl>
   </w:abstractNum>
-  <w:abstractNum w:abstractNumId="7" w15:restartNumberingAfterBreak="0">
+  <w:abstractNum w:abstractNumId="19" w15:restartNumberingAfterBreak="0">
     <w:nsid w:val="4E4F6945"/>
     <w:multiLevelType w:val="hybridMultilevel"/>
     <w:tmpl w:val="AC7A77A0"/>
@@ -2232,7 +5275,346 @@
       </w:rPr>
     </w:lvl>
   </w:abstractNum>
-  <w:abstractNum w:abstractNumId="8" w15:restartNumberingAfterBreak="0">
+  <w:abstractNum w:abstractNumId="20" w15:restartNumberingAfterBreak="0">
+    <w:nsid w:val="570F1D80"/>
+    <w:multiLevelType w:val="hybridMultilevel"/>
+    <w:tmpl w:val="321483D6"/>
+    <w:lvl w:ilvl="0" w:tplc="14090001">
+      <w:start w:val="1"/>
+      <w:numFmt w:val="bullet"/>
+      <w:lvlText w:val=""/>
+      <w:lvlJc w:val="left"/>
+      <w:pPr>
+        <w:ind w:left="720" w:hanging="360"/>
+      </w:pPr>
+      <w:rPr>
+        <w:rFonts w:ascii="Symbol" w:hAnsi="Symbol" w:hint="default"/>
+      </w:rPr>
+    </w:lvl>
+    <w:lvl w:ilvl="1" w:tplc="14090003">
+      <w:start w:val="1"/>
+      <w:numFmt w:val="bullet"/>
+      <w:lvlText w:val="o"/>
+      <w:lvlJc w:val="left"/>
+      <w:pPr>
+        <w:ind w:left="1440" w:hanging="360"/>
+      </w:pPr>
+      <w:rPr>
+        <w:rFonts w:ascii="Courier New" w:hAnsi="Courier New" w:cs="Courier New" w:hint="default"/>
+      </w:rPr>
+    </w:lvl>
+    <w:lvl w:ilvl="2" w:tplc="14090005" w:tentative="1">
+      <w:start w:val="1"/>
+      <w:numFmt w:val="bullet"/>
+      <w:lvlText w:val=""/>
+      <w:lvlJc w:val="left"/>
+      <w:pPr>
+        <w:ind w:left="2160" w:hanging="360"/>
+      </w:pPr>
+      <w:rPr>
+        <w:rFonts w:ascii="Wingdings" w:hAnsi="Wingdings" w:hint="default"/>
+      </w:rPr>
+    </w:lvl>
+    <w:lvl w:ilvl="3" w:tplc="14090001" w:tentative="1">
+      <w:start w:val="1"/>
+      <w:numFmt w:val="bullet"/>
+      <w:lvlText w:val=""/>
+      <w:lvlJc w:val="left"/>
+      <w:pPr>
+        <w:ind w:left="2880" w:hanging="360"/>
+      </w:pPr>
+      <w:rPr>
+        <w:rFonts w:ascii="Symbol" w:hAnsi="Symbol" w:hint="default"/>
+      </w:rPr>
+    </w:lvl>
+    <w:lvl w:ilvl="4" w:tplc="14090003" w:tentative="1">
+      <w:start w:val="1"/>
+      <w:numFmt w:val="bullet"/>
+      <w:lvlText w:val="o"/>
+      <w:lvlJc w:val="left"/>
+      <w:pPr>
+        <w:ind w:left="3600" w:hanging="360"/>
+      </w:pPr>
+      <w:rPr>
+        <w:rFonts w:ascii="Courier New" w:hAnsi="Courier New" w:cs="Courier New" w:hint="default"/>
+      </w:rPr>
+    </w:lvl>
+    <w:lvl w:ilvl="5" w:tplc="14090005" w:tentative="1">
+      <w:start w:val="1"/>
+      <w:numFmt w:val="bullet"/>
+      <w:lvlText w:val=""/>
+      <w:lvlJc w:val="left"/>
+      <w:pPr>
+        <w:ind w:left="4320" w:hanging="360"/>
+      </w:pPr>
+      <w:rPr>
+        <w:rFonts w:ascii="Wingdings" w:hAnsi="Wingdings" w:hint="default"/>
+      </w:rPr>
+    </w:lvl>
+    <w:lvl w:ilvl="6" w:tplc="14090001" w:tentative="1">
+      <w:start w:val="1"/>
+      <w:numFmt w:val="bullet"/>
+      <w:lvlText w:val=""/>
+      <w:lvlJc w:val="left"/>
+      <w:pPr>
+        <w:ind w:left="5040" w:hanging="360"/>
+      </w:pPr>
+      <w:rPr>
+        <w:rFonts w:ascii="Symbol" w:hAnsi="Symbol" w:hint="default"/>
+      </w:rPr>
+    </w:lvl>
+    <w:lvl w:ilvl="7" w:tplc="14090003" w:tentative="1">
+      <w:start w:val="1"/>
+      <w:numFmt w:val="bullet"/>
+      <w:lvlText w:val="o"/>
+      <w:lvlJc w:val="left"/>
+      <w:pPr>
+        <w:ind w:left="5760" w:hanging="360"/>
+      </w:pPr>
+      <w:rPr>
+        <w:rFonts w:ascii="Courier New" w:hAnsi="Courier New" w:cs="Courier New" w:hint="default"/>
+      </w:rPr>
+    </w:lvl>
+    <w:lvl w:ilvl="8" w:tplc="14090005" w:tentative="1">
+      <w:start w:val="1"/>
+      <w:numFmt w:val="bullet"/>
+      <w:lvlText w:val=""/>
+      <w:lvlJc w:val="left"/>
+      <w:pPr>
+        <w:ind w:left="6480" w:hanging="360"/>
+      </w:pPr>
+      <w:rPr>
+        <w:rFonts w:ascii="Wingdings" w:hAnsi="Wingdings" w:hint="default"/>
+      </w:rPr>
+    </w:lvl>
+  </w:abstractNum>
+  <w:abstractNum w:abstractNumId="21" w15:restartNumberingAfterBreak="0">
+    <w:nsid w:val="59000C04"/>
+    <w:multiLevelType w:val="hybridMultilevel"/>
+    <w:tmpl w:val="A27AA422"/>
+    <w:lvl w:ilvl="0" w:tplc="14090001">
+      <w:start w:val="1"/>
+      <w:numFmt w:val="bullet"/>
+      <w:lvlText w:val=""/>
+      <w:lvlJc w:val="left"/>
+      <w:pPr>
+        <w:ind w:left="720" w:hanging="360"/>
+      </w:pPr>
+      <w:rPr>
+        <w:rFonts w:ascii="Symbol" w:hAnsi="Symbol" w:hint="default"/>
+      </w:rPr>
+    </w:lvl>
+    <w:lvl w:ilvl="1" w:tplc="14090003">
+      <w:start w:val="1"/>
+      <w:numFmt w:val="bullet"/>
+      <w:lvlText w:val="o"/>
+      <w:lvlJc w:val="left"/>
+      <w:pPr>
+        <w:ind w:left="1440" w:hanging="360"/>
+      </w:pPr>
+      <w:rPr>
+        <w:rFonts w:ascii="Courier New" w:hAnsi="Courier New" w:cs="Courier New" w:hint="default"/>
+      </w:rPr>
+    </w:lvl>
+    <w:lvl w:ilvl="2" w:tplc="14090005" w:tentative="1">
+      <w:start w:val="1"/>
+      <w:numFmt w:val="bullet"/>
+      <w:lvlText w:val=""/>
+      <w:lvlJc w:val="left"/>
+      <w:pPr>
+        <w:ind w:left="2160" w:hanging="360"/>
+      </w:pPr>
+      <w:rPr>
+        <w:rFonts w:ascii="Wingdings" w:hAnsi="Wingdings" w:hint="default"/>
+      </w:rPr>
+    </w:lvl>
+    <w:lvl w:ilvl="3" w:tplc="14090001" w:tentative="1">
+      <w:start w:val="1"/>
+      <w:numFmt w:val="bullet"/>
+      <w:lvlText w:val=""/>
+      <w:lvlJc w:val="left"/>
+      <w:pPr>
+        <w:ind w:left="2880" w:hanging="360"/>
+      </w:pPr>
+      <w:rPr>
+        <w:rFonts w:ascii="Symbol" w:hAnsi="Symbol" w:hint="default"/>
+      </w:rPr>
+    </w:lvl>
+    <w:lvl w:ilvl="4" w:tplc="14090003" w:tentative="1">
+      <w:start w:val="1"/>
+      <w:numFmt w:val="bullet"/>
+      <w:lvlText w:val="o"/>
+      <w:lvlJc w:val="left"/>
+      <w:pPr>
+        <w:ind w:left="3600" w:hanging="360"/>
+      </w:pPr>
+      <w:rPr>
+        <w:rFonts w:ascii="Courier New" w:hAnsi="Courier New" w:cs="Courier New" w:hint="default"/>
+      </w:rPr>
+    </w:lvl>
+    <w:lvl w:ilvl="5" w:tplc="14090005" w:tentative="1">
+      <w:start w:val="1"/>
+      <w:numFmt w:val="bullet"/>
+      <w:lvlText w:val=""/>
+      <w:lvlJc w:val="left"/>
+      <w:pPr>
+        <w:ind w:left="4320" w:hanging="360"/>
+      </w:pPr>
+      <w:rPr>
+        <w:rFonts w:ascii="Wingdings" w:hAnsi="Wingdings" w:hint="default"/>
+      </w:rPr>
+    </w:lvl>
+    <w:lvl w:ilvl="6" w:tplc="14090001" w:tentative="1">
+      <w:start w:val="1"/>
+      <w:numFmt w:val="bullet"/>
+      <w:lvlText w:val=""/>
+      <w:lvlJc w:val="left"/>
+      <w:pPr>
+        <w:ind w:left="5040" w:hanging="360"/>
+      </w:pPr>
+      <w:rPr>
+        <w:rFonts w:ascii="Symbol" w:hAnsi="Symbol" w:hint="default"/>
+      </w:rPr>
+    </w:lvl>
+    <w:lvl w:ilvl="7" w:tplc="14090003" w:tentative="1">
+      <w:start w:val="1"/>
+      <w:numFmt w:val="bullet"/>
+      <w:lvlText w:val="o"/>
+      <w:lvlJc w:val="left"/>
+      <w:pPr>
+        <w:ind w:left="5760" w:hanging="360"/>
+      </w:pPr>
+      <w:rPr>
+        <w:rFonts w:ascii="Courier New" w:hAnsi="Courier New" w:cs="Courier New" w:hint="default"/>
+      </w:rPr>
+    </w:lvl>
+    <w:lvl w:ilvl="8" w:tplc="14090005" w:tentative="1">
+      <w:start w:val="1"/>
+      <w:numFmt w:val="bullet"/>
+      <w:lvlText w:val=""/>
+      <w:lvlJc w:val="left"/>
+      <w:pPr>
+        <w:ind w:left="6480" w:hanging="360"/>
+      </w:pPr>
+      <w:rPr>
+        <w:rFonts w:ascii="Wingdings" w:hAnsi="Wingdings" w:hint="default"/>
+      </w:rPr>
+    </w:lvl>
+  </w:abstractNum>
+  <w:abstractNum w:abstractNumId="22" w15:restartNumberingAfterBreak="0">
+    <w:nsid w:val="598C1860"/>
+    <w:multiLevelType w:val="hybridMultilevel"/>
+    <w:tmpl w:val="6C5684AC"/>
+    <w:lvl w:ilvl="0" w:tplc="14090001">
+      <w:start w:val="1"/>
+      <w:numFmt w:val="bullet"/>
+      <w:lvlText w:val=""/>
+      <w:lvlJc w:val="left"/>
+      <w:pPr>
+        <w:ind w:left="720" w:hanging="360"/>
+      </w:pPr>
+      <w:rPr>
+        <w:rFonts w:ascii="Symbol" w:hAnsi="Symbol" w:hint="default"/>
+      </w:rPr>
+    </w:lvl>
+    <w:lvl w:ilvl="1" w:tplc="14090003">
+      <w:start w:val="1"/>
+      <w:numFmt w:val="bullet"/>
+      <w:lvlText w:val="o"/>
+      <w:lvlJc w:val="left"/>
+      <w:pPr>
+        <w:ind w:left="1440" w:hanging="360"/>
+      </w:pPr>
+      <w:rPr>
+        <w:rFonts w:ascii="Courier New" w:hAnsi="Courier New" w:cs="Courier New" w:hint="default"/>
+      </w:rPr>
+    </w:lvl>
+    <w:lvl w:ilvl="2" w:tplc="14090005" w:tentative="1">
+      <w:start w:val="1"/>
+      <w:numFmt w:val="bullet"/>
+      <w:lvlText w:val=""/>
+      <w:lvlJc w:val="left"/>
+      <w:pPr>
+        <w:ind w:left="2160" w:hanging="360"/>
+      </w:pPr>
+      <w:rPr>
+        <w:rFonts w:ascii="Wingdings" w:hAnsi="Wingdings" w:hint="default"/>
+      </w:rPr>
+    </w:lvl>
+    <w:lvl w:ilvl="3" w:tplc="14090001" w:tentative="1">
+      <w:start w:val="1"/>
+      <w:numFmt w:val="bullet"/>
+      <w:lvlText w:val=""/>
+      <w:lvlJc w:val="left"/>
+      <w:pPr>
+        <w:ind w:left="2880" w:hanging="360"/>
+      </w:pPr>
+      <w:rPr>
+        <w:rFonts w:ascii="Symbol" w:hAnsi="Symbol" w:hint="default"/>
+      </w:rPr>
+    </w:lvl>
+    <w:lvl w:ilvl="4" w:tplc="14090003" w:tentative="1">
+      <w:start w:val="1"/>
+      <w:numFmt w:val="bullet"/>
+      <w:lvlText w:val="o"/>
+      <w:lvlJc w:val="left"/>
+      <w:pPr>
+        <w:ind w:left="3600" w:hanging="360"/>
+      </w:pPr>
+      <w:rPr>
+        <w:rFonts w:ascii="Courier New" w:hAnsi="Courier New" w:cs="Courier New" w:hint="default"/>
+      </w:rPr>
+    </w:lvl>
+    <w:lvl w:ilvl="5" w:tplc="14090005" w:tentative="1">
+      <w:start w:val="1"/>
+      <w:numFmt w:val="bullet"/>
+      <w:lvlText w:val=""/>
+      <w:lvlJc w:val="left"/>
+      <w:pPr>
+        <w:ind w:left="4320" w:hanging="360"/>
+      </w:pPr>
+      <w:rPr>
+        <w:rFonts w:ascii="Wingdings" w:hAnsi="Wingdings" w:hint="default"/>
+      </w:rPr>
+    </w:lvl>
+    <w:lvl w:ilvl="6" w:tplc="14090001" w:tentative="1">
+      <w:start w:val="1"/>
+      <w:numFmt w:val="bullet"/>
+      <w:lvlText w:val=""/>
+      <w:lvlJc w:val="left"/>
+      <w:pPr>
+        <w:ind w:left="5040" w:hanging="360"/>
+      </w:pPr>
+      <w:rPr>
+        <w:rFonts w:ascii="Symbol" w:hAnsi="Symbol" w:hint="default"/>
+      </w:rPr>
+    </w:lvl>
+    <w:lvl w:ilvl="7" w:tplc="14090003" w:tentative="1">
+      <w:start w:val="1"/>
+      <w:numFmt w:val="bullet"/>
+      <w:lvlText w:val="o"/>
+      <w:lvlJc w:val="left"/>
+      <w:pPr>
+        <w:ind w:left="5760" w:hanging="360"/>
+      </w:pPr>
+      <w:rPr>
+        <w:rFonts w:ascii="Courier New" w:hAnsi="Courier New" w:cs="Courier New" w:hint="default"/>
+      </w:rPr>
+    </w:lvl>
+    <w:lvl w:ilvl="8" w:tplc="14090005" w:tentative="1">
+      <w:start w:val="1"/>
+      <w:numFmt w:val="bullet"/>
+      <w:lvlText w:val=""/>
+      <w:lvlJc w:val="left"/>
+      <w:pPr>
+        <w:ind w:left="6480" w:hanging="360"/>
+      </w:pPr>
+      <w:rPr>
+        <w:rFonts w:ascii="Wingdings" w:hAnsi="Wingdings" w:hint="default"/>
+      </w:rPr>
+    </w:lvl>
+  </w:abstractNum>
+  <w:abstractNum w:abstractNumId="23" w15:restartNumberingAfterBreak="0">
     <w:nsid w:val="59AB3692"/>
     <w:multiLevelType w:val="hybridMultilevel"/>
     <w:tmpl w:val="B636B912"/>
@@ -2321,7 +5703,7 @@
       </w:pPr>
     </w:lvl>
   </w:abstractNum>
-  <w:abstractNum w:abstractNumId="9" w15:restartNumberingAfterBreak="0">
+  <w:abstractNum w:abstractNumId="24" w15:restartNumberingAfterBreak="0">
     <w:nsid w:val="5D251D5B"/>
     <w:multiLevelType w:val="hybridMultilevel"/>
     <w:tmpl w:val="E44E41DC"/>
@@ -2434,7 +5816,7 @@
       </w:rPr>
     </w:lvl>
   </w:abstractNum>
-  <w:abstractNum w:abstractNumId="10" w15:restartNumberingAfterBreak="0">
+  <w:abstractNum w:abstractNumId="25" w15:restartNumberingAfterBreak="0">
     <w:nsid w:val="5F574A29"/>
     <w:multiLevelType w:val="hybridMultilevel"/>
     <w:tmpl w:val="75E8C20C"/>
@@ -2547,7 +5929,7 @@
       </w:rPr>
     </w:lvl>
   </w:abstractNum>
-  <w:abstractNum w:abstractNumId="11" w15:restartNumberingAfterBreak="0">
+  <w:abstractNum w:abstractNumId="26" w15:restartNumberingAfterBreak="0">
     <w:nsid w:val="648D47BA"/>
     <w:multiLevelType w:val="hybridMultilevel"/>
     <w:tmpl w:val="CD2C8C24"/>
@@ -2660,7 +6042,346 @@
       </w:rPr>
     </w:lvl>
   </w:abstractNum>
-  <w:abstractNum w:abstractNumId="12" w15:restartNumberingAfterBreak="0">
+  <w:abstractNum w:abstractNumId="27" w15:restartNumberingAfterBreak="0">
+    <w:nsid w:val="64AA143C"/>
+    <w:multiLevelType w:val="hybridMultilevel"/>
+    <w:tmpl w:val="98CEB17C"/>
+    <w:lvl w:ilvl="0" w:tplc="14090001">
+      <w:start w:val="1"/>
+      <w:numFmt w:val="bullet"/>
+      <w:lvlText w:val=""/>
+      <w:lvlJc w:val="left"/>
+      <w:pPr>
+        <w:ind w:left="720" w:hanging="360"/>
+      </w:pPr>
+      <w:rPr>
+        <w:rFonts w:ascii="Symbol" w:hAnsi="Symbol" w:hint="default"/>
+      </w:rPr>
+    </w:lvl>
+    <w:lvl w:ilvl="1" w:tplc="14090003">
+      <w:start w:val="1"/>
+      <w:numFmt w:val="bullet"/>
+      <w:lvlText w:val="o"/>
+      <w:lvlJc w:val="left"/>
+      <w:pPr>
+        <w:ind w:left="1440" w:hanging="360"/>
+      </w:pPr>
+      <w:rPr>
+        <w:rFonts w:ascii="Courier New" w:hAnsi="Courier New" w:cs="Courier New" w:hint="default"/>
+      </w:rPr>
+    </w:lvl>
+    <w:lvl w:ilvl="2" w:tplc="14090005" w:tentative="1">
+      <w:start w:val="1"/>
+      <w:numFmt w:val="bullet"/>
+      <w:lvlText w:val=""/>
+      <w:lvlJc w:val="left"/>
+      <w:pPr>
+        <w:ind w:left="2160" w:hanging="360"/>
+      </w:pPr>
+      <w:rPr>
+        <w:rFonts w:ascii="Wingdings" w:hAnsi="Wingdings" w:hint="default"/>
+      </w:rPr>
+    </w:lvl>
+    <w:lvl w:ilvl="3" w:tplc="14090001" w:tentative="1">
+      <w:start w:val="1"/>
+      <w:numFmt w:val="bullet"/>
+      <w:lvlText w:val=""/>
+      <w:lvlJc w:val="left"/>
+      <w:pPr>
+        <w:ind w:left="2880" w:hanging="360"/>
+      </w:pPr>
+      <w:rPr>
+        <w:rFonts w:ascii="Symbol" w:hAnsi="Symbol" w:hint="default"/>
+      </w:rPr>
+    </w:lvl>
+    <w:lvl w:ilvl="4" w:tplc="14090003" w:tentative="1">
+      <w:start w:val="1"/>
+      <w:numFmt w:val="bullet"/>
+      <w:lvlText w:val="o"/>
+      <w:lvlJc w:val="left"/>
+      <w:pPr>
+        <w:ind w:left="3600" w:hanging="360"/>
+      </w:pPr>
+      <w:rPr>
+        <w:rFonts w:ascii="Courier New" w:hAnsi="Courier New" w:cs="Courier New" w:hint="default"/>
+      </w:rPr>
+    </w:lvl>
+    <w:lvl w:ilvl="5" w:tplc="14090005" w:tentative="1">
+      <w:start w:val="1"/>
+      <w:numFmt w:val="bullet"/>
+      <w:lvlText w:val=""/>
+      <w:lvlJc w:val="left"/>
+      <w:pPr>
+        <w:ind w:left="4320" w:hanging="360"/>
+      </w:pPr>
+      <w:rPr>
+        <w:rFonts w:ascii="Wingdings" w:hAnsi="Wingdings" w:hint="default"/>
+      </w:rPr>
+    </w:lvl>
+    <w:lvl w:ilvl="6" w:tplc="14090001" w:tentative="1">
+      <w:start w:val="1"/>
+      <w:numFmt w:val="bullet"/>
+      <w:lvlText w:val=""/>
+      <w:lvlJc w:val="left"/>
+      <w:pPr>
+        <w:ind w:left="5040" w:hanging="360"/>
+      </w:pPr>
+      <w:rPr>
+        <w:rFonts w:ascii="Symbol" w:hAnsi="Symbol" w:hint="default"/>
+      </w:rPr>
+    </w:lvl>
+    <w:lvl w:ilvl="7" w:tplc="14090003" w:tentative="1">
+      <w:start w:val="1"/>
+      <w:numFmt w:val="bullet"/>
+      <w:lvlText w:val="o"/>
+      <w:lvlJc w:val="left"/>
+      <w:pPr>
+        <w:ind w:left="5760" w:hanging="360"/>
+      </w:pPr>
+      <w:rPr>
+        <w:rFonts w:ascii="Courier New" w:hAnsi="Courier New" w:cs="Courier New" w:hint="default"/>
+      </w:rPr>
+    </w:lvl>
+    <w:lvl w:ilvl="8" w:tplc="14090005" w:tentative="1">
+      <w:start w:val="1"/>
+      <w:numFmt w:val="bullet"/>
+      <w:lvlText w:val=""/>
+      <w:lvlJc w:val="left"/>
+      <w:pPr>
+        <w:ind w:left="6480" w:hanging="360"/>
+      </w:pPr>
+      <w:rPr>
+        <w:rFonts w:ascii="Wingdings" w:hAnsi="Wingdings" w:hint="default"/>
+      </w:rPr>
+    </w:lvl>
+  </w:abstractNum>
+  <w:abstractNum w:abstractNumId="28" w15:restartNumberingAfterBreak="0">
+    <w:nsid w:val="64AF6480"/>
+    <w:multiLevelType w:val="hybridMultilevel"/>
+    <w:tmpl w:val="25C2EFC2"/>
+    <w:lvl w:ilvl="0" w:tplc="14090001">
+      <w:start w:val="1"/>
+      <w:numFmt w:val="bullet"/>
+      <w:lvlText w:val=""/>
+      <w:lvlJc w:val="left"/>
+      <w:pPr>
+        <w:ind w:left="720" w:hanging="360"/>
+      </w:pPr>
+      <w:rPr>
+        <w:rFonts w:ascii="Symbol" w:hAnsi="Symbol" w:hint="default"/>
+      </w:rPr>
+    </w:lvl>
+    <w:lvl w:ilvl="1" w:tplc="14090003">
+      <w:start w:val="1"/>
+      <w:numFmt w:val="bullet"/>
+      <w:lvlText w:val="o"/>
+      <w:lvlJc w:val="left"/>
+      <w:pPr>
+        <w:ind w:left="1440" w:hanging="360"/>
+      </w:pPr>
+      <w:rPr>
+        <w:rFonts w:ascii="Courier New" w:hAnsi="Courier New" w:cs="Courier New" w:hint="default"/>
+      </w:rPr>
+    </w:lvl>
+    <w:lvl w:ilvl="2" w:tplc="14090005" w:tentative="1">
+      <w:start w:val="1"/>
+      <w:numFmt w:val="bullet"/>
+      <w:lvlText w:val=""/>
+      <w:lvlJc w:val="left"/>
+      <w:pPr>
+        <w:ind w:left="2160" w:hanging="360"/>
+      </w:pPr>
+      <w:rPr>
+        <w:rFonts w:ascii="Wingdings" w:hAnsi="Wingdings" w:hint="default"/>
+      </w:rPr>
+    </w:lvl>
+    <w:lvl w:ilvl="3" w:tplc="14090001" w:tentative="1">
+      <w:start w:val="1"/>
+      <w:numFmt w:val="bullet"/>
+      <w:lvlText w:val=""/>
+      <w:lvlJc w:val="left"/>
+      <w:pPr>
+        <w:ind w:left="2880" w:hanging="360"/>
+      </w:pPr>
+      <w:rPr>
+        <w:rFonts w:ascii="Symbol" w:hAnsi="Symbol" w:hint="default"/>
+      </w:rPr>
+    </w:lvl>
+    <w:lvl w:ilvl="4" w:tplc="14090003" w:tentative="1">
+      <w:start w:val="1"/>
+      <w:numFmt w:val="bullet"/>
+      <w:lvlText w:val="o"/>
+      <w:lvlJc w:val="left"/>
+      <w:pPr>
+        <w:ind w:left="3600" w:hanging="360"/>
+      </w:pPr>
+      <w:rPr>
+        <w:rFonts w:ascii="Courier New" w:hAnsi="Courier New" w:cs="Courier New" w:hint="default"/>
+      </w:rPr>
+    </w:lvl>
+    <w:lvl w:ilvl="5" w:tplc="14090005" w:tentative="1">
+      <w:start w:val="1"/>
+      <w:numFmt w:val="bullet"/>
+      <w:lvlText w:val=""/>
+      <w:lvlJc w:val="left"/>
+      <w:pPr>
+        <w:ind w:left="4320" w:hanging="360"/>
+      </w:pPr>
+      <w:rPr>
+        <w:rFonts w:ascii="Wingdings" w:hAnsi="Wingdings" w:hint="default"/>
+      </w:rPr>
+    </w:lvl>
+    <w:lvl w:ilvl="6" w:tplc="14090001" w:tentative="1">
+      <w:start w:val="1"/>
+      <w:numFmt w:val="bullet"/>
+      <w:lvlText w:val=""/>
+      <w:lvlJc w:val="left"/>
+      <w:pPr>
+        <w:ind w:left="5040" w:hanging="360"/>
+      </w:pPr>
+      <w:rPr>
+        <w:rFonts w:ascii="Symbol" w:hAnsi="Symbol" w:hint="default"/>
+      </w:rPr>
+    </w:lvl>
+    <w:lvl w:ilvl="7" w:tplc="14090003" w:tentative="1">
+      <w:start w:val="1"/>
+      <w:numFmt w:val="bullet"/>
+      <w:lvlText w:val="o"/>
+      <w:lvlJc w:val="left"/>
+      <w:pPr>
+        <w:ind w:left="5760" w:hanging="360"/>
+      </w:pPr>
+      <w:rPr>
+        <w:rFonts w:ascii="Courier New" w:hAnsi="Courier New" w:cs="Courier New" w:hint="default"/>
+      </w:rPr>
+    </w:lvl>
+    <w:lvl w:ilvl="8" w:tplc="14090005" w:tentative="1">
+      <w:start w:val="1"/>
+      <w:numFmt w:val="bullet"/>
+      <w:lvlText w:val=""/>
+      <w:lvlJc w:val="left"/>
+      <w:pPr>
+        <w:ind w:left="6480" w:hanging="360"/>
+      </w:pPr>
+      <w:rPr>
+        <w:rFonts w:ascii="Wingdings" w:hAnsi="Wingdings" w:hint="default"/>
+      </w:rPr>
+    </w:lvl>
+  </w:abstractNum>
+  <w:abstractNum w:abstractNumId="29" w15:restartNumberingAfterBreak="0">
+    <w:nsid w:val="66424656"/>
+    <w:multiLevelType w:val="hybridMultilevel"/>
+    <w:tmpl w:val="E3B4ED90"/>
+    <w:lvl w:ilvl="0" w:tplc="14090001">
+      <w:start w:val="1"/>
+      <w:numFmt w:val="bullet"/>
+      <w:lvlText w:val=""/>
+      <w:lvlJc w:val="left"/>
+      <w:pPr>
+        <w:ind w:left="720" w:hanging="360"/>
+      </w:pPr>
+      <w:rPr>
+        <w:rFonts w:ascii="Symbol" w:hAnsi="Symbol" w:hint="default"/>
+      </w:rPr>
+    </w:lvl>
+    <w:lvl w:ilvl="1" w:tplc="14090003">
+      <w:start w:val="1"/>
+      <w:numFmt w:val="bullet"/>
+      <w:lvlText w:val="o"/>
+      <w:lvlJc w:val="left"/>
+      <w:pPr>
+        <w:ind w:left="1440" w:hanging="360"/>
+      </w:pPr>
+      <w:rPr>
+        <w:rFonts w:ascii="Courier New" w:hAnsi="Courier New" w:cs="Courier New" w:hint="default"/>
+      </w:rPr>
+    </w:lvl>
+    <w:lvl w:ilvl="2" w:tplc="14090005" w:tentative="1">
+      <w:start w:val="1"/>
+      <w:numFmt w:val="bullet"/>
+      <w:lvlText w:val=""/>
+      <w:lvlJc w:val="left"/>
+      <w:pPr>
+        <w:ind w:left="2160" w:hanging="360"/>
+      </w:pPr>
+      <w:rPr>
+        <w:rFonts w:ascii="Wingdings" w:hAnsi="Wingdings" w:hint="default"/>
+      </w:rPr>
+    </w:lvl>
+    <w:lvl w:ilvl="3" w:tplc="14090001" w:tentative="1">
+      <w:start w:val="1"/>
+      <w:numFmt w:val="bullet"/>
+      <w:lvlText w:val=""/>
+      <w:lvlJc w:val="left"/>
+      <w:pPr>
+        <w:ind w:left="2880" w:hanging="360"/>
+      </w:pPr>
+      <w:rPr>
+        <w:rFonts w:ascii="Symbol" w:hAnsi="Symbol" w:hint="default"/>
+      </w:rPr>
+    </w:lvl>
+    <w:lvl w:ilvl="4" w:tplc="14090003" w:tentative="1">
+      <w:start w:val="1"/>
+      <w:numFmt w:val="bullet"/>
+      <w:lvlText w:val="o"/>
+      <w:lvlJc w:val="left"/>
+      <w:pPr>
+        <w:ind w:left="3600" w:hanging="360"/>
+      </w:pPr>
+      <w:rPr>
+        <w:rFonts w:ascii="Courier New" w:hAnsi="Courier New" w:cs="Courier New" w:hint="default"/>
+      </w:rPr>
+    </w:lvl>
+    <w:lvl w:ilvl="5" w:tplc="14090005" w:tentative="1">
+      <w:start w:val="1"/>
+      <w:numFmt w:val="bullet"/>
+      <w:lvlText w:val=""/>
+      <w:lvlJc w:val="left"/>
+      <w:pPr>
+        <w:ind w:left="4320" w:hanging="360"/>
+      </w:pPr>
+      <w:rPr>
+        <w:rFonts w:ascii="Wingdings" w:hAnsi="Wingdings" w:hint="default"/>
+      </w:rPr>
+    </w:lvl>
+    <w:lvl w:ilvl="6" w:tplc="14090001" w:tentative="1">
+      <w:start w:val="1"/>
+      <w:numFmt w:val="bullet"/>
+      <w:lvlText w:val=""/>
+      <w:lvlJc w:val="left"/>
+      <w:pPr>
+        <w:ind w:left="5040" w:hanging="360"/>
+      </w:pPr>
+      <w:rPr>
+        <w:rFonts w:ascii="Symbol" w:hAnsi="Symbol" w:hint="default"/>
+      </w:rPr>
+    </w:lvl>
+    <w:lvl w:ilvl="7" w:tplc="14090003" w:tentative="1">
+      <w:start w:val="1"/>
+      <w:numFmt w:val="bullet"/>
+      <w:lvlText w:val="o"/>
+      <w:lvlJc w:val="left"/>
+      <w:pPr>
+        <w:ind w:left="5760" w:hanging="360"/>
+      </w:pPr>
+      <w:rPr>
+        <w:rFonts w:ascii="Courier New" w:hAnsi="Courier New" w:cs="Courier New" w:hint="default"/>
+      </w:rPr>
+    </w:lvl>
+    <w:lvl w:ilvl="8" w:tplc="14090005" w:tentative="1">
+      <w:start w:val="1"/>
+      <w:numFmt w:val="bullet"/>
+      <w:lvlText w:val=""/>
+      <w:lvlJc w:val="left"/>
+      <w:pPr>
+        <w:ind w:left="6480" w:hanging="360"/>
+      </w:pPr>
+      <w:rPr>
+        <w:rFonts w:ascii="Wingdings" w:hAnsi="Wingdings" w:hint="default"/>
+      </w:rPr>
+    </w:lvl>
+  </w:abstractNum>
+  <w:abstractNum w:abstractNumId="30" w15:restartNumberingAfterBreak="0">
     <w:nsid w:val="6DFE04FE"/>
     <w:multiLevelType w:val="hybridMultilevel"/>
     <w:tmpl w:val="689453CE"/>
@@ -2773,7 +6494,120 @@
       </w:rPr>
     </w:lvl>
   </w:abstractNum>
-  <w:abstractNum w:abstractNumId="13" w15:restartNumberingAfterBreak="0">
+  <w:abstractNum w:abstractNumId="31" w15:restartNumberingAfterBreak="0">
+    <w:nsid w:val="6E101BEB"/>
+    <w:multiLevelType w:val="hybridMultilevel"/>
+    <w:tmpl w:val="6FEC4B24"/>
+    <w:lvl w:ilvl="0" w:tplc="14090001">
+      <w:start w:val="1"/>
+      <w:numFmt w:val="bullet"/>
+      <w:lvlText w:val=""/>
+      <w:lvlJc w:val="left"/>
+      <w:pPr>
+        <w:ind w:left="720" w:hanging="360"/>
+      </w:pPr>
+      <w:rPr>
+        <w:rFonts w:ascii="Symbol" w:hAnsi="Symbol" w:hint="default"/>
+      </w:rPr>
+    </w:lvl>
+    <w:lvl w:ilvl="1" w:tplc="14090003" w:tentative="1">
+      <w:start w:val="1"/>
+      <w:numFmt w:val="bullet"/>
+      <w:lvlText w:val="o"/>
+      <w:lvlJc w:val="left"/>
+      <w:pPr>
+        <w:ind w:left="1440" w:hanging="360"/>
+      </w:pPr>
+      <w:rPr>
+        <w:rFonts w:ascii="Courier New" w:hAnsi="Courier New" w:cs="Courier New" w:hint="default"/>
+      </w:rPr>
+    </w:lvl>
+    <w:lvl w:ilvl="2" w:tplc="14090005" w:tentative="1">
+      <w:start w:val="1"/>
+      <w:numFmt w:val="bullet"/>
+      <w:lvlText w:val=""/>
+      <w:lvlJc w:val="left"/>
+      <w:pPr>
+        <w:ind w:left="2160" w:hanging="360"/>
+      </w:pPr>
+      <w:rPr>
+        <w:rFonts w:ascii="Wingdings" w:hAnsi="Wingdings" w:hint="default"/>
+      </w:rPr>
+    </w:lvl>
+    <w:lvl w:ilvl="3" w:tplc="14090001" w:tentative="1">
+      <w:start w:val="1"/>
+      <w:numFmt w:val="bullet"/>
+      <w:lvlText w:val=""/>
+      <w:lvlJc w:val="left"/>
+      <w:pPr>
+        <w:ind w:left="2880" w:hanging="360"/>
+      </w:pPr>
+      <w:rPr>
+        <w:rFonts w:ascii="Symbol" w:hAnsi="Symbol" w:hint="default"/>
+      </w:rPr>
+    </w:lvl>
+    <w:lvl w:ilvl="4" w:tplc="14090003" w:tentative="1">
+      <w:start w:val="1"/>
+      <w:numFmt w:val="bullet"/>
+      <w:lvlText w:val="o"/>
+      <w:lvlJc w:val="left"/>
+      <w:pPr>
+        <w:ind w:left="3600" w:hanging="360"/>
+      </w:pPr>
+      <w:rPr>
+        <w:rFonts w:ascii="Courier New" w:hAnsi="Courier New" w:cs="Courier New" w:hint="default"/>
+      </w:rPr>
+    </w:lvl>
+    <w:lvl w:ilvl="5" w:tplc="14090005" w:tentative="1">
+      <w:start w:val="1"/>
+      <w:numFmt w:val="bullet"/>
+      <w:lvlText w:val=""/>
+      <w:lvlJc w:val="left"/>
+      <w:pPr>
+        <w:ind w:left="4320" w:hanging="360"/>
+      </w:pPr>
+      <w:rPr>
+        <w:rFonts w:ascii="Wingdings" w:hAnsi="Wingdings" w:hint="default"/>
+      </w:rPr>
+    </w:lvl>
+    <w:lvl w:ilvl="6" w:tplc="14090001" w:tentative="1">
+      <w:start w:val="1"/>
+      <w:numFmt w:val="bullet"/>
+      <w:lvlText w:val=""/>
+      <w:lvlJc w:val="left"/>
+      <w:pPr>
+        <w:ind w:left="5040" w:hanging="360"/>
+      </w:pPr>
+      <w:rPr>
+        <w:rFonts w:ascii="Symbol" w:hAnsi="Symbol" w:hint="default"/>
+      </w:rPr>
+    </w:lvl>
+    <w:lvl w:ilvl="7" w:tplc="14090003" w:tentative="1">
+      <w:start w:val="1"/>
+      <w:numFmt w:val="bullet"/>
+      <w:lvlText w:val="o"/>
+      <w:lvlJc w:val="left"/>
+      <w:pPr>
+        <w:ind w:left="5760" w:hanging="360"/>
+      </w:pPr>
+      <w:rPr>
+        <w:rFonts w:ascii="Courier New" w:hAnsi="Courier New" w:cs="Courier New" w:hint="default"/>
+      </w:rPr>
+    </w:lvl>
+    <w:lvl w:ilvl="8" w:tplc="14090005" w:tentative="1">
+      <w:start w:val="1"/>
+      <w:numFmt w:val="bullet"/>
+      <w:lvlText w:val=""/>
+      <w:lvlJc w:val="left"/>
+      <w:pPr>
+        <w:ind w:left="6480" w:hanging="360"/>
+      </w:pPr>
+      <w:rPr>
+        <w:rFonts w:ascii="Wingdings" w:hAnsi="Wingdings" w:hint="default"/>
+      </w:rPr>
+    </w:lvl>
+  </w:abstractNum>
+  <w:abstractNum w:abstractNumId="32" w15:restartNumberingAfterBreak="0">
     <w:nsid w:val="70286EDD"/>
     <w:multiLevelType w:val="hybridMultilevel"/>
     <w:tmpl w:val="8EEC619E"/>
@@ -2887,10 +6721,10 @@
     </w:lvl>
   </w:abstractNum>
   <w:num w:numId="1">
-    <w:abstractNumId w:val="1"/>
+    <w:abstractNumId w:val="2"/>
   </w:num>
   <w:num w:numId="2">
-    <w:abstractNumId w:val="1"/>
+    <w:abstractNumId w:val="2"/>
     <w:lvlOverride w:ilvl="0">
       <w:startOverride w:val="1"/>
     </w:lvlOverride>
@@ -2920,7 +6754,7 @@
     </w:lvlOverride>
   </w:num>
   <w:num w:numId="3">
-    <w:abstractNumId w:val="1"/>
+    <w:abstractNumId w:val="2"/>
     <w:lvlOverride w:ilvl="0">
       <w:startOverride w:val="1"/>
     </w:lvlOverride>
@@ -2950,42 +6784,129 @@
     </w:lvlOverride>
   </w:num>
   <w:num w:numId="4">
+    <w:abstractNumId w:val="30"/>
+  </w:num>
+  <w:num w:numId="5">
+    <w:abstractNumId w:val="16"/>
+  </w:num>
+  <w:num w:numId="6">
+    <w:abstractNumId w:val="8"/>
+  </w:num>
+  <w:num w:numId="7">
+    <w:abstractNumId w:val="24"/>
+  </w:num>
+  <w:num w:numId="8">
+    <w:abstractNumId w:val="19"/>
+  </w:num>
+  <w:num w:numId="9">
+    <w:abstractNumId w:val="23"/>
+  </w:num>
+  <w:num w:numId="10">
+    <w:abstractNumId w:val="25"/>
+  </w:num>
+  <w:num w:numId="11">
     <w:abstractNumId w:val="12"/>
   </w:num>
-  <w:num w:numId="5">
+  <w:num w:numId="12">
+    <w:abstractNumId w:val="1"/>
+  </w:num>
+  <w:num w:numId="13">
+    <w:abstractNumId w:val="18"/>
+  </w:num>
+  <w:num w:numId="14">
     <w:abstractNumId w:val="5"/>
   </w:num>
-  <w:num w:numId="6">
+  <w:num w:numId="15">
+    <w:abstractNumId w:val="32"/>
+  </w:num>
+  <w:num w:numId="16">
+    <w:abstractNumId w:val="26"/>
+  </w:num>
+  <w:num w:numId="17">
+    <w:abstractNumId w:val="2"/>
+    <w:lvlOverride w:ilvl="0">
+      <w:startOverride w:val="1"/>
+    </w:lvlOverride>
+    <w:lvlOverride w:ilvl="1">
+      <w:startOverride w:val="2"/>
+    </w:lvlOverride>
+    <w:lvlOverride w:ilvl="2">
+      <w:startOverride w:val="1"/>
+    </w:lvlOverride>
+    <w:lvlOverride w:ilvl="3">
+      <w:startOverride w:val="1"/>
+    </w:lvlOverride>
+    <w:lvlOverride w:ilvl="4">
+      <w:startOverride w:val="1"/>
+    </w:lvlOverride>
+    <w:lvlOverride w:ilvl="5">
+      <w:startOverride w:val="1"/>
+    </w:lvlOverride>
+    <w:lvlOverride w:ilvl="6">
+      <w:startOverride w:val="1"/>
+    </w:lvlOverride>
+    <w:lvlOverride w:ilvl="7">
+      <w:startOverride w:val="1"/>
+    </w:lvlOverride>
+    <w:lvlOverride w:ilvl="8">
+      <w:startOverride w:val="1"/>
+    </w:lvlOverride>
+  </w:num>
+  <w:num w:numId="18">
+    <w:abstractNumId w:val="31"/>
+  </w:num>
+  <w:num w:numId="19">
     <w:abstractNumId w:val="3"/>
   </w:num>
-  <w:num w:numId="7">
+  <w:num w:numId="20">
+    <w:abstractNumId w:val="17"/>
+  </w:num>
+  <w:num w:numId="21">
+    <w:abstractNumId w:val="6"/>
+  </w:num>
+  <w:num w:numId="22">
+    <w:abstractNumId w:val="7"/>
+  </w:num>
+  <w:num w:numId="23">
+    <w:abstractNumId w:val="28"/>
+  </w:num>
+  <w:num w:numId="24">
+    <w:abstractNumId w:val="15"/>
+  </w:num>
+  <w:num w:numId="25">
+    <w:abstractNumId w:val="20"/>
+  </w:num>
+  <w:num w:numId="26">
+    <w:abstractNumId w:val="21"/>
+  </w:num>
+  <w:num w:numId="27">
+    <w:abstractNumId w:val="10"/>
+  </w:num>
+  <w:num w:numId="28">
+    <w:abstractNumId w:val="14"/>
+  </w:num>
+  <w:num w:numId="29">
+    <w:abstractNumId w:val="0"/>
+  </w:num>
+  <w:num w:numId="30">
+    <w:abstractNumId w:val="29"/>
+  </w:num>
+  <w:num w:numId="31">
+    <w:abstractNumId w:val="4"/>
+  </w:num>
+  <w:num w:numId="32">
     <w:abstractNumId w:val="9"/>
   </w:num>
-  <w:num w:numId="8">
-    <w:abstractNumId w:val="7"/>
-  </w:num>
-  <w:num w:numId="9">
-    <w:abstractNumId w:val="8"/>
-  </w:num>
-  <w:num w:numId="10">
-    <w:abstractNumId w:val="10"/>
-  </w:num>
-  <w:num w:numId="11">
-    <w:abstractNumId w:val="4"/>
-  </w:num>
-  <w:num w:numId="12">
-    <w:abstractNumId w:val="0"/>
-  </w:num>
-  <w:num w:numId="13">
-    <w:abstractNumId w:val="6"/>
-  </w:num>
-  <w:num w:numId="14">
-    <w:abstractNumId w:val="2"/>
-  </w:num>
-  <w:num w:numId="15">
+  <w:num w:numId="33">
     <w:abstractNumId w:val="13"/>
   </w:num>
-  <w:num w:numId="16">
+  <w:num w:numId="34">
+    <w:abstractNumId w:val="27"/>
+  </w:num>
+  <w:num w:numId="35">
+    <w:abstractNumId w:val="22"/>
+  </w:num>
+  <w:num w:numId="36">
     <w:abstractNumId w:val="11"/>
   </w:num>
   <w:numIdMacAtCleanup w:val="16"/>
@@ -4008,7 +7929,7 @@
 </file>
 
 <file path=customXml/itemProps1.xml><?xml version="1.0" encoding="utf-8"?>
-<ds:datastoreItem xmlns:ds="http://schemas.openxmlformats.org/officeDocument/2006/customXml" ds:itemID="{8B18744E-7E1B-40EB-B7C9-780766021891}">
+<ds:datastoreItem xmlns:ds="http://schemas.openxmlformats.org/officeDocument/2006/customXml" ds:itemID="{51073C4D-AE5B-4398-AA1B-1C97EBC437D9}">
   <ds:schemaRefs>
     <ds:schemaRef ds:uri="http://schemas.openxmlformats.org/officeDocument/2006/bibliography"/>
   </ds:schemaRefs>

</xml_diff>

<commit_message>
Added section '3.	Behavioral Finance and Investment Processes'.
</commit_message>
<xml_diff>
--- a/LOS3.docx
+++ b/LOS3.docx
@@ -2931,21 +2931,7 @@
           </w:tcPr>
           <w:p>
             <w:r>
-              <w:t xml:space="preserve">+/- </w:t>
-            </w:r>
-            <w:r>
-              <w:t>0</w:t>
-            </w:r>
-            <w:r>
-              <w:t>~</w:t>
-            </w:r>
-            <w:r>
-              <w:t>3</w:t>
-            </w:r>
-            <w:bookmarkStart w:id="0" w:name="_GoBack"/>
-            <w:bookmarkEnd w:id="0"/>
-            <w:r>
-              <w:t>% per asset class</w:t>
+              <w:t>+/- 0~3% per asset class</w:t>
             </w:r>
           </w:p>
         </w:tc>
@@ -2961,7 +2947,105 @@
         </w:tc>
       </w:tr>
     </w:tbl>
-    <w:p/>
+    <w:p>
+      <w:pPr>
+        <w:pStyle w:val="Level2"/>
+      </w:pPr>
+      <w:r>
+        <w:t>Behavioral Finance and Investment Processes</w:t>
+      </w:r>
+    </w:p>
+    <w:p>
+      <w:pPr>
+        <w:pStyle w:val="Level3"/>
+        <w:numPr>
+          <w:ilvl w:val="2"/>
+          <w:numId w:val="37"/>
+        </w:numPr>
+        <w:spacing w:before="156" w:after="156"/>
+      </w:pPr>
+      <w:r>
+        <w:t>Ballard, Biehl, and Kaiser Five Way Model</w:t>
+      </w:r>
+    </w:p>
+    <w:p>
+      <w:r>
+        <w:rPr>
+          <w:noProof/>
+          <w:lang w:val="en-NZ" w:eastAsia="en-NZ"/>
+        </w:rPr>
+        <w:drawing>
+          <wp:inline distT="0" distB="0" distL="0" distR="0">
+            <wp:extent cx="5303520" cy="3383280"/>
+            <wp:effectExtent l="0" t="0" r="0" b="7620"/>
+            <wp:docPr id="3" name="Picture 3"/>
+            <wp:cNvGraphicFramePr>
+              <a:graphicFrameLocks xmlns:a="http://schemas.openxmlformats.org/drawingml/2006/main" noChangeAspect="1"/>
+            </wp:cNvGraphicFramePr>
+            <a:graphic xmlns:a="http://schemas.openxmlformats.org/drawingml/2006/main">
+              <a:graphicData uri="http://schemas.openxmlformats.org/drawingml/2006/picture">
+                <pic:pic xmlns:pic="http://schemas.openxmlformats.org/drawingml/2006/picture">
+                  <pic:nvPicPr>
+                    <pic:cNvPr id="0" name="Picture 2"/>
+                    <pic:cNvPicPr>
+                      <a:picLocks noChangeAspect="1" noChangeArrowheads="1"/>
+                    </pic:cNvPicPr>
+                  </pic:nvPicPr>
+                  <pic:blipFill>
+                    <a:blip r:embed="rId9">
+                      <a:extLst>
+                        <a:ext uri="{28A0092B-C50C-407E-A947-70E740481C1C}">
+                          <a14:useLocalDpi xmlns:a14="http://schemas.microsoft.com/office/drawing/2010/main" val="0"/>
+                        </a:ext>
+                      </a:extLst>
+                    </a:blip>
+                    <a:srcRect/>
+                    <a:stretch>
+                      <a:fillRect/>
+                    </a:stretch>
+                  </pic:blipFill>
+                  <pic:spPr bwMode="auto">
+                    <a:xfrm>
+                      <a:off x="0" y="0"/>
+                      <a:ext cx="5303520" cy="3383280"/>
+                    </a:xfrm>
+                    <a:prstGeom prst="rect">
+                      <a:avLst/>
+                    </a:prstGeom>
+                    <a:noFill/>
+                    <a:ln>
+                      <a:noFill/>
+                    </a:ln>
+                  </pic:spPr>
+                </pic:pic>
+              </a:graphicData>
+            </a:graphic>
+          </wp:inline>
+        </w:drawing>
+      </w:r>
+    </w:p>
+    <w:p>
+      <w:pPr>
+        <w:pStyle w:val="Level3"/>
+        <w:spacing w:before="156" w:after="156"/>
+      </w:pPr>
+      <w:r>
+        <w:t>Value vs. Growth – Bias</w:t>
+      </w:r>
+    </w:p>
+    <w:p>
+      <w:r>
+        <w:t xml:space="preserve">Halo effect, the investor transfers favorable company attributes into thinking that the stock is a good buy. A company with a good record of growth and share price performance is seen as a good </w:t>
+      </w:r>
+      <w:r>
+        <w:t>investment</w:t>
+      </w:r>
+      <w:bookmarkStart w:id="0" w:name="_GoBack"/>
+      <w:bookmarkEnd w:id="0"/>
+      <w:r>
+        <w:t xml:space="preserve"> with continued high expected returns. This is a form of representativeness bias.</w:t>
+      </w:r>
+    </w:p>
     <w:sectPr>
       <w:pgSz w:w="11906" w:h="16838"/>
       <w:pgMar w:top="1440" w:right="1800" w:bottom="1440" w:left="1800" w:header="851" w:footer="992" w:gutter="0"/>
@@ -3241,7 +3325,7 @@
   <w:abstractNum w:abstractNumId="2" w15:restartNumberingAfterBreak="0">
     <w:nsid w:val="0E784807"/>
     <w:multiLevelType w:val="multilevel"/>
-    <w:tmpl w:val="80804E66"/>
+    <w:tmpl w:val="B65C6906"/>
     <w:lvl w:ilvl="0">
       <w:start w:val="1"/>
       <w:numFmt w:val="upperRoman"/>
@@ -6717,6 +6801,119 @@
       </w:pPr>
       <w:rPr>
         <w:rFonts w:ascii="Wingdings" w:hAnsi="Wingdings" w:hint="default"/>
+      </w:rPr>
+    </w:lvl>
+  </w:abstractNum>
+  <w:abstractNum w:abstractNumId="33" w15:restartNumberingAfterBreak="0">
+    <w:nsid w:val="7D7D6A82"/>
+    <w:multiLevelType w:val="multilevel"/>
+    <w:tmpl w:val="B65C6906"/>
+    <w:lvl w:ilvl="0">
+      <w:start w:val="1"/>
+      <w:numFmt w:val="upperRoman"/>
+      <w:lvlText w:val="%1."/>
+      <w:lvlJc w:val="left"/>
+      <w:pPr>
+        <w:ind w:left="425" w:hanging="425"/>
+      </w:pPr>
+      <w:rPr>
+        <w:rFonts w:hint="eastAsia"/>
+      </w:rPr>
+    </w:lvl>
+    <w:lvl w:ilvl="1">
+      <w:start w:val="49"/>
+      <w:numFmt w:val="decimal"/>
+      <w:lvlText w:val="%2."/>
+      <w:lvlJc w:val="left"/>
+      <w:pPr>
+        <w:ind w:left="0" w:firstLine="0"/>
+      </w:pPr>
+      <w:rPr>
+        <w:rFonts w:hint="eastAsia"/>
+      </w:rPr>
+    </w:lvl>
+    <w:lvl w:ilvl="2">
+      <w:start w:val="6"/>
+      <w:numFmt w:val="lowerLetter"/>
+      <w:lvlText w:val="%2.%3"/>
+      <w:lvlJc w:val="left"/>
+      <w:pPr>
+        <w:ind w:left="0" w:firstLine="0"/>
+      </w:pPr>
+      <w:rPr>
+        <w:rFonts w:hint="eastAsia"/>
+      </w:rPr>
+    </w:lvl>
+    <w:lvl w:ilvl="3">
+      <w:start w:val="1"/>
+      <w:numFmt w:val="decimal"/>
+      <w:lvlText w:val="%1.%2.%3.%4"/>
+      <w:lvlJc w:val="left"/>
+      <w:pPr>
+        <w:ind w:left="1984" w:hanging="708"/>
+      </w:pPr>
+      <w:rPr>
+        <w:rFonts w:hint="eastAsia"/>
+      </w:rPr>
+    </w:lvl>
+    <w:lvl w:ilvl="4">
+      <w:start w:val="1"/>
+      <w:numFmt w:val="decimal"/>
+      <w:lvlText w:val="%1.%2.%3.%4.%5"/>
+      <w:lvlJc w:val="left"/>
+      <w:pPr>
+        <w:ind w:left="2551" w:hanging="850"/>
+      </w:pPr>
+      <w:rPr>
+        <w:rFonts w:hint="eastAsia"/>
+      </w:rPr>
+    </w:lvl>
+    <w:lvl w:ilvl="5">
+      <w:start w:val="1"/>
+      <w:numFmt w:val="decimal"/>
+      <w:lvlText w:val="%1.%2.%3.%4.%5.%6"/>
+      <w:lvlJc w:val="left"/>
+      <w:pPr>
+        <w:ind w:left="3260" w:hanging="1134"/>
+      </w:pPr>
+      <w:rPr>
+        <w:rFonts w:hint="eastAsia"/>
+      </w:rPr>
+    </w:lvl>
+    <w:lvl w:ilvl="6">
+      <w:start w:val="1"/>
+      <w:numFmt w:val="decimal"/>
+      <w:lvlText w:val="%1.%2.%3.%4.%5.%6.%7"/>
+      <w:lvlJc w:val="left"/>
+      <w:pPr>
+        <w:ind w:left="3827" w:hanging="1276"/>
+      </w:pPr>
+      <w:rPr>
+        <w:rFonts w:hint="eastAsia"/>
+      </w:rPr>
+    </w:lvl>
+    <w:lvl w:ilvl="7">
+      <w:start w:val="1"/>
+      <w:numFmt w:val="decimal"/>
+      <w:lvlText w:val="%1.%2.%3.%4.%5.%6.%7.%8"/>
+      <w:lvlJc w:val="left"/>
+      <w:pPr>
+        <w:ind w:left="4394" w:hanging="1418"/>
+      </w:pPr>
+      <w:rPr>
+        <w:rFonts w:hint="eastAsia"/>
+      </w:rPr>
+    </w:lvl>
+    <w:lvl w:ilvl="8">
+      <w:start w:val="1"/>
+      <w:numFmt w:val="decimal"/>
+      <w:lvlText w:val="%1.%2.%3.%4.%5.%6.%7.%8.%9"/>
+      <w:lvlJc w:val="left"/>
+      <w:pPr>
+        <w:ind w:left="5102" w:hanging="1700"/>
+      </w:pPr>
+      <w:rPr>
+        <w:rFonts w:hint="eastAsia"/>
       </w:rPr>
     </w:lvl>
   </w:abstractNum>
@@ -6908,6 +7105,39 @@
   </w:num>
   <w:num w:numId="36">
     <w:abstractNumId w:val="11"/>
+  </w:num>
+  <w:num w:numId="37">
+    <w:abstractNumId w:val="2"/>
+    <w:lvlOverride w:ilvl="0">
+      <w:startOverride w:val="1"/>
+    </w:lvlOverride>
+    <w:lvlOverride w:ilvl="1">
+      <w:startOverride w:val="3"/>
+    </w:lvlOverride>
+    <w:lvlOverride w:ilvl="2">
+      <w:startOverride w:val="1"/>
+    </w:lvlOverride>
+    <w:lvlOverride w:ilvl="3">
+      <w:startOverride w:val="1"/>
+    </w:lvlOverride>
+    <w:lvlOverride w:ilvl="4">
+      <w:startOverride w:val="1"/>
+    </w:lvlOverride>
+    <w:lvlOverride w:ilvl="5">
+      <w:startOverride w:val="1"/>
+    </w:lvlOverride>
+    <w:lvlOverride w:ilvl="6">
+      <w:startOverride w:val="1"/>
+    </w:lvlOverride>
+    <w:lvlOverride w:ilvl="7">
+      <w:startOverride w:val="1"/>
+    </w:lvlOverride>
+    <w:lvlOverride w:ilvl="8">
+      <w:startOverride w:val="1"/>
+    </w:lvlOverride>
+  </w:num>
+  <w:num w:numId="38">
+    <w:abstractNumId w:val="33"/>
   </w:num>
   <w:numIdMacAtCleanup w:val="16"/>
 </w:numbering>
@@ -7929,7 +8159,7 @@
 </file>
 
 <file path=customXml/itemProps1.xml><?xml version="1.0" encoding="utf-8"?>
-<ds:datastoreItem xmlns:ds="http://schemas.openxmlformats.org/officeDocument/2006/customXml" ds:itemID="{51073C4D-AE5B-4398-AA1B-1C97EBC437D9}">
+<ds:datastoreItem xmlns:ds="http://schemas.openxmlformats.org/officeDocument/2006/customXml" ds:itemID="{214A54CA-BE49-4DC4-AC91-2EB1046A4527}">
   <ds:schemaRefs>
     <ds:schemaRef ds:uri="http://schemas.openxmlformats.org/officeDocument/2006/bibliography"/>
   </ds:schemaRefs>

</xml_diff>

<commit_message>
Finish section 'Capital Market Expectations'
</commit_message>
<xml_diff>
--- a/LOS3.docx
+++ b/LOS3.docx
@@ -1,6 +1,6 @@
 
 <file path=word/document.xml><?xml version="1.0" encoding="utf-8"?>
-<w:document xmlns:wpc="http://schemas.microsoft.com/office/word/2010/wordprocessingCanvas" xmlns:cx="http://schemas.microsoft.com/office/drawing/2014/chartex" xmlns:cx1="http://schemas.microsoft.com/office/drawing/2015/9/8/chartex" xmlns:mc="http://schemas.openxmlformats.org/markup-compatibility/2006" xmlns:o="urn:schemas-microsoft-com:office:office" xmlns:r="http://schemas.openxmlformats.org/officeDocument/2006/relationships" xmlns:m="http://schemas.openxmlformats.org/officeDocument/2006/math" xmlns:v="urn:schemas-microsoft-com:vml" xmlns:wp14="http://schemas.microsoft.com/office/word/2010/wordprocessingDrawing" xmlns:wp="http://schemas.openxmlformats.org/drawingml/2006/wordprocessingDrawing" xmlns:w10="urn:schemas-microsoft-com:office:word" xmlns:w="http://schemas.openxmlformats.org/wordprocessingml/2006/main" xmlns:w14="http://schemas.microsoft.com/office/word/2010/wordml" xmlns:w15="http://schemas.microsoft.com/office/word/2012/wordml" xmlns:w16se="http://schemas.microsoft.com/office/word/2015/wordml/symex" xmlns:wpg="http://schemas.microsoft.com/office/word/2010/wordprocessingGroup" xmlns:wpi="http://schemas.microsoft.com/office/word/2010/wordprocessingInk" xmlns:wne="http://schemas.microsoft.com/office/word/2006/wordml" xmlns:wps="http://schemas.microsoft.com/office/word/2010/wordprocessingShape" mc:Ignorable="w14 w15 w16se wp14">
+<w:document xmlns:wpc="http://schemas.microsoft.com/office/word/2010/wordprocessingCanvas" xmlns:cx="http://schemas.microsoft.com/office/drawing/2014/chartex" xmlns:cx1="http://schemas.microsoft.com/office/drawing/2015/9/8/chartex" xmlns:cx2="http://schemas.microsoft.com/office/drawing/2015/10/21/chartex" xmlns:cx3="http://schemas.microsoft.com/office/drawing/2016/5/9/chartex" xmlns:cx4="http://schemas.microsoft.com/office/drawing/2016/5/10/chartex" xmlns:cx5="http://schemas.microsoft.com/office/drawing/2016/5/11/chartex" xmlns:mc="http://schemas.openxmlformats.org/markup-compatibility/2006" xmlns:o="urn:schemas-microsoft-com:office:office" xmlns:r="http://schemas.openxmlformats.org/officeDocument/2006/relationships" xmlns:m="http://schemas.openxmlformats.org/officeDocument/2006/math" xmlns:v="urn:schemas-microsoft-com:vml" xmlns:wp14="http://schemas.microsoft.com/office/word/2010/wordprocessingDrawing" xmlns:wp="http://schemas.openxmlformats.org/drawingml/2006/wordprocessingDrawing" xmlns:w10="urn:schemas-microsoft-com:office:word" xmlns:w="http://schemas.openxmlformats.org/wordprocessingml/2006/main" xmlns:w14="http://schemas.microsoft.com/office/word/2010/wordml" xmlns:w15="http://schemas.microsoft.com/office/word/2012/wordml" xmlns:w16se="http://schemas.microsoft.com/office/word/2015/wordml/symex" xmlns:wpg="http://schemas.microsoft.com/office/word/2010/wordprocessingGroup" xmlns:wpi="http://schemas.microsoft.com/office/word/2010/wordprocessingInk" xmlns:wne="http://schemas.microsoft.com/office/word/2006/wordml" xmlns:wps="http://schemas.microsoft.com/office/word/2010/wordprocessingShape" mc:Ignorable="w14 w15 w16se wp14">
   <w:body>
     <w:p>
       <w:pPr>
@@ -542,7 +542,6 @@
       <w:r>
         <w:rPr>
           <w:noProof/>
-          <w:lang w:val="en-NZ" w:eastAsia="en-NZ"/>
         </w:rPr>
         <w:lastRenderedPageBreak/>
         <w:drawing>
@@ -2972,7 +2971,6 @@
       <w:r>
         <w:rPr>
           <w:noProof/>
-          <w:lang w:val="en-NZ" w:eastAsia="en-NZ"/>
         </w:rPr>
         <w:drawing>
           <wp:inline distT="0" distB="0" distL="0" distR="0">
@@ -3151,6 +3149,12 @@
     <w:p>
       <w:pPr>
         <w:pStyle w:val="ListParagraph"/>
+        <w:ind w:left="720" w:firstLineChars="0" w:firstLine="0"/>
+      </w:pPr>
+    </w:p>
+    <w:p>
+      <w:pPr>
+        <w:pStyle w:val="ListParagraph"/>
         <w:numPr>
           <w:ilvl w:val="0"/>
           <w:numId w:val="38"/>
@@ -3199,6 +3203,12 @@
       <w:r>
         <w:t>Smoothed data for illiquid assets</w:t>
       </w:r>
+    </w:p>
+    <w:p>
+      <w:pPr>
+        <w:pStyle w:val="ListParagraph"/>
+        <w:ind w:left="720" w:firstLineChars="0" w:firstLine="0"/>
+      </w:pPr>
     </w:p>
     <w:p>
       <w:pPr>
@@ -3333,6 +3343,12 @@
     <w:p>
       <w:pPr>
         <w:pStyle w:val="ListParagraph"/>
+        <w:ind w:left="1440" w:firstLineChars="0" w:firstLine="0"/>
+      </w:pPr>
+    </w:p>
+    <w:p>
+      <w:pPr>
+        <w:pStyle w:val="ListParagraph"/>
         <w:numPr>
           <w:ilvl w:val="0"/>
           <w:numId w:val="38"/>
@@ -3355,6 +3371,12 @@
     <w:p>
       <w:pPr>
         <w:pStyle w:val="ListParagraph"/>
+        <w:ind w:left="720" w:firstLineChars="0" w:firstLine="0"/>
+      </w:pPr>
+    </w:p>
+    <w:p>
+      <w:pPr>
+        <w:pStyle w:val="ListParagraph"/>
         <w:numPr>
           <w:ilvl w:val="0"/>
           <w:numId w:val="38"/>
@@ -3415,6 +3437,15 @@
     <w:p>
       <w:pPr>
         <w:pStyle w:val="ListParagraph"/>
+        <w:ind w:left="720" w:firstLineChars="0" w:firstLine="0"/>
+        <w:rPr>
+          <w:rFonts w:hint="eastAsia"/>
+        </w:rPr>
+      </w:pPr>
+    </w:p>
+    <w:p>
+      <w:pPr>
+        <w:pStyle w:val="ListParagraph"/>
         <w:numPr>
           <w:ilvl w:val="0"/>
           <w:numId w:val="38"/>
@@ -3454,6 +3485,12 @@
     <w:p>
       <w:pPr>
         <w:pStyle w:val="ListParagraph"/>
+        <w:ind w:left="720" w:firstLineChars="0" w:firstLine="0"/>
+      </w:pPr>
+    </w:p>
+    <w:p>
+      <w:pPr>
+        <w:pStyle w:val="ListParagraph"/>
         <w:numPr>
           <w:ilvl w:val="0"/>
           <w:numId w:val="38"/>
@@ -3487,12 +3524,19 @@
         <w:ind w:firstLineChars="0"/>
       </w:pPr>
       <w:r>
+        <w:lastRenderedPageBreak/>
         <w:t>Nonlinear relationships, third variables</w:t>
       </w:r>
     </w:p>
     <w:p>
       <w:pPr>
         <w:pStyle w:val="ListParagraph"/>
+        <w:ind w:left="720" w:firstLineChars="0" w:firstLine="0"/>
+      </w:pPr>
+    </w:p>
+    <w:p>
+      <w:pPr>
+        <w:pStyle w:val="ListParagraph"/>
         <w:numPr>
           <w:ilvl w:val="0"/>
           <w:numId w:val="38"/>
@@ -3505,6 +3549,13 @@
     </w:p>
     <w:p>
       <w:pPr>
+        <w:rPr>
+          <w:rFonts w:hint="eastAsia"/>
+        </w:rPr>
+      </w:pPr>
+    </w:p>
+    <w:p>
+      <w:pPr>
         <w:pStyle w:val="ListParagraph"/>
         <w:numPr>
           <w:ilvl w:val="0"/>
@@ -3528,19 +3579,15 @@
       <w:r>
         <w:t>Analyst cannot be sure that his predictive model is the correct one, or that his data are correct.</w:t>
       </w:r>
-    </w:p>
-    <w:p>
-      <w:pPr>
-        <w:ind w:left="360"/>
-      </w:pPr>
     </w:p>
     <w:p>
       <w:pPr>
         <w:pStyle w:val="Level3"/>
         <w:spacing w:before="156" w:after="156"/>
       </w:pPr>
-      <w:r>
-        <w:lastRenderedPageBreak/>
+      <w:bookmarkStart w:id="0" w:name="_GoBack"/>
+      <w:bookmarkEnd w:id="0"/>
+      <w:r>
         <w:t>Statistical tools for setting capital market expectations</w:t>
       </w:r>
     </w:p>
@@ -4982,6 +5029,7 @@
             <w:rPr>
               <w:rFonts w:ascii="Cambria Math" w:hAnsi="Cambria Math"/>
             </w:rPr>
+            <w:lastRenderedPageBreak/>
             <m:t>∆</m:t>
           </m:r>
           <m:d>
@@ -5219,10 +5267,7 @@
     </w:p>
     <w:p>
       <w:r>
-        <w:t xml:space="preserve">Equity risk premium assuming full </w:t>
-      </w:r>
-      <w:r>
-        <w:t>segmentation</w:t>
+        <w:t>Equity risk premium assuming full segmentation</w:t>
       </w:r>
     </w:p>
     <w:p>
@@ -5232,26 +5277,10 @@
     </w:p>
     <w:p>
       <w:r>
-        <w:lastRenderedPageBreak/>
         <w:t xml:space="preserve">Equity risk premium = </w:t>
       </w:r>
       <w:r>
-        <w:t xml:space="preserve">integration degree% * (ERP of full integration) + (1 - </w:t>
-      </w:r>
-      <w:r>
-        <w:t>integration degree%)</w:t>
-      </w:r>
-      <w:r>
-        <w:t xml:space="preserve"> * </w:t>
-      </w:r>
-      <w:r>
-        <w:t xml:space="preserve">(ERP of full </w:t>
-      </w:r>
-      <w:r>
-        <w:t>segmentation</w:t>
-      </w:r>
-      <w:r>
-        <w:t>)</w:t>
+        <w:t>integration degree% * (ERP of full integration) + (1 - integration degree%) * (ERP of full segmentation)</w:t>
       </w:r>
     </w:p>
     <w:p/>
@@ -5443,8 +5472,676 @@
       <w:r>
         <w:t>ces, the overall trend is lower</w:t>
       </w:r>
-      <w:bookmarkStart w:id="0" w:name="_GoBack"/>
-      <w:bookmarkEnd w:id="0"/>
+    </w:p>
+    <w:p>
+      <w:pPr>
+        <w:pStyle w:val="Level3"/>
+        <w:spacing w:before="156" w:after="156"/>
+      </w:pPr>
+      <w:r>
+        <w:rPr>
+          <w:rFonts w:hint="eastAsia"/>
+        </w:rPr>
+        <w:t>Emerging</w:t>
+      </w:r>
+      <w:r>
+        <w:t xml:space="preserve"> market economies</w:t>
+      </w:r>
+    </w:p>
+    <w:p>
+      <w:r>
+        <w:rPr>
+          <w:rFonts w:hint="eastAsia"/>
+        </w:rPr>
+        <w:t>6 questions to ask b</w:t>
+      </w:r>
+      <w:r>
+        <w:t>efore investing in emerging markets</w:t>
+      </w:r>
+      <w:r>
+        <w:t>\</w:t>
+      </w:r>
+    </w:p>
+    <w:p>
+      <w:pPr>
+        <w:pStyle w:val="ListParagraph"/>
+        <w:numPr>
+          <w:ilvl w:val="0"/>
+          <w:numId w:val="47"/>
+        </w:numPr>
+        <w:ind w:firstLineChars="0"/>
+        <w:rPr>
+          <w:rFonts w:hint="eastAsia"/>
+        </w:rPr>
+      </w:pPr>
+      <w:r>
+        <w:rPr>
+          <w:rFonts w:hint="eastAsia"/>
+        </w:rPr>
+        <w:t>Does the country have responsible fiscal and monetary policies?</w:t>
+      </w:r>
+    </w:p>
+    <w:p>
+      <w:pPr>
+        <w:rPr>
+          <w:rFonts w:hint="eastAsia"/>
+        </w:rPr>
+      </w:pPr>
+      <w:r>
+        <w:rPr>
+          <w:rFonts w:hint="eastAsia"/>
+        </w:rPr>
+        <w:t xml:space="preserve">Above 4% </w:t>
+      </w:r>
+      <w:r>
+        <w:t>deficit</w:t>
+      </w:r>
+      <w:r>
+        <w:rPr>
+          <w:rFonts w:hint="eastAsia"/>
+        </w:rPr>
+        <w:t xml:space="preserve"> to GDP ratio means credit risk.</w:t>
+      </w:r>
+    </w:p>
+    <w:p>
+      <w:pPr>
+        <w:pStyle w:val="ListParagraph"/>
+        <w:numPr>
+          <w:ilvl w:val="0"/>
+          <w:numId w:val="47"/>
+        </w:numPr>
+        <w:ind w:firstLineChars="0"/>
+      </w:pPr>
+      <w:r>
+        <w:t>What</w:t>
+      </w:r>
+      <w:r>
+        <w:rPr>
+          <w:rFonts w:hint="eastAsia"/>
+        </w:rPr>
+        <w:t xml:space="preserve"> </w:t>
+      </w:r>
+      <w:r>
+        <w:t>is the expected growth?</w:t>
+      </w:r>
+    </w:p>
+    <w:p>
+      <w:r>
+        <w:rPr>
+          <w:rFonts w:hint="eastAsia"/>
+        </w:rPr>
+        <w:t xml:space="preserve">Because of higher risk, expected growth should be at least 4%. </w:t>
+      </w:r>
+      <w:r>
+        <w:t>Growth less than 4% means the economy growing slower than population.</w:t>
+      </w:r>
+    </w:p>
+    <w:p>
+      <w:pPr>
+        <w:pStyle w:val="ListParagraph"/>
+        <w:numPr>
+          <w:ilvl w:val="0"/>
+          <w:numId w:val="47"/>
+        </w:numPr>
+        <w:ind w:firstLineChars="0"/>
+        <w:rPr>
+          <w:rFonts w:hint="eastAsia"/>
+        </w:rPr>
+      </w:pPr>
+      <w:r>
+        <w:rPr>
+          <w:rFonts w:hint="eastAsia"/>
+        </w:rPr>
+        <w:t>Does the country have reasonable currency values and current account deficits?</w:t>
+      </w:r>
+    </w:p>
+    <w:p>
+      <w:pPr>
+        <w:rPr>
+          <w:rFonts w:hint="eastAsia"/>
+        </w:rPr>
+      </w:pPr>
+      <w:r>
+        <w:rPr>
+          <w:rFonts w:hint="eastAsia"/>
+        </w:rPr>
+        <w:t>Volatile currency discourages foreign investment; Current account deficit greater than 4% is problematic.</w:t>
+      </w:r>
+    </w:p>
+    <w:p>
+      <w:pPr>
+        <w:pStyle w:val="ListParagraph"/>
+        <w:numPr>
+          <w:ilvl w:val="0"/>
+          <w:numId w:val="47"/>
+        </w:numPr>
+        <w:ind w:firstLineChars="0"/>
+        <w:rPr>
+          <w:rFonts w:hint="eastAsia"/>
+        </w:rPr>
+      </w:pPr>
+      <w:r>
+        <w:rPr>
+          <w:rFonts w:hint="eastAsia"/>
+        </w:rPr>
+        <w:t>Is the country too highly levered?</w:t>
+      </w:r>
+    </w:p>
+    <w:p>
+      <w:pPr>
+        <w:rPr>
+          <w:rFonts w:hint="eastAsia"/>
+        </w:rPr>
+      </w:pPr>
+      <w:r>
+        <w:rPr>
+          <w:rFonts w:hint="eastAsia"/>
+        </w:rPr>
+        <w:t>Foreign debt greater than 50% is problematic.</w:t>
+      </w:r>
+    </w:p>
+    <w:p>
+      <w:pPr>
+        <w:pStyle w:val="ListParagraph"/>
+        <w:numPr>
+          <w:ilvl w:val="0"/>
+          <w:numId w:val="47"/>
+        </w:numPr>
+        <w:ind w:firstLineChars="0"/>
+        <w:rPr>
+          <w:rFonts w:hint="eastAsia"/>
+        </w:rPr>
+      </w:pPr>
+      <w:r>
+        <w:rPr>
+          <w:rFonts w:hint="eastAsia"/>
+        </w:rPr>
+        <w:t>What is the level of foreign exchange reserves?</w:t>
+      </w:r>
+    </w:p>
+    <w:p>
+      <w:r>
+        <w:rPr>
+          <w:rFonts w:hint="eastAsia"/>
+        </w:rPr>
+        <w:t>S</w:t>
+      </w:r>
+      <w:r>
+        <w:t>h</w:t>
+      </w:r>
+      <w:r>
+        <w:rPr>
+          <w:rFonts w:hint="eastAsia"/>
+        </w:rPr>
+        <w:t xml:space="preserve">ould </w:t>
+      </w:r>
+      <w:r>
+        <w:t>be enough to pay foreign debt due within one year.</w:t>
+      </w:r>
+    </w:p>
+    <w:p>
+      <w:pPr>
+        <w:pStyle w:val="ListParagraph"/>
+        <w:numPr>
+          <w:ilvl w:val="0"/>
+          <w:numId w:val="47"/>
+        </w:numPr>
+        <w:ind w:firstLineChars="0"/>
+      </w:pPr>
+      <w:r>
+        <w:t>What</w:t>
+      </w:r>
+      <w:r>
+        <w:rPr>
+          <w:rFonts w:hint="eastAsia"/>
+        </w:rPr>
+        <w:t xml:space="preserve"> </w:t>
+      </w:r>
+      <w:r>
+        <w:t>is the government’s stance regarding structural reform?</w:t>
+      </w:r>
+    </w:p>
+    <w:p>
+      <w:pPr>
+        <w:rPr>
+          <w:rFonts w:hint="eastAsia"/>
+        </w:rPr>
+      </w:pPr>
+      <w:r>
+        <w:rPr>
+          <w:rFonts w:hint="eastAsia"/>
+        </w:rPr>
+        <w:t>Commitment to responsible fiscal policies, competition, and privatization encourages growth.</w:t>
+      </w:r>
+    </w:p>
+    <w:p>
+      <w:pPr>
+        <w:pStyle w:val="Level3"/>
+        <w:spacing w:before="156" w:after="156"/>
+        <w:rPr>
+          <w:rFonts w:hint="eastAsia"/>
+        </w:rPr>
+      </w:pPr>
+      <w:r>
+        <w:rPr>
+          <w:rFonts w:hint="eastAsia"/>
+        </w:rPr>
+        <w:t>3 Approaches to Economic Forecasting</w:t>
+      </w:r>
+    </w:p>
+    <w:p>
+      <w:pPr>
+        <w:pStyle w:val="ListParagraph"/>
+        <w:numPr>
+          <w:ilvl w:val="0"/>
+          <w:numId w:val="48"/>
+        </w:numPr>
+        <w:ind w:firstLineChars="0"/>
+        <w:rPr>
+          <w:rFonts w:hint="eastAsia"/>
+        </w:rPr>
+      </w:pPr>
+      <w:r>
+        <w:rPr>
+          <w:rFonts w:hint="eastAsia"/>
+        </w:rPr>
+        <w:t>Econometrics (Economic models)</w:t>
+      </w:r>
+    </w:p>
+    <w:p>
+      <w:pPr>
+        <w:rPr>
+          <w:rFonts w:hint="eastAsia"/>
+        </w:rPr>
+      </w:pPr>
+      <w:r>
+        <w:rPr>
+          <w:rFonts w:hint="eastAsia"/>
+        </w:rPr>
+        <w:t>Pros:</w:t>
+      </w:r>
+    </w:p>
+    <w:p>
+      <w:pPr>
+        <w:pStyle w:val="ListParagraph"/>
+        <w:numPr>
+          <w:ilvl w:val="0"/>
+          <w:numId w:val="49"/>
+        </w:numPr>
+        <w:ind w:firstLineChars="0"/>
+        <w:rPr>
+          <w:rFonts w:hint="eastAsia"/>
+        </w:rPr>
+      </w:pPr>
+      <w:r>
+        <w:rPr>
+          <w:rFonts w:hint="eastAsia"/>
+        </w:rPr>
+        <w:t>Once established, they can be reused to forecast future conditions.</w:t>
+      </w:r>
+    </w:p>
+    <w:p>
+      <w:pPr>
+        <w:pStyle w:val="ListParagraph"/>
+        <w:numPr>
+          <w:ilvl w:val="0"/>
+          <w:numId w:val="49"/>
+        </w:numPr>
+        <w:ind w:firstLineChars="0"/>
+        <w:rPr>
+          <w:rFonts w:hint="eastAsia"/>
+        </w:rPr>
+      </w:pPr>
+      <w:r>
+        <w:rPr>
+          <w:rFonts w:hint="eastAsia"/>
+        </w:rPr>
+        <w:t>Can be made quite complex to model read world conditions.</w:t>
+      </w:r>
+    </w:p>
+    <w:p>
+      <w:pPr>
+        <w:pStyle w:val="ListParagraph"/>
+        <w:numPr>
+          <w:ilvl w:val="0"/>
+          <w:numId w:val="49"/>
+        </w:numPr>
+        <w:ind w:firstLineChars="0"/>
+      </w:pPr>
+      <w:r>
+        <w:t>Can provide precise quantitative forecasts of economic conditions.</w:t>
+      </w:r>
+    </w:p>
+    <w:p>
+      <w:pPr>
+        <w:rPr>
+          <w:rFonts w:hint="eastAsia"/>
+        </w:rPr>
+      </w:pPr>
+      <w:r>
+        <w:rPr>
+          <w:rFonts w:hint="eastAsia"/>
+        </w:rPr>
+        <w:lastRenderedPageBreak/>
+        <w:t>Cons:</w:t>
+      </w:r>
+    </w:p>
+    <w:p>
+      <w:pPr>
+        <w:pStyle w:val="ListParagraph"/>
+        <w:numPr>
+          <w:ilvl w:val="0"/>
+          <w:numId w:val="50"/>
+        </w:numPr>
+        <w:ind w:firstLineChars="0"/>
+      </w:pPr>
+      <w:r>
+        <w:rPr>
+          <w:rFonts w:hint="eastAsia"/>
+        </w:rPr>
+        <w:t xml:space="preserve">May be </w:t>
+      </w:r>
+      <w:r>
+        <w:t>difficult</w:t>
+      </w:r>
+      <w:r>
+        <w:rPr>
+          <w:rFonts w:hint="eastAsia"/>
+        </w:rPr>
+        <w:t xml:space="preserve"> </w:t>
+      </w:r>
+      <w:r>
+        <w:t>and time intensive to create.</w:t>
+      </w:r>
+    </w:p>
+    <w:p>
+      <w:pPr>
+        <w:pStyle w:val="ListParagraph"/>
+        <w:numPr>
+          <w:ilvl w:val="0"/>
+          <w:numId w:val="50"/>
+        </w:numPr>
+        <w:ind w:firstLineChars="0"/>
+      </w:pPr>
+      <w:r>
+        <w:t>Proposed model may not be applicable in future time period.</w:t>
+      </w:r>
+    </w:p>
+    <w:p>
+      <w:pPr>
+        <w:pStyle w:val="ListParagraph"/>
+        <w:numPr>
+          <w:ilvl w:val="0"/>
+          <w:numId w:val="50"/>
+        </w:numPr>
+        <w:ind w:firstLineChars="0"/>
+      </w:pPr>
+      <w:r>
+        <w:t>Better at forecasting expansions; not reliable for forecasting recessions.</w:t>
+      </w:r>
+    </w:p>
+    <w:p>
+      <w:pPr>
+        <w:pStyle w:val="ListParagraph"/>
+        <w:numPr>
+          <w:ilvl w:val="0"/>
+          <w:numId w:val="48"/>
+        </w:numPr>
+        <w:ind w:firstLineChars="0"/>
+        <w:rPr>
+          <w:rFonts w:hint="eastAsia"/>
+        </w:rPr>
+      </w:pPr>
+      <w:r>
+        <w:rPr>
+          <w:rFonts w:hint="eastAsia"/>
+        </w:rPr>
+        <w:t>Economic indicators</w:t>
+      </w:r>
+    </w:p>
+    <w:p>
+      <w:pPr>
+        <w:rPr>
+          <w:rFonts w:hint="eastAsia"/>
+        </w:rPr>
+      </w:pPr>
+      <w:r>
+        <w:rPr>
+          <w:rFonts w:hint="eastAsia"/>
+        </w:rPr>
+        <w:t>Pros:</w:t>
+      </w:r>
+    </w:p>
+    <w:p>
+      <w:pPr>
+        <w:pStyle w:val="ListParagraph"/>
+        <w:numPr>
+          <w:ilvl w:val="0"/>
+          <w:numId w:val="51"/>
+        </w:numPr>
+        <w:ind w:firstLineChars="0"/>
+        <w:rPr>
+          <w:rFonts w:hint="eastAsia"/>
+        </w:rPr>
+      </w:pPr>
+      <w:r>
+        <w:rPr>
+          <w:rFonts w:hint="eastAsia"/>
+        </w:rPr>
+        <w:t>Available from outside parties</w:t>
+      </w:r>
+    </w:p>
+    <w:p>
+      <w:pPr>
+        <w:pStyle w:val="ListParagraph"/>
+        <w:numPr>
+          <w:ilvl w:val="0"/>
+          <w:numId w:val="51"/>
+        </w:numPr>
+        <w:ind w:firstLineChars="0"/>
+      </w:pPr>
+      <w:r>
+        <w:t>Easy to understand and interpret</w:t>
+      </w:r>
+    </w:p>
+    <w:p>
+      <w:pPr>
+        <w:pStyle w:val="ListParagraph"/>
+        <w:numPr>
+          <w:ilvl w:val="0"/>
+          <w:numId w:val="51"/>
+        </w:numPr>
+        <w:ind w:firstLineChars="0"/>
+      </w:pPr>
+      <w:r>
+        <w:t>Can be adapted for specific purposes</w:t>
+      </w:r>
+    </w:p>
+    <w:p>
+      <w:pPr>
+        <w:pStyle w:val="ListParagraph"/>
+        <w:numPr>
+          <w:ilvl w:val="0"/>
+          <w:numId w:val="51"/>
+        </w:numPr>
+        <w:ind w:firstLineChars="0"/>
+      </w:pPr>
+      <w:r>
+        <w:t>Effectiveness has been verified by academic research</w:t>
+      </w:r>
+    </w:p>
+    <w:p>
+      <w:pPr>
+        <w:rPr>
+          <w:rFonts w:hint="eastAsia"/>
+        </w:rPr>
+      </w:pPr>
+      <w:r>
+        <w:rPr>
+          <w:rFonts w:hint="eastAsia"/>
+        </w:rPr>
+        <w:t>Cons:</w:t>
+      </w:r>
+    </w:p>
+    <w:p>
+      <w:pPr>
+        <w:pStyle w:val="ListParagraph"/>
+        <w:numPr>
+          <w:ilvl w:val="0"/>
+          <w:numId w:val="52"/>
+        </w:numPr>
+        <w:ind w:firstLineChars="0"/>
+        <w:rPr>
+          <w:rFonts w:hint="eastAsia"/>
+        </w:rPr>
+      </w:pPr>
+      <w:r>
+        <w:rPr>
+          <w:rFonts w:hint="eastAsia"/>
+        </w:rPr>
+        <w:t>Inconsistent: economic relationships change through time.</w:t>
+      </w:r>
+    </w:p>
+    <w:p>
+      <w:pPr>
+        <w:pStyle w:val="ListParagraph"/>
+        <w:numPr>
+          <w:ilvl w:val="0"/>
+          <w:numId w:val="52"/>
+        </w:numPr>
+        <w:ind w:firstLineChars="0"/>
+      </w:pPr>
+      <w:r>
+        <w:t>Forecasts from leading indicators can be misleading.</w:t>
+      </w:r>
+    </w:p>
+    <w:p>
+      <w:pPr>
+        <w:pStyle w:val="ListParagraph"/>
+        <w:numPr>
+          <w:ilvl w:val="0"/>
+          <w:numId w:val="48"/>
+        </w:numPr>
+        <w:ind w:firstLineChars="0"/>
+        <w:rPr>
+          <w:rFonts w:hint="eastAsia"/>
+        </w:rPr>
+      </w:pPr>
+      <w:r>
+        <w:t>Checklist</w:t>
+      </w:r>
+      <w:r>
+        <w:rPr>
+          <w:rFonts w:hint="eastAsia"/>
+        </w:rPr>
+        <w:t xml:space="preserve"> approach</w:t>
+      </w:r>
+    </w:p>
+    <w:p>
+      <w:pPr>
+        <w:rPr>
+          <w:rFonts w:hint="eastAsia"/>
+        </w:rPr>
+      </w:pPr>
+      <w:r>
+        <w:rPr>
+          <w:rFonts w:hint="eastAsia"/>
+        </w:rPr>
+        <w:t>Pros:</w:t>
+      </w:r>
+    </w:p>
+    <w:p>
+      <w:pPr>
+        <w:pStyle w:val="ListParagraph"/>
+        <w:numPr>
+          <w:ilvl w:val="0"/>
+          <w:numId w:val="53"/>
+        </w:numPr>
+        <w:ind w:firstLineChars="0"/>
+        <w:rPr>
+          <w:rFonts w:hint="eastAsia"/>
+        </w:rPr>
+      </w:pPr>
+      <w:r>
+        <w:rPr>
+          <w:rFonts w:hint="eastAsia"/>
+        </w:rPr>
+        <w:t>Simple to understand</w:t>
+      </w:r>
+    </w:p>
+    <w:p>
+      <w:pPr>
+        <w:pStyle w:val="ListParagraph"/>
+        <w:numPr>
+          <w:ilvl w:val="0"/>
+          <w:numId w:val="53"/>
+        </w:numPr>
+        <w:ind w:firstLineChars="0"/>
+      </w:pPr>
+      <w:r>
+        <w:t>Can be changed over time</w:t>
+      </w:r>
+    </w:p>
+    <w:p>
+      <w:pPr>
+        <w:rPr>
+          <w:rFonts w:hint="eastAsia"/>
+        </w:rPr>
+      </w:pPr>
+      <w:r>
+        <w:rPr>
+          <w:rFonts w:hint="eastAsia"/>
+        </w:rPr>
+        <w:t>Cons:</w:t>
+      </w:r>
+    </w:p>
+    <w:p>
+      <w:pPr>
+        <w:pStyle w:val="ListParagraph"/>
+        <w:numPr>
+          <w:ilvl w:val="0"/>
+          <w:numId w:val="54"/>
+        </w:numPr>
+        <w:ind w:firstLineChars="0"/>
+        <w:rPr>
+          <w:rFonts w:hint="eastAsia"/>
+        </w:rPr>
+      </w:pPr>
+      <w:r>
+        <w:rPr>
+          <w:rFonts w:hint="eastAsia"/>
+        </w:rPr>
+        <w:t>Requires subjective judgment</w:t>
+      </w:r>
+    </w:p>
+    <w:p>
+      <w:pPr>
+        <w:pStyle w:val="ListParagraph"/>
+        <w:numPr>
+          <w:ilvl w:val="0"/>
+          <w:numId w:val="54"/>
+        </w:numPr>
+        <w:ind w:firstLineChars="0"/>
+      </w:pPr>
+      <w:r>
+        <w:t>May be time intensive to create</w:t>
+      </w:r>
+    </w:p>
+    <w:p>
+      <w:pPr>
+        <w:pStyle w:val="ListParagraph"/>
+        <w:numPr>
+          <w:ilvl w:val="0"/>
+          <w:numId w:val="54"/>
+        </w:numPr>
+        <w:ind w:firstLineChars="0"/>
+        <w:rPr>
+          <w:rFonts w:hint="eastAsia"/>
+        </w:rPr>
+      </w:pPr>
+      <w:r>
+        <w:t>May not be able to model complex relationship</w:t>
+      </w:r>
     </w:p>
     <w:sectPr>
       <w:pgSz w:w="11906" w:h="16838"/>
@@ -5457,7 +6154,7 @@
 </file>
 
 <file path=word/endnotes.xml><?xml version="1.0" encoding="utf-8"?>
-<w:endnotes xmlns:wpc="http://schemas.microsoft.com/office/word/2010/wordprocessingCanvas" xmlns:cx="http://schemas.microsoft.com/office/drawing/2014/chartex" xmlns:cx1="http://schemas.microsoft.com/office/drawing/2015/9/8/chartex" xmlns:mc="http://schemas.openxmlformats.org/markup-compatibility/2006" xmlns:o="urn:schemas-microsoft-com:office:office" xmlns:r="http://schemas.openxmlformats.org/officeDocument/2006/relationships" xmlns:m="http://schemas.openxmlformats.org/officeDocument/2006/math" xmlns:v="urn:schemas-microsoft-com:vml" xmlns:wp14="http://schemas.microsoft.com/office/word/2010/wordprocessingDrawing" xmlns:wp="http://schemas.openxmlformats.org/drawingml/2006/wordprocessingDrawing" xmlns:w10="urn:schemas-microsoft-com:office:word" xmlns:w="http://schemas.openxmlformats.org/wordprocessingml/2006/main" xmlns:w14="http://schemas.microsoft.com/office/word/2010/wordml" xmlns:w15="http://schemas.microsoft.com/office/word/2012/wordml" xmlns:w16se="http://schemas.microsoft.com/office/word/2015/wordml/symex" xmlns:wpg="http://schemas.microsoft.com/office/word/2010/wordprocessingGroup" xmlns:wpi="http://schemas.microsoft.com/office/word/2010/wordprocessingInk" xmlns:wne="http://schemas.microsoft.com/office/word/2006/wordml" xmlns:wps="http://schemas.microsoft.com/office/word/2010/wordprocessingShape" mc:Ignorable="w14 w15 w16se wp14">
+<w:endnotes xmlns:wpc="http://schemas.microsoft.com/office/word/2010/wordprocessingCanvas" xmlns:cx="http://schemas.microsoft.com/office/drawing/2014/chartex" xmlns:cx1="http://schemas.microsoft.com/office/drawing/2015/9/8/chartex" xmlns:cx2="http://schemas.microsoft.com/office/drawing/2015/10/21/chartex" xmlns:cx3="http://schemas.microsoft.com/office/drawing/2016/5/9/chartex" xmlns:cx4="http://schemas.microsoft.com/office/drawing/2016/5/10/chartex" xmlns:cx5="http://schemas.microsoft.com/office/drawing/2016/5/11/chartex" xmlns:mc="http://schemas.openxmlformats.org/markup-compatibility/2006" xmlns:o="urn:schemas-microsoft-com:office:office" xmlns:r="http://schemas.openxmlformats.org/officeDocument/2006/relationships" xmlns:m="http://schemas.openxmlformats.org/officeDocument/2006/math" xmlns:v="urn:schemas-microsoft-com:vml" xmlns:wp14="http://schemas.microsoft.com/office/word/2010/wordprocessingDrawing" xmlns:wp="http://schemas.openxmlformats.org/drawingml/2006/wordprocessingDrawing" xmlns:w10="urn:schemas-microsoft-com:office:word" xmlns:w="http://schemas.openxmlformats.org/wordprocessingml/2006/main" xmlns:w14="http://schemas.microsoft.com/office/word/2010/wordml" xmlns:w15="http://schemas.microsoft.com/office/word/2012/wordml" xmlns:w16se="http://schemas.microsoft.com/office/word/2015/wordml/symex" xmlns:wpg="http://schemas.microsoft.com/office/word/2010/wordprocessingGroup" xmlns:wpi="http://schemas.microsoft.com/office/word/2010/wordprocessingInk" xmlns:wne="http://schemas.microsoft.com/office/word/2006/wordml" xmlns:wps="http://schemas.microsoft.com/office/word/2010/wordprocessingShape" mc:Ignorable="w14 w15 w16se wp14">
   <w:endnote w:type="separator" w:id="-1">
     <w:p>
       <w:r>
@@ -5476,7 +6173,7 @@
 </file>
 
 <file path=word/footnotes.xml><?xml version="1.0" encoding="utf-8"?>
-<w:footnotes xmlns:wpc="http://schemas.microsoft.com/office/word/2010/wordprocessingCanvas" xmlns:cx="http://schemas.microsoft.com/office/drawing/2014/chartex" xmlns:cx1="http://schemas.microsoft.com/office/drawing/2015/9/8/chartex" xmlns:mc="http://schemas.openxmlformats.org/markup-compatibility/2006" xmlns:o="urn:schemas-microsoft-com:office:office" xmlns:r="http://schemas.openxmlformats.org/officeDocument/2006/relationships" xmlns:m="http://schemas.openxmlformats.org/officeDocument/2006/math" xmlns:v="urn:schemas-microsoft-com:vml" xmlns:wp14="http://schemas.microsoft.com/office/word/2010/wordprocessingDrawing" xmlns:wp="http://schemas.openxmlformats.org/drawingml/2006/wordprocessingDrawing" xmlns:w10="urn:schemas-microsoft-com:office:word" xmlns:w="http://schemas.openxmlformats.org/wordprocessingml/2006/main" xmlns:w14="http://schemas.microsoft.com/office/word/2010/wordml" xmlns:w15="http://schemas.microsoft.com/office/word/2012/wordml" xmlns:w16se="http://schemas.microsoft.com/office/word/2015/wordml/symex" xmlns:wpg="http://schemas.microsoft.com/office/word/2010/wordprocessingGroup" xmlns:wpi="http://schemas.microsoft.com/office/word/2010/wordprocessingInk" xmlns:wne="http://schemas.microsoft.com/office/word/2006/wordml" xmlns:wps="http://schemas.microsoft.com/office/word/2010/wordprocessingShape" mc:Ignorable="w14 w15 w16se wp14">
+<w:footnotes xmlns:wpc="http://schemas.microsoft.com/office/word/2010/wordprocessingCanvas" xmlns:cx="http://schemas.microsoft.com/office/drawing/2014/chartex" xmlns:cx1="http://schemas.microsoft.com/office/drawing/2015/9/8/chartex" xmlns:cx2="http://schemas.microsoft.com/office/drawing/2015/10/21/chartex" xmlns:cx3="http://schemas.microsoft.com/office/drawing/2016/5/9/chartex" xmlns:cx4="http://schemas.microsoft.com/office/drawing/2016/5/10/chartex" xmlns:cx5="http://schemas.microsoft.com/office/drawing/2016/5/11/chartex" xmlns:mc="http://schemas.openxmlformats.org/markup-compatibility/2006" xmlns:o="urn:schemas-microsoft-com:office:office" xmlns:r="http://schemas.openxmlformats.org/officeDocument/2006/relationships" xmlns:m="http://schemas.openxmlformats.org/officeDocument/2006/math" xmlns:v="urn:schemas-microsoft-com:vml" xmlns:wp14="http://schemas.microsoft.com/office/word/2010/wordprocessingDrawing" xmlns:wp="http://schemas.openxmlformats.org/drawingml/2006/wordprocessingDrawing" xmlns:w10="urn:schemas-microsoft-com:office:word" xmlns:w="http://schemas.openxmlformats.org/wordprocessingml/2006/main" xmlns:w14="http://schemas.microsoft.com/office/word/2010/wordml" xmlns:w15="http://schemas.microsoft.com/office/word/2012/wordml" xmlns:w16se="http://schemas.microsoft.com/office/word/2015/wordml/symex" xmlns:wpg="http://schemas.microsoft.com/office/word/2010/wordprocessingGroup" xmlns:wpi="http://schemas.microsoft.com/office/word/2010/wordprocessingInk" xmlns:wne="http://schemas.microsoft.com/office/word/2006/wordml" xmlns:wps="http://schemas.microsoft.com/office/word/2010/wordprocessingShape" mc:Ignorable="w14 w15 w16se wp14">
   <w:footnote w:type="separator" w:id="-1">
     <w:p>
       <w:r>
@@ -5495,7 +6192,7 @@
 </file>
 
 <file path=word/numbering.xml><?xml version="1.0" encoding="utf-8"?>
-<w:numbering xmlns:wpc="http://schemas.microsoft.com/office/word/2010/wordprocessingCanvas" xmlns:cx="http://schemas.microsoft.com/office/drawing/2014/chartex" xmlns:cx1="http://schemas.microsoft.com/office/drawing/2015/9/8/chartex" xmlns:mc="http://schemas.openxmlformats.org/markup-compatibility/2006" xmlns:o="urn:schemas-microsoft-com:office:office" xmlns:r="http://schemas.openxmlformats.org/officeDocument/2006/relationships" xmlns:m="http://schemas.openxmlformats.org/officeDocument/2006/math" xmlns:v="urn:schemas-microsoft-com:vml" xmlns:wp14="http://schemas.microsoft.com/office/word/2010/wordprocessingDrawing" xmlns:wp="http://schemas.openxmlformats.org/drawingml/2006/wordprocessingDrawing" xmlns:w10="urn:schemas-microsoft-com:office:word" xmlns:w="http://schemas.openxmlformats.org/wordprocessingml/2006/main" xmlns:w14="http://schemas.microsoft.com/office/word/2010/wordml" xmlns:w15="http://schemas.microsoft.com/office/word/2012/wordml" xmlns:w16se="http://schemas.microsoft.com/office/word/2015/wordml/symex" xmlns:wpg="http://schemas.microsoft.com/office/word/2010/wordprocessingGroup" xmlns:wpi="http://schemas.microsoft.com/office/word/2010/wordprocessingInk" xmlns:wne="http://schemas.microsoft.com/office/word/2006/wordml" xmlns:wps="http://schemas.microsoft.com/office/word/2010/wordprocessingShape" mc:Ignorable="w14 w15 w16se wp14">
+<w:numbering xmlns:wpc="http://schemas.microsoft.com/office/word/2010/wordprocessingCanvas" xmlns:cx="http://schemas.microsoft.com/office/drawing/2014/chartex" xmlns:cx1="http://schemas.microsoft.com/office/drawing/2015/9/8/chartex" xmlns:cx2="http://schemas.microsoft.com/office/drawing/2015/10/21/chartex" xmlns:cx3="http://schemas.microsoft.com/office/drawing/2016/5/9/chartex" xmlns:cx4="http://schemas.microsoft.com/office/drawing/2016/5/10/chartex" xmlns:cx5="http://schemas.microsoft.com/office/drawing/2016/5/11/chartex" xmlns:mc="http://schemas.openxmlformats.org/markup-compatibility/2006" xmlns:o="urn:schemas-microsoft-com:office:office" xmlns:r="http://schemas.openxmlformats.org/officeDocument/2006/relationships" xmlns:m="http://schemas.openxmlformats.org/officeDocument/2006/math" xmlns:v="urn:schemas-microsoft-com:vml" xmlns:wp14="http://schemas.microsoft.com/office/word/2010/wordprocessingDrawing" xmlns:wp="http://schemas.openxmlformats.org/drawingml/2006/wordprocessingDrawing" xmlns:w10="urn:schemas-microsoft-com:office:word" xmlns:w="http://schemas.openxmlformats.org/wordprocessingml/2006/main" xmlns:w14="http://schemas.microsoft.com/office/word/2010/wordml" xmlns:w15="http://schemas.microsoft.com/office/word/2012/wordml" xmlns:w16se="http://schemas.microsoft.com/office/word/2015/wordml/symex" xmlns:wpg="http://schemas.microsoft.com/office/word/2010/wordprocessingGroup" xmlns:wpi="http://schemas.microsoft.com/office/word/2010/wordprocessingInk" xmlns:wne="http://schemas.microsoft.com/office/word/2006/wordml" xmlns:wps="http://schemas.microsoft.com/office/word/2010/wordprocessingShape" mc:Ignorable="w14 w15 w16se wp14">
   <w:abstractNum w:abstractNumId="0" w15:restartNumberingAfterBreak="0">
     <w:nsid w:val="00684BBD"/>
     <w:multiLevelType w:val="hybridMultilevel"/>
@@ -5610,6 +6307,434 @@
     </w:lvl>
   </w:abstractNum>
   <w:abstractNum w:abstractNumId="1" w15:restartNumberingAfterBreak="0">
+    <w:nsid w:val="013C1627"/>
+    <w:multiLevelType w:val="hybridMultilevel"/>
+    <w:tmpl w:val="01F67DB2"/>
+    <w:lvl w:ilvl="0" w:tplc="04090001">
+      <w:start w:val="1"/>
+      <w:numFmt w:val="bullet"/>
+      <w:lvlText w:val=""/>
+      <w:lvlJc w:val="left"/>
+      <w:pPr>
+        <w:ind w:left="420" w:hanging="420"/>
+      </w:pPr>
+      <w:rPr>
+        <w:rFonts w:ascii="Wingdings" w:hAnsi="Wingdings" w:hint="default"/>
+      </w:rPr>
+    </w:lvl>
+    <w:lvl w:ilvl="1" w:tplc="04090003" w:tentative="1">
+      <w:start w:val="1"/>
+      <w:numFmt w:val="bullet"/>
+      <w:lvlText w:val=""/>
+      <w:lvlJc w:val="left"/>
+      <w:pPr>
+        <w:ind w:left="840" w:hanging="420"/>
+      </w:pPr>
+      <w:rPr>
+        <w:rFonts w:ascii="Wingdings" w:hAnsi="Wingdings" w:hint="default"/>
+      </w:rPr>
+    </w:lvl>
+    <w:lvl w:ilvl="2" w:tplc="04090005" w:tentative="1">
+      <w:start w:val="1"/>
+      <w:numFmt w:val="bullet"/>
+      <w:lvlText w:val=""/>
+      <w:lvlJc w:val="left"/>
+      <w:pPr>
+        <w:ind w:left="1260" w:hanging="420"/>
+      </w:pPr>
+      <w:rPr>
+        <w:rFonts w:ascii="Wingdings" w:hAnsi="Wingdings" w:hint="default"/>
+      </w:rPr>
+    </w:lvl>
+    <w:lvl w:ilvl="3" w:tplc="04090001" w:tentative="1">
+      <w:start w:val="1"/>
+      <w:numFmt w:val="bullet"/>
+      <w:lvlText w:val=""/>
+      <w:lvlJc w:val="left"/>
+      <w:pPr>
+        <w:ind w:left="1680" w:hanging="420"/>
+      </w:pPr>
+      <w:rPr>
+        <w:rFonts w:ascii="Wingdings" w:hAnsi="Wingdings" w:hint="default"/>
+      </w:rPr>
+    </w:lvl>
+    <w:lvl w:ilvl="4" w:tplc="04090003" w:tentative="1">
+      <w:start w:val="1"/>
+      <w:numFmt w:val="bullet"/>
+      <w:lvlText w:val=""/>
+      <w:lvlJc w:val="left"/>
+      <w:pPr>
+        <w:ind w:left="2100" w:hanging="420"/>
+      </w:pPr>
+      <w:rPr>
+        <w:rFonts w:ascii="Wingdings" w:hAnsi="Wingdings" w:hint="default"/>
+      </w:rPr>
+    </w:lvl>
+    <w:lvl w:ilvl="5" w:tplc="04090005" w:tentative="1">
+      <w:start w:val="1"/>
+      <w:numFmt w:val="bullet"/>
+      <w:lvlText w:val=""/>
+      <w:lvlJc w:val="left"/>
+      <w:pPr>
+        <w:ind w:left="2520" w:hanging="420"/>
+      </w:pPr>
+      <w:rPr>
+        <w:rFonts w:ascii="Wingdings" w:hAnsi="Wingdings" w:hint="default"/>
+      </w:rPr>
+    </w:lvl>
+    <w:lvl w:ilvl="6" w:tplc="04090001" w:tentative="1">
+      <w:start w:val="1"/>
+      <w:numFmt w:val="bullet"/>
+      <w:lvlText w:val=""/>
+      <w:lvlJc w:val="left"/>
+      <w:pPr>
+        <w:ind w:left="2940" w:hanging="420"/>
+      </w:pPr>
+      <w:rPr>
+        <w:rFonts w:ascii="Wingdings" w:hAnsi="Wingdings" w:hint="default"/>
+      </w:rPr>
+    </w:lvl>
+    <w:lvl w:ilvl="7" w:tplc="04090003" w:tentative="1">
+      <w:start w:val="1"/>
+      <w:numFmt w:val="bullet"/>
+      <w:lvlText w:val=""/>
+      <w:lvlJc w:val="left"/>
+      <w:pPr>
+        <w:ind w:left="3360" w:hanging="420"/>
+      </w:pPr>
+      <w:rPr>
+        <w:rFonts w:ascii="Wingdings" w:hAnsi="Wingdings" w:hint="default"/>
+      </w:rPr>
+    </w:lvl>
+    <w:lvl w:ilvl="8" w:tplc="04090005" w:tentative="1">
+      <w:start w:val="1"/>
+      <w:numFmt w:val="bullet"/>
+      <w:lvlText w:val=""/>
+      <w:lvlJc w:val="left"/>
+      <w:pPr>
+        <w:ind w:left="3780" w:hanging="420"/>
+      </w:pPr>
+      <w:rPr>
+        <w:rFonts w:ascii="Wingdings" w:hAnsi="Wingdings" w:hint="default"/>
+      </w:rPr>
+    </w:lvl>
+  </w:abstractNum>
+  <w:abstractNum w:abstractNumId="2" w15:restartNumberingAfterBreak="0">
+    <w:nsid w:val="041B1E74"/>
+    <w:multiLevelType w:val="hybridMultilevel"/>
+    <w:tmpl w:val="1AAA6A6C"/>
+    <w:lvl w:ilvl="0" w:tplc="81284C5E">
+      <w:start w:val="1"/>
+      <w:numFmt w:val="decimal"/>
+      <w:lvlText w:val="%1."/>
+      <w:lvlJc w:val="left"/>
+      <w:pPr>
+        <w:ind w:left="360" w:hanging="360"/>
+      </w:pPr>
+      <w:rPr>
+        <w:rFonts w:hint="default"/>
+      </w:rPr>
+    </w:lvl>
+    <w:lvl w:ilvl="1" w:tplc="04090019" w:tentative="1">
+      <w:start w:val="1"/>
+      <w:numFmt w:val="lowerLetter"/>
+      <w:lvlText w:val="%2)"/>
+      <w:lvlJc w:val="left"/>
+      <w:pPr>
+        <w:ind w:left="840" w:hanging="420"/>
+      </w:pPr>
+    </w:lvl>
+    <w:lvl w:ilvl="2" w:tplc="0409001B" w:tentative="1">
+      <w:start w:val="1"/>
+      <w:numFmt w:val="lowerRoman"/>
+      <w:lvlText w:val="%3."/>
+      <w:lvlJc w:val="right"/>
+      <w:pPr>
+        <w:ind w:left="1260" w:hanging="420"/>
+      </w:pPr>
+    </w:lvl>
+    <w:lvl w:ilvl="3" w:tplc="0409000F" w:tentative="1">
+      <w:start w:val="1"/>
+      <w:numFmt w:val="decimal"/>
+      <w:lvlText w:val="%4."/>
+      <w:lvlJc w:val="left"/>
+      <w:pPr>
+        <w:ind w:left="1680" w:hanging="420"/>
+      </w:pPr>
+    </w:lvl>
+    <w:lvl w:ilvl="4" w:tplc="04090019" w:tentative="1">
+      <w:start w:val="1"/>
+      <w:numFmt w:val="lowerLetter"/>
+      <w:lvlText w:val="%5)"/>
+      <w:lvlJc w:val="left"/>
+      <w:pPr>
+        <w:ind w:left="2100" w:hanging="420"/>
+      </w:pPr>
+    </w:lvl>
+    <w:lvl w:ilvl="5" w:tplc="0409001B" w:tentative="1">
+      <w:start w:val="1"/>
+      <w:numFmt w:val="lowerRoman"/>
+      <w:lvlText w:val="%6."/>
+      <w:lvlJc w:val="right"/>
+      <w:pPr>
+        <w:ind w:left="2520" w:hanging="420"/>
+      </w:pPr>
+    </w:lvl>
+    <w:lvl w:ilvl="6" w:tplc="0409000F" w:tentative="1">
+      <w:start w:val="1"/>
+      <w:numFmt w:val="decimal"/>
+      <w:lvlText w:val="%7."/>
+      <w:lvlJc w:val="left"/>
+      <w:pPr>
+        <w:ind w:left="2940" w:hanging="420"/>
+      </w:pPr>
+    </w:lvl>
+    <w:lvl w:ilvl="7" w:tplc="04090019" w:tentative="1">
+      <w:start w:val="1"/>
+      <w:numFmt w:val="lowerLetter"/>
+      <w:lvlText w:val="%8)"/>
+      <w:lvlJc w:val="left"/>
+      <w:pPr>
+        <w:ind w:left="3360" w:hanging="420"/>
+      </w:pPr>
+    </w:lvl>
+    <w:lvl w:ilvl="8" w:tplc="0409001B" w:tentative="1">
+      <w:start w:val="1"/>
+      <w:numFmt w:val="lowerRoman"/>
+      <w:lvlText w:val="%9."/>
+      <w:lvlJc w:val="right"/>
+      <w:pPr>
+        <w:ind w:left="3780" w:hanging="420"/>
+      </w:pPr>
+    </w:lvl>
+  </w:abstractNum>
+  <w:abstractNum w:abstractNumId="3" w15:restartNumberingAfterBreak="0">
+    <w:nsid w:val="051B1428"/>
+    <w:multiLevelType w:val="hybridMultilevel"/>
+    <w:tmpl w:val="04BE6DBC"/>
+    <w:lvl w:ilvl="0" w:tplc="04090001">
+      <w:start w:val="1"/>
+      <w:numFmt w:val="bullet"/>
+      <w:lvlText w:val=""/>
+      <w:lvlJc w:val="left"/>
+      <w:pPr>
+        <w:ind w:left="420" w:hanging="420"/>
+      </w:pPr>
+      <w:rPr>
+        <w:rFonts w:ascii="Wingdings" w:hAnsi="Wingdings" w:hint="default"/>
+      </w:rPr>
+    </w:lvl>
+    <w:lvl w:ilvl="1" w:tplc="04090003" w:tentative="1">
+      <w:start w:val="1"/>
+      <w:numFmt w:val="bullet"/>
+      <w:lvlText w:val=""/>
+      <w:lvlJc w:val="left"/>
+      <w:pPr>
+        <w:ind w:left="840" w:hanging="420"/>
+      </w:pPr>
+      <w:rPr>
+        <w:rFonts w:ascii="Wingdings" w:hAnsi="Wingdings" w:hint="default"/>
+      </w:rPr>
+    </w:lvl>
+    <w:lvl w:ilvl="2" w:tplc="04090005" w:tentative="1">
+      <w:start w:val="1"/>
+      <w:numFmt w:val="bullet"/>
+      <w:lvlText w:val=""/>
+      <w:lvlJc w:val="left"/>
+      <w:pPr>
+        <w:ind w:left="1260" w:hanging="420"/>
+      </w:pPr>
+      <w:rPr>
+        <w:rFonts w:ascii="Wingdings" w:hAnsi="Wingdings" w:hint="default"/>
+      </w:rPr>
+    </w:lvl>
+    <w:lvl w:ilvl="3" w:tplc="04090001" w:tentative="1">
+      <w:start w:val="1"/>
+      <w:numFmt w:val="bullet"/>
+      <w:lvlText w:val=""/>
+      <w:lvlJc w:val="left"/>
+      <w:pPr>
+        <w:ind w:left="1680" w:hanging="420"/>
+      </w:pPr>
+      <w:rPr>
+        <w:rFonts w:ascii="Wingdings" w:hAnsi="Wingdings" w:hint="default"/>
+      </w:rPr>
+    </w:lvl>
+    <w:lvl w:ilvl="4" w:tplc="04090003" w:tentative="1">
+      <w:start w:val="1"/>
+      <w:numFmt w:val="bullet"/>
+      <w:lvlText w:val=""/>
+      <w:lvlJc w:val="left"/>
+      <w:pPr>
+        <w:ind w:left="2100" w:hanging="420"/>
+      </w:pPr>
+      <w:rPr>
+        <w:rFonts w:ascii="Wingdings" w:hAnsi="Wingdings" w:hint="default"/>
+      </w:rPr>
+    </w:lvl>
+    <w:lvl w:ilvl="5" w:tplc="04090005" w:tentative="1">
+      <w:start w:val="1"/>
+      <w:numFmt w:val="bullet"/>
+      <w:lvlText w:val=""/>
+      <w:lvlJc w:val="left"/>
+      <w:pPr>
+        <w:ind w:left="2520" w:hanging="420"/>
+      </w:pPr>
+      <w:rPr>
+        <w:rFonts w:ascii="Wingdings" w:hAnsi="Wingdings" w:hint="default"/>
+      </w:rPr>
+    </w:lvl>
+    <w:lvl w:ilvl="6" w:tplc="04090001" w:tentative="1">
+      <w:start w:val="1"/>
+      <w:numFmt w:val="bullet"/>
+      <w:lvlText w:val=""/>
+      <w:lvlJc w:val="left"/>
+      <w:pPr>
+        <w:ind w:left="2940" w:hanging="420"/>
+      </w:pPr>
+      <w:rPr>
+        <w:rFonts w:ascii="Wingdings" w:hAnsi="Wingdings" w:hint="default"/>
+      </w:rPr>
+    </w:lvl>
+    <w:lvl w:ilvl="7" w:tplc="04090003" w:tentative="1">
+      <w:start w:val="1"/>
+      <w:numFmt w:val="bullet"/>
+      <w:lvlText w:val=""/>
+      <w:lvlJc w:val="left"/>
+      <w:pPr>
+        <w:ind w:left="3360" w:hanging="420"/>
+      </w:pPr>
+      <w:rPr>
+        <w:rFonts w:ascii="Wingdings" w:hAnsi="Wingdings" w:hint="default"/>
+      </w:rPr>
+    </w:lvl>
+    <w:lvl w:ilvl="8" w:tplc="04090005" w:tentative="1">
+      <w:start w:val="1"/>
+      <w:numFmt w:val="bullet"/>
+      <w:lvlText w:val=""/>
+      <w:lvlJc w:val="left"/>
+      <w:pPr>
+        <w:ind w:left="3780" w:hanging="420"/>
+      </w:pPr>
+      <w:rPr>
+        <w:rFonts w:ascii="Wingdings" w:hAnsi="Wingdings" w:hint="default"/>
+      </w:rPr>
+    </w:lvl>
+  </w:abstractNum>
+  <w:abstractNum w:abstractNumId="4" w15:restartNumberingAfterBreak="0">
+    <w:nsid w:val="095704CE"/>
+    <w:multiLevelType w:val="hybridMultilevel"/>
+    <w:tmpl w:val="DF124B3E"/>
+    <w:lvl w:ilvl="0" w:tplc="04090001">
+      <w:start w:val="1"/>
+      <w:numFmt w:val="bullet"/>
+      <w:lvlText w:val=""/>
+      <w:lvlJc w:val="left"/>
+      <w:pPr>
+        <w:ind w:left="420" w:hanging="420"/>
+      </w:pPr>
+      <w:rPr>
+        <w:rFonts w:ascii="Wingdings" w:hAnsi="Wingdings" w:hint="default"/>
+      </w:rPr>
+    </w:lvl>
+    <w:lvl w:ilvl="1" w:tplc="04090003" w:tentative="1">
+      <w:start w:val="1"/>
+      <w:numFmt w:val="bullet"/>
+      <w:lvlText w:val=""/>
+      <w:lvlJc w:val="left"/>
+      <w:pPr>
+        <w:ind w:left="840" w:hanging="420"/>
+      </w:pPr>
+      <w:rPr>
+        <w:rFonts w:ascii="Wingdings" w:hAnsi="Wingdings" w:hint="default"/>
+      </w:rPr>
+    </w:lvl>
+    <w:lvl w:ilvl="2" w:tplc="04090005" w:tentative="1">
+      <w:start w:val="1"/>
+      <w:numFmt w:val="bullet"/>
+      <w:lvlText w:val=""/>
+      <w:lvlJc w:val="left"/>
+      <w:pPr>
+        <w:ind w:left="1260" w:hanging="420"/>
+      </w:pPr>
+      <w:rPr>
+        <w:rFonts w:ascii="Wingdings" w:hAnsi="Wingdings" w:hint="default"/>
+      </w:rPr>
+    </w:lvl>
+    <w:lvl w:ilvl="3" w:tplc="04090001" w:tentative="1">
+      <w:start w:val="1"/>
+      <w:numFmt w:val="bullet"/>
+      <w:lvlText w:val=""/>
+      <w:lvlJc w:val="left"/>
+      <w:pPr>
+        <w:ind w:left="1680" w:hanging="420"/>
+      </w:pPr>
+      <w:rPr>
+        <w:rFonts w:ascii="Wingdings" w:hAnsi="Wingdings" w:hint="default"/>
+      </w:rPr>
+    </w:lvl>
+    <w:lvl w:ilvl="4" w:tplc="04090003" w:tentative="1">
+      <w:start w:val="1"/>
+      <w:numFmt w:val="bullet"/>
+      <w:lvlText w:val=""/>
+      <w:lvlJc w:val="left"/>
+      <w:pPr>
+        <w:ind w:left="2100" w:hanging="420"/>
+      </w:pPr>
+      <w:rPr>
+        <w:rFonts w:ascii="Wingdings" w:hAnsi="Wingdings" w:hint="default"/>
+      </w:rPr>
+    </w:lvl>
+    <w:lvl w:ilvl="5" w:tplc="04090005" w:tentative="1">
+      <w:start w:val="1"/>
+      <w:numFmt w:val="bullet"/>
+      <w:lvlText w:val=""/>
+      <w:lvlJc w:val="left"/>
+      <w:pPr>
+        <w:ind w:left="2520" w:hanging="420"/>
+      </w:pPr>
+      <w:rPr>
+        <w:rFonts w:ascii="Wingdings" w:hAnsi="Wingdings" w:hint="default"/>
+      </w:rPr>
+    </w:lvl>
+    <w:lvl w:ilvl="6" w:tplc="04090001" w:tentative="1">
+      <w:start w:val="1"/>
+      <w:numFmt w:val="bullet"/>
+      <w:lvlText w:val=""/>
+      <w:lvlJc w:val="left"/>
+      <w:pPr>
+        <w:ind w:left="2940" w:hanging="420"/>
+      </w:pPr>
+      <w:rPr>
+        <w:rFonts w:ascii="Wingdings" w:hAnsi="Wingdings" w:hint="default"/>
+      </w:rPr>
+    </w:lvl>
+    <w:lvl w:ilvl="7" w:tplc="04090003" w:tentative="1">
+      <w:start w:val="1"/>
+      <w:numFmt w:val="bullet"/>
+      <w:lvlText w:val=""/>
+      <w:lvlJc w:val="left"/>
+      <w:pPr>
+        <w:ind w:left="3360" w:hanging="420"/>
+      </w:pPr>
+      <w:rPr>
+        <w:rFonts w:ascii="Wingdings" w:hAnsi="Wingdings" w:hint="default"/>
+      </w:rPr>
+    </w:lvl>
+    <w:lvl w:ilvl="8" w:tplc="04090005" w:tentative="1">
+      <w:start w:val="1"/>
+      <w:numFmt w:val="bullet"/>
+      <w:lvlText w:val=""/>
+      <w:lvlJc w:val="left"/>
+      <w:pPr>
+        <w:ind w:left="3780" w:hanging="420"/>
+      </w:pPr>
+      <w:rPr>
+        <w:rFonts w:ascii="Wingdings" w:hAnsi="Wingdings" w:hint="default"/>
+      </w:rPr>
+    </w:lvl>
+  </w:abstractNum>
+  <w:abstractNum w:abstractNumId="5" w15:restartNumberingAfterBreak="0">
     <w:nsid w:val="0DFB79C1"/>
     <w:multiLevelType w:val="hybridMultilevel"/>
     <w:tmpl w:val="504002E2"/>
@@ -5722,7 +6847,7 @@
       </w:rPr>
     </w:lvl>
   </w:abstractNum>
-  <w:abstractNum w:abstractNumId="2" w15:restartNumberingAfterBreak="0">
+  <w:abstractNum w:abstractNumId="6" w15:restartNumberingAfterBreak="0">
     <w:nsid w:val="0E784807"/>
     <w:multiLevelType w:val="multilevel"/>
     <w:tmpl w:val="4B1011AE"/>
@@ -5838,7 +6963,7 @@
       </w:rPr>
     </w:lvl>
   </w:abstractNum>
-  <w:abstractNum w:abstractNumId="3" w15:restartNumberingAfterBreak="0">
+  <w:abstractNum w:abstractNumId="7" w15:restartNumberingAfterBreak="0">
     <w:nsid w:val="16835FC0"/>
     <w:multiLevelType w:val="hybridMultilevel"/>
     <w:tmpl w:val="BA4A62A4"/>
@@ -5951,7 +7076,7 @@
       </w:rPr>
     </w:lvl>
   </w:abstractNum>
-  <w:abstractNum w:abstractNumId="4" w15:restartNumberingAfterBreak="0">
+  <w:abstractNum w:abstractNumId="8" w15:restartNumberingAfterBreak="0">
     <w:nsid w:val="1C120E88"/>
     <w:multiLevelType w:val="hybridMultilevel"/>
     <w:tmpl w:val="B24EDC9C"/>
@@ -6064,7 +7189,7 @@
       </w:rPr>
     </w:lvl>
   </w:abstractNum>
-  <w:abstractNum w:abstractNumId="5" w15:restartNumberingAfterBreak="0">
+  <w:abstractNum w:abstractNumId="9" w15:restartNumberingAfterBreak="0">
     <w:nsid w:val="1ED802BF"/>
     <w:multiLevelType w:val="hybridMultilevel"/>
     <w:tmpl w:val="2AAA16D8"/>
@@ -6177,7 +7302,7 @@
       </w:rPr>
     </w:lvl>
   </w:abstractNum>
-  <w:abstractNum w:abstractNumId="6" w15:restartNumberingAfterBreak="0">
+  <w:abstractNum w:abstractNumId="10" w15:restartNumberingAfterBreak="0">
     <w:nsid w:val="1FCF765F"/>
     <w:multiLevelType w:val="hybridMultilevel"/>
     <w:tmpl w:val="CA22F1EC"/>
@@ -6290,7 +7415,7 @@
       </w:rPr>
     </w:lvl>
   </w:abstractNum>
-  <w:abstractNum w:abstractNumId="7" w15:restartNumberingAfterBreak="0">
+  <w:abstractNum w:abstractNumId="11" w15:restartNumberingAfterBreak="0">
     <w:nsid w:val="20FD4C35"/>
     <w:multiLevelType w:val="hybridMultilevel"/>
     <w:tmpl w:val="87D21CCE"/>
@@ -6403,7 +7528,7 @@
       </w:rPr>
     </w:lvl>
   </w:abstractNum>
-  <w:abstractNum w:abstractNumId="8" w15:restartNumberingAfterBreak="0">
+  <w:abstractNum w:abstractNumId="12" w15:restartNumberingAfterBreak="0">
     <w:nsid w:val="221B199E"/>
     <w:multiLevelType w:val="hybridMultilevel"/>
     <w:tmpl w:val="52F4F324"/>
@@ -6516,7 +7641,7 @@
       </w:rPr>
     </w:lvl>
   </w:abstractNum>
-  <w:abstractNum w:abstractNumId="9" w15:restartNumberingAfterBreak="0">
+  <w:abstractNum w:abstractNumId="13" w15:restartNumberingAfterBreak="0">
     <w:nsid w:val="230D5C39"/>
     <w:multiLevelType w:val="hybridMultilevel"/>
     <w:tmpl w:val="B914BD16"/>
@@ -6629,7 +7754,7 @@
       </w:rPr>
     </w:lvl>
   </w:abstractNum>
-  <w:abstractNum w:abstractNumId="10" w15:restartNumberingAfterBreak="0">
+  <w:abstractNum w:abstractNumId="14" w15:restartNumberingAfterBreak="0">
     <w:nsid w:val="282A03C7"/>
     <w:multiLevelType w:val="hybridMultilevel"/>
     <w:tmpl w:val="47E0F210"/>
@@ -6742,7 +7867,120 @@
       </w:rPr>
     </w:lvl>
   </w:abstractNum>
-  <w:abstractNum w:abstractNumId="11" w15:restartNumberingAfterBreak="0">
+  <w:abstractNum w:abstractNumId="15" w15:restartNumberingAfterBreak="0">
+    <w:nsid w:val="2C10282A"/>
+    <w:multiLevelType w:val="hybridMultilevel"/>
+    <w:tmpl w:val="3B6C003A"/>
+    <w:lvl w:ilvl="0" w:tplc="04090001">
+      <w:start w:val="1"/>
+      <w:numFmt w:val="bullet"/>
+      <w:lvlText w:val=""/>
+      <w:lvlJc w:val="left"/>
+      <w:pPr>
+        <w:ind w:left="420" w:hanging="420"/>
+      </w:pPr>
+      <w:rPr>
+        <w:rFonts w:ascii="Wingdings" w:hAnsi="Wingdings" w:hint="default"/>
+      </w:rPr>
+    </w:lvl>
+    <w:lvl w:ilvl="1" w:tplc="04090003" w:tentative="1">
+      <w:start w:val="1"/>
+      <w:numFmt w:val="bullet"/>
+      <w:lvlText w:val=""/>
+      <w:lvlJc w:val="left"/>
+      <w:pPr>
+        <w:ind w:left="840" w:hanging="420"/>
+      </w:pPr>
+      <w:rPr>
+        <w:rFonts w:ascii="Wingdings" w:hAnsi="Wingdings" w:hint="default"/>
+      </w:rPr>
+    </w:lvl>
+    <w:lvl w:ilvl="2" w:tplc="04090005" w:tentative="1">
+      <w:start w:val="1"/>
+      <w:numFmt w:val="bullet"/>
+      <w:lvlText w:val=""/>
+      <w:lvlJc w:val="left"/>
+      <w:pPr>
+        <w:ind w:left="1260" w:hanging="420"/>
+      </w:pPr>
+      <w:rPr>
+        <w:rFonts w:ascii="Wingdings" w:hAnsi="Wingdings" w:hint="default"/>
+      </w:rPr>
+    </w:lvl>
+    <w:lvl w:ilvl="3" w:tplc="04090001" w:tentative="1">
+      <w:start w:val="1"/>
+      <w:numFmt w:val="bullet"/>
+      <w:lvlText w:val=""/>
+      <w:lvlJc w:val="left"/>
+      <w:pPr>
+        <w:ind w:left="1680" w:hanging="420"/>
+      </w:pPr>
+      <w:rPr>
+        <w:rFonts w:ascii="Wingdings" w:hAnsi="Wingdings" w:hint="default"/>
+      </w:rPr>
+    </w:lvl>
+    <w:lvl w:ilvl="4" w:tplc="04090003" w:tentative="1">
+      <w:start w:val="1"/>
+      <w:numFmt w:val="bullet"/>
+      <w:lvlText w:val=""/>
+      <w:lvlJc w:val="left"/>
+      <w:pPr>
+        <w:ind w:left="2100" w:hanging="420"/>
+      </w:pPr>
+      <w:rPr>
+        <w:rFonts w:ascii="Wingdings" w:hAnsi="Wingdings" w:hint="default"/>
+      </w:rPr>
+    </w:lvl>
+    <w:lvl w:ilvl="5" w:tplc="04090005" w:tentative="1">
+      <w:start w:val="1"/>
+      <w:numFmt w:val="bullet"/>
+      <w:lvlText w:val=""/>
+      <w:lvlJc w:val="left"/>
+      <w:pPr>
+        <w:ind w:left="2520" w:hanging="420"/>
+      </w:pPr>
+      <w:rPr>
+        <w:rFonts w:ascii="Wingdings" w:hAnsi="Wingdings" w:hint="default"/>
+      </w:rPr>
+    </w:lvl>
+    <w:lvl w:ilvl="6" w:tplc="04090001" w:tentative="1">
+      <w:start w:val="1"/>
+      <w:numFmt w:val="bullet"/>
+      <w:lvlText w:val=""/>
+      <w:lvlJc w:val="left"/>
+      <w:pPr>
+        <w:ind w:left="2940" w:hanging="420"/>
+      </w:pPr>
+      <w:rPr>
+        <w:rFonts w:ascii="Wingdings" w:hAnsi="Wingdings" w:hint="default"/>
+      </w:rPr>
+    </w:lvl>
+    <w:lvl w:ilvl="7" w:tplc="04090003" w:tentative="1">
+      <w:start w:val="1"/>
+      <w:numFmt w:val="bullet"/>
+      <w:lvlText w:val=""/>
+      <w:lvlJc w:val="left"/>
+      <w:pPr>
+        <w:ind w:left="3360" w:hanging="420"/>
+      </w:pPr>
+      <w:rPr>
+        <w:rFonts w:ascii="Wingdings" w:hAnsi="Wingdings" w:hint="default"/>
+      </w:rPr>
+    </w:lvl>
+    <w:lvl w:ilvl="8" w:tplc="04090005" w:tentative="1">
+      <w:start w:val="1"/>
+      <w:numFmt w:val="bullet"/>
+      <w:lvlText w:val=""/>
+      <w:lvlJc w:val="left"/>
+      <w:pPr>
+        <w:ind w:left="3780" w:hanging="420"/>
+      </w:pPr>
+      <w:rPr>
+        <w:rFonts w:ascii="Wingdings" w:hAnsi="Wingdings" w:hint="default"/>
+      </w:rPr>
+    </w:lvl>
+  </w:abstractNum>
+  <w:abstractNum w:abstractNumId="16" w15:restartNumberingAfterBreak="0">
     <w:nsid w:val="2E856611"/>
     <w:multiLevelType w:val="hybridMultilevel"/>
     <w:tmpl w:val="E62E1D56"/>
@@ -6855,7 +8093,233 @@
       </w:rPr>
     </w:lvl>
   </w:abstractNum>
-  <w:abstractNum w:abstractNumId="12" w15:restartNumberingAfterBreak="0">
+  <w:abstractNum w:abstractNumId="17" w15:restartNumberingAfterBreak="0">
+    <w:nsid w:val="31327923"/>
+    <w:multiLevelType w:val="hybridMultilevel"/>
+    <w:tmpl w:val="165C1E02"/>
+    <w:lvl w:ilvl="0" w:tplc="04090001">
+      <w:start w:val="1"/>
+      <w:numFmt w:val="bullet"/>
+      <w:lvlText w:val=""/>
+      <w:lvlJc w:val="left"/>
+      <w:pPr>
+        <w:ind w:left="420" w:hanging="420"/>
+      </w:pPr>
+      <w:rPr>
+        <w:rFonts w:ascii="Wingdings" w:hAnsi="Wingdings" w:hint="default"/>
+      </w:rPr>
+    </w:lvl>
+    <w:lvl w:ilvl="1" w:tplc="04090003" w:tentative="1">
+      <w:start w:val="1"/>
+      <w:numFmt w:val="bullet"/>
+      <w:lvlText w:val=""/>
+      <w:lvlJc w:val="left"/>
+      <w:pPr>
+        <w:ind w:left="840" w:hanging="420"/>
+      </w:pPr>
+      <w:rPr>
+        <w:rFonts w:ascii="Wingdings" w:hAnsi="Wingdings" w:hint="default"/>
+      </w:rPr>
+    </w:lvl>
+    <w:lvl w:ilvl="2" w:tplc="04090005" w:tentative="1">
+      <w:start w:val="1"/>
+      <w:numFmt w:val="bullet"/>
+      <w:lvlText w:val=""/>
+      <w:lvlJc w:val="left"/>
+      <w:pPr>
+        <w:ind w:left="1260" w:hanging="420"/>
+      </w:pPr>
+      <w:rPr>
+        <w:rFonts w:ascii="Wingdings" w:hAnsi="Wingdings" w:hint="default"/>
+      </w:rPr>
+    </w:lvl>
+    <w:lvl w:ilvl="3" w:tplc="04090001" w:tentative="1">
+      <w:start w:val="1"/>
+      <w:numFmt w:val="bullet"/>
+      <w:lvlText w:val=""/>
+      <w:lvlJc w:val="left"/>
+      <w:pPr>
+        <w:ind w:left="1680" w:hanging="420"/>
+      </w:pPr>
+      <w:rPr>
+        <w:rFonts w:ascii="Wingdings" w:hAnsi="Wingdings" w:hint="default"/>
+      </w:rPr>
+    </w:lvl>
+    <w:lvl w:ilvl="4" w:tplc="04090003" w:tentative="1">
+      <w:start w:val="1"/>
+      <w:numFmt w:val="bullet"/>
+      <w:lvlText w:val=""/>
+      <w:lvlJc w:val="left"/>
+      <w:pPr>
+        <w:ind w:left="2100" w:hanging="420"/>
+      </w:pPr>
+      <w:rPr>
+        <w:rFonts w:ascii="Wingdings" w:hAnsi="Wingdings" w:hint="default"/>
+      </w:rPr>
+    </w:lvl>
+    <w:lvl w:ilvl="5" w:tplc="04090005" w:tentative="1">
+      <w:start w:val="1"/>
+      <w:numFmt w:val="bullet"/>
+      <w:lvlText w:val=""/>
+      <w:lvlJc w:val="left"/>
+      <w:pPr>
+        <w:ind w:left="2520" w:hanging="420"/>
+      </w:pPr>
+      <w:rPr>
+        <w:rFonts w:ascii="Wingdings" w:hAnsi="Wingdings" w:hint="default"/>
+      </w:rPr>
+    </w:lvl>
+    <w:lvl w:ilvl="6" w:tplc="04090001" w:tentative="1">
+      <w:start w:val="1"/>
+      <w:numFmt w:val="bullet"/>
+      <w:lvlText w:val=""/>
+      <w:lvlJc w:val="left"/>
+      <w:pPr>
+        <w:ind w:left="2940" w:hanging="420"/>
+      </w:pPr>
+      <w:rPr>
+        <w:rFonts w:ascii="Wingdings" w:hAnsi="Wingdings" w:hint="default"/>
+      </w:rPr>
+    </w:lvl>
+    <w:lvl w:ilvl="7" w:tplc="04090003" w:tentative="1">
+      <w:start w:val="1"/>
+      <w:numFmt w:val="bullet"/>
+      <w:lvlText w:val=""/>
+      <w:lvlJc w:val="left"/>
+      <w:pPr>
+        <w:ind w:left="3360" w:hanging="420"/>
+      </w:pPr>
+      <w:rPr>
+        <w:rFonts w:ascii="Wingdings" w:hAnsi="Wingdings" w:hint="default"/>
+      </w:rPr>
+    </w:lvl>
+    <w:lvl w:ilvl="8" w:tplc="04090005" w:tentative="1">
+      <w:start w:val="1"/>
+      <w:numFmt w:val="bullet"/>
+      <w:lvlText w:val=""/>
+      <w:lvlJc w:val="left"/>
+      <w:pPr>
+        <w:ind w:left="3780" w:hanging="420"/>
+      </w:pPr>
+      <w:rPr>
+        <w:rFonts w:ascii="Wingdings" w:hAnsi="Wingdings" w:hint="default"/>
+      </w:rPr>
+    </w:lvl>
+  </w:abstractNum>
+  <w:abstractNum w:abstractNumId="18" w15:restartNumberingAfterBreak="0">
+    <w:nsid w:val="326333F4"/>
+    <w:multiLevelType w:val="hybridMultilevel"/>
+    <w:tmpl w:val="B2DAE0E8"/>
+    <w:lvl w:ilvl="0" w:tplc="04090001">
+      <w:start w:val="1"/>
+      <w:numFmt w:val="bullet"/>
+      <w:lvlText w:val=""/>
+      <w:lvlJc w:val="left"/>
+      <w:pPr>
+        <w:ind w:left="420" w:hanging="420"/>
+      </w:pPr>
+      <w:rPr>
+        <w:rFonts w:ascii="Wingdings" w:hAnsi="Wingdings" w:hint="default"/>
+      </w:rPr>
+    </w:lvl>
+    <w:lvl w:ilvl="1" w:tplc="04090003" w:tentative="1">
+      <w:start w:val="1"/>
+      <w:numFmt w:val="bullet"/>
+      <w:lvlText w:val=""/>
+      <w:lvlJc w:val="left"/>
+      <w:pPr>
+        <w:ind w:left="840" w:hanging="420"/>
+      </w:pPr>
+      <w:rPr>
+        <w:rFonts w:ascii="Wingdings" w:hAnsi="Wingdings" w:hint="default"/>
+      </w:rPr>
+    </w:lvl>
+    <w:lvl w:ilvl="2" w:tplc="04090005" w:tentative="1">
+      <w:start w:val="1"/>
+      <w:numFmt w:val="bullet"/>
+      <w:lvlText w:val=""/>
+      <w:lvlJc w:val="left"/>
+      <w:pPr>
+        <w:ind w:left="1260" w:hanging="420"/>
+      </w:pPr>
+      <w:rPr>
+        <w:rFonts w:ascii="Wingdings" w:hAnsi="Wingdings" w:hint="default"/>
+      </w:rPr>
+    </w:lvl>
+    <w:lvl w:ilvl="3" w:tplc="04090001" w:tentative="1">
+      <w:start w:val="1"/>
+      <w:numFmt w:val="bullet"/>
+      <w:lvlText w:val=""/>
+      <w:lvlJc w:val="left"/>
+      <w:pPr>
+        <w:ind w:left="1680" w:hanging="420"/>
+      </w:pPr>
+      <w:rPr>
+        <w:rFonts w:ascii="Wingdings" w:hAnsi="Wingdings" w:hint="default"/>
+      </w:rPr>
+    </w:lvl>
+    <w:lvl w:ilvl="4" w:tplc="04090003" w:tentative="1">
+      <w:start w:val="1"/>
+      <w:numFmt w:val="bullet"/>
+      <w:lvlText w:val=""/>
+      <w:lvlJc w:val="left"/>
+      <w:pPr>
+        <w:ind w:left="2100" w:hanging="420"/>
+      </w:pPr>
+      <w:rPr>
+        <w:rFonts w:ascii="Wingdings" w:hAnsi="Wingdings" w:hint="default"/>
+      </w:rPr>
+    </w:lvl>
+    <w:lvl w:ilvl="5" w:tplc="04090005" w:tentative="1">
+      <w:start w:val="1"/>
+      <w:numFmt w:val="bullet"/>
+      <w:lvlText w:val=""/>
+      <w:lvlJc w:val="left"/>
+      <w:pPr>
+        <w:ind w:left="2520" w:hanging="420"/>
+      </w:pPr>
+      <w:rPr>
+        <w:rFonts w:ascii="Wingdings" w:hAnsi="Wingdings" w:hint="default"/>
+      </w:rPr>
+    </w:lvl>
+    <w:lvl w:ilvl="6" w:tplc="04090001" w:tentative="1">
+      <w:start w:val="1"/>
+      <w:numFmt w:val="bullet"/>
+      <w:lvlText w:val=""/>
+      <w:lvlJc w:val="left"/>
+      <w:pPr>
+        <w:ind w:left="2940" w:hanging="420"/>
+      </w:pPr>
+      <w:rPr>
+        <w:rFonts w:ascii="Wingdings" w:hAnsi="Wingdings" w:hint="default"/>
+      </w:rPr>
+    </w:lvl>
+    <w:lvl w:ilvl="7" w:tplc="04090003" w:tentative="1">
+      <w:start w:val="1"/>
+      <w:numFmt w:val="bullet"/>
+      <w:lvlText w:val=""/>
+      <w:lvlJc w:val="left"/>
+      <w:pPr>
+        <w:ind w:left="3360" w:hanging="420"/>
+      </w:pPr>
+      <w:rPr>
+        <w:rFonts w:ascii="Wingdings" w:hAnsi="Wingdings" w:hint="default"/>
+      </w:rPr>
+    </w:lvl>
+    <w:lvl w:ilvl="8" w:tplc="04090005" w:tentative="1">
+      <w:start w:val="1"/>
+      <w:numFmt w:val="bullet"/>
+      <w:lvlText w:val=""/>
+      <w:lvlJc w:val="left"/>
+      <w:pPr>
+        <w:ind w:left="3780" w:hanging="420"/>
+      </w:pPr>
+      <w:rPr>
+        <w:rFonts w:ascii="Wingdings" w:hAnsi="Wingdings" w:hint="default"/>
+      </w:rPr>
+    </w:lvl>
+  </w:abstractNum>
+  <w:abstractNum w:abstractNumId="19" w15:restartNumberingAfterBreak="0">
     <w:nsid w:val="340F55D3"/>
     <w:multiLevelType w:val="hybridMultilevel"/>
     <w:tmpl w:val="3D44BF22"/>
@@ -6968,7 +8432,7 @@
       </w:rPr>
     </w:lvl>
   </w:abstractNum>
-  <w:abstractNum w:abstractNumId="13" w15:restartNumberingAfterBreak="0">
+  <w:abstractNum w:abstractNumId="20" w15:restartNumberingAfterBreak="0">
     <w:nsid w:val="34FD1B52"/>
     <w:multiLevelType w:val="hybridMultilevel"/>
     <w:tmpl w:val="959E5CFA"/>
@@ -7081,7 +8545,7 @@
       </w:rPr>
     </w:lvl>
   </w:abstractNum>
-  <w:abstractNum w:abstractNumId="14" w15:restartNumberingAfterBreak="0">
+  <w:abstractNum w:abstractNumId="21" w15:restartNumberingAfterBreak="0">
     <w:nsid w:val="37CC4D51"/>
     <w:multiLevelType w:val="hybridMultilevel"/>
     <w:tmpl w:val="B290EB46"/>
@@ -7194,7 +8658,7 @@
       </w:rPr>
     </w:lvl>
   </w:abstractNum>
-  <w:abstractNum w:abstractNumId="15" w15:restartNumberingAfterBreak="0">
+  <w:abstractNum w:abstractNumId="22" w15:restartNumberingAfterBreak="0">
     <w:nsid w:val="3C543024"/>
     <w:multiLevelType w:val="hybridMultilevel"/>
     <w:tmpl w:val="D96CB88E"/>
@@ -7307,7 +8771,7 @@
       </w:rPr>
     </w:lvl>
   </w:abstractNum>
-  <w:abstractNum w:abstractNumId="16" w15:restartNumberingAfterBreak="0">
+  <w:abstractNum w:abstractNumId="23" w15:restartNumberingAfterBreak="0">
     <w:nsid w:val="410814C0"/>
     <w:multiLevelType w:val="hybridMultilevel"/>
     <w:tmpl w:val="DC229BCC"/>
@@ -7420,7 +8884,7 @@
       </w:rPr>
     </w:lvl>
   </w:abstractNum>
-  <w:abstractNum w:abstractNumId="17" w15:restartNumberingAfterBreak="0">
+  <w:abstractNum w:abstractNumId="24" w15:restartNumberingAfterBreak="0">
     <w:nsid w:val="4142381C"/>
     <w:multiLevelType w:val="hybridMultilevel"/>
     <w:tmpl w:val="08A4C55C"/>
@@ -7533,7 +8997,7 @@
       </w:rPr>
     </w:lvl>
   </w:abstractNum>
-  <w:abstractNum w:abstractNumId="18" w15:restartNumberingAfterBreak="0">
+  <w:abstractNum w:abstractNumId="25" w15:restartNumberingAfterBreak="0">
     <w:nsid w:val="42DC40B4"/>
     <w:multiLevelType w:val="hybridMultilevel"/>
     <w:tmpl w:val="D1F66710"/>
@@ -7646,7 +9110,7 @@
       </w:rPr>
     </w:lvl>
   </w:abstractNum>
-  <w:abstractNum w:abstractNumId="19" w15:restartNumberingAfterBreak="0">
+  <w:abstractNum w:abstractNumId="26" w15:restartNumberingAfterBreak="0">
     <w:nsid w:val="43C4097D"/>
     <w:multiLevelType w:val="hybridMultilevel"/>
     <w:tmpl w:val="D9A05F12"/>
@@ -7759,7 +9223,7 @@
       </w:rPr>
     </w:lvl>
   </w:abstractNum>
-  <w:abstractNum w:abstractNumId="20" w15:restartNumberingAfterBreak="0">
+  <w:abstractNum w:abstractNumId="27" w15:restartNumberingAfterBreak="0">
     <w:nsid w:val="44F54096"/>
     <w:multiLevelType w:val="hybridMultilevel"/>
     <w:tmpl w:val="6AC6C1F4"/>
@@ -7848,7 +9312,7 @@
       </w:pPr>
     </w:lvl>
   </w:abstractNum>
-  <w:abstractNum w:abstractNumId="21" w15:restartNumberingAfterBreak="0">
+  <w:abstractNum w:abstractNumId="28" w15:restartNumberingAfterBreak="0">
     <w:nsid w:val="45A75156"/>
     <w:multiLevelType w:val="hybridMultilevel"/>
     <w:tmpl w:val="83942440"/>
@@ -7937,7 +9401,7 @@
       </w:pPr>
     </w:lvl>
   </w:abstractNum>
-  <w:abstractNum w:abstractNumId="22" w15:restartNumberingAfterBreak="0">
+  <w:abstractNum w:abstractNumId="29" w15:restartNumberingAfterBreak="0">
     <w:nsid w:val="45C02360"/>
     <w:multiLevelType w:val="hybridMultilevel"/>
     <w:tmpl w:val="B978B0BE"/>
@@ -8050,7 +9514,7 @@
       </w:rPr>
     </w:lvl>
   </w:abstractNum>
-  <w:abstractNum w:abstractNumId="23" w15:restartNumberingAfterBreak="0">
+  <w:abstractNum w:abstractNumId="30" w15:restartNumberingAfterBreak="0">
     <w:nsid w:val="4E4F6945"/>
     <w:multiLevelType w:val="hybridMultilevel"/>
     <w:tmpl w:val="AC7A77A0"/>
@@ -8163,7 +9627,7 @@
       </w:rPr>
     </w:lvl>
   </w:abstractNum>
-  <w:abstractNum w:abstractNumId="24" w15:restartNumberingAfterBreak="0">
+  <w:abstractNum w:abstractNumId="31" w15:restartNumberingAfterBreak="0">
     <w:nsid w:val="570F1D80"/>
     <w:multiLevelType w:val="hybridMultilevel"/>
     <w:tmpl w:val="321483D6"/>
@@ -8276,7 +9740,7 @@
       </w:rPr>
     </w:lvl>
   </w:abstractNum>
-  <w:abstractNum w:abstractNumId="25" w15:restartNumberingAfterBreak="0">
+  <w:abstractNum w:abstractNumId="32" w15:restartNumberingAfterBreak="0">
     <w:nsid w:val="59000C04"/>
     <w:multiLevelType w:val="hybridMultilevel"/>
     <w:tmpl w:val="A27AA422"/>
@@ -8389,7 +9853,7 @@
       </w:rPr>
     </w:lvl>
   </w:abstractNum>
-  <w:abstractNum w:abstractNumId="26" w15:restartNumberingAfterBreak="0">
+  <w:abstractNum w:abstractNumId="33" w15:restartNumberingAfterBreak="0">
     <w:nsid w:val="598C1860"/>
     <w:multiLevelType w:val="hybridMultilevel"/>
     <w:tmpl w:val="6C5684AC"/>
@@ -8502,7 +9966,7 @@
       </w:rPr>
     </w:lvl>
   </w:abstractNum>
-  <w:abstractNum w:abstractNumId="27" w15:restartNumberingAfterBreak="0">
+  <w:abstractNum w:abstractNumId="34" w15:restartNumberingAfterBreak="0">
     <w:nsid w:val="59AB3692"/>
     <w:multiLevelType w:val="hybridMultilevel"/>
     <w:tmpl w:val="B636B912"/>
@@ -8591,7 +10055,7 @@
       </w:pPr>
     </w:lvl>
   </w:abstractNum>
-  <w:abstractNum w:abstractNumId="28" w15:restartNumberingAfterBreak="0">
+  <w:abstractNum w:abstractNumId="35" w15:restartNumberingAfterBreak="0">
     <w:nsid w:val="5D251D5B"/>
     <w:multiLevelType w:val="hybridMultilevel"/>
     <w:tmpl w:val="E44E41DC"/>
@@ -8704,7 +10168,7 @@
       </w:rPr>
     </w:lvl>
   </w:abstractNum>
-  <w:abstractNum w:abstractNumId="29" w15:restartNumberingAfterBreak="0">
+  <w:abstractNum w:abstractNumId="36" w15:restartNumberingAfterBreak="0">
     <w:nsid w:val="5F574A29"/>
     <w:multiLevelType w:val="hybridMultilevel"/>
     <w:tmpl w:val="75E8C20C"/>
@@ -8817,7 +10281,7 @@
       </w:rPr>
     </w:lvl>
   </w:abstractNum>
-  <w:abstractNum w:abstractNumId="30" w15:restartNumberingAfterBreak="0">
+  <w:abstractNum w:abstractNumId="37" w15:restartNumberingAfterBreak="0">
     <w:nsid w:val="5FC30FEC"/>
     <w:multiLevelType w:val="hybridMultilevel"/>
     <w:tmpl w:val="29D67812"/>
@@ -8930,7 +10394,7 @@
       </w:rPr>
     </w:lvl>
   </w:abstractNum>
-  <w:abstractNum w:abstractNumId="31" w15:restartNumberingAfterBreak="0">
+  <w:abstractNum w:abstractNumId="38" w15:restartNumberingAfterBreak="0">
     <w:nsid w:val="63E353EE"/>
     <w:multiLevelType w:val="hybridMultilevel"/>
     <w:tmpl w:val="6F8CE8D8"/>
@@ -9043,7 +10507,7 @@
       </w:rPr>
     </w:lvl>
   </w:abstractNum>
-  <w:abstractNum w:abstractNumId="32" w15:restartNumberingAfterBreak="0">
+  <w:abstractNum w:abstractNumId="39" w15:restartNumberingAfterBreak="0">
     <w:nsid w:val="648D47BA"/>
     <w:multiLevelType w:val="hybridMultilevel"/>
     <w:tmpl w:val="CD2C8C24"/>
@@ -9156,7 +10620,7 @@
       </w:rPr>
     </w:lvl>
   </w:abstractNum>
-  <w:abstractNum w:abstractNumId="33" w15:restartNumberingAfterBreak="0">
+  <w:abstractNum w:abstractNumId="40" w15:restartNumberingAfterBreak="0">
     <w:nsid w:val="64AA143C"/>
     <w:multiLevelType w:val="hybridMultilevel"/>
     <w:tmpl w:val="98CEB17C"/>
@@ -9269,7 +10733,7 @@
       </w:rPr>
     </w:lvl>
   </w:abstractNum>
-  <w:abstractNum w:abstractNumId="34" w15:restartNumberingAfterBreak="0">
+  <w:abstractNum w:abstractNumId="41" w15:restartNumberingAfterBreak="0">
     <w:nsid w:val="64AF6480"/>
     <w:multiLevelType w:val="hybridMultilevel"/>
     <w:tmpl w:val="25C2EFC2"/>
@@ -9382,7 +10846,7 @@
       </w:rPr>
     </w:lvl>
   </w:abstractNum>
-  <w:abstractNum w:abstractNumId="35" w15:restartNumberingAfterBreak="0">
+  <w:abstractNum w:abstractNumId="42" w15:restartNumberingAfterBreak="0">
     <w:nsid w:val="66424656"/>
     <w:multiLevelType w:val="hybridMultilevel"/>
     <w:tmpl w:val="E3B4ED90"/>
@@ -9495,7 +10959,7 @@
       </w:rPr>
     </w:lvl>
   </w:abstractNum>
-  <w:abstractNum w:abstractNumId="36" w15:restartNumberingAfterBreak="0">
+  <w:abstractNum w:abstractNumId="43" w15:restartNumberingAfterBreak="0">
     <w:nsid w:val="6824745B"/>
     <w:multiLevelType w:val="hybridMultilevel"/>
     <w:tmpl w:val="38884A0A"/>
@@ -9608,7 +11072,7 @@
       </w:rPr>
     </w:lvl>
   </w:abstractNum>
-  <w:abstractNum w:abstractNumId="37" w15:restartNumberingAfterBreak="0">
+  <w:abstractNum w:abstractNumId="44" w15:restartNumberingAfterBreak="0">
     <w:nsid w:val="6DFE04FE"/>
     <w:multiLevelType w:val="hybridMultilevel"/>
     <w:tmpl w:val="689453CE"/>
@@ -9721,7 +11185,7 @@
       </w:rPr>
     </w:lvl>
   </w:abstractNum>
-  <w:abstractNum w:abstractNumId="38" w15:restartNumberingAfterBreak="0">
+  <w:abstractNum w:abstractNumId="45" w15:restartNumberingAfterBreak="0">
     <w:nsid w:val="70286EDD"/>
     <w:multiLevelType w:val="hybridMultilevel"/>
     <w:tmpl w:val="8EEC619E"/>
@@ -9834,7 +11298,7 @@
       </w:rPr>
     </w:lvl>
   </w:abstractNum>
-  <w:abstractNum w:abstractNumId="39" w15:restartNumberingAfterBreak="0">
+  <w:abstractNum w:abstractNumId="46" w15:restartNumberingAfterBreak="0">
     <w:nsid w:val="7361225A"/>
     <w:multiLevelType w:val="hybridMultilevel"/>
     <w:tmpl w:val="F8C66D70"/>
@@ -9947,11 +11411,100 @@
       </w:rPr>
     </w:lvl>
   </w:abstractNum>
+  <w:abstractNum w:abstractNumId="47" w15:restartNumberingAfterBreak="0">
+    <w:nsid w:val="7C047CA9"/>
+    <w:multiLevelType w:val="hybridMultilevel"/>
+    <w:tmpl w:val="5BD8FCD6"/>
+    <w:lvl w:ilvl="0" w:tplc="3B7C70CA">
+      <w:start w:val="1"/>
+      <w:numFmt w:val="decimal"/>
+      <w:lvlText w:val="%1."/>
+      <w:lvlJc w:val="left"/>
+      <w:pPr>
+        <w:ind w:left="360" w:hanging="360"/>
+      </w:pPr>
+      <w:rPr>
+        <w:rFonts w:hint="default"/>
+      </w:rPr>
+    </w:lvl>
+    <w:lvl w:ilvl="1" w:tplc="04090019" w:tentative="1">
+      <w:start w:val="1"/>
+      <w:numFmt w:val="lowerLetter"/>
+      <w:lvlText w:val="%2)"/>
+      <w:lvlJc w:val="left"/>
+      <w:pPr>
+        <w:ind w:left="840" w:hanging="420"/>
+      </w:pPr>
+    </w:lvl>
+    <w:lvl w:ilvl="2" w:tplc="0409001B" w:tentative="1">
+      <w:start w:val="1"/>
+      <w:numFmt w:val="lowerRoman"/>
+      <w:lvlText w:val="%3."/>
+      <w:lvlJc w:val="right"/>
+      <w:pPr>
+        <w:ind w:left="1260" w:hanging="420"/>
+      </w:pPr>
+    </w:lvl>
+    <w:lvl w:ilvl="3" w:tplc="0409000F" w:tentative="1">
+      <w:start w:val="1"/>
+      <w:numFmt w:val="decimal"/>
+      <w:lvlText w:val="%4."/>
+      <w:lvlJc w:val="left"/>
+      <w:pPr>
+        <w:ind w:left="1680" w:hanging="420"/>
+      </w:pPr>
+    </w:lvl>
+    <w:lvl w:ilvl="4" w:tplc="04090019" w:tentative="1">
+      <w:start w:val="1"/>
+      <w:numFmt w:val="lowerLetter"/>
+      <w:lvlText w:val="%5)"/>
+      <w:lvlJc w:val="left"/>
+      <w:pPr>
+        <w:ind w:left="2100" w:hanging="420"/>
+      </w:pPr>
+    </w:lvl>
+    <w:lvl w:ilvl="5" w:tplc="0409001B" w:tentative="1">
+      <w:start w:val="1"/>
+      <w:numFmt w:val="lowerRoman"/>
+      <w:lvlText w:val="%6."/>
+      <w:lvlJc w:val="right"/>
+      <w:pPr>
+        <w:ind w:left="2520" w:hanging="420"/>
+      </w:pPr>
+    </w:lvl>
+    <w:lvl w:ilvl="6" w:tplc="0409000F" w:tentative="1">
+      <w:start w:val="1"/>
+      <w:numFmt w:val="decimal"/>
+      <w:lvlText w:val="%7."/>
+      <w:lvlJc w:val="left"/>
+      <w:pPr>
+        <w:ind w:left="2940" w:hanging="420"/>
+      </w:pPr>
+    </w:lvl>
+    <w:lvl w:ilvl="7" w:tplc="04090019" w:tentative="1">
+      <w:start w:val="1"/>
+      <w:numFmt w:val="lowerLetter"/>
+      <w:lvlText w:val="%8)"/>
+      <w:lvlJc w:val="left"/>
+      <w:pPr>
+        <w:ind w:left="3360" w:hanging="420"/>
+      </w:pPr>
+    </w:lvl>
+    <w:lvl w:ilvl="8" w:tplc="0409001B" w:tentative="1">
+      <w:start w:val="1"/>
+      <w:numFmt w:val="lowerRoman"/>
+      <w:lvlText w:val="%9."/>
+      <w:lvlJc w:val="right"/>
+      <w:pPr>
+        <w:ind w:left="3780" w:hanging="420"/>
+      </w:pPr>
+    </w:lvl>
+  </w:abstractNum>
   <w:num w:numId="1">
-    <w:abstractNumId w:val="2"/>
+    <w:abstractNumId w:val="6"/>
   </w:num>
   <w:num w:numId="2">
-    <w:abstractNumId w:val="2"/>
+    <w:abstractNumId w:val="6"/>
     <w:lvlOverride w:ilvl="0">
       <w:startOverride w:val="1"/>
     </w:lvlOverride>
@@ -9981,7 +11534,7 @@
     </w:lvlOverride>
   </w:num>
   <w:num w:numId="3">
-    <w:abstractNumId w:val="2"/>
+    <w:abstractNumId w:val="6"/>
     <w:lvlOverride w:ilvl="0">
       <w:startOverride w:val="1"/>
     </w:lvlOverride>
@@ -10011,46 +11564,46 @@
     </w:lvlOverride>
   </w:num>
   <w:num w:numId="4">
-    <w:abstractNumId w:val="37"/>
+    <w:abstractNumId w:val="44"/>
   </w:num>
   <w:num w:numId="5">
-    <w:abstractNumId w:val="18"/>
+    <w:abstractNumId w:val="25"/>
   </w:num>
   <w:num w:numId="6">
-    <w:abstractNumId w:val="10"/>
+    <w:abstractNumId w:val="14"/>
   </w:num>
   <w:num w:numId="7">
-    <w:abstractNumId w:val="28"/>
+    <w:abstractNumId w:val="35"/>
   </w:num>
   <w:num w:numId="8">
-    <w:abstractNumId w:val="23"/>
+    <w:abstractNumId w:val="30"/>
   </w:num>
   <w:num w:numId="9">
-    <w:abstractNumId w:val="27"/>
+    <w:abstractNumId w:val="34"/>
   </w:num>
   <w:num w:numId="10">
+    <w:abstractNumId w:val="36"/>
+  </w:num>
+  <w:num w:numId="11">
+    <w:abstractNumId w:val="21"/>
+  </w:num>
+  <w:num w:numId="12">
+    <w:abstractNumId w:val="5"/>
+  </w:num>
+  <w:num w:numId="13">
     <w:abstractNumId w:val="29"/>
   </w:num>
-  <w:num w:numId="11">
-    <w:abstractNumId w:val="14"/>
-  </w:num>
-  <w:num w:numId="12">
-    <w:abstractNumId w:val="1"/>
-  </w:num>
-  <w:num w:numId="13">
-    <w:abstractNumId w:val="22"/>
-  </w:num>
   <w:num w:numId="14">
-    <w:abstractNumId w:val="7"/>
+    <w:abstractNumId w:val="11"/>
   </w:num>
   <w:num w:numId="15">
-    <w:abstractNumId w:val="38"/>
+    <w:abstractNumId w:val="45"/>
   </w:num>
   <w:num w:numId="16">
-    <w:abstractNumId w:val="32"/>
+    <w:abstractNumId w:val="39"/>
   </w:num>
   <w:num w:numId="17">
-    <w:abstractNumId w:val="2"/>
+    <w:abstractNumId w:val="6"/>
     <w:lvlOverride w:ilvl="0">
       <w:startOverride w:val="1"/>
     </w:lvlOverride>
@@ -10080,58 +11633,58 @@
     </w:lvlOverride>
   </w:num>
   <w:num w:numId="18">
-    <w:abstractNumId w:val="4"/>
+    <w:abstractNumId w:val="8"/>
   </w:num>
   <w:num w:numId="19">
+    <w:abstractNumId w:val="26"/>
+  </w:num>
+  <w:num w:numId="20">
+    <w:abstractNumId w:val="12"/>
+  </w:num>
+  <w:num w:numId="21">
+    <w:abstractNumId w:val="13"/>
+  </w:num>
+  <w:num w:numId="22">
+    <w:abstractNumId w:val="41"/>
+  </w:num>
+  <w:num w:numId="23">
+    <w:abstractNumId w:val="24"/>
+  </w:num>
+  <w:num w:numId="24">
+    <w:abstractNumId w:val="31"/>
+  </w:num>
+  <w:num w:numId="25">
+    <w:abstractNumId w:val="32"/>
+  </w:num>
+  <w:num w:numId="26">
     <w:abstractNumId w:val="19"/>
   </w:num>
-  <w:num w:numId="20">
-    <w:abstractNumId w:val="8"/>
+  <w:num w:numId="27">
+    <w:abstractNumId w:val="23"/>
   </w:num>
-  <w:num w:numId="21">
-    <w:abstractNumId w:val="9"/>
+  <w:num w:numId="28">
+    <w:abstractNumId w:val="42"/>
   </w:num>
-  <w:num w:numId="22">
-    <w:abstractNumId w:val="34"/>
+  <w:num w:numId="29">
+    <w:abstractNumId w:val="10"/>
   </w:num>
-  <w:num w:numId="23">
-    <w:abstractNumId w:val="17"/>
-  </w:num>
-  <w:num w:numId="24">
-    <w:abstractNumId w:val="24"/>
-  </w:num>
-  <w:num w:numId="25">
-    <w:abstractNumId w:val="25"/>
-  </w:num>
-  <w:num w:numId="26">
-    <w:abstractNumId w:val="12"/>
-  </w:num>
-  <w:num w:numId="27">
+  <w:num w:numId="30">
     <w:abstractNumId w:val="16"/>
   </w:num>
-  <w:num w:numId="28">
-    <w:abstractNumId w:val="35"/>
-  </w:num>
-  <w:num w:numId="29">
-    <w:abstractNumId w:val="6"/>
-  </w:num>
-  <w:num w:numId="30">
-    <w:abstractNumId w:val="11"/>
-  </w:num>
   <w:num w:numId="31">
-    <w:abstractNumId w:val="15"/>
+    <w:abstractNumId w:val="22"/>
   </w:num>
   <w:num w:numId="32">
+    <w:abstractNumId w:val="40"/>
+  </w:num>
+  <w:num w:numId="33">
     <w:abstractNumId w:val="33"/>
   </w:num>
-  <w:num w:numId="33">
-    <w:abstractNumId w:val="26"/>
-  </w:num>
   <w:num w:numId="34">
-    <w:abstractNumId w:val="13"/>
+    <w:abstractNumId w:val="20"/>
   </w:num>
   <w:num w:numId="35">
-    <w:abstractNumId w:val="2"/>
+    <w:abstractNumId w:val="6"/>
     <w:lvlOverride w:ilvl="0">
       <w:startOverride w:val="1"/>
     </w:lvlOverride>
@@ -10161,7 +11714,7 @@
     </w:lvlOverride>
   </w:num>
   <w:num w:numId="36">
-    <w:abstractNumId w:val="2"/>
+    <w:abstractNumId w:val="6"/>
     <w:lvlOverride w:ilvl="0">
       <w:startOverride w:val="2"/>
     </w:lvlOverride>
@@ -10191,7 +11744,7 @@
     </w:lvlOverride>
   </w:num>
   <w:num w:numId="37">
-    <w:abstractNumId w:val="2"/>
+    <w:abstractNumId w:val="6"/>
     <w:lvlOverride w:ilvl="0">
       <w:startOverride w:val="2"/>
     </w:lvlOverride>
@@ -10221,31 +11774,55 @@
     </w:lvlOverride>
   </w:num>
   <w:num w:numId="38">
-    <w:abstractNumId w:val="20"/>
+    <w:abstractNumId w:val="27"/>
   </w:num>
   <w:num w:numId="39">
-    <w:abstractNumId w:val="5"/>
+    <w:abstractNumId w:val="9"/>
   </w:num>
   <w:num w:numId="40">
-    <w:abstractNumId w:val="3"/>
+    <w:abstractNumId w:val="7"/>
   </w:num>
   <w:num w:numId="41">
-    <w:abstractNumId w:val="31"/>
+    <w:abstractNumId w:val="38"/>
   </w:num>
   <w:num w:numId="42">
     <w:abstractNumId w:val="0"/>
   </w:num>
   <w:num w:numId="43">
-    <w:abstractNumId w:val="36"/>
+    <w:abstractNumId w:val="43"/>
   </w:num>
   <w:num w:numId="44">
-    <w:abstractNumId w:val="21"/>
+    <w:abstractNumId w:val="28"/>
   </w:num>
   <w:num w:numId="45">
-    <w:abstractNumId w:val="39"/>
+    <w:abstractNumId w:val="46"/>
   </w:num>
   <w:num w:numId="46">
-    <w:abstractNumId w:val="30"/>
+    <w:abstractNumId w:val="37"/>
+  </w:num>
+  <w:num w:numId="47">
+    <w:abstractNumId w:val="47"/>
+  </w:num>
+  <w:num w:numId="48">
+    <w:abstractNumId w:val="2"/>
+  </w:num>
+  <w:num w:numId="49">
+    <w:abstractNumId w:val="1"/>
+  </w:num>
+  <w:num w:numId="50">
+    <w:abstractNumId w:val="4"/>
+  </w:num>
+  <w:num w:numId="51">
+    <w:abstractNumId w:val="17"/>
+  </w:num>
+  <w:num w:numId="52">
+    <w:abstractNumId w:val="18"/>
+  </w:num>
+  <w:num w:numId="53">
+    <w:abstractNumId w:val="15"/>
+  </w:num>
+  <w:num w:numId="54">
+    <w:abstractNumId w:val="3"/>
   </w:num>
   <w:numIdMacAtCleanup w:val="45"/>
 </w:numbering>
@@ -10265,7 +11842,7 @@
     </w:rPrDefault>
     <w:pPrDefault/>
   </w:docDefaults>
-  <w:latentStyles w:defLockedState="0" w:defUIPriority="99" w:defSemiHidden="0" w:defUnhideWhenUsed="0" w:defQFormat="0" w:count="371">
+  <w:latentStyles w:defLockedState="0" w:defUIPriority="99" w:defSemiHidden="0" w:defUnhideWhenUsed="0" w:defQFormat="0" w:count="374">
     <w:lsdException w:name="Normal" w:uiPriority="0" w:qFormat="1"/>
     <w:lsdException w:name="heading 1" w:uiPriority="9" w:qFormat="1"/>
     <w:lsdException w:name="heading 2" w:semiHidden="1" w:uiPriority="9" w:unhideWhenUsed="1" w:qFormat="1"/>
@@ -10371,7 +11948,6 @@
     <w:lsdException w:name="HTML Sample" w:semiHidden="1" w:unhideWhenUsed="1"/>
     <w:lsdException w:name="HTML Typewriter" w:semiHidden="1" w:unhideWhenUsed="1"/>
     <w:lsdException w:name="HTML Variable" w:semiHidden="1" w:unhideWhenUsed="1"/>
-    <w:lsdException w:name="Normal Table" w:semiHidden="1" w:unhideWhenUsed="1"/>
     <w:lsdException w:name="annotation subject" w:semiHidden="1" w:unhideWhenUsed="1"/>
     <w:lsdException w:name="No List" w:semiHidden="1" w:unhideWhenUsed="1"/>
     <w:lsdException w:name="Outline List 1" w:semiHidden="1" w:unhideWhenUsed="1"/>
@@ -10416,7 +11992,6 @@
     <w:lsdException w:name="Table Professional" w:semiHidden="1" w:unhideWhenUsed="1"/>
     <w:lsdException w:name="Table Subtle 1" w:semiHidden="1" w:unhideWhenUsed="1"/>
     <w:lsdException w:name="Table Subtle 2" w:semiHidden="1" w:unhideWhenUsed="1"/>
-    <w:lsdException w:name="Table Web 1" w:semiHidden="1" w:unhideWhenUsed="1"/>
     <w:lsdException w:name="Table Web 2" w:semiHidden="1" w:unhideWhenUsed="1"/>
     <w:lsdException w:name="Table Web 3" w:semiHidden="1" w:unhideWhenUsed="1"/>
     <w:lsdException w:name="Balloon Text" w:semiHidden="1" w:unhideWhenUsed="1"/>
@@ -10637,6 +12212,9 @@
     <w:lsdException w:name="List Table 5 Dark Accent 6" w:uiPriority="50"/>
     <w:lsdException w:name="List Table 6 Colorful Accent 6" w:uiPriority="51"/>
     <w:lsdException w:name="List Table 7 Colorful Accent 6" w:uiPriority="52"/>
+    <w:lsdException w:name="Mention" w:semiHidden="1" w:unhideWhenUsed="1"/>
+    <w:lsdException w:name="Smart Hyperlink" w:semiHidden="1" w:unhideWhenUsed="1"/>
+    <w:lsdException w:name="Hashtag" w:semiHidden="1" w:unhideWhenUsed="1"/>
   </w:latentStyles>
   <w:style w:type="paragraph" w:default="1" w:styleId="Normal">
     <w:name w:val="Normal"/>
@@ -10940,7 +12518,7 @@
       <w:jc w:val="left"/>
     </w:pPr>
     <w:rPr>
-      <w:rFonts w:ascii="SimSun" w:eastAsia="SimSun" w:hAnsi="SimSun" w:cs="SimSun"/>
+      <w:rFonts w:ascii="宋体" w:eastAsia="宋体" w:hAnsi="宋体" w:cs="宋体"/>
       <w:kern w:val="0"/>
       <w:sz w:val="24"/>
       <w:szCs w:val="24"/>
@@ -11267,7 +12845,7 @@
 </file>
 
 <file path=customXml/itemProps1.xml><?xml version="1.0" encoding="utf-8"?>
-<ds:datastoreItem xmlns:ds="http://schemas.openxmlformats.org/officeDocument/2006/customXml" ds:itemID="{941D82E0-283D-4F3B-AAED-8F07168C457A}">
+<ds:datastoreItem xmlns:ds="http://schemas.openxmlformats.org/officeDocument/2006/customXml" ds:itemID="{800BDE6E-208E-46BA-9823-81EBC108ED38}">
   <ds:schemaRefs>
     <ds:schemaRef ds:uri="http://schemas.openxmlformats.org/officeDocument/2006/bibliography"/>
   </ds:schemaRefs>

</xml_diff>

<commit_message>
Added section 'Equity Market Valuation'.
</commit_message>
<xml_diff>
--- a/LOS3.docx
+++ b/LOS3.docx
@@ -1,6 +1,6 @@
 
 <file path=word/document.xml><?xml version="1.0" encoding="utf-8"?>
-<w:document xmlns:wpc="http://schemas.microsoft.com/office/word/2010/wordprocessingCanvas" xmlns:cx="http://schemas.microsoft.com/office/drawing/2014/chartex" xmlns:cx1="http://schemas.microsoft.com/office/drawing/2015/9/8/chartex" xmlns:cx2="http://schemas.microsoft.com/office/drawing/2015/10/21/chartex" xmlns:cx3="http://schemas.microsoft.com/office/drawing/2016/5/9/chartex" xmlns:cx4="http://schemas.microsoft.com/office/drawing/2016/5/10/chartex" xmlns:cx5="http://schemas.microsoft.com/office/drawing/2016/5/11/chartex" xmlns:mc="http://schemas.openxmlformats.org/markup-compatibility/2006" xmlns:o="urn:schemas-microsoft-com:office:office" xmlns:r="http://schemas.openxmlformats.org/officeDocument/2006/relationships" xmlns:m="http://schemas.openxmlformats.org/officeDocument/2006/math" xmlns:v="urn:schemas-microsoft-com:vml" xmlns:wp14="http://schemas.microsoft.com/office/word/2010/wordprocessingDrawing" xmlns:wp="http://schemas.openxmlformats.org/drawingml/2006/wordprocessingDrawing" xmlns:w10="urn:schemas-microsoft-com:office:word" xmlns:w="http://schemas.openxmlformats.org/wordprocessingml/2006/main" xmlns:w14="http://schemas.microsoft.com/office/word/2010/wordml" xmlns:w15="http://schemas.microsoft.com/office/word/2012/wordml" xmlns:w16se="http://schemas.microsoft.com/office/word/2015/wordml/symex" xmlns:wpg="http://schemas.microsoft.com/office/word/2010/wordprocessingGroup" xmlns:wpi="http://schemas.microsoft.com/office/word/2010/wordprocessingInk" xmlns:wne="http://schemas.microsoft.com/office/word/2006/wordml" xmlns:wps="http://schemas.microsoft.com/office/word/2010/wordprocessingShape" mc:Ignorable="w14 w15 w16se wp14">
+<w:document xmlns:wpc="http://schemas.microsoft.com/office/word/2010/wordprocessingCanvas" xmlns:cx="http://schemas.microsoft.com/office/drawing/2014/chartex" xmlns:cx1="http://schemas.microsoft.com/office/drawing/2015/9/8/chartex" xmlns:cx2="http://schemas.microsoft.com/office/drawing/2015/10/21/chartex" xmlns:mc="http://schemas.openxmlformats.org/markup-compatibility/2006" xmlns:o="urn:schemas-microsoft-com:office:office" xmlns:r="http://schemas.openxmlformats.org/officeDocument/2006/relationships" xmlns:m="http://schemas.openxmlformats.org/officeDocument/2006/math" xmlns:v="urn:schemas-microsoft-com:vml" xmlns:wp14="http://schemas.microsoft.com/office/word/2010/wordprocessingDrawing" xmlns:wp="http://schemas.openxmlformats.org/drawingml/2006/wordprocessingDrawing" xmlns:w10="urn:schemas-microsoft-com:office:word" xmlns:w="http://schemas.openxmlformats.org/wordprocessingml/2006/main" xmlns:w14="http://schemas.microsoft.com/office/word/2010/wordml" xmlns:w15="http://schemas.microsoft.com/office/word/2012/wordml" xmlns:w16se="http://schemas.microsoft.com/office/word/2015/wordml/symex" xmlns:wpg="http://schemas.microsoft.com/office/word/2010/wordprocessingGroup" xmlns:wpi="http://schemas.microsoft.com/office/word/2010/wordprocessingInk" xmlns:wne="http://schemas.microsoft.com/office/word/2006/wordml" xmlns:wps="http://schemas.microsoft.com/office/word/2010/wordprocessingShape" mc:Ignorable="w14 w15 w16se wp14">
   <w:body>
     <w:p>
       <w:pPr>
@@ -542,6 +542,7 @@
       <w:r>
         <w:rPr>
           <w:noProof/>
+          <w:lang w:val="en-NZ" w:eastAsia="en-NZ"/>
         </w:rPr>
         <w:lastRenderedPageBreak/>
         <w:drawing>
@@ -2971,6 +2972,7 @@
       <w:r>
         <w:rPr>
           <w:noProof/>
+          <w:lang w:val="en-NZ" w:eastAsia="en-NZ"/>
         </w:rPr>
         <w:drawing>
           <wp:inline distT="0" distB="0" distL="0" distR="0">
@@ -3438,9 +3440,6 @@
       <w:pPr>
         <w:pStyle w:val="ListParagraph"/>
         <w:ind w:left="720" w:firstLineChars="0" w:firstLine="0"/>
-        <w:rPr>
-          <w:rFonts w:hint="eastAsia"/>
-        </w:rPr>
       </w:pPr>
     </w:p>
     <w:p>
@@ -3547,13 +3546,7 @@
         <w:t>Psychological traps</w:t>
       </w:r>
     </w:p>
-    <w:p>
-      <w:pPr>
-        <w:rPr>
-          <w:rFonts w:hint="eastAsia"/>
-        </w:rPr>
-      </w:pPr>
-    </w:p>
+    <w:p/>
     <w:p>
       <w:pPr>
         <w:pStyle w:val="ListParagraph"/>
@@ -3585,8 +3578,6 @@
         <w:pStyle w:val="Level3"/>
         <w:spacing w:before="156" w:after="156"/>
       </w:pPr>
-      <w:bookmarkStart w:id="0" w:name="_GoBack"/>
-      <w:bookmarkEnd w:id="0"/>
       <w:r>
         <w:t>Statistical tools for setting capital market expectations</w:t>
       </w:r>
@@ -5510,9 +5501,6 @@
           <w:numId w:val="47"/>
         </w:numPr>
         <w:ind w:firstLineChars="0"/>
-        <w:rPr>
-          <w:rFonts w:hint="eastAsia"/>
-        </w:rPr>
       </w:pPr>
       <w:r>
         <w:rPr>
@@ -5522,11 +5510,6 @@
       </w:r>
     </w:p>
     <w:p>
-      <w:pPr>
-        <w:rPr>
-          <w:rFonts w:hint="eastAsia"/>
-        </w:rPr>
-      </w:pPr>
       <w:r>
         <w:rPr>
           <w:rFonts w:hint="eastAsia"/>
@@ -5584,9 +5567,6 @@
           <w:numId w:val="47"/>
         </w:numPr>
         <w:ind w:firstLineChars="0"/>
-        <w:rPr>
-          <w:rFonts w:hint="eastAsia"/>
-        </w:rPr>
       </w:pPr>
       <w:r>
         <w:rPr>
@@ -5596,11 +5576,6 @@
       </w:r>
     </w:p>
     <w:p>
-      <w:pPr>
-        <w:rPr>
-          <w:rFonts w:hint="eastAsia"/>
-        </w:rPr>
-      </w:pPr>
       <w:r>
         <w:rPr>
           <w:rFonts w:hint="eastAsia"/>
@@ -5616,9 +5591,6 @@
           <w:numId w:val="47"/>
         </w:numPr>
         <w:ind w:firstLineChars="0"/>
-        <w:rPr>
-          <w:rFonts w:hint="eastAsia"/>
-        </w:rPr>
       </w:pPr>
       <w:r>
         <w:rPr>
@@ -5628,11 +5600,6 @@
       </w:r>
     </w:p>
     <w:p>
-      <w:pPr>
-        <w:rPr>
-          <w:rFonts w:hint="eastAsia"/>
-        </w:rPr>
-      </w:pPr>
       <w:r>
         <w:rPr>
           <w:rFonts w:hint="eastAsia"/>
@@ -5648,9 +5615,6 @@
           <w:numId w:val="47"/>
         </w:numPr>
         <w:ind w:firstLineChars="0"/>
-        <w:rPr>
-          <w:rFonts w:hint="eastAsia"/>
-        </w:rPr>
       </w:pPr>
       <w:r>
         <w:rPr>
@@ -5702,11 +5666,6 @@
       </w:r>
     </w:p>
     <w:p>
-      <w:pPr>
-        <w:rPr>
-          <w:rFonts w:hint="eastAsia"/>
-        </w:rPr>
-      </w:pPr>
       <w:r>
         <w:rPr>
           <w:rFonts w:hint="eastAsia"/>
@@ -5718,9 +5677,6 @@
       <w:pPr>
         <w:pStyle w:val="Level3"/>
         <w:spacing w:before="156" w:after="156"/>
-        <w:rPr>
-          <w:rFonts w:hint="eastAsia"/>
-        </w:rPr>
       </w:pPr>
       <w:r>
         <w:rPr>
@@ -5737,9 +5693,6 @@
           <w:numId w:val="48"/>
         </w:numPr>
         <w:ind w:firstLineChars="0"/>
-        <w:rPr>
-          <w:rFonts w:hint="eastAsia"/>
-        </w:rPr>
       </w:pPr>
       <w:r>
         <w:rPr>
@@ -5749,11 +5702,6 @@
       </w:r>
     </w:p>
     <w:p>
-      <w:pPr>
-        <w:rPr>
-          <w:rFonts w:hint="eastAsia"/>
-        </w:rPr>
-      </w:pPr>
       <w:r>
         <w:rPr>
           <w:rFonts w:hint="eastAsia"/>
@@ -5769,9 +5717,6 @@
           <w:numId w:val="49"/>
         </w:numPr>
         <w:ind w:firstLineChars="0"/>
-        <w:rPr>
-          <w:rFonts w:hint="eastAsia"/>
-        </w:rPr>
       </w:pPr>
       <w:r>
         <w:rPr>
@@ -5788,9 +5733,6 @@
           <w:numId w:val="49"/>
         </w:numPr>
         <w:ind w:firstLineChars="0"/>
-        <w:rPr>
-          <w:rFonts w:hint="eastAsia"/>
-        </w:rPr>
       </w:pPr>
       <w:r>
         <w:rPr>
@@ -5813,11 +5755,6 @@
       </w:r>
     </w:p>
     <w:p>
-      <w:pPr>
-        <w:rPr>
-          <w:rFonts w:hint="eastAsia"/>
-        </w:rPr>
-      </w:pPr>
       <w:r>
         <w:rPr>
           <w:rFonts w:hint="eastAsia"/>
@@ -5888,9 +5825,6 @@
           <w:numId w:val="48"/>
         </w:numPr>
         <w:ind w:firstLineChars="0"/>
-        <w:rPr>
-          <w:rFonts w:hint="eastAsia"/>
-        </w:rPr>
       </w:pPr>
       <w:r>
         <w:rPr>
@@ -5900,11 +5834,6 @@
       </w:r>
     </w:p>
     <w:p>
-      <w:pPr>
-        <w:rPr>
-          <w:rFonts w:hint="eastAsia"/>
-        </w:rPr>
-      </w:pPr>
       <w:r>
         <w:rPr>
           <w:rFonts w:hint="eastAsia"/>
@@ -5920,9 +5849,6 @@
           <w:numId w:val="51"/>
         </w:numPr>
         <w:ind w:firstLineChars="0"/>
-        <w:rPr>
-          <w:rFonts w:hint="eastAsia"/>
-        </w:rPr>
       </w:pPr>
       <w:r>
         <w:rPr>
@@ -5971,11 +5897,6 @@
       </w:r>
     </w:p>
     <w:p>
-      <w:pPr>
-        <w:rPr>
-          <w:rFonts w:hint="eastAsia"/>
-        </w:rPr>
-      </w:pPr>
       <w:r>
         <w:rPr>
           <w:rFonts w:hint="eastAsia"/>
@@ -5991,9 +5912,6 @@
           <w:numId w:val="52"/>
         </w:numPr>
         <w:ind w:firstLineChars="0"/>
-        <w:rPr>
-          <w:rFonts w:hint="eastAsia"/>
-        </w:rPr>
       </w:pPr>
       <w:r>
         <w:rPr>
@@ -6023,9 +5941,6 @@
           <w:numId w:val="48"/>
         </w:numPr>
         <w:ind w:firstLineChars="0"/>
-        <w:rPr>
-          <w:rFonts w:hint="eastAsia"/>
-        </w:rPr>
       </w:pPr>
       <w:r>
         <w:t>Checklist</w:t>
@@ -6038,11 +5953,6 @@
       </w:r>
     </w:p>
     <w:p>
-      <w:pPr>
-        <w:rPr>
-          <w:rFonts w:hint="eastAsia"/>
-        </w:rPr>
-      </w:pPr>
       <w:r>
         <w:rPr>
           <w:rFonts w:hint="eastAsia"/>
@@ -6058,9 +5968,6 @@
           <w:numId w:val="53"/>
         </w:numPr>
         <w:ind w:firstLineChars="0"/>
-        <w:rPr>
-          <w:rFonts w:hint="eastAsia"/>
-        </w:rPr>
       </w:pPr>
       <w:r>
         <w:rPr>
@@ -6083,11 +5990,6 @@
       </w:r>
     </w:p>
     <w:p>
-      <w:pPr>
-        <w:rPr>
-          <w:rFonts w:hint="eastAsia"/>
-        </w:rPr>
-      </w:pPr>
       <w:r>
         <w:rPr>
           <w:rFonts w:hint="eastAsia"/>
@@ -6103,9 +6005,6 @@
           <w:numId w:val="54"/>
         </w:numPr>
         <w:ind w:firstLineChars="0"/>
-        <w:rPr>
-          <w:rFonts w:hint="eastAsia"/>
-        </w:rPr>
       </w:pPr>
       <w:r>
         <w:rPr>
@@ -6135,13 +6034,1069 @@
           <w:numId w:val="54"/>
         </w:numPr>
         <w:ind w:firstLineChars="0"/>
-        <w:rPr>
-          <w:rFonts w:hint="eastAsia"/>
-        </w:rPr>
       </w:pPr>
       <w:r>
         <w:t>May not be able to model complex relationship</w:t>
       </w:r>
+    </w:p>
+    <w:p>
+      <w:pPr>
+        <w:pStyle w:val="Level2"/>
+      </w:pPr>
+      <w:r>
+        <w:t>Equity Market Valuation</w:t>
+      </w:r>
+    </w:p>
+    <w:p>
+      <w:pPr>
+        <w:pStyle w:val="Level3"/>
+        <w:numPr>
+          <w:ilvl w:val="2"/>
+          <w:numId w:val="55"/>
+        </w:numPr>
+        <w:spacing w:before="156" w:after="156"/>
+      </w:pPr>
+      <w:r>
+        <w:t>Cobb-Douglas Production Function</w:t>
+      </w:r>
+    </w:p>
+    <w:p>
+      <m:oMath>
+        <m:r>
+          <m:rPr>
+            <m:sty m:val="p"/>
+          </m:rPr>
+          <w:rPr>
+            <w:rFonts w:ascii="Cambria Math" w:hAnsi="Cambria Math"/>
+          </w:rPr>
+          <m:t>Y=A</m:t>
+        </m:r>
+        <m:sSup>
+          <m:sSupPr>
+            <m:ctrlPr>
+              <w:rPr>
+                <w:rFonts w:ascii="Cambria Math" w:hAnsi="Cambria Math"/>
+              </w:rPr>
+            </m:ctrlPr>
+          </m:sSupPr>
+          <m:e>
+            <m:r>
+              <w:rPr>
+                <w:rFonts w:ascii="Cambria Math" w:hAnsi="Cambria Math"/>
+              </w:rPr>
+              <m:t>K</m:t>
+            </m:r>
+          </m:e>
+          <m:sup>
+            <m:r>
+              <w:rPr>
+                <w:rFonts w:ascii="Cambria Math" w:hAnsi="Cambria Math"/>
+              </w:rPr>
+              <m:t>α</m:t>
+            </m:r>
+          </m:sup>
+        </m:sSup>
+        <m:sSup>
+          <m:sSupPr>
+            <m:ctrlPr>
+              <w:rPr>
+                <w:rFonts w:ascii="Cambria Math" w:hAnsi="Cambria Math"/>
+                <w:i/>
+              </w:rPr>
+            </m:ctrlPr>
+          </m:sSupPr>
+          <m:e>
+            <m:r>
+              <w:rPr>
+                <w:rFonts w:ascii="Cambria Math" w:hAnsi="Cambria Math"/>
+              </w:rPr>
+              <m:t>L</m:t>
+            </m:r>
+          </m:e>
+          <m:sup>
+            <m:r>
+              <w:rPr>
+                <w:rFonts w:ascii="Cambria Math" w:hAnsi="Cambria Math"/>
+              </w:rPr>
+              <m:t>β</m:t>
+            </m:r>
+          </m:sup>
+        </m:sSup>
+      </m:oMath>
+      <w:r>
+        <w:t xml:space="preserve"> </w:t>
+      </w:r>
+    </w:p>
+    <w:p>
+      <m:oMathPara>
+        <m:oMathParaPr>
+          <m:jc m:val="left"/>
+        </m:oMathParaPr>
+        <m:oMath>
+          <m:r>
+            <m:rPr>
+              <m:sty m:val="p"/>
+            </m:rPr>
+            <w:rPr>
+              <w:rFonts w:ascii="Cambria Math" w:hAnsi="Cambria Math"/>
+            </w:rPr>
+            <m:t>∆Y%=∆A%+α∆K%+</m:t>
+          </m:r>
+          <m:d>
+            <m:dPr>
+              <m:ctrlPr>
+                <w:rPr>
+                  <w:rFonts w:ascii="Cambria Math" w:hAnsi="Cambria Math"/>
+                </w:rPr>
+              </m:ctrlPr>
+            </m:dPr>
+            <m:e>
+              <m:r>
+                <m:rPr>
+                  <m:sty m:val="p"/>
+                </m:rPr>
+                <w:rPr>
+                  <w:rFonts w:ascii="Cambria Math" w:hAnsi="Cambria Math"/>
+                </w:rPr>
+                <m:t>1-α</m:t>
+              </m:r>
+            </m:e>
+          </m:d>
+          <m:r>
+            <m:rPr>
+              <m:sty m:val="p"/>
+            </m:rPr>
+            <w:rPr>
+              <w:rFonts w:ascii="Cambria Math" w:hAnsi="Cambria Math"/>
+            </w:rPr>
+            <m:t>∆L%</m:t>
+          </m:r>
+        </m:oMath>
+      </m:oMathPara>
+    </w:p>
+    <w:p>
+      <w:r>
+        <w:t>The change in TFP is the Solow residual and can be determined by rearranging the above equation.</w:t>
+      </w:r>
+    </w:p>
+    <w:p>
+      <w:pPr>
+        <w:pStyle w:val="Level3"/>
+        <w:spacing w:before="156" w:after="156"/>
+      </w:pPr>
+      <w:r>
+        <w:t>Changes in TFP</w:t>
+      </w:r>
+    </w:p>
+    <w:p>
+      <w:r>
+        <w:t>An economy’s TFP can change over time due to:</w:t>
+      </w:r>
+    </w:p>
+    <w:p>
+      <w:pPr>
+        <w:pStyle w:val="ListParagraph"/>
+        <w:numPr>
+          <w:ilvl w:val="0"/>
+          <w:numId w:val="56"/>
+        </w:numPr>
+        <w:ind w:firstLineChars="0"/>
+      </w:pPr>
+      <w:r>
+        <w:t>Changes in technology</w:t>
+      </w:r>
+    </w:p>
+    <w:p>
+      <w:pPr>
+        <w:pStyle w:val="ListParagraph"/>
+        <w:numPr>
+          <w:ilvl w:val="0"/>
+          <w:numId w:val="56"/>
+        </w:numPr>
+        <w:ind w:firstLineChars="0"/>
+      </w:pPr>
+      <w:r>
+        <w:t>Changing restrictions on capital flows and labor mobility</w:t>
+      </w:r>
+    </w:p>
+    <w:p>
+      <w:pPr>
+        <w:pStyle w:val="ListParagraph"/>
+        <w:numPr>
+          <w:ilvl w:val="0"/>
+          <w:numId w:val="56"/>
+        </w:numPr>
+        <w:ind w:firstLineChars="0"/>
+      </w:pPr>
+      <w:r>
+        <w:t>Changing trade restrictions</w:t>
+      </w:r>
+    </w:p>
+    <w:p>
+      <w:pPr>
+        <w:pStyle w:val="ListParagraph"/>
+        <w:numPr>
+          <w:ilvl w:val="0"/>
+          <w:numId w:val="56"/>
+        </w:numPr>
+        <w:ind w:firstLineChars="0"/>
+      </w:pPr>
+      <w:r>
+        <w:t>Changing laws</w:t>
+      </w:r>
+    </w:p>
+    <w:p>
+      <w:pPr>
+        <w:pStyle w:val="ListParagraph"/>
+        <w:numPr>
+          <w:ilvl w:val="0"/>
+          <w:numId w:val="56"/>
+        </w:numPr>
+        <w:ind w:firstLineChars="0"/>
+      </w:pPr>
+      <w:r>
+        <w:t>Discovery of natural resources</w:t>
+      </w:r>
+    </w:p>
+    <w:p>
+      <w:pPr>
+        <w:pStyle w:val="Level3"/>
+        <w:spacing w:before="156" w:after="156"/>
+      </w:pPr>
+      <w:r>
+        <w:t>H-Model for Emerging Markets</w:t>
+      </w:r>
+    </w:p>
+    <w:p>
+      <m:oMathPara>
+        <m:oMathParaPr>
+          <m:jc m:val="left"/>
+        </m:oMathParaPr>
+        <m:oMath>
+          <m:sSub>
+            <m:sSubPr>
+              <m:ctrlPr>
+                <w:rPr>
+                  <w:rFonts w:ascii="Cambria Math" w:hAnsi="Cambria Math"/>
+                </w:rPr>
+              </m:ctrlPr>
+            </m:sSubPr>
+            <m:e>
+              <m:r>
+                <w:rPr>
+                  <w:rFonts w:ascii="Cambria Math" w:hAnsi="Cambria Math"/>
+                </w:rPr>
+                <m:t>P</m:t>
+              </m:r>
+            </m:e>
+            <m:sub>
+              <m:r>
+                <w:rPr>
+                  <w:rFonts w:ascii="Cambria Math" w:hAnsi="Cambria Math"/>
+                </w:rPr>
+                <m:t>0</m:t>
+              </m:r>
+            </m:sub>
+          </m:sSub>
+          <m:r>
+            <m:rPr>
+              <m:sty m:val="p"/>
+            </m:rPr>
+            <w:rPr>
+              <w:rFonts w:ascii="Cambria Math" w:hAnsi="Cambria Math"/>
+            </w:rPr>
+            <m:t>=</m:t>
+          </m:r>
+          <m:f>
+            <m:fPr>
+              <m:ctrlPr>
+                <w:rPr>
+                  <w:rFonts w:ascii="Cambria Math" w:hAnsi="Cambria Math"/>
+                </w:rPr>
+              </m:ctrlPr>
+            </m:fPr>
+            <m:num>
+              <m:sSub>
+                <m:sSubPr>
+                  <m:ctrlPr>
+                    <w:rPr>
+                      <w:rFonts w:ascii="Cambria Math" w:hAnsi="Cambria Math"/>
+                      <w:i/>
+                    </w:rPr>
+                  </m:ctrlPr>
+                </m:sSubPr>
+                <m:e>
+                  <m:r>
+                    <w:rPr>
+                      <w:rFonts w:ascii="Cambria Math" w:hAnsi="Cambria Math"/>
+                    </w:rPr>
+                    <m:t>D</m:t>
+                  </m:r>
+                </m:e>
+                <m:sub>
+                  <m:r>
+                    <w:rPr>
+                      <w:rFonts w:ascii="Cambria Math" w:hAnsi="Cambria Math"/>
+                    </w:rPr>
+                    <m:t>0</m:t>
+                  </m:r>
+                </m:sub>
+              </m:sSub>
+            </m:num>
+            <m:den>
+              <m:r>
+                <w:rPr>
+                  <w:rFonts w:ascii="Cambria Math" w:hAnsi="Cambria Math"/>
+                </w:rPr>
+                <m:t>r-</m:t>
+              </m:r>
+              <m:sSub>
+                <m:sSubPr>
+                  <m:ctrlPr>
+                    <w:rPr>
+                      <w:rFonts w:ascii="Cambria Math" w:hAnsi="Cambria Math"/>
+                      <w:i/>
+                    </w:rPr>
+                  </m:ctrlPr>
+                </m:sSubPr>
+                <m:e>
+                  <m:r>
+                    <w:rPr>
+                      <w:rFonts w:ascii="Cambria Math" w:hAnsi="Cambria Math"/>
+                    </w:rPr>
+                    <m:t>g</m:t>
+                  </m:r>
+                </m:e>
+                <m:sub>
+                  <m:r>
+                    <w:rPr>
+                      <w:rFonts w:ascii="Cambria Math" w:hAnsi="Cambria Math"/>
+                    </w:rPr>
+                    <m:t>L</m:t>
+                  </m:r>
+                </m:sub>
+              </m:sSub>
+            </m:den>
+          </m:f>
+          <m:r>
+            <w:rPr>
+              <w:rFonts w:ascii="Cambria Math" w:hAnsi="Cambria Math"/>
+            </w:rPr>
+            <m:t>[</m:t>
+          </m:r>
+          <m:d>
+            <m:dPr>
+              <m:ctrlPr>
+                <w:rPr>
+                  <w:rFonts w:ascii="Cambria Math" w:hAnsi="Cambria Math"/>
+                  <w:i/>
+                </w:rPr>
+              </m:ctrlPr>
+            </m:dPr>
+            <m:e>
+              <m:r>
+                <w:rPr>
+                  <w:rFonts w:ascii="Cambria Math" w:hAnsi="Cambria Math"/>
+                </w:rPr>
+                <m:t>1+</m:t>
+              </m:r>
+              <m:sSub>
+                <m:sSubPr>
+                  <m:ctrlPr>
+                    <w:rPr>
+                      <w:rFonts w:ascii="Cambria Math" w:hAnsi="Cambria Math"/>
+                      <w:i/>
+                    </w:rPr>
+                  </m:ctrlPr>
+                </m:sSubPr>
+                <m:e>
+                  <m:r>
+                    <w:rPr>
+                      <w:rFonts w:ascii="Cambria Math" w:hAnsi="Cambria Math"/>
+                    </w:rPr>
+                    <m:t>g</m:t>
+                  </m:r>
+                </m:e>
+                <m:sub>
+                  <m:r>
+                    <w:rPr>
+                      <w:rFonts w:ascii="Cambria Math" w:hAnsi="Cambria Math"/>
+                    </w:rPr>
+                    <m:t>L</m:t>
+                  </m:r>
+                </m:sub>
+              </m:sSub>
+            </m:e>
+          </m:d>
+          <m:r>
+            <w:rPr>
+              <w:rFonts w:ascii="Cambria Math" w:hAnsi="Cambria Math"/>
+            </w:rPr>
+            <m:t>+</m:t>
+          </m:r>
+          <m:f>
+            <m:fPr>
+              <m:ctrlPr>
+                <w:rPr>
+                  <w:rFonts w:ascii="Cambria Math" w:hAnsi="Cambria Math"/>
+                  <w:i/>
+                </w:rPr>
+              </m:ctrlPr>
+            </m:fPr>
+            <m:num>
+              <m:r>
+                <w:rPr>
+                  <w:rFonts w:ascii="Cambria Math" w:hAnsi="Cambria Math"/>
+                </w:rPr>
+                <m:t>N</m:t>
+              </m:r>
+            </m:num>
+            <m:den>
+              <m:r>
+                <w:rPr>
+                  <w:rFonts w:ascii="Cambria Math" w:hAnsi="Cambria Math"/>
+                </w:rPr>
+                <m:t>2</m:t>
+              </m:r>
+            </m:den>
+          </m:f>
+          <m:r>
+            <w:rPr>
+              <w:rFonts w:ascii="Cambria Math" w:hAnsi="Cambria Math"/>
+            </w:rPr>
+            <m:t>(</m:t>
+          </m:r>
+          <m:sSub>
+            <m:sSubPr>
+              <m:ctrlPr>
+                <w:rPr>
+                  <w:rFonts w:ascii="Cambria Math" w:hAnsi="Cambria Math"/>
+                  <w:i/>
+                </w:rPr>
+              </m:ctrlPr>
+            </m:sSubPr>
+            <m:e>
+              <m:r>
+                <w:rPr>
+                  <w:rFonts w:ascii="Cambria Math" w:hAnsi="Cambria Math"/>
+                </w:rPr>
+                <m:t>g</m:t>
+              </m:r>
+            </m:e>
+            <m:sub>
+              <m:r>
+                <w:rPr>
+                  <w:rFonts w:ascii="Cambria Math" w:hAnsi="Cambria Math"/>
+                </w:rPr>
+                <m:t>S</m:t>
+              </m:r>
+            </m:sub>
+          </m:sSub>
+          <m:r>
+            <w:rPr>
+              <w:rFonts w:ascii="Cambria Math" w:hAnsi="Cambria Math"/>
+            </w:rPr>
+            <m:t>-</m:t>
+          </m:r>
+          <m:sSub>
+            <m:sSubPr>
+              <m:ctrlPr>
+                <w:rPr>
+                  <w:rFonts w:ascii="Cambria Math" w:hAnsi="Cambria Math"/>
+                  <w:i/>
+                </w:rPr>
+              </m:ctrlPr>
+            </m:sSubPr>
+            <m:e>
+              <m:r>
+                <w:rPr>
+                  <w:rFonts w:ascii="Cambria Math" w:hAnsi="Cambria Math"/>
+                </w:rPr>
+                <m:t>g</m:t>
+              </m:r>
+            </m:e>
+            <m:sub>
+              <m:r>
+                <w:rPr>
+                  <w:rFonts w:ascii="Cambria Math" w:hAnsi="Cambria Math"/>
+                </w:rPr>
+                <m:t>L</m:t>
+              </m:r>
+            </m:sub>
+          </m:sSub>
+          <m:r>
+            <w:rPr>
+              <w:rFonts w:ascii="Cambria Math" w:hAnsi="Cambria Math"/>
+            </w:rPr>
+            <m:t>)]</m:t>
+          </m:r>
+        </m:oMath>
+      </m:oMathPara>
+    </w:p>
+    <w:p>
+      <w:pPr>
+        <w:pStyle w:val="Level3"/>
+        <w:spacing w:before="156" w:after="156"/>
+      </w:pPr>
+      <w:r>
+        <w:t>Top-Down and Bottom-Up Approaches to Forecast EPS</w:t>
+      </w:r>
+    </w:p>
+    <w:p>
+      <w:r>
+        <w:t>There are 2 reasons why forecasting EPS with the 2 methods can yield different results.</w:t>
+      </w:r>
+    </w:p>
+    <w:p>
+      <w:pPr>
+        <w:pStyle w:val="ListParagraph"/>
+        <w:numPr>
+          <w:ilvl w:val="0"/>
+          <w:numId w:val="57"/>
+        </w:numPr>
+        <w:ind w:firstLineChars="0"/>
+      </w:pPr>
+      <w:r>
+        <w:t>Problems associated with the models used in top-down analysis</w:t>
+      </w:r>
+    </w:p>
+    <w:p>
+      <w:pPr>
+        <w:pStyle w:val="ListParagraph"/>
+        <w:numPr>
+          <w:ilvl w:val="0"/>
+          <w:numId w:val="59"/>
+        </w:numPr>
+        <w:ind w:firstLineChars="0"/>
+      </w:pPr>
+      <w:r>
+        <w:lastRenderedPageBreak/>
+        <w:t>Econometric models can be slow in capturing structural changes.</w:t>
+      </w:r>
+    </w:p>
+    <w:p>
+      <w:pPr>
+        <w:pStyle w:val="ListParagraph"/>
+        <w:numPr>
+          <w:ilvl w:val="0"/>
+          <w:numId w:val="59"/>
+        </w:numPr>
+        <w:ind w:firstLineChars="0"/>
+      </w:pPr>
+      <w:r>
+        <w:t>Misspecification: Variables that explained financial relationships in the past might no longer be appropriate.</w:t>
+      </w:r>
+    </w:p>
+    <w:p>
+      <w:pPr>
+        <w:pStyle w:val="ListParagraph"/>
+        <w:ind w:left="1440" w:firstLineChars="0" w:firstLine="0"/>
+      </w:pPr>
+    </w:p>
+    <w:p>
+      <w:pPr>
+        <w:pStyle w:val="ListParagraph"/>
+        <w:numPr>
+          <w:ilvl w:val="0"/>
+          <w:numId w:val="57"/>
+        </w:numPr>
+        <w:ind w:firstLineChars="0"/>
+      </w:pPr>
+      <w:r>
+        <w:t>Manager bias incorporated into bottom-up analysis.</w:t>
+      </w:r>
+    </w:p>
+    <w:p>
+      <w:pPr>
+        <w:pStyle w:val="ListParagraph"/>
+        <w:numPr>
+          <w:ilvl w:val="0"/>
+          <w:numId w:val="58"/>
+        </w:numPr>
+        <w:ind w:firstLineChars="0"/>
+      </w:pPr>
+      <w:r>
+        <w:t>A bottom-up analysis is usually based on manager expectations.</w:t>
+      </w:r>
+    </w:p>
+    <w:p>
+      <w:pPr>
+        <w:pStyle w:val="ListParagraph"/>
+        <w:numPr>
+          <w:ilvl w:val="0"/>
+          <w:numId w:val="58"/>
+        </w:numPr>
+        <w:ind w:firstLineChars="0"/>
+      </w:pPr>
+      <w:r>
+        <w:t>Most managers expect their firms to outperform the industry average, aggregating individual manager expectations can lead to significantly overestimated industry expectations.</w:t>
+      </w:r>
+    </w:p>
+    <w:p>
+      <w:pPr>
+        <w:pStyle w:val="ListParagraph"/>
+        <w:numPr>
+          <w:ilvl w:val="0"/>
+          <w:numId w:val="58"/>
+        </w:numPr>
+        <w:ind w:firstLineChars="0"/>
+      </w:pPr>
+      <w:r>
+        <w:t>On the other hand, they tend to be more pessimistic as the market begins to recover.</w:t>
+      </w:r>
+    </w:p>
+    <w:p>
+      <w:pPr>
+        <w:pStyle w:val="Level3"/>
+        <w:spacing w:before="156" w:after="156"/>
+      </w:pPr>
+      <w:r>
+        <w:t>The Fed model</w:t>
+      </w:r>
+    </w:p>
+    <w:p>
+      <w:r>
+        <w:t>The Fed model compares the expected operating earnings yield on the S&amp;P 500 to the yield on long-term US Treasury bond:</w:t>
+      </w:r>
+    </w:p>
+    <w:p>
+      <w:r>
+        <w:t>Fed model ratio = S&amp;P yield / Treasury yield</w:t>
+      </w:r>
+    </w:p>
+    <w:p>
+      <w:r>
+        <w:t>S&amp;P yield = aggregate expected operating income / current price of the S&amp;P</w:t>
+      </w:r>
+    </w:p>
+    <w:p/>
+    <w:p>
+      <w:r>
+        <w:t>If model ratio &gt; 1, equities are undervalued.</w:t>
+      </w:r>
+    </w:p>
+    <w:p/>
+    <w:p>
+      <w:r>
+        <w:t>Criticisms:</w:t>
+      </w:r>
+    </w:p>
+    <w:p>
+      <w:pPr>
+        <w:pStyle w:val="ListParagraph"/>
+        <w:numPr>
+          <w:ilvl w:val="0"/>
+          <w:numId w:val="60"/>
+        </w:numPr>
+        <w:ind w:firstLineChars="0"/>
+      </w:pPr>
+      <w:r>
+        <w:t>Ignores the equity risk premium; in other words, ignores the risk of equities.</w:t>
+      </w:r>
+    </w:p>
+    <w:p>
+      <w:pPr>
+        <w:pStyle w:val="ListParagraph"/>
+        <w:numPr>
+          <w:ilvl w:val="0"/>
+          <w:numId w:val="60"/>
+        </w:numPr>
+        <w:ind w:firstLineChars="0"/>
+      </w:pPr>
+      <w:r>
+        <w:t>Ignores earning growth</w:t>
+      </w:r>
+    </w:p>
+    <w:p>
+      <w:pPr>
+        <w:pStyle w:val="ListParagraph"/>
+        <w:numPr>
+          <w:ilvl w:val="0"/>
+          <w:numId w:val="60"/>
+        </w:numPr>
+        <w:ind w:firstLineChars="0"/>
+      </w:pPr>
+      <w:r>
+        <w:t>Compares a real variable (S&amp;P yield) to a nominal variable.</w:t>
+      </w:r>
+    </w:p>
+    <w:p>
+      <w:pPr>
+        <w:pStyle w:val="ListParagraph"/>
+        <w:numPr>
+          <w:ilvl w:val="0"/>
+          <w:numId w:val="60"/>
+        </w:numPr>
+        <w:ind w:firstLineChars="0"/>
+      </w:pPr>
+      <w:r>
+        <w:t>Rather than assume the 2 yields should be equal, analysts watch the ratio of the earning yield and treasury yield. When the ratio is above its long-term average, the difference between the 2 yields is historically high.</w:t>
+      </w:r>
+    </w:p>
+    <w:p>
+      <w:pPr>
+        <w:pStyle w:val="ListParagraph"/>
+        <w:numPr>
+          <w:ilvl w:val="0"/>
+          <w:numId w:val="60"/>
+        </w:numPr>
+        <w:ind w:firstLineChars="0"/>
+      </w:pPr>
+      <w:r>
+        <w:t xml:space="preserve">Equity prices would be expected to </w:t>
+      </w:r>
+      <w:r>
+        <w:t>increase</w:t>
+      </w:r>
+      <w:r>
+        <w:t xml:space="preserve">, resulting in lowering the ratio of the 2 </w:t>
+      </w:r>
+      <w:r>
+        <w:t>yields</w:t>
+      </w:r>
+      <w:r>
+        <w:t>.</w:t>
+      </w:r>
+    </w:p>
+    <w:p>
+      <w:pPr>
+        <w:pStyle w:val="Level3"/>
+        <w:spacing w:before="156" w:after="156"/>
+      </w:pPr>
+      <w:r>
+        <w:t>The Yardeni model</w:t>
+      </w:r>
+    </w:p>
+    <w:p>
+      <m:oMathPara>
+        <m:oMathParaPr>
+          <m:jc m:val="left"/>
+        </m:oMathParaPr>
+        <m:oMath>
+          <m:f>
+            <m:fPr>
+              <m:ctrlPr>
+                <w:rPr>
+                  <w:rFonts w:ascii="Cambria Math" w:hAnsi="Cambria Math"/>
+                </w:rPr>
+              </m:ctrlPr>
+            </m:fPr>
+            <m:num>
+              <m:sSub>
+                <m:sSubPr>
+                  <m:ctrlPr>
+                    <w:rPr>
+                      <w:rFonts w:ascii="Cambria Math" w:hAnsi="Cambria Math"/>
+                      <w:i/>
+                    </w:rPr>
+                  </m:ctrlPr>
+                </m:sSubPr>
+                <m:e>
+                  <m:r>
+                    <w:rPr>
+                      <w:rFonts w:ascii="Cambria Math" w:hAnsi="Cambria Math"/>
+                    </w:rPr>
+                    <m:t>E</m:t>
+                  </m:r>
+                </m:e>
+                <m:sub>
+                  <m:r>
+                    <w:rPr>
+                      <w:rFonts w:ascii="Cambria Math" w:hAnsi="Cambria Math"/>
+                    </w:rPr>
+                    <m:t>1</m:t>
+                  </m:r>
+                </m:sub>
+              </m:sSub>
+            </m:num>
+            <m:den>
+              <m:sSub>
+                <m:sSubPr>
+                  <m:ctrlPr>
+                    <w:rPr>
+                      <w:rFonts w:ascii="Cambria Math" w:hAnsi="Cambria Math"/>
+                      <w:i/>
+                    </w:rPr>
+                  </m:ctrlPr>
+                </m:sSubPr>
+                <m:e>
+                  <m:r>
+                    <w:rPr>
+                      <w:rFonts w:ascii="Cambria Math" w:hAnsi="Cambria Math"/>
+                    </w:rPr>
+                    <m:t>P</m:t>
+                  </m:r>
+                </m:e>
+                <m:sub>
+                  <m:r>
+                    <w:rPr>
+                      <w:rFonts w:ascii="Cambria Math" w:hAnsi="Cambria Math"/>
+                    </w:rPr>
+                    <m:t>0</m:t>
+                  </m:r>
+                </m:sub>
+              </m:sSub>
+            </m:den>
+          </m:f>
+          <m:r>
+            <m:rPr>
+              <m:sty m:val="p"/>
+            </m:rPr>
+            <w:rPr>
+              <w:rFonts w:ascii="Cambria Math" w:hAnsi="Cambria Math"/>
+            </w:rPr>
+            <m:t>=</m:t>
+          </m:r>
+          <m:sSub>
+            <m:sSubPr>
+              <m:ctrlPr>
+                <w:rPr>
+                  <w:rFonts w:ascii="Cambria Math" w:hAnsi="Cambria Math"/>
+                </w:rPr>
+              </m:ctrlPr>
+            </m:sSubPr>
+            <m:e>
+              <m:r>
+                <w:rPr>
+                  <w:rFonts w:ascii="Cambria Math" w:hAnsi="Cambria Math"/>
+                </w:rPr>
+                <m:t>Y</m:t>
+              </m:r>
+            </m:e>
+            <m:sub>
+              <m:r>
+                <w:rPr>
+                  <w:rFonts w:ascii="Cambria Math" w:hAnsi="Cambria Math"/>
+                </w:rPr>
+                <m:t>B</m:t>
+              </m:r>
+            </m:sub>
+          </m:sSub>
+          <m:r>
+            <w:rPr>
+              <w:rFonts w:ascii="Cambria Math" w:hAnsi="Cambria Math"/>
+            </w:rPr>
+            <m:t>-d*LTEG</m:t>
+          </m:r>
+        </m:oMath>
+      </m:oMathPara>
+    </w:p>
+    <w:p>
+      <m:oMathPara>
+        <m:oMathParaPr>
+          <m:jc m:val="left"/>
+        </m:oMathParaPr>
+        <m:oMath>
+          <m:sSub>
+            <m:sSubPr>
+              <m:ctrlPr>
+                <w:rPr>
+                  <w:rFonts w:ascii="Cambria Math" w:hAnsi="Cambria Math"/>
+                </w:rPr>
+              </m:ctrlPr>
+            </m:sSubPr>
+            <m:e>
+              <m:r>
+                <w:rPr>
+                  <w:rFonts w:ascii="Cambria Math" w:hAnsi="Cambria Math"/>
+                </w:rPr>
+                <m:t>Y</m:t>
+              </m:r>
+            </m:e>
+            <m:sub>
+              <m:r>
+                <w:rPr>
+                  <w:rFonts w:ascii="Cambria Math" w:hAnsi="Cambria Math"/>
+                </w:rPr>
+                <m:t>B</m:t>
+              </m:r>
+            </m:sub>
+          </m:sSub>
+          <m:r>
+            <w:rPr>
+              <w:rFonts w:ascii="Cambria Math" w:hAnsi="Cambria Math"/>
+            </w:rPr>
+            <m:t>=yield on A rated corporate bonds</m:t>
+          </m:r>
+        </m:oMath>
+      </m:oMathPara>
+    </w:p>
+    <w:p>
+      <w:r>
+        <w:t>d = a weighting factor</w:t>
+      </w:r>
+    </w:p>
+    <w:p>
+      <w:r>
+        <w:t xml:space="preserve">LTEG = long-term </w:t>
+      </w:r>
+      <w:r>
+        <w:t>earnings</w:t>
+      </w:r>
+      <w:r>
+        <w:t xml:space="preserve"> growth</w:t>
+      </w:r>
+    </w:p>
+    <w:p>
+      <w:r>
+        <w:t>The earning yield from the model is compared to the market earning yield.</w:t>
+      </w:r>
+    </w:p>
+    <w:p>
+      <w:r>
+        <w:t>This model assumes that all earnings are paid out as dividends and there’s no growth.</w:t>
+      </w:r>
+    </w:p>
+    <w:p>
+      <w:pPr>
+        <w:pStyle w:val="Level3"/>
+        <w:spacing w:before="156" w:after="156"/>
+      </w:pPr>
+      <w:r>
+        <w:t>10-year moving average price/earnings ratio</w:t>
+      </w:r>
+    </w:p>
+    <w:p>
+      <w:r>
+        <w:t>P/10-year MA(E) = current S&amp;P 500 / 10 year average earnings</w:t>
+      </w:r>
+    </w:p>
+    <w:p>
+      <w:r>
+        <w:t>Both the numerator and denominator are adjusted for inflation using CPI.</w:t>
+      </w:r>
+    </w:p>
+    <w:p>
+      <w:r>
+        <w:t>To use this, analyst compares its current value to its historical average.</w:t>
+      </w:r>
+    </w:p>
+    <w:p/>
+    <w:p>
+      <w:r>
+        <w:t>Criticisms:</w:t>
+      </w:r>
+    </w:p>
+    <w:p>
+      <w:pPr>
+        <w:pStyle w:val="ListParagraph"/>
+        <w:numPr>
+          <w:ilvl w:val="0"/>
+          <w:numId w:val="61"/>
+        </w:numPr>
+        <w:ind w:firstLineChars="0"/>
+      </w:pPr>
+      <w:r>
+        <w:t xml:space="preserve">By using 10-year average earnings, it captures the effects of business cycle, but it is </w:t>
+      </w:r>
+      <w:r>
+        <w:lastRenderedPageBreak/>
+        <w:t>backward-looking. Using current or expected earnings could provide more useful information.</w:t>
+      </w:r>
+    </w:p>
+    <w:p>
+      <w:pPr>
+        <w:pStyle w:val="ListParagraph"/>
+        <w:numPr>
+          <w:ilvl w:val="0"/>
+          <w:numId w:val="61"/>
+        </w:numPr>
+        <w:ind w:firstLineChars="0"/>
+      </w:pPr>
+      <w:r>
+        <w:t>It does not consider the effects of changes in accounting rules.</w:t>
+      </w:r>
+    </w:p>
+    <w:p>
+      <w:pPr>
+        <w:pStyle w:val="ListParagraph"/>
+        <w:numPr>
+          <w:ilvl w:val="0"/>
+          <w:numId w:val="61"/>
+        </w:numPr>
+        <w:ind w:firstLineChars="0"/>
+      </w:pPr>
+      <w:r>
+        <w:t>Empirical studies have found that very high or low ratios have persisted, limiting its usefulness in forming short-run expectations.</w:t>
+      </w:r>
+    </w:p>
+    <w:p>
+      <w:pPr>
+        <w:pStyle w:val="Level3"/>
+        <w:spacing w:before="156" w:after="156"/>
+      </w:pPr>
+      <w:r>
+        <w:t>Asset Based Models</w:t>
+      </w:r>
+    </w:p>
+    <w:p>
+      <w:r>
+        <w:t>Tobin’s q = asset market value / asset replacement cost</w:t>
+      </w:r>
+    </w:p>
+    <w:p>
+      <w:r>
+        <w:tab/>
+        <w:t xml:space="preserve">    = (market value of debt + equity) / asset replacement cost</w:t>
+      </w:r>
+    </w:p>
+    <w:p>
+      <w:r>
+        <w:t>Equity’s q = market value of equity / (market value of assets – market value of liability)</w:t>
+      </w:r>
+    </w:p>
+    <w:p/>
+    <w:p>
+      <w:r>
+        <w:t>Critic</w:t>
+      </w:r>
+      <w:r>
+        <w:t>:</w:t>
+      </w:r>
+    </w:p>
+    <w:p>
+      <w:pPr>
+        <w:pStyle w:val="ListParagraph"/>
+        <w:numPr>
+          <w:ilvl w:val="0"/>
+          <w:numId w:val="62"/>
+        </w:numPr>
+        <w:ind w:firstLineChars="0"/>
+      </w:pPr>
+      <w:r>
+        <w:t>Both ratios are mean reverting</w:t>
+      </w:r>
+    </w:p>
+    <w:p>
+      <w:pPr>
+        <w:pStyle w:val="ListParagraph"/>
+        <w:numPr>
+          <w:ilvl w:val="0"/>
+          <w:numId w:val="62"/>
+        </w:numPr>
+        <w:ind w:firstLineChars="0"/>
+      </w:pPr>
+      <w:r>
+        <w:t>Empirical studies have found that very high or low ratios have persisted, limiting its usefulness in forming short-run expectations.</w:t>
+      </w:r>
+    </w:p>
+    <w:p>
+      <w:pPr>
+        <w:pStyle w:val="ListParagraph"/>
+        <w:numPr>
+          <w:ilvl w:val="0"/>
+          <w:numId w:val="62"/>
+        </w:numPr>
+        <w:ind w:firstLineChars="0"/>
+      </w:pPr>
+      <w:r>
+        <w:t>Replacement cost can be difficult to estimate</w:t>
+      </w:r>
+      <w:r>
+        <w:t>.</w:t>
+      </w:r>
+      <w:bookmarkStart w:id="0" w:name="_GoBack"/>
+      <w:bookmarkEnd w:id="0"/>
     </w:p>
     <w:sectPr>
       <w:pgSz w:w="11906" w:h="16838"/>
@@ -6154,7 +7109,7 @@
 </file>
 
 <file path=word/endnotes.xml><?xml version="1.0" encoding="utf-8"?>
-<w:endnotes xmlns:wpc="http://schemas.microsoft.com/office/word/2010/wordprocessingCanvas" xmlns:cx="http://schemas.microsoft.com/office/drawing/2014/chartex" xmlns:cx1="http://schemas.microsoft.com/office/drawing/2015/9/8/chartex" xmlns:cx2="http://schemas.microsoft.com/office/drawing/2015/10/21/chartex" xmlns:cx3="http://schemas.microsoft.com/office/drawing/2016/5/9/chartex" xmlns:cx4="http://schemas.microsoft.com/office/drawing/2016/5/10/chartex" xmlns:cx5="http://schemas.microsoft.com/office/drawing/2016/5/11/chartex" xmlns:mc="http://schemas.openxmlformats.org/markup-compatibility/2006" xmlns:o="urn:schemas-microsoft-com:office:office" xmlns:r="http://schemas.openxmlformats.org/officeDocument/2006/relationships" xmlns:m="http://schemas.openxmlformats.org/officeDocument/2006/math" xmlns:v="urn:schemas-microsoft-com:vml" xmlns:wp14="http://schemas.microsoft.com/office/word/2010/wordprocessingDrawing" xmlns:wp="http://schemas.openxmlformats.org/drawingml/2006/wordprocessingDrawing" xmlns:w10="urn:schemas-microsoft-com:office:word" xmlns:w="http://schemas.openxmlformats.org/wordprocessingml/2006/main" xmlns:w14="http://schemas.microsoft.com/office/word/2010/wordml" xmlns:w15="http://schemas.microsoft.com/office/word/2012/wordml" xmlns:w16se="http://schemas.microsoft.com/office/word/2015/wordml/symex" xmlns:wpg="http://schemas.microsoft.com/office/word/2010/wordprocessingGroup" xmlns:wpi="http://schemas.microsoft.com/office/word/2010/wordprocessingInk" xmlns:wne="http://schemas.microsoft.com/office/word/2006/wordml" xmlns:wps="http://schemas.microsoft.com/office/word/2010/wordprocessingShape" mc:Ignorable="w14 w15 w16se wp14">
+<w:endnotes xmlns:wpc="http://schemas.microsoft.com/office/word/2010/wordprocessingCanvas" xmlns:cx="http://schemas.microsoft.com/office/drawing/2014/chartex" xmlns:cx1="http://schemas.microsoft.com/office/drawing/2015/9/8/chartex" xmlns:cx2="http://schemas.microsoft.com/office/drawing/2015/10/21/chartex" xmlns:mc="http://schemas.openxmlformats.org/markup-compatibility/2006" xmlns:o="urn:schemas-microsoft-com:office:office" xmlns:r="http://schemas.openxmlformats.org/officeDocument/2006/relationships" xmlns:m="http://schemas.openxmlformats.org/officeDocument/2006/math" xmlns:v="urn:schemas-microsoft-com:vml" xmlns:wp14="http://schemas.microsoft.com/office/word/2010/wordprocessingDrawing" xmlns:wp="http://schemas.openxmlformats.org/drawingml/2006/wordprocessingDrawing" xmlns:w10="urn:schemas-microsoft-com:office:word" xmlns:w="http://schemas.openxmlformats.org/wordprocessingml/2006/main" xmlns:w14="http://schemas.microsoft.com/office/word/2010/wordml" xmlns:w15="http://schemas.microsoft.com/office/word/2012/wordml" xmlns:w16se="http://schemas.microsoft.com/office/word/2015/wordml/symex" xmlns:wpg="http://schemas.microsoft.com/office/word/2010/wordprocessingGroup" xmlns:wpi="http://schemas.microsoft.com/office/word/2010/wordprocessingInk" xmlns:wne="http://schemas.microsoft.com/office/word/2006/wordml" xmlns:wps="http://schemas.microsoft.com/office/word/2010/wordprocessingShape" mc:Ignorable="w14 w15 w16se wp14">
   <w:endnote w:type="separator" w:id="-1">
     <w:p>
       <w:r>
@@ -6173,7 +7128,7 @@
 </file>
 
 <file path=word/footnotes.xml><?xml version="1.0" encoding="utf-8"?>
-<w:footnotes xmlns:wpc="http://schemas.microsoft.com/office/word/2010/wordprocessingCanvas" xmlns:cx="http://schemas.microsoft.com/office/drawing/2014/chartex" xmlns:cx1="http://schemas.microsoft.com/office/drawing/2015/9/8/chartex" xmlns:cx2="http://schemas.microsoft.com/office/drawing/2015/10/21/chartex" xmlns:cx3="http://schemas.microsoft.com/office/drawing/2016/5/9/chartex" xmlns:cx4="http://schemas.microsoft.com/office/drawing/2016/5/10/chartex" xmlns:cx5="http://schemas.microsoft.com/office/drawing/2016/5/11/chartex" xmlns:mc="http://schemas.openxmlformats.org/markup-compatibility/2006" xmlns:o="urn:schemas-microsoft-com:office:office" xmlns:r="http://schemas.openxmlformats.org/officeDocument/2006/relationships" xmlns:m="http://schemas.openxmlformats.org/officeDocument/2006/math" xmlns:v="urn:schemas-microsoft-com:vml" xmlns:wp14="http://schemas.microsoft.com/office/word/2010/wordprocessingDrawing" xmlns:wp="http://schemas.openxmlformats.org/drawingml/2006/wordprocessingDrawing" xmlns:w10="urn:schemas-microsoft-com:office:word" xmlns:w="http://schemas.openxmlformats.org/wordprocessingml/2006/main" xmlns:w14="http://schemas.microsoft.com/office/word/2010/wordml" xmlns:w15="http://schemas.microsoft.com/office/word/2012/wordml" xmlns:w16se="http://schemas.microsoft.com/office/word/2015/wordml/symex" xmlns:wpg="http://schemas.microsoft.com/office/word/2010/wordprocessingGroup" xmlns:wpi="http://schemas.microsoft.com/office/word/2010/wordprocessingInk" xmlns:wne="http://schemas.microsoft.com/office/word/2006/wordml" xmlns:wps="http://schemas.microsoft.com/office/word/2010/wordprocessingShape" mc:Ignorable="w14 w15 w16se wp14">
+<w:footnotes xmlns:wpc="http://schemas.microsoft.com/office/word/2010/wordprocessingCanvas" xmlns:cx="http://schemas.microsoft.com/office/drawing/2014/chartex" xmlns:cx1="http://schemas.microsoft.com/office/drawing/2015/9/8/chartex" xmlns:cx2="http://schemas.microsoft.com/office/drawing/2015/10/21/chartex" xmlns:mc="http://schemas.openxmlformats.org/markup-compatibility/2006" xmlns:o="urn:schemas-microsoft-com:office:office" xmlns:r="http://schemas.openxmlformats.org/officeDocument/2006/relationships" xmlns:m="http://schemas.openxmlformats.org/officeDocument/2006/math" xmlns:v="urn:schemas-microsoft-com:vml" xmlns:wp14="http://schemas.microsoft.com/office/word/2010/wordprocessingDrawing" xmlns:wp="http://schemas.openxmlformats.org/drawingml/2006/wordprocessingDrawing" xmlns:w10="urn:schemas-microsoft-com:office:word" xmlns:w="http://schemas.openxmlformats.org/wordprocessingml/2006/main" xmlns:w14="http://schemas.microsoft.com/office/word/2010/wordml" xmlns:w15="http://schemas.microsoft.com/office/word/2012/wordml" xmlns:w16se="http://schemas.microsoft.com/office/word/2015/wordml/symex" xmlns:wpg="http://schemas.microsoft.com/office/word/2010/wordprocessingGroup" xmlns:wpi="http://schemas.microsoft.com/office/word/2010/wordprocessingInk" xmlns:wne="http://schemas.microsoft.com/office/word/2006/wordml" xmlns:wps="http://schemas.microsoft.com/office/word/2010/wordprocessingShape" mc:Ignorable="w14 w15 w16se wp14">
   <w:footnote w:type="separator" w:id="-1">
     <w:p>
       <w:r>
@@ -6192,7 +7147,7 @@
 </file>
 
 <file path=word/numbering.xml><?xml version="1.0" encoding="utf-8"?>
-<w:numbering xmlns:wpc="http://schemas.microsoft.com/office/word/2010/wordprocessingCanvas" xmlns:cx="http://schemas.microsoft.com/office/drawing/2014/chartex" xmlns:cx1="http://schemas.microsoft.com/office/drawing/2015/9/8/chartex" xmlns:cx2="http://schemas.microsoft.com/office/drawing/2015/10/21/chartex" xmlns:cx3="http://schemas.microsoft.com/office/drawing/2016/5/9/chartex" xmlns:cx4="http://schemas.microsoft.com/office/drawing/2016/5/10/chartex" xmlns:cx5="http://schemas.microsoft.com/office/drawing/2016/5/11/chartex" xmlns:mc="http://schemas.openxmlformats.org/markup-compatibility/2006" xmlns:o="urn:schemas-microsoft-com:office:office" xmlns:r="http://schemas.openxmlformats.org/officeDocument/2006/relationships" xmlns:m="http://schemas.openxmlformats.org/officeDocument/2006/math" xmlns:v="urn:schemas-microsoft-com:vml" xmlns:wp14="http://schemas.microsoft.com/office/word/2010/wordprocessingDrawing" xmlns:wp="http://schemas.openxmlformats.org/drawingml/2006/wordprocessingDrawing" xmlns:w10="urn:schemas-microsoft-com:office:word" xmlns:w="http://schemas.openxmlformats.org/wordprocessingml/2006/main" xmlns:w14="http://schemas.microsoft.com/office/word/2010/wordml" xmlns:w15="http://schemas.microsoft.com/office/word/2012/wordml" xmlns:w16se="http://schemas.microsoft.com/office/word/2015/wordml/symex" xmlns:wpg="http://schemas.microsoft.com/office/word/2010/wordprocessingGroup" xmlns:wpi="http://schemas.microsoft.com/office/word/2010/wordprocessingInk" xmlns:wne="http://schemas.microsoft.com/office/word/2006/wordml" xmlns:wps="http://schemas.microsoft.com/office/word/2010/wordprocessingShape" mc:Ignorable="w14 w15 w16se wp14">
+<w:numbering xmlns:wpc="http://schemas.microsoft.com/office/word/2010/wordprocessingCanvas" xmlns:cx="http://schemas.microsoft.com/office/drawing/2014/chartex" xmlns:cx1="http://schemas.microsoft.com/office/drawing/2015/9/8/chartex" xmlns:cx2="http://schemas.microsoft.com/office/drawing/2015/10/21/chartex" xmlns:mc="http://schemas.openxmlformats.org/markup-compatibility/2006" xmlns:o="urn:schemas-microsoft-com:office:office" xmlns:r="http://schemas.openxmlformats.org/officeDocument/2006/relationships" xmlns:m="http://schemas.openxmlformats.org/officeDocument/2006/math" xmlns:v="urn:schemas-microsoft-com:vml" xmlns:wp14="http://schemas.microsoft.com/office/word/2010/wordprocessingDrawing" xmlns:wp="http://schemas.openxmlformats.org/drawingml/2006/wordprocessingDrawing" xmlns:w10="urn:schemas-microsoft-com:office:word" xmlns:w="http://schemas.openxmlformats.org/wordprocessingml/2006/main" xmlns:w14="http://schemas.microsoft.com/office/word/2010/wordml" xmlns:w15="http://schemas.microsoft.com/office/word/2012/wordml" xmlns:w16se="http://schemas.microsoft.com/office/word/2015/wordml/symex" xmlns:wpg="http://schemas.microsoft.com/office/word/2010/wordprocessingGroup" xmlns:wpi="http://schemas.microsoft.com/office/word/2010/wordprocessingInk" xmlns:wne="http://schemas.microsoft.com/office/word/2006/wordml" xmlns:wps="http://schemas.microsoft.com/office/word/2010/wordprocessingShape" mc:Ignorable="w14 w15 w16se wp14">
   <w:abstractNum w:abstractNumId="0" w15:restartNumberingAfterBreak="0">
     <w:nsid w:val="00684BBD"/>
     <w:multiLevelType w:val="hybridMultilevel"/>
@@ -6420,6 +7375,119 @@
     </w:lvl>
   </w:abstractNum>
   <w:abstractNum w:abstractNumId="2" w15:restartNumberingAfterBreak="0">
+    <w:nsid w:val="03C9542F"/>
+    <w:multiLevelType w:val="hybridMultilevel"/>
+    <w:tmpl w:val="5E566DCC"/>
+    <w:lvl w:ilvl="0" w:tplc="14090001">
+      <w:start w:val="1"/>
+      <w:numFmt w:val="bullet"/>
+      <w:lvlText w:val=""/>
+      <w:lvlJc w:val="left"/>
+      <w:pPr>
+        <w:ind w:left="1080" w:hanging="360"/>
+      </w:pPr>
+      <w:rPr>
+        <w:rFonts w:ascii="Symbol" w:hAnsi="Symbol" w:hint="default"/>
+      </w:rPr>
+    </w:lvl>
+    <w:lvl w:ilvl="1" w:tplc="14090003" w:tentative="1">
+      <w:start w:val="1"/>
+      <w:numFmt w:val="bullet"/>
+      <w:lvlText w:val="o"/>
+      <w:lvlJc w:val="left"/>
+      <w:pPr>
+        <w:ind w:left="1800" w:hanging="360"/>
+      </w:pPr>
+      <w:rPr>
+        <w:rFonts w:ascii="Courier New" w:hAnsi="Courier New" w:cs="Courier New" w:hint="default"/>
+      </w:rPr>
+    </w:lvl>
+    <w:lvl w:ilvl="2" w:tplc="14090005" w:tentative="1">
+      <w:start w:val="1"/>
+      <w:numFmt w:val="bullet"/>
+      <w:lvlText w:val=""/>
+      <w:lvlJc w:val="left"/>
+      <w:pPr>
+        <w:ind w:left="2520" w:hanging="360"/>
+      </w:pPr>
+      <w:rPr>
+        <w:rFonts w:ascii="Wingdings" w:hAnsi="Wingdings" w:hint="default"/>
+      </w:rPr>
+    </w:lvl>
+    <w:lvl w:ilvl="3" w:tplc="14090001" w:tentative="1">
+      <w:start w:val="1"/>
+      <w:numFmt w:val="bullet"/>
+      <w:lvlText w:val=""/>
+      <w:lvlJc w:val="left"/>
+      <w:pPr>
+        <w:ind w:left="3240" w:hanging="360"/>
+      </w:pPr>
+      <w:rPr>
+        <w:rFonts w:ascii="Symbol" w:hAnsi="Symbol" w:hint="default"/>
+      </w:rPr>
+    </w:lvl>
+    <w:lvl w:ilvl="4" w:tplc="14090003" w:tentative="1">
+      <w:start w:val="1"/>
+      <w:numFmt w:val="bullet"/>
+      <w:lvlText w:val="o"/>
+      <w:lvlJc w:val="left"/>
+      <w:pPr>
+        <w:ind w:left="3960" w:hanging="360"/>
+      </w:pPr>
+      <w:rPr>
+        <w:rFonts w:ascii="Courier New" w:hAnsi="Courier New" w:cs="Courier New" w:hint="default"/>
+      </w:rPr>
+    </w:lvl>
+    <w:lvl w:ilvl="5" w:tplc="14090005" w:tentative="1">
+      <w:start w:val="1"/>
+      <w:numFmt w:val="bullet"/>
+      <w:lvlText w:val=""/>
+      <w:lvlJc w:val="left"/>
+      <w:pPr>
+        <w:ind w:left="4680" w:hanging="360"/>
+      </w:pPr>
+      <w:rPr>
+        <w:rFonts w:ascii="Wingdings" w:hAnsi="Wingdings" w:hint="default"/>
+      </w:rPr>
+    </w:lvl>
+    <w:lvl w:ilvl="6" w:tplc="14090001" w:tentative="1">
+      <w:start w:val="1"/>
+      <w:numFmt w:val="bullet"/>
+      <w:lvlText w:val=""/>
+      <w:lvlJc w:val="left"/>
+      <w:pPr>
+        <w:ind w:left="5400" w:hanging="360"/>
+      </w:pPr>
+      <w:rPr>
+        <w:rFonts w:ascii="Symbol" w:hAnsi="Symbol" w:hint="default"/>
+      </w:rPr>
+    </w:lvl>
+    <w:lvl w:ilvl="7" w:tplc="14090003" w:tentative="1">
+      <w:start w:val="1"/>
+      <w:numFmt w:val="bullet"/>
+      <w:lvlText w:val="o"/>
+      <w:lvlJc w:val="left"/>
+      <w:pPr>
+        <w:ind w:left="6120" w:hanging="360"/>
+      </w:pPr>
+      <w:rPr>
+        <w:rFonts w:ascii="Courier New" w:hAnsi="Courier New" w:cs="Courier New" w:hint="default"/>
+      </w:rPr>
+    </w:lvl>
+    <w:lvl w:ilvl="8" w:tplc="14090005" w:tentative="1">
+      <w:start w:val="1"/>
+      <w:numFmt w:val="bullet"/>
+      <w:lvlText w:val=""/>
+      <w:lvlJc w:val="left"/>
+      <w:pPr>
+        <w:ind w:left="6840" w:hanging="360"/>
+      </w:pPr>
+      <w:rPr>
+        <w:rFonts w:ascii="Wingdings" w:hAnsi="Wingdings" w:hint="default"/>
+      </w:rPr>
+    </w:lvl>
+  </w:abstractNum>
+  <w:abstractNum w:abstractNumId="3" w15:restartNumberingAfterBreak="0">
     <w:nsid w:val="041B1E74"/>
     <w:multiLevelType w:val="hybridMultilevel"/>
     <w:tmpl w:val="1AAA6A6C"/>
@@ -6508,7 +7576,7 @@
       </w:pPr>
     </w:lvl>
   </w:abstractNum>
-  <w:abstractNum w:abstractNumId="3" w15:restartNumberingAfterBreak="0">
+  <w:abstractNum w:abstractNumId="4" w15:restartNumberingAfterBreak="0">
     <w:nsid w:val="051B1428"/>
     <w:multiLevelType w:val="hybridMultilevel"/>
     <w:tmpl w:val="04BE6DBC"/>
@@ -6621,7 +7689,233 @@
       </w:rPr>
     </w:lvl>
   </w:abstractNum>
-  <w:abstractNum w:abstractNumId="4" w15:restartNumberingAfterBreak="0">
+  <w:abstractNum w:abstractNumId="5" w15:restartNumberingAfterBreak="0">
+    <w:nsid w:val="06797102"/>
+    <w:multiLevelType w:val="hybridMultilevel"/>
+    <w:tmpl w:val="45923E52"/>
+    <w:lvl w:ilvl="0" w:tplc="14090001">
+      <w:start w:val="1"/>
+      <w:numFmt w:val="bullet"/>
+      <w:lvlText w:val=""/>
+      <w:lvlJc w:val="left"/>
+      <w:pPr>
+        <w:ind w:left="720" w:hanging="360"/>
+      </w:pPr>
+      <w:rPr>
+        <w:rFonts w:ascii="Symbol" w:hAnsi="Symbol" w:hint="default"/>
+      </w:rPr>
+    </w:lvl>
+    <w:lvl w:ilvl="1" w:tplc="14090003" w:tentative="1">
+      <w:start w:val="1"/>
+      <w:numFmt w:val="bullet"/>
+      <w:lvlText w:val="o"/>
+      <w:lvlJc w:val="left"/>
+      <w:pPr>
+        <w:ind w:left="1440" w:hanging="360"/>
+      </w:pPr>
+      <w:rPr>
+        <w:rFonts w:ascii="Courier New" w:hAnsi="Courier New" w:cs="Courier New" w:hint="default"/>
+      </w:rPr>
+    </w:lvl>
+    <w:lvl w:ilvl="2" w:tplc="14090005" w:tentative="1">
+      <w:start w:val="1"/>
+      <w:numFmt w:val="bullet"/>
+      <w:lvlText w:val=""/>
+      <w:lvlJc w:val="left"/>
+      <w:pPr>
+        <w:ind w:left="2160" w:hanging="360"/>
+      </w:pPr>
+      <w:rPr>
+        <w:rFonts w:ascii="Wingdings" w:hAnsi="Wingdings" w:hint="default"/>
+      </w:rPr>
+    </w:lvl>
+    <w:lvl w:ilvl="3" w:tplc="14090001" w:tentative="1">
+      <w:start w:val="1"/>
+      <w:numFmt w:val="bullet"/>
+      <w:lvlText w:val=""/>
+      <w:lvlJc w:val="left"/>
+      <w:pPr>
+        <w:ind w:left="2880" w:hanging="360"/>
+      </w:pPr>
+      <w:rPr>
+        <w:rFonts w:ascii="Symbol" w:hAnsi="Symbol" w:hint="default"/>
+      </w:rPr>
+    </w:lvl>
+    <w:lvl w:ilvl="4" w:tplc="14090003" w:tentative="1">
+      <w:start w:val="1"/>
+      <w:numFmt w:val="bullet"/>
+      <w:lvlText w:val="o"/>
+      <w:lvlJc w:val="left"/>
+      <w:pPr>
+        <w:ind w:left="3600" w:hanging="360"/>
+      </w:pPr>
+      <w:rPr>
+        <w:rFonts w:ascii="Courier New" w:hAnsi="Courier New" w:cs="Courier New" w:hint="default"/>
+      </w:rPr>
+    </w:lvl>
+    <w:lvl w:ilvl="5" w:tplc="14090005" w:tentative="1">
+      <w:start w:val="1"/>
+      <w:numFmt w:val="bullet"/>
+      <w:lvlText w:val=""/>
+      <w:lvlJc w:val="left"/>
+      <w:pPr>
+        <w:ind w:left="4320" w:hanging="360"/>
+      </w:pPr>
+      <w:rPr>
+        <w:rFonts w:ascii="Wingdings" w:hAnsi="Wingdings" w:hint="default"/>
+      </w:rPr>
+    </w:lvl>
+    <w:lvl w:ilvl="6" w:tplc="14090001" w:tentative="1">
+      <w:start w:val="1"/>
+      <w:numFmt w:val="bullet"/>
+      <w:lvlText w:val=""/>
+      <w:lvlJc w:val="left"/>
+      <w:pPr>
+        <w:ind w:left="5040" w:hanging="360"/>
+      </w:pPr>
+      <w:rPr>
+        <w:rFonts w:ascii="Symbol" w:hAnsi="Symbol" w:hint="default"/>
+      </w:rPr>
+    </w:lvl>
+    <w:lvl w:ilvl="7" w:tplc="14090003" w:tentative="1">
+      <w:start w:val="1"/>
+      <w:numFmt w:val="bullet"/>
+      <w:lvlText w:val="o"/>
+      <w:lvlJc w:val="left"/>
+      <w:pPr>
+        <w:ind w:left="5760" w:hanging="360"/>
+      </w:pPr>
+      <w:rPr>
+        <w:rFonts w:ascii="Courier New" w:hAnsi="Courier New" w:cs="Courier New" w:hint="default"/>
+      </w:rPr>
+    </w:lvl>
+    <w:lvl w:ilvl="8" w:tplc="14090005" w:tentative="1">
+      <w:start w:val="1"/>
+      <w:numFmt w:val="bullet"/>
+      <w:lvlText w:val=""/>
+      <w:lvlJc w:val="left"/>
+      <w:pPr>
+        <w:ind w:left="6480" w:hanging="360"/>
+      </w:pPr>
+      <w:rPr>
+        <w:rFonts w:ascii="Wingdings" w:hAnsi="Wingdings" w:hint="default"/>
+      </w:rPr>
+    </w:lvl>
+  </w:abstractNum>
+  <w:abstractNum w:abstractNumId="6" w15:restartNumberingAfterBreak="0">
+    <w:nsid w:val="074216C5"/>
+    <w:multiLevelType w:val="hybridMultilevel"/>
+    <w:tmpl w:val="845A155E"/>
+    <w:lvl w:ilvl="0" w:tplc="14090001">
+      <w:start w:val="1"/>
+      <w:numFmt w:val="bullet"/>
+      <w:lvlText w:val=""/>
+      <w:lvlJc w:val="left"/>
+      <w:pPr>
+        <w:ind w:left="720" w:hanging="360"/>
+      </w:pPr>
+      <w:rPr>
+        <w:rFonts w:ascii="Symbol" w:hAnsi="Symbol" w:hint="default"/>
+      </w:rPr>
+    </w:lvl>
+    <w:lvl w:ilvl="1" w:tplc="14090003" w:tentative="1">
+      <w:start w:val="1"/>
+      <w:numFmt w:val="bullet"/>
+      <w:lvlText w:val="o"/>
+      <w:lvlJc w:val="left"/>
+      <w:pPr>
+        <w:ind w:left="1440" w:hanging="360"/>
+      </w:pPr>
+      <w:rPr>
+        <w:rFonts w:ascii="Courier New" w:hAnsi="Courier New" w:cs="Courier New" w:hint="default"/>
+      </w:rPr>
+    </w:lvl>
+    <w:lvl w:ilvl="2" w:tplc="14090005" w:tentative="1">
+      <w:start w:val="1"/>
+      <w:numFmt w:val="bullet"/>
+      <w:lvlText w:val=""/>
+      <w:lvlJc w:val="left"/>
+      <w:pPr>
+        <w:ind w:left="2160" w:hanging="360"/>
+      </w:pPr>
+      <w:rPr>
+        <w:rFonts w:ascii="Wingdings" w:hAnsi="Wingdings" w:hint="default"/>
+      </w:rPr>
+    </w:lvl>
+    <w:lvl w:ilvl="3" w:tplc="14090001" w:tentative="1">
+      <w:start w:val="1"/>
+      <w:numFmt w:val="bullet"/>
+      <w:lvlText w:val=""/>
+      <w:lvlJc w:val="left"/>
+      <w:pPr>
+        <w:ind w:left="2880" w:hanging="360"/>
+      </w:pPr>
+      <w:rPr>
+        <w:rFonts w:ascii="Symbol" w:hAnsi="Symbol" w:hint="default"/>
+      </w:rPr>
+    </w:lvl>
+    <w:lvl w:ilvl="4" w:tplc="14090003" w:tentative="1">
+      <w:start w:val="1"/>
+      <w:numFmt w:val="bullet"/>
+      <w:lvlText w:val="o"/>
+      <w:lvlJc w:val="left"/>
+      <w:pPr>
+        <w:ind w:left="3600" w:hanging="360"/>
+      </w:pPr>
+      <w:rPr>
+        <w:rFonts w:ascii="Courier New" w:hAnsi="Courier New" w:cs="Courier New" w:hint="default"/>
+      </w:rPr>
+    </w:lvl>
+    <w:lvl w:ilvl="5" w:tplc="14090005" w:tentative="1">
+      <w:start w:val="1"/>
+      <w:numFmt w:val="bullet"/>
+      <w:lvlText w:val=""/>
+      <w:lvlJc w:val="left"/>
+      <w:pPr>
+        <w:ind w:left="4320" w:hanging="360"/>
+      </w:pPr>
+      <w:rPr>
+        <w:rFonts w:ascii="Wingdings" w:hAnsi="Wingdings" w:hint="default"/>
+      </w:rPr>
+    </w:lvl>
+    <w:lvl w:ilvl="6" w:tplc="14090001" w:tentative="1">
+      <w:start w:val="1"/>
+      <w:numFmt w:val="bullet"/>
+      <w:lvlText w:val=""/>
+      <w:lvlJc w:val="left"/>
+      <w:pPr>
+        <w:ind w:left="5040" w:hanging="360"/>
+      </w:pPr>
+      <w:rPr>
+        <w:rFonts w:ascii="Symbol" w:hAnsi="Symbol" w:hint="default"/>
+      </w:rPr>
+    </w:lvl>
+    <w:lvl w:ilvl="7" w:tplc="14090003" w:tentative="1">
+      <w:start w:val="1"/>
+      <w:numFmt w:val="bullet"/>
+      <w:lvlText w:val="o"/>
+      <w:lvlJc w:val="left"/>
+      <w:pPr>
+        <w:ind w:left="5760" w:hanging="360"/>
+      </w:pPr>
+      <w:rPr>
+        <w:rFonts w:ascii="Courier New" w:hAnsi="Courier New" w:cs="Courier New" w:hint="default"/>
+      </w:rPr>
+    </w:lvl>
+    <w:lvl w:ilvl="8" w:tplc="14090005" w:tentative="1">
+      <w:start w:val="1"/>
+      <w:numFmt w:val="bullet"/>
+      <w:lvlText w:val=""/>
+      <w:lvlJc w:val="left"/>
+      <w:pPr>
+        <w:ind w:left="6480" w:hanging="360"/>
+      </w:pPr>
+      <w:rPr>
+        <w:rFonts w:ascii="Wingdings" w:hAnsi="Wingdings" w:hint="default"/>
+      </w:rPr>
+    </w:lvl>
+  </w:abstractNum>
+  <w:abstractNum w:abstractNumId="7" w15:restartNumberingAfterBreak="0">
     <w:nsid w:val="095704CE"/>
     <w:multiLevelType w:val="hybridMultilevel"/>
     <w:tmpl w:val="DF124B3E"/>
@@ -6734,7 +8028,7 @@
       </w:rPr>
     </w:lvl>
   </w:abstractNum>
-  <w:abstractNum w:abstractNumId="5" w15:restartNumberingAfterBreak="0">
+  <w:abstractNum w:abstractNumId="8" w15:restartNumberingAfterBreak="0">
     <w:nsid w:val="0DFB79C1"/>
     <w:multiLevelType w:val="hybridMultilevel"/>
     <w:tmpl w:val="504002E2"/>
@@ -6847,10 +8141,10 @@
       </w:rPr>
     </w:lvl>
   </w:abstractNum>
-  <w:abstractNum w:abstractNumId="6" w15:restartNumberingAfterBreak="0">
+  <w:abstractNum w:abstractNumId="9" w15:restartNumberingAfterBreak="0">
     <w:nsid w:val="0E784807"/>
     <w:multiLevelType w:val="multilevel"/>
-    <w:tmpl w:val="4B1011AE"/>
+    <w:tmpl w:val="933CF2CC"/>
     <w:lvl w:ilvl="0">
       <w:start w:val="1"/>
       <w:numFmt w:val="upperRoman"/>
@@ -6963,7 +8257,7 @@
       </w:rPr>
     </w:lvl>
   </w:abstractNum>
-  <w:abstractNum w:abstractNumId="7" w15:restartNumberingAfterBreak="0">
+  <w:abstractNum w:abstractNumId="10" w15:restartNumberingAfterBreak="0">
     <w:nsid w:val="16835FC0"/>
     <w:multiLevelType w:val="hybridMultilevel"/>
     <w:tmpl w:val="BA4A62A4"/>
@@ -7076,7 +8370,7 @@
       </w:rPr>
     </w:lvl>
   </w:abstractNum>
-  <w:abstractNum w:abstractNumId="8" w15:restartNumberingAfterBreak="0">
+  <w:abstractNum w:abstractNumId="11" w15:restartNumberingAfterBreak="0">
     <w:nsid w:val="1C120E88"/>
     <w:multiLevelType w:val="hybridMultilevel"/>
     <w:tmpl w:val="B24EDC9C"/>
@@ -7189,7 +8483,7 @@
       </w:rPr>
     </w:lvl>
   </w:abstractNum>
-  <w:abstractNum w:abstractNumId="9" w15:restartNumberingAfterBreak="0">
+  <w:abstractNum w:abstractNumId="12" w15:restartNumberingAfterBreak="0">
     <w:nsid w:val="1ED802BF"/>
     <w:multiLevelType w:val="hybridMultilevel"/>
     <w:tmpl w:val="2AAA16D8"/>
@@ -7302,7 +8596,7 @@
       </w:rPr>
     </w:lvl>
   </w:abstractNum>
-  <w:abstractNum w:abstractNumId="10" w15:restartNumberingAfterBreak="0">
+  <w:abstractNum w:abstractNumId="13" w15:restartNumberingAfterBreak="0">
     <w:nsid w:val="1FCF765F"/>
     <w:multiLevelType w:val="hybridMultilevel"/>
     <w:tmpl w:val="CA22F1EC"/>
@@ -7415,7 +8709,7 @@
       </w:rPr>
     </w:lvl>
   </w:abstractNum>
-  <w:abstractNum w:abstractNumId="11" w15:restartNumberingAfterBreak="0">
+  <w:abstractNum w:abstractNumId="14" w15:restartNumberingAfterBreak="0">
     <w:nsid w:val="20FD4C35"/>
     <w:multiLevelType w:val="hybridMultilevel"/>
     <w:tmpl w:val="87D21CCE"/>
@@ -7528,7 +8822,7 @@
       </w:rPr>
     </w:lvl>
   </w:abstractNum>
-  <w:abstractNum w:abstractNumId="12" w15:restartNumberingAfterBreak="0">
+  <w:abstractNum w:abstractNumId="15" w15:restartNumberingAfterBreak="0">
     <w:nsid w:val="221B199E"/>
     <w:multiLevelType w:val="hybridMultilevel"/>
     <w:tmpl w:val="52F4F324"/>
@@ -7641,7 +8935,7 @@
       </w:rPr>
     </w:lvl>
   </w:abstractNum>
-  <w:abstractNum w:abstractNumId="13" w15:restartNumberingAfterBreak="0">
+  <w:abstractNum w:abstractNumId="16" w15:restartNumberingAfterBreak="0">
     <w:nsid w:val="230D5C39"/>
     <w:multiLevelType w:val="hybridMultilevel"/>
     <w:tmpl w:val="B914BD16"/>
@@ -7754,7 +9048,7 @@
       </w:rPr>
     </w:lvl>
   </w:abstractNum>
-  <w:abstractNum w:abstractNumId="14" w15:restartNumberingAfterBreak="0">
+  <w:abstractNum w:abstractNumId="17" w15:restartNumberingAfterBreak="0">
     <w:nsid w:val="282A03C7"/>
     <w:multiLevelType w:val="hybridMultilevel"/>
     <w:tmpl w:val="47E0F210"/>
@@ -7867,7 +9161,7 @@
       </w:rPr>
     </w:lvl>
   </w:abstractNum>
-  <w:abstractNum w:abstractNumId="15" w15:restartNumberingAfterBreak="0">
+  <w:abstractNum w:abstractNumId="18" w15:restartNumberingAfterBreak="0">
     <w:nsid w:val="2C10282A"/>
     <w:multiLevelType w:val="hybridMultilevel"/>
     <w:tmpl w:val="3B6C003A"/>
@@ -7980,7 +9274,7 @@
       </w:rPr>
     </w:lvl>
   </w:abstractNum>
-  <w:abstractNum w:abstractNumId="16" w15:restartNumberingAfterBreak="0">
+  <w:abstractNum w:abstractNumId="19" w15:restartNumberingAfterBreak="0">
     <w:nsid w:val="2E856611"/>
     <w:multiLevelType w:val="hybridMultilevel"/>
     <w:tmpl w:val="E62E1D56"/>
@@ -8093,7 +9387,7 @@
       </w:rPr>
     </w:lvl>
   </w:abstractNum>
-  <w:abstractNum w:abstractNumId="17" w15:restartNumberingAfterBreak="0">
+  <w:abstractNum w:abstractNumId="20" w15:restartNumberingAfterBreak="0">
     <w:nsid w:val="31327923"/>
     <w:multiLevelType w:val="hybridMultilevel"/>
     <w:tmpl w:val="165C1E02"/>
@@ -8206,7 +9500,7 @@
       </w:rPr>
     </w:lvl>
   </w:abstractNum>
-  <w:abstractNum w:abstractNumId="18" w15:restartNumberingAfterBreak="0">
+  <w:abstractNum w:abstractNumId="21" w15:restartNumberingAfterBreak="0">
     <w:nsid w:val="326333F4"/>
     <w:multiLevelType w:val="hybridMultilevel"/>
     <w:tmpl w:val="B2DAE0E8"/>
@@ -8319,7 +9613,7 @@
       </w:rPr>
     </w:lvl>
   </w:abstractNum>
-  <w:abstractNum w:abstractNumId="19" w15:restartNumberingAfterBreak="0">
+  <w:abstractNum w:abstractNumId="22" w15:restartNumberingAfterBreak="0">
     <w:nsid w:val="340F55D3"/>
     <w:multiLevelType w:val="hybridMultilevel"/>
     <w:tmpl w:val="3D44BF22"/>
@@ -8432,7 +9726,7 @@
       </w:rPr>
     </w:lvl>
   </w:abstractNum>
-  <w:abstractNum w:abstractNumId="20" w15:restartNumberingAfterBreak="0">
+  <w:abstractNum w:abstractNumId="23" w15:restartNumberingAfterBreak="0">
     <w:nsid w:val="34FD1B52"/>
     <w:multiLevelType w:val="hybridMultilevel"/>
     <w:tmpl w:val="959E5CFA"/>
@@ -8545,7 +9839,7 @@
       </w:rPr>
     </w:lvl>
   </w:abstractNum>
-  <w:abstractNum w:abstractNumId="21" w15:restartNumberingAfterBreak="0">
+  <w:abstractNum w:abstractNumId="24" w15:restartNumberingAfterBreak="0">
     <w:nsid w:val="37CC4D51"/>
     <w:multiLevelType w:val="hybridMultilevel"/>
     <w:tmpl w:val="B290EB46"/>
@@ -8658,7 +9952,7 @@
       </w:rPr>
     </w:lvl>
   </w:abstractNum>
-  <w:abstractNum w:abstractNumId="22" w15:restartNumberingAfterBreak="0">
+  <w:abstractNum w:abstractNumId="25" w15:restartNumberingAfterBreak="0">
     <w:nsid w:val="3C543024"/>
     <w:multiLevelType w:val="hybridMultilevel"/>
     <w:tmpl w:val="D96CB88E"/>
@@ -8771,7 +10065,7 @@
       </w:rPr>
     </w:lvl>
   </w:abstractNum>
-  <w:abstractNum w:abstractNumId="23" w15:restartNumberingAfterBreak="0">
+  <w:abstractNum w:abstractNumId="26" w15:restartNumberingAfterBreak="0">
     <w:nsid w:val="410814C0"/>
     <w:multiLevelType w:val="hybridMultilevel"/>
     <w:tmpl w:val="DC229BCC"/>
@@ -8884,7 +10178,7 @@
       </w:rPr>
     </w:lvl>
   </w:abstractNum>
-  <w:abstractNum w:abstractNumId="24" w15:restartNumberingAfterBreak="0">
+  <w:abstractNum w:abstractNumId="27" w15:restartNumberingAfterBreak="0">
     <w:nsid w:val="4142381C"/>
     <w:multiLevelType w:val="hybridMultilevel"/>
     <w:tmpl w:val="08A4C55C"/>
@@ -8997,7 +10291,7 @@
       </w:rPr>
     </w:lvl>
   </w:abstractNum>
-  <w:abstractNum w:abstractNumId="25" w15:restartNumberingAfterBreak="0">
+  <w:abstractNum w:abstractNumId="28" w15:restartNumberingAfterBreak="0">
     <w:nsid w:val="42DC40B4"/>
     <w:multiLevelType w:val="hybridMultilevel"/>
     <w:tmpl w:val="D1F66710"/>
@@ -9110,7 +10404,7 @@
       </w:rPr>
     </w:lvl>
   </w:abstractNum>
-  <w:abstractNum w:abstractNumId="26" w15:restartNumberingAfterBreak="0">
+  <w:abstractNum w:abstractNumId="29" w15:restartNumberingAfterBreak="0">
     <w:nsid w:val="43C4097D"/>
     <w:multiLevelType w:val="hybridMultilevel"/>
     <w:tmpl w:val="D9A05F12"/>
@@ -9223,7 +10517,120 @@
       </w:rPr>
     </w:lvl>
   </w:abstractNum>
-  <w:abstractNum w:abstractNumId="27" w15:restartNumberingAfterBreak="0">
+  <w:abstractNum w:abstractNumId="30" w15:restartNumberingAfterBreak="0">
+    <w:nsid w:val="442041B3"/>
+    <w:multiLevelType w:val="hybridMultilevel"/>
+    <w:tmpl w:val="7428B328"/>
+    <w:lvl w:ilvl="0" w:tplc="14090001">
+      <w:start w:val="1"/>
+      <w:numFmt w:val="bullet"/>
+      <w:lvlText w:val=""/>
+      <w:lvlJc w:val="left"/>
+      <w:pPr>
+        <w:ind w:left="720" w:hanging="360"/>
+      </w:pPr>
+      <w:rPr>
+        <w:rFonts w:ascii="Symbol" w:hAnsi="Symbol" w:hint="default"/>
+      </w:rPr>
+    </w:lvl>
+    <w:lvl w:ilvl="1" w:tplc="14090003" w:tentative="1">
+      <w:start w:val="1"/>
+      <w:numFmt w:val="bullet"/>
+      <w:lvlText w:val="o"/>
+      <w:lvlJc w:val="left"/>
+      <w:pPr>
+        <w:ind w:left="1440" w:hanging="360"/>
+      </w:pPr>
+      <w:rPr>
+        <w:rFonts w:ascii="Courier New" w:hAnsi="Courier New" w:cs="Courier New" w:hint="default"/>
+      </w:rPr>
+    </w:lvl>
+    <w:lvl w:ilvl="2" w:tplc="14090005" w:tentative="1">
+      <w:start w:val="1"/>
+      <w:numFmt w:val="bullet"/>
+      <w:lvlText w:val=""/>
+      <w:lvlJc w:val="left"/>
+      <w:pPr>
+        <w:ind w:left="2160" w:hanging="360"/>
+      </w:pPr>
+      <w:rPr>
+        <w:rFonts w:ascii="Wingdings" w:hAnsi="Wingdings" w:hint="default"/>
+      </w:rPr>
+    </w:lvl>
+    <w:lvl w:ilvl="3" w:tplc="14090001" w:tentative="1">
+      <w:start w:val="1"/>
+      <w:numFmt w:val="bullet"/>
+      <w:lvlText w:val=""/>
+      <w:lvlJc w:val="left"/>
+      <w:pPr>
+        <w:ind w:left="2880" w:hanging="360"/>
+      </w:pPr>
+      <w:rPr>
+        <w:rFonts w:ascii="Symbol" w:hAnsi="Symbol" w:hint="default"/>
+      </w:rPr>
+    </w:lvl>
+    <w:lvl w:ilvl="4" w:tplc="14090003" w:tentative="1">
+      <w:start w:val="1"/>
+      <w:numFmt w:val="bullet"/>
+      <w:lvlText w:val="o"/>
+      <w:lvlJc w:val="left"/>
+      <w:pPr>
+        <w:ind w:left="3600" w:hanging="360"/>
+      </w:pPr>
+      <w:rPr>
+        <w:rFonts w:ascii="Courier New" w:hAnsi="Courier New" w:cs="Courier New" w:hint="default"/>
+      </w:rPr>
+    </w:lvl>
+    <w:lvl w:ilvl="5" w:tplc="14090005" w:tentative="1">
+      <w:start w:val="1"/>
+      <w:numFmt w:val="bullet"/>
+      <w:lvlText w:val=""/>
+      <w:lvlJc w:val="left"/>
+      <w:pPr>
+        <w:ind w:left="4320" w:hanging="360"/>
+      </w:pPr>
+      <w:rPr>
+        <w:rFonts w:ascii="Wingdings" w:hAnsi="Wingdings" w:hint="default"/>
+      </w:rPr>
+    </w:lvl>
+    <w:lvl w:ilvl="6" w:tplc="14090001" w:tentative="1">
+      <w:start w:val="1"/>
+      <w:numFmt w:val="bullet"/>
+      <w:lvlText w:val=""/>
+      <w:lvlJc w:val="left"/>
+      <w:pPr>
+        <w:ind w:left="5040" w:hanging="360"/>
+      </w:pPr>
+      <w:rPr>
+        <w:rFonts w:ascii="Symbol" w:hAnsi="Symbol" w:hint="default"/>
+      </w:rPr>
+    </w:lvl>
+    <w:lvl w:ilvl="7" w:tplc="14090003" w:tentative="1">
+      <w:start w:val="1"/>
+      <w:numFmt w:val="bullet"/>
+      <w:lvlText w:val="o"/>
+      <w:lvlJc w:val="left"/>
+      <w:pPr>
+        <w:ind w:left="5760" w:hanging="360"/>
+      </w:pPr>
+      <w:rPr>
+        <w:rFonts w:ascii="Courier New" w:hAnsi="Courier New" w:cs="Courier New" w:hint="default"/>
+      </w:rPr>
+    </w:lvl>
+    <w:lvl w:ilvl="8" w:tplc="14090005" w:tentative="1">
+      <w:start w:val="1"/>
+      <w:numFmt w:val="bullet"/>
+      <w:lvlText w:val=""/>
+      <w:lvlJc w:val="left"/>
+      <w:pPr>
+        <w:ind w:left="6480" w:hanging="360"/>
+      </w:pPr>
+      <w:rPr>
+        <w:rFonts w:ascii="Wingdings" w:hAnsi="Wingdings" w:hint="default"/>
+      </w:rPr>
+    </w:lvl>
+  </w:abstractNum>
+  <w:abstractNum w:abstractNumId="31" w15:restartNumberingAfterBreak="0">
     <w:nsid w:val="44F54096"/>
     <w:multiLevelType w:val="hybridMultilevel"/>
     <w:tmpl w:val="6AC6C1F4"/>
@@ -9312,7 +10719,7 @@
       </w:pPr>
     </w:lvl>
   </w:abstractNum>
-  <w:abstractNum w:abstractNumId="28" w15:restartNumberingAfterBreak="0">
+  <w:abstractNum w:abstractNumId="32" w15:restartNumberingAfterBreak="0">
     <w:nsid w:val="45A75156"/>
     <w:multiLevelType w:val="hybridMultilevel"/>
     <w:tmpl w:val="83942440"/>
@@ -9401,7 +10808,7 @@
       </w:pPr>
     </w:lvl>
   </w:abstractNum>
-  <w:abstractNum w:abstractNumId="29" w15:restartNumberingAfterBreak="0">
+  <w:abstractNum w:abstractNumId="33" w15:restartNumberingAfterBreak="0">
     <w:nsid w:val="45C02360"/>
     <w:multiLevelType w:val="hybridMultilevel"/>
     <w:tmpl w:val="B978B0BE"/>
@@ -9514,7 +10921,99 @@
       </w:rPr>
     </w:lvl>
   </w:abstractNum>
-  <w:abstractNum w:abstractNumId="30" w15:restartNumberingAfterBreak="0">
+  <w:abstractNum w:abstractNumId="34" w15:restartNumberingAfterBreak="0">
+    <w:nsid w:val="4BE54ED9"/>
+    <w:multiLevelType w:val="hybridMultilevel"/>
+    <w:tmpl w:val="D0865344"/>
+    <w:lvl w:ilvl="0" w:tplc="1409000F">
+      <w:start w:val="1"/>
+      <w:numFmt w:val="decimal"/>
+      <w:lvlText w:val="%1."/>
+      <w:lvlJc w:val="left"/>
+      <w:pPr>
+        <w:ind w:left="720" w:hanging="360"/>
+      </w:pPr>
+      <w:rPr>
+        <w:rFonts w:hint="default"/>
+      </w:rPr>
+    </w:lvl>
+    <w:lvl w:ilvl="1" w:tplc="14090001">
+      <w:start w:val="1"/>
+      <w:numFmt w:val="bullet"/>
+      <w:lvlText w:val=""/>
+      <w:lvlJc w:val="left"/>
+      <w:pPr>
+        <w:ind w:left="1440" w:hanging="360"/>
+      </w:pPr>
+      <w:rPr>
+        <w:rFonts w:ascii="Symbol" w:hAnsi="Symbol" w:hint="default"/>
+      </w:rPr>
+    </w:lvl>
+    <w:lvl w:ilvl="2" w:tplc="1409001B" w:tentative="1">
+      <w:start w:val="1"/>
+      <w:numFmt w:val="lowerRoman"/>
+      <w:lvlText w:val="%3."/>
+      <w:lvlJc w:val="right"/>
+      <w:pPr>
+        <w:ind w:left="2160" w:hanging="180"/>
+      </w:pPr>
+    </w:lvl>
+    <w:lvl w:ilvl="3" w:tplc="1409000F" w:tentative="1">
+      <w:start w:val="1"/>
+      <w:numFmt w:val="decimal"/>
+      <w:lvlText w:val="%4."/>
+      <w:lvlJc w:val="left"/>
+      <w:pPr>
+        <w:ind w:left="2880" w:hanging="360"/>
+      </w:pPr>
+    </w:lvl>
+    <w:lvl w:ilvl="4" w:tplc="14090019" w:tentative="1">
+      <w:start w:val="1"/>
+      <w:numFmt w:val="lowerLetter"/>
+      <w:lvlText w:val="%5."/>
+      <w:lvlJc w:val="left"/>
+      <w:pPr>
+        <w:ind w:left="3600" w:hanging="360"/>
+      </w:pPr>
+    </w:lvl>
+    <w:lvl w:ilvl="5" w:tplc="1409001B" w:tentative="1">
+      <w:start w:val="1"/>
+      <w:numFmt w:val="lowerRoman"/>
+      <w:lvlText w:val="%6."/>
+      <w:lvlJc w:val="right"/>
+      <w:pPr>
+        <w:ind w:left="4320" w:hanging="180"/>
+      </w:pPr>
+    </w:lvl>
+    <w:lvl w:ilvl="6" w:tplc="1409000F" w:tentative="1">
+      <w:start w:val="1"/>
+      <w:numFmt w:val="decimal"/>
+      <w:lvlText w:val="%7."/>
+      <w:lvlJc w:val="left"/>
+      <w:pPr>
+        <w:ind w:left="5040" w:hanging="360"/>
+      </w:pPr>
+    </w:lvl>
+    <w:lvl w:ilvl="7" w:tplc="14090019" w:tentative="1">
+      <w:start w:val="1"/>
+      <w:numFmt w:val="lowerLetter"/>
+      <w:lvlText w:val="%8."/>
+      <w:lvlJc w:val="left"/>
+      <w:pPr>
+        <w:ind w:left="5760" w:hanging="360"/>
+      </w:pPr>
+    </w:lvl>
+    <w:lvl w:ilvl="8" w:tplc="1409001B" w:tentative="1">
+      <w:start w:val="1"/>
+      <w:numFmt w:val="lowerRoman"/>
+      <w:lvlText w:val="%9."/>
+      <w:lvlJc w:val="right"/>
+      <w:pPr>
+        <w:ind w:left="6480" w:hanging="180"/>
+      </w:pPr>
+    </w:lvl>
+  </w:abstractNum>
+  <w:abstractNum w:abstractNumId="35" w15:restartNumberingAfterBreak="0">
     <w:nsid w:val="4E4F6945"/>
     <w:multiLevelType w:val="hybridMultilevel"/>
     <w:tmpl w:val="AC7A77A0"/>
@@ -9627,7 +11126,120 @@
       </w:rPr>
     </w:lvl>
   </w:abstractNum>
-  <w:abstractNum w:abstractNumId="31" w15:restartNumberingAfterBreak="0">
+  <w:abstractNum w:abstractNumId="36" w15:restartNumberingAfterBreak="0">
+    <w:nsid w:val="523C7D46"/>
+    <w:multiLevelType w:val="hybridMultilevel"/>
+    <w:tmpl w:val="503C91DA"/>
+    <w:lvl w:ilvl="0" w:tplc="14090001">
+      <w:start w:val="1"/>
+      <w:numFmt w:val="bullet"/>
+      <w:lvlText w:val=""/>
+      <w:lvlJc w:val="left"/>
+      <w:pPr>
+        <w:ind w:left="1080" w:hanging="360"/>
+      </w:pPr>
+      <w:rPr>
+        <w:rFonts w:ascii="Symbol" w:hAnsi="Symbol" w:hint="default"/>
+      </w:rPr>
+    </w:lvl>
+    <w:lvl w:ilvl="1" w:tplc="14090003" w:tentative="1">
+      <w:start w:val="1"/>
+      <w:numFmt w:val="bullet"/>
+      <w:lvlText w:val="o"/>
+      <w:lvlJc w:val="left"/>
+      <w:pPr>
+        <w:ind w:left="1800" w:hanging="360"/>
+      </w:pPr>
+      <w:rPr>
+        <w:rFonts w:ascii="Courier New" w:hAnsi="Courier New" w:cs="Courier New" w:hint="default"/>
+      </w:rPr>
+    </w:lvl>
+    <w:lvl w:ilvl="2" w:tplc="14090005" w:tentative="1">
+      <w:start w:val="1"/>
+      <w:numFmt w:val="bullet"/>
+      <w:lvlText w:val=""/>
+      <w:lvlJc w:val="left"/>
+      <w:pPr>
+        <w:ind w:left="2520" w:hanging="360"/>
+      </w:pPr>
+      <w:rPr>
+        <w:rFonts w:ascii="Wingdings" w:hAnsi="Wingdings" w:hint="default"/>
+      </w:rPr>
+    </w:lvl>
+    <w:lvl w:ilvl="3" w:tplc="14090001" w:tentative="1">
+      <w:start w:val="1"/>
+      <w:numFmt w:val="bullet"/>
+      <w:lvlText w:val=""/>
+      <w:lvlJc w:val="left"/>
+      <w:pPr>
+        <w:ind w:left="3240" w:hanging="360"/>
+      </w:pPr>
+      <w:rPr>
+        <w:rFonts w:ascii="Symbol" w:hAnsi="Symbol" w:hint="default"/>
+      </w:rPr>
+    </w:lvl>
+    <w:lvl w:ilvl="4" w:tplc="14090003" w:tentative="1">
+      <w:start w:val="1"/>
+      <w:numFmt w:val="bullet"/>
+      <w:lvlText w:val="o"/>
+      <w:lvlJc w:val="left"/>
+      <w:pPr>
+        <w:ind w:left="3960" w:hanging="360"/>
+      </w:pPr>
+      <w:rPr>
+        <w:rFonts w:ascii="Courier New" w:hAnsi="Courier New" w:cs="Courier New" w:hint="default"/>
+      </w:rPr>
+    </w:lvl>
+    <w:lvl w:ilvl="5" w:tplc="14090005" w:tentative="1">
+      <w:start w:val="1"/>
+      <w:numFmt w:val="bullet"/>
+      <w:lvlText w:val=""/>
+      <w:lvlJc w:val="left"/>
+      <w:pPr>
+        <w:ind w:left="4680" w:hanging="360"/>
+      </w:pPr>
+      <w:rPr>
+        <w:rFonts w:ascii="Wingdings" w:hAnsi="Wingdings" w:hint="default"/>
+      </w:rPr>
+    </w:lvl>
+    <w:lvl w:ilvl="6" w:tplc="14090001" w:tentative="1">
+      <w:start w:val="1"/>
+      <w:numFmt w:val="bullet"/>
+      <w:lvlText w:val=""/>
+      <w:lvlJc w:val="left"/>
+      <w:pPr>
+        <w:ind w:left="5400" w:hanging="360"/>
+      </w:pPr>
+      <w:rPr>
+        <w:rFonts w:ascii="Symbol" w:hAnsi="Symbol" w:hint="default"/>
+      </w:rPr>
+    </w:lvl>
+    <w:lvl w:ilvl="7" w:tplc="14090003" w:tentative="1">
+      <w:start w:val="1"/>
+      <w:numFmt w:val="bullet"/>
+      <w:lvlText w:val="o"/>
+      <w:lvlJc w:val="left"/>
+      <w:pPr>
+        <w:ind w:left="6120" w:hanging="360"/>
+      </w:pPr>
+      <w:rPr>
+        <w:rFonts w:ascii="Courier New" w:hAnsi="Courier New" w:cs="Courier New" w:hint="default"/>
+      </w:rPr>
+    </w:lvl>
+    <w:lvl w:ilvl="8" w:tplc="14090005" w:tentative="1">
+      <w:start w:val="1"/>
+      <w:numFmt w:val="bullet"/>
+      <w:lvlText w:val=""/>
+      <w:lvlJc w:val="left"/>
+      <w:pPr>
+        <w:ind w:left="6840" w:hanging="360"/>
+      </w:pPr>
+      <w:rPr>
+        <w:rFonts w:ascii="Wingdings" w:hAnsi="Wingdings" w:hint="default"/>
+      </w:rPr>
+    </w:lvl>
+  </w:abstractNum>
+  <w:abstractNum w:abstractNumId="37" w15:restartNumberingAfterBreak="0">
     <w:nsid w:val="570F1D80"/>
     <w:multiLevelType w:val="hybridMultilevel"/>
     <w:tmpl w:val="321483D6"/>
@@ -9740,7 +11352,7 @@
       </w:rPr>
     </w:lvl>
   </w:abstractNum>
-  <w:abstractNum w:abstractNumId="32" w15:restartNumberingAfterBreak="0">
+  <w:abstractNum w:abstractNumId="38" w15:restartNumberingAfterBreak="0">
     <w:nsid w:val="59000C04"/>
     <w:multiLevelType w:val="hybridMultilevel"/>
     <w:tmpl w:val="A27AA422"/>
@@ -9853,7 +11465,7 @@
       </w:rPr>
     </w:lvl>
   </w:abstractNum>
-  <w:abstractNum w:abstractNumId="33" w15:restartNumberingAfterBreak="0">
+  <w:abstractNum w:abstractNumId="39" w15:restartNumberingAfterBreak="0">
     <w:nsid w:val="598C1860"/>
     <w:multiLevelType w:val="hybridMultilevel"/>
     <w:tmpl w:val="6C5684AC"/>
@@ -9966,7 +11578,7 @@
       </w:rPr>
     </w:lvl>
   </w:abstractNum>
-  <w:abstractNum w:abstractNumId="34" w15:restartNumberingAfterBreak="0">
+  <w:abstractNum w:abstractNumId="40" w15:restartNumberingAfterBreak="0">
     <w:nsid w:val="59AB3692"/>
     <w:multiLevelType w:val="hybridMultilevel"/>
     <w:tmpl w:val="B636B912"/>
@@ -10055,7 +11667,7 @@
       </w:pPr>
     </w:lvl>
   </w:abstractNum>
-  <w:abstractNum w:abstractNumId="35" w15:restartNumberingAfterBreak="0">
+  <w:abstractNum w:abstractNumId="41" w15:restartNumberingAfterBreak="0">
     <w:nsid w:val="5D251D5B"/>
     <w:multiLevelType w:val="hybridMultilevel"/>
     <w:tmpl w:val="E44E41DC"/>
@@ -10168,7 +11780,7 @@
       </w:rPr>
     </w:lvl>
   </w:abstractNum>
-  <w:abstractNum w:abstractNumId="36" w15:restartNumberingAfterBreak="0">
+  <w:abstractNum w:abstractNumId="42" w15:restartNumberingAfterBreak="0">
     <w:nsid w:val="5F574A29"/>
     <w:multiLevelType w:val="hybridMultilevel"/>
     <w:tmpl w:val="75E8C20C"/>
@@ -10281,7 +11893,7 @@
       </w:rPr>
     </w:lvl>
   </w:abstractNum>
-  <w:abstractNum w:abstractNumId="37" w15:restartNumberingAfterBreak="0">
+  <w:abstractNum w:abstractNumId="43" w15:restartNumberingAfterBreak="0">
     <w:nsid w:val="5FC30FEC"/>
     <w:multiLevelType w:val="hybridMultilevel"/>
     <w:tmpl w:val="29D67812"/>
@@ -10394,7 +12006,7 @@
       </w:rPr>
     </w:lvl>
   </w:abstractNum>
-  <w:abstractNum w:abstractNumId="38" w15:restartNumberingAfterBreak="0">
+  <w:abstractNum w:abstractNumId="44" w15:restartNumberingAfterBreak="0">
     <w:nsid w:val="63E353EE"/>
     <w:multiLevelType w:val="hybridMultilevel"/>
     <w:tmpl w:val="6F8CE8D8"/>
@@ -10507,7 +12119,7 @@
       </w:rPr>
     </w:lvl>
   </w:abstractNum>
-  <w:abstractNum w:abstractNumId="39" w15:restartNumberingAfterBreak="0">
+  <w:abstractNum w:abstractNumId="45" w15:restartNumberingAfterBreak="0">
     <w:nsid w:val="648D47BA"/>
     <w:multiLevelType w:val="hybridMultilevel"/>
     <w:tmpl w:val="CD2C8C24"/>
@@ -10620,7 +12232,7 @@
       </w:rPr>
     </w:lvl>
   </w:abstractNum>
-  <w:abstractNum w:abstractNumId="40" w15:restartNumberingAfterBreak="0">
+  <w:abstractNum w:abstractNumId="46" w15:restartNumberingAfterBreak="0">
     <w:nsid w:val="64AA143C"/>
     <w:multiLevelType w:val="hybridMultilevel"/>
     <w:tmpl w:val="98CEB17C"/>
@@ -10733,7 +12345,7 @@
       </w:rPr>
     </w:lvl>
   </w:abstractNum>
-  <w:abstractNum w:abstractNumId="41" w15:restartNumberingAfterBreak="0">
+  <w:abstractNum w:abstractNumId="47" w15:restartNumberingAfterBreak="0">
     <w:nsid w:val="64AF6480"/>
     <w:multiLevelType w:val="hybridMultilevel"/>
     <w:tmpl w:val="25C2EFC2"/>
@@ -10846,7 +12458,7 @@
       </w:rPr>
     </w:lvl>
   </w:abstractNum>
-  <w:abstractNum w:abstractNumId="42" w15:restartNumberingAfterBreak="0">
+  <w:abstractNum w:abstractNumId="48" w15:restartNumberingAfterBreak="0">
     <w:nsid w:val="66424656"/>
     <w:multiLevelType w:val="hybridMultilevel"/>
     <w:tmpl w:val="E3B4ED90"/>
@@ -10959,7 +12571,7 @@
       </w:rPr>
     </w:lvl>
   </w:abstractNum>
-  <w:abstractNum w:abstractNumId="43" w15:restartNumberingAfterBreak="0">
+  <w:abstractNum w:abstractNumId="49" w15:restartNumberingAfterBreak="0">
     <w:nsid w:val="6824745B"/>
     <w:multiLevelType w:val="hybridMultilevel"/>
     <w:tmpl w:val="38884A0A"/>
@@ -11072,7 +12684,7 @@
       </w:rPr>
     </w:lvl>
   </w:abstractNum>
-  <w:abstractNum w:abstractNumId="44" w15:restartNumberingAfterBreak="0">
+  <w:abstractNum w:abstractNumId="50" w15:restartNumberingAfterBreak="0">
     <w:nsid w:val="6DFE04FE"/>
     <w:multiLevelType w:val="hybridMultilevel"/>
     <w:tmpl w:val="689453CE"/>
@@ -11185,7 +12797,7 @@
       </w:rPr>
     </w:lvl>
   </w:abstractNum>
-  <w:abstractNum w:abstractNumId="45" w15:restartNumberingAfterBreak="0">
+  <w:abstractNum w:abstractNumId="51" w15:restartNumberingAfterBreak="0">
     <w:nsid w:val="70286EDD"/>
     <w:multiLevelType w:val="hybridMultilevel"/>
     <w:tmpl w:val="8EEC619E"/>
@@ -11298,7 +12910,7 @@
       </w:rPr>
     </w:lvl>
   </w:abstractNum>
-  <w:abstractNum w:abstractNumId="46" w15:restartNumberingAfterBreak="0">
+  <w:abstractNum w:abstractNumId="52" w15:restartNumberingAfterBreak="0">
     <w:nsid w:val="7361225A"/>
     <w:multiLevelType w:val="hybridMultilevel"/>
     <w:tmpl w:val="F8C66D70"/>
@@ -11411,7 +13023,7 @@
       </w:rPr>
     </w:lvl>
   </w:abstractNum>
-  <w:abstractNum w:abstractNumId="47" w15:restartNumberingAfterBreak="0">
+  <w:abstractNum w:abstractNumId="53" w15:restartNumberingAfterBreak="0">
     <w:nsid w:val="7C047CA9"/>
     <w:multiLevelType w:val="hybridMultilevel"/>
     <w:tmpl w:val="5BD8FCD6"/>
@@ -11500,11 +13112,124 @@
       </w:pPr>
     </w:lvl>
   </w:abstractNum>
+  <w:abstractNum w:abstractNumId="54" w15:restartNumberingAfterBreak="0">
+    <w:nsid w:val="7C785E79"/>
+    <w:multiLevelType w:val="hybridMultilevel"/>
+    <w:tmpl w:val="4B0A304C"/>
+    <w:lvl w:ilvl="0" w:tplc="14090001">
+      <w:start w:val="1"/>
+      <w:numFmt w:val="bullet"/>
+      <w:lvlText w:val=""/>
+      <w:lvlJc w:val="left"/>
+      <w:pPr>
+        <w:ind w:left="720" w:hanging="360"/>
+      </w:pPr>
+      <w:rPr>
+        <w:rFonts w:ascii="Symbol" w:hAnsi="Symbol" w:hint="default"/>
+      </w:rPr>
+    </w:lvl>
+    <w:lvl w:ilvl="1" w:tplc="14090003" w:tentative="1">
+      <w:start w:val="1"/>
+      <w:numFmt w:val="bullet"/>
+      <w:lvlText w:val="o"/>
+      <w:lvlJc w:val="left"/>
+      <w:pPr>
+        <w:ind w:left="1440" w:hanging="360"/>
+      </w:pPr>
+      <w:rPr>
+        <w:rFonts w:ascii="Courier New" w:hAnsi="Courier New" w:cs="Courier New" w:hint="default"/>
+      </w:rPr>
+    </w:lvl>
+    <w:lvl w:ilvl="2" w:tplc="14090005" w:tentative="1">
+      <w:start w:val="1"/>
+      <w:numFmt w:val="bullet"/>
+      <w:lvlText w:val=""/>
+      <w:lvlJc w:val="left"/>
+      <w:pPr>
+        <w:ind w:left="2160" w:hanging="360"/>
+      </w:pPr>
+      <w:rPr>
+        <w:rFonts w:ascii="Wingdings" w:hAnsi="Wingdings" w:hint="default"/>
+      </w:rPr>
+    </w:lvl>
+    <w:lvl w:ilvl="3" w:tplc="14090001" w:tentative="1">
+      <w:start w:val="1"/>
+      <w:numFmt w:val="bullet"/>
+      <w:lvlText w:val=""/>
+      <w:lvlJc w:val="left"/>
+      <w:pPr>
+        <w:ind w:left="2880" w:hanging="360"/>
+      </w:pPr>
+      <w:rPr>
+        <w:rFonts w:ascii="Symbol" w:hAnsi="Symbol" w:hint="default"/>
+      </w:rPr>
+    </w:lvl>
+    <w:lvl w:ilvl="4" w:tplc="14090003" w:tentative="1">
+      <w:start w:val="1"/>
+      <w:numFmt w:val="bullet"/>
+      <w:lvlText w:val="o"/>
+      <w:lvlJc w:val="left"/>
+      <w:pPr>
+        <w:ind w:left="3600" w:hanging="360"/>
+      </w:pPr>
+      <w:rPr>
+        <w:rFonts w:ascii="Courier New" w:hAnsi="Courier New" w:cs="Courier New" w:hint="default"/>
+      </w:rPr>
+    </w:lvl>
+    <w:lvl w:ilvl="5" w:tplc="14090005" w:tentative="1">
+      <w:start w:val="1"/>
+      <w:numFmt w:val="bullet"/>
+      <w:lvlText w:val=""/>
+      <w:lvlJc w:val="left"/>
+      <w:pPr>
+        <w:ind w:left="4320" w:hanging="360"/>
+      </w:pPr>
+      <w:rPr>
+        <w:rFonts w:ascii="Wingdings" w:hAnsi="Wingdings" w:hint="default"/>
+      </w:rPr>
+    </w:lvl>
+    <w:lvl w:ilvl="6" w:tplc="14090001" w:tentative="1">
+      <w:start w:val="1"/>
+      <w:numFmt w:val="bullet"/>
+      <w:lvlText w:val=""/>
+      <w:lvlJc w:val="left"/>
+      <w:pPr>
+        <w:ind w:left="5040" w:hanging="360"/>
+      </w:pPr>
+      <w:rPr>
+        <w:rFonts w:ascii="Symbol" w:hAnsi="Symbol" w:hint="default"/>
+      </w:rPr>
+    </w:lvl>
+    <w:lvl w:ilvl="7" w:tplc="14090003" w:tentative="1">
+      <w:start w:val="1"/>
+      <w:numFmt w:val="bullet"/>
+      <w:lvlText w:val="o"/>
+      <w:lvlJc w:val="left"/>
+      <w:pPr>
+        <w:ind w:left="5760" w:hanging="360"/>
+      </w:pPr>
+      <w:rPr>
+        <w:rFonts w:ascii="Courier New" w:hAnsi="Courier New" w:cs="Courier New" w:hint="default"/>
+      </w:rPr>
+    </w:lvl>
+    <w:lvl w:ilvl="8" w:tplc="14090005" w:tentative="1">
+      <w:start w:val="1"/>
+      <w:numFmt w:val="bullet"/>
+      <w:lvlText w:val=""/>
+      <w:lvlJc w:val="left"/>
+      <w:pPr>
+        <w:ind w:left="6480" w:hanging="360"/>
+      </w:pPr>
+      <w:rPr>
+        <w:rFonts w:ascii="Wingdings" w:hAnsi="Wingdings" w:hint="default"/>
+      </w:rPr>
+    </w:lvl>
+  </w:abstractNum>
   <w:num w:numId="1">
-    <w:abstractNumId w:val="6"/>
+    <w:abstractNumId w:val="9"/>
   </w:num>
   <w:num w:numId="2">
-    <w:abstractNumId w:val="6"/>
+    <w:abstractNumId w:val="9"/>
     <w:lvlOverride w:ilvl="0">
       <w:startOverride w:val="1"/>
     </w:lvlOverride>
@@ -11534,7 +13259,7 @@
     </w:lvlOverride>
   </w:num>
   <w:num w:numId="3">
-    <w:abstractNumId w:val="6"/>
+    <w:abstractNumId w:val="9"/>
     <w:lvlOverride w:ilvl="0">
       <w:startOverride w:val="1"/>
     </w:lvlOverride>
@@ -11564,46 +13289,46 @@
     </w:lvlOverride>
   </w:num>
   <w:num w:numId="4">
-    <w:abstractNumId w:val="44"/>
+    <w:abstractNumId w:val="50"/>
   </w:num>
   <w:num w:numId="5">
-    <w:abstractNumId w:val="25"/>
+    <w:abstractNumId w:val="28"/>
   </w:num>
   <w:num w:numId="6">
+    <w:abstractNumId w:val="17"/>
+  </w:num>
+  <w:num w:numId="7">
+    <w:abstractNumId w:val="41"/>
+  </w:num>
+  <w:num w:numId="8">
+    <w:abstractNumId w:val="35"/>
+  </w:num>
+  <w:num w:numId="9">
+    <w:abstractNumId w:val="40"/>
+  </w:num>
+  <w:num w:numId="10">
+    <w:abstractNumId w:val="42"/>
+  </w:num>
+  <w:num w:numId="11">
+    <w:abstractNumId w:val="24"/>
+  </w:num>
+  <w:num w:numId="12">
+    <w:abstractNumId w:val="8"/>
+  </w:num>
+  <w:num w:numId="13">
+    <w:abstractNumId w:val="33"/>
+  </w:num>
+  <w:num w:numId="14">
     <w:abstractNumId w:val="14"/>
   </w:num>
-  <w:num w:numId="7">
-    <w:abstractNumId w:val="35"/>
+  <w:num w:numId="15">
+    <w:abstractNumId w:val="51"/>
   </w:num>
-  <w:num w:numId="8">
-    <w:abstractNumId w:val="30"/>
-  </w:num>
-  <w:num w:numId="9">
-    <w:abstractNumId w:val="34"/>
-  </w:num>
-  <w:num w:numId="10">
-    <w:abstractNumId w:val="36"/>
-  </w:num>
-  <w:num w:numId="11">
-    <w:abstractNumId w:val="21"/>
-  </w:num>
-  <w:num w:numId="12">
-    <w:abstractNumId w:val="5"/>
-  </w:num>
-  <w:num w:numId="13">
-    <w:abstractNumId w:val="29"/>
-  </w:num>
-  <w:num w:numId="14">
-    <w:abstractNumId w:val="11"/>
-  </w:num>
-  <w:num w:numId="15">
+  <w:num w:numId="16">
     <w:abstractNumId w:val="45"/>
   </w:num>
-  <w:num w:numId="16">
-    <w:abstractNumId w:val="39"/>
-  </w:num>
   <w:num w:numId="17">
-    <w:abstractNumId w:val="6"/>
+    <w:abstractNumId w:val="9"/>
     <w:lvlOverride w:ilvl="0">
       <w:startOverride w:val="1"/>
     </w:lvlOverride>
@@ -11633,58 +13358,58 @@
     </w:lvlOverride>
   </w:num>
   <w:num w:numId="18">
-    <w:abstractNumId w:val="8"/>
+    <w:abstractNumId w:val="11"/>
   </w:num>
   <w:num w:numId="19">
+    <w:abstractNumId w:val="29"/>
+  </w:num>
+  <w:num w:numId="20">
+    <w:abstractNumId w:val="15"/>
+  </w:num>
+  <w:num w:numId="21">
+    <w:abstractNumId w:val="16"/>
+  </w:num>
+  <w:num w:numId="22">
+    <w:abstractNumId w:val="47"/>
+  </w:num>
+  <w:num w:numId="23">
+    <w:abstractNumId w:val="27"/>
+  </w:num>
+  <w:num w:numId="24">
+    <w:abstractNumId w:val="37"/>
+  </w:num>
+  <w:num w:numId="25">
+    <w:abstractNumId w:val="38"/>
+  </w:num>
+  <w:num w:numId="26">
+    <w:abstractNumId w:val="22"/>
+  </w:num>
+  <w:num w:numId="27">
     <w:abstractNumId w:val="26"/>
   </w:num>
-  <w:num w:numId="20">
-    <w:abstractNumId w:val="12"/>
+  <w:num w:numId="28">
+    <w:abstractNumId w:val="48"/>
   </w:num>
-  <w:num w:numId="21">
+  <w:num w:numId="29">
     <w:abstractNumId w:val="13"/>
   </w:num>
-  <w:num w:numId="22">
-    <w:abstractNumId w:val="41"/>
-  </w:num>
-  <w:num w:numId="23">
-    <w:abstractNumId w:val="24"/>
-  </w:num>
-  <w:num w:numId="24">
-    <w:abstractNumId w:val="31"/>
-  </w:num>
-  <w:num w:numId="25">
-    <w:abstractNumId w:val="32"/>
-  </w:num>
-  <w:num w:numId="26">
+  <w:num w:numId="30">
     <w:abstractNumId w:val="19"/>
   </w:num>
-  <w:num w:numId="27">
+  <w:num w:numId="31">
+    <w:abstractNumId w:val="25"/>
+  </w:num>
+  <w:num w:numId="32">
+    <w:abstractNumId w:val="46"/>
+  </w:num>
+  <w:num w:numId="33">
+    <w:abstractNumId w:val="39"/>
+  </w:num>
+  <w:num w:numId="34">
     <w:abstractNumId w:val="23"/>
   </w:num>
-  <w:num w:numId="28">
-    <w:abstractNumId w:val="42"/>
-  </w:num>
-  <w:num w:numId="29">
-    <w:abstractNumId w:val="10"/>
-  </w:num>
-  <w:num w:numId="30">
-    <w:abstractNumId w:val="16"/>
-  </w:num>
-  <w:num w:numId="31">
-    <w:abstractNumId w:val="22"/>
-  </w:num>
-  <w:num w:numId="32">
-    <w:abstractNumId w:val="40"/>
-  </w:num>
-  <w:num w:numId="33">
-    <w:abstractNumId w:val="33"/>
-  </w:num>
-  <w:num w:numId="34">
-    <w:abstractNumId w:val="20"/>
-  </w:num>
   <w:num w:numId="35">
-    <w:abstractNumId w:val="6"/>
+    <w:abstractNumId w:val="9"/>
     <w:lvlOverride w:ilvl="0">
       <w:startOverride w:val="1"/>
     </w:lvlOverride>
@@ -11714,7 +13439,7 @@
     </w:lvlOverride>
   </w:num>
   <w:num w:numId="36">
-    <w:abstractNumId w:val="6"/>
+    <w:abstractNumId w:val="9"/>
     <w:lvlOverride w:ilvl="0">
       <w:startOverride w:val="2"/>
     </w:lvlOverride>
@@ -11744,7 +13469,7 @@
     </w:lvlOverride>
   </w:num>
   <w:num w:numId="37">
-    <w:abstractNumId w:val="6"/>
+    <w:abstractNumId w:val="9"/>
     <w:lvlOverride w:ilvl="0">
       <w:startOverride w:val="2"/>
     </w:lvlOverride>
@@ -11774,57 +13499,108 @@
     </w:lvlOverride>
   </w:num>
   <w:num w:numId="38">
-    <w:abstractNumId w:val="27"/>
+    <w:abstractNumId w:val="31"/>
   </w:num>
   <w:num w:numId="39">
-    <w:abstractNumId w:val="9"/>
+    <w:abstractNumId w:val="12"/>
   </w:num>
   <w:num w:numId="40">
-    <w:abstractNumId w:val="7"/>
+    <w:abstractNumId w:val="10"/>
   </w:num>
   <w:num w:numId="41">
-    <w:abstractNumId w:val="38"/>
+    <w:abstractNumId w:val="44"/>
   </w:num>
   <w:num w:numId="42">
     <w:abstractNumId w:val="0"/>
   </w:num>
   <w:num w:numId="43">
+    <w:abstractNumId w:val="49"/>
+  </w:num>
+  <w:num w:numId="44">
+    <w:abstractNumId w:val="32"/>
+  </w:num>
+  <w:num w:numId="45">
+    <w:abstractNumId w:val="52"/>
+  </w:num>
+  <w:num w:numId="46">
     <w:abstractNumId w:val="43"/>
   </w:num>
-  <w:num w:numId="44">
-    <w:abstractNumId w:val="28"/>
-  </w:num>
-  <w:num w:numId="45">
-    <w:abstractNumId w:val="46"/>
-  </w:num>
-  <w:num w:numId="46">
-    <w:abstractNumId w:val="37"/>
-  </w:num>
   <w:num w:numId="47">
-    <w:abstractNumId w:val="47"/>
+    <w:abstractNumId w:val="53"/>
   </w:num>
   <w:num w:numId="48">
-    <w:abstractNumId w:val="2"/>
+    <w:abstractNumId w:val="3"/>
   </w:num>
   <w:num w:numId="49">
     <w:abstractNumId w:val="1"/>
   </w:num>
   <w:num w:numId="50">
+    <w:abstractNumId w:val="7"/>
+  </w:num>
+  <w:num w:numId="51">
+    <w:abstractNumId w:val="20"/>
+  </w:num>
+  <w:num w:numId="52">
+    <w:abstractNumId w:val="21"/>
+  </w:num>
+  <w:num w:numId="53">
+    <w:abstractNumId w:val="18"/>
+  </w:num>
+  <w:num w:numId="54">
     <w:abstractNumId w:val="4"/>
   </w:num>
-  <w:num w:numId="51">
-    <w:abstractNumId w:val="17"/>
+  <w:num w:numId="55">
+    <w:abstractNumId w:val="9"/>
+    <w:lvlOverride w:ilvl="0">
+      <w:startOverride w:val="2"/>
+    </w:lvlOverride>
+    <w:lvlOverride w:ilvl="1">
+      <w:startOverride w:val="5"/>
+    </w:lvlOverride>
+    <w:lvlOverride w:ilvl="2">
+      <w:startOverride w:val="1"/>
+    </w:lvlOverride>
+    <w:lvlOverride w:ilvl="3">
+      <w:startOverride w:val="1"/>
+    </w:lvlOverride>
+    <w:lvlOverride w:ilvl="4">
+      <w:startOverride w:val="1"/>
+    </w:lvlOverride>
+    <w:lvlOverride w:ilvl="5">
+      <w:startOverride w:val="1"/>
+    </w:lvlOverride>
+    <w:lvlOverride w:ilvl="6">
+      <w:startOverride w:val="1"/>
+    </w:lvlOverride>
+    <w:lvlOverride w:ilvl="7">
+      <w:startOverride w:val="1"/>
+    </w:lvlOverride>
+    <w:lvlOverride w:ilvl="8">
+      <w:startOverride w:val="1"/>
+    </w:lvlOverride>
   </w:num>
-  <w:num w:numId="52">
-    <w:abstractNumId w:val="18"/>
+  <w:num w:numId="56">
+    <w:abstractNumId w:val="30"/>
   </w:num>
-  <w:num w:numId="53">
-    <w:abstractNumId w:val="15"/>
+  <w:num w:numId="57">
+    <w:abstractNumId w:val="34"/>
   </w:num>
-  <w:num w:numId="54">
-    <w:abstractNumId w:val="3"/>
+  <w:num w:numId="58">
+    <w:abstractNumId w:val="36"/>
   </w:num>
-  <w:numIdMacAtCleanup w:val="45"/>
+  <w:num w:numId="59">
+    <w:abstractNumId w:val="2"/>
+  </w:num>
+  <w:num w:numId="60">
+    <w:abstractNumId w:val="5"/>
+  </w:num>
+  <w:num w:numId="61">
+    <w:abstractNumId w:val="54"/>
+  </w:num>
+  <w:num w:numId="62">
+    <w:abstractNumId w:val="6"/>
+  </w:num>
+  <w:numIdMacAtCleanup w:val="62"/>
 </w:numbering>
 </file>
 
@@ -11842,7 +13618,7 @@
     </w:rPrDefault>
     <w:pPrDefault/>
   </w:docDefaults>
-  <w:latentStyles w:defLockedState="0" w:defUIPriority="99" w:defSemiHidden="0" w:defUnhideWhenUsed="0" w:defQFormat="0" w:count="374">
+  <w:latentStyles w:defLockedState="0" w:defUIPriority="99" w:defSemiHidden="0" w:defUnhideWhenUsed="0" w:defQFormat="0" w:count="373">
     <w:lsdException w:name="Normal" w:uiPriority="0" w:qFormat="1"/>
     <w:lsdException w:name="heading 1" w:uiPriority="9" w:qFormat="1"/>
     <w:lsdException w:name="heading 2" w:semiHidden="1" w:uiPriority="9" w:unhideWhenUsed="1" w:qFormat="1"/>
@@ -11948,6 +13724,7 @@
     <w:lsdException w:name="HTML Sample" w:semiHidden="1" w:unhideWhenUsed="1"/>
     <w:lsdException w:name="HTML Typewriter" w:semiHidden="1" w:unhideWhenUsed="1"/>
     <w:lsdException w:name="HTML Variable" w:semiHidden="1" w:unhideWhenUsed="1"/>
+    <w:lsdException w:name="Normal Table" w:semiHidden="1" w:unhideWhenUsed="1"/>
     <w:lsdException w:name="annotation subject" w:semiHidden="1" w:unhideWhenUsed="1"/>
     <w:lsdException w:name="No List" w:semiHidden="1" w:unhideWhenUsed="1"/>
     <w:lsdException w:name="Outline List 1" w:semiHidden="1" w:unhideWhenUsed="1"/>
@@ -11992,6 +13769,7 @@
     <w:lsdException w:name="Table Professional" w:semiHidden="1" w:unhideWhenUsed="1"/>
     <w:lsdException w:name="Table Subtle 1" w:semiHidden="1" w:unhideWhenUsed="1"/>
     <w:lsdException w:name="Table Subtle 2" w:semiHidden="1" w:unhideWhenUsed="1"/>
+    <w:lsdException w:name="Table Web 1" w:semiHidden="1" w:unhideWhenUsed="1"/>
     <w:lsdException w:name="Table Web 2" w:semiHidden="1" w:unhideWhenUsed="1"/>
     <w:lsdException w:name="Table Web 3" w:semiHidden="1" w:unhideWhenUsed="1"/>
     <w:lsdException w:name="Balloon Text" w:semiHidden="1" w:unhideWhenUsed="1"/>
@@ -12214,7 +13992,6 @@
     <w:lsdException w:name="List Table 7 Colorful Accent 6" w:uiPriority="52"/>
     <w:lsdException w:name="Mention" w:semiHidden="1" w:unhideWhenUsed="1"/>
     <w:lsdException w:name="Smart Hyperlink" w:semiHidden="1" w:unhideWhenUsed="1"/>
-    <w:lsdException w:name="Hashtag" w:semiHidden="1" w:unhideWhenUsed="1"/>
   </w:latentStyles>
   <w:style w:type="paragraph" w:default="1" w:styleId="Normal">
     <w:name w:val="Normal"/>
@@ -12518,7 +14295,7 @@
       <w:jc w:val="left"/>
     </w:pPr>
     <w:rPr>
-      <w:rFonts w:ascii="宋体" w:eastAsia="宋体" w:hAnsi="宋体" w:cs="宋体"/>
+      <w:rFonts w:ascii="SimSun" w:eastAsia="SimSun" w:hAnsi="SimSun" w:cs="SimSun"/>
       <w:kern w:val="0"/>
       <w:sz w:val="24"/>
       <w:szCs w:val="24"/>
@@ -12845,7 +14622,7 @@
 </file>
 
 <file path=customXml/itemProps1.xml><?xml version="1.0" encoding="utf-8"?>
-<ds:datastoreItem xmlns:ds="http://schemas.openxmlformats.org/officeDocument/2006/customXml" ds:itemID="{800BDE6E-208E-46BA-9823-81EBC108ED38}">
+<ds:datastoreItem xmlns:ds="http://schemas.openxmlformats.org/officeDocument/2006/customXml" ds:itemID="{ECE9F353-B3B4-41C5-9D21-2DC985F50097}">
   <ds:schemaRefs>
     <ds:schemaRef ds:uri="http://schemas.openxmlformats.org/officeDocument/2006/bibliography"/>
   </ds:schemaRefs>

</xml_diff>